<commit_message>
- Diverse BUGs solved - Lenz XpressNet driver working (accessories)
</commit_message>
<xml_diff>
--- a/docs/manual.docx
+++ b/docs/manual.docx
@@ -138,6 +138,20 @@
           <w:lang w:val="en-GB"/>
         </w:rPr>
         <w:lastRenderedPageBreak/>
+        <w:t>Designing the layout</w:t>
+      </w:r>
+    </w:p>
+    <w:p>
+      <w:pPr>
+        <w:pStyle w:val="Ttulo1"/>
+        <w:rPr>
+          <w:lang w:val="en-GB"/>
+        </w:rPr>
+      </w:pPr>
+      <w:r>
+        <w:rPr>
+          <w:lang w:val="en-GB"/>
+        </w:rPr>
         <w:t>Elements</w:t>
       </w:r>
     </w:p>
@@ -195,7 +209,7 @@
     </w:p>
     <w:p>
       <w:pPr>
-        <w:pStyle w:val="Ttulo1"/>
+        <w:pStyle w:val="Ttulo2"/>
         <w:rPr>
           <w:lang w:val="en-GB"/>
         </w:rPr>
@@ -473,7 +487,7 @@
                           </pic:cNvPicPr>
                         </pic:nvPicPr>
                         <pic:blipFill>
-                          <a:blip r:embed="rId6" cstate="print"/>
+                          <a:blip r:embed="rId7" cstate="print"/>
                           <a:srcRect/>
                           <a:stretch>
                             <a:fillRect/>
@@ -611,7 +625,7 @@
                           </pic:cNvPicPr>
                         </pic:nvPicPr>
                         <pic:blipFill>
-                          <a:blip r:embed="rId7" cstate="print"/>
+                          <a:blip r:embed="rId8" cstate="print"/>
                           <a:srcRect/>
                           <a:stretch>
                             <a:fillRect/>
@@ -1017,7 +1031,7 @@
                           </pic:cNvPicPr>
                         </pic:nvPicPr>
                         <pic:blipFill>
-                          <a:blip r:embed="rId8" cstate="print"/>
+                          <a:blip r:embed="rId9" cstate="print"/>
                           <a:srcRect t="8889" b="39259"/>
                           <a:stretch>
                             <a:fillRect/>
@@ -1204,7 +1218,7 @@
                           </pic:cNvPicPr>
                         </pic:nvPicPr>
                         <pic:blipFill>
-                          <a:blip r:embed="rId9" cstate="print"/>
+                          <a:blip r:embed="rId10" cstate="print"/>
                           <a:srcRect t="9302" b="39535"/>
                           <a:stretch>
                             <a:fillRect/>
@@ -1391,7 +1405,7 @@
                           </pic:cNvPicPr>
                         </pic:nvPicPr>
                         <pic:blipFill>
-                          <a:blip r:embed="rId10" cstate="print"/>
+                          <a:blip r:embed="rId11" cstate="print"/>
                           <a:srcRect t="9744" b="39487"/>
                           <a:stretch>
                             <a:fillRect/>
@@ -1581,10 +1595,713 @@
     </w:p>
     <w:p>
       <w:pPr>
-        <w:rPr>
-          <w:lang w:val="en-GB"/>
-        </w:rPr>
-      </w:pPr>
+        <w:jc w:val="left"/>
+        <w:rPr>
+          <w:lang w:val="en-GB"/>
+        </w:rPr>
+      </w:pPr>
+      <w:r>
+        <w:rPr>
+          <w:lang w:val="en-GB"/>
+        </w:rPr>
+        <w:br w:type="page"/>
+      </w:r>
+    </w:p>
+    <w:p>
+      <w:pPr>
+        <w:pStyle w:val="Ttulo"/>
+        <w:rPr>
+          <w:lang w:val="en-GB"/>
+        </w:rPr>
+      </w:pPr>
+      <w:r>
+        <w:rPr>
+          <w:lang w:val="en-GB"/>
+        </w:rPr>
+        <w:lastRenderedPageBreak/>
+        <w:t>Operating</w:t>
+      </w:r>
+      <w:r>
+        <w:rPr>
+          <w:lang w:val="en-GB"/>
+        </w:rPr>
+        <w:t xml:space="preserve"> the layout</w:t>
+      </w:r>
+    </w:p>
+    <w:p>
+      <w:pPr>
+        <w:rPr>
+          <w:lang w:val="en-GB"/>
+        </w:rPr>
+      </w:pPr>
+      <w:r>
+        <w:rPr>
+          <w:lang w:val="en-GB"/>
+        </w:rPr>
+        <w:t xml:space="preserve">Operating the layout is possible using the </w:t>
+      </w:r>
+      <w:r>
+        <w:rPr>
+          <w:b/>
+          <w:lang w:val="en-GB"/>
+        </w:rPr>
+        <w:t>Layout</w:t>
+      </w:r>
+      <w:r>
+        <w:rPr>
+          <w:lang w:val="en-GB"/>
+        </w:rPr>
+        <w:t xml:space="preserve"> </w:t>
+      </w:r>
+      <w:r>
+        <w:rPr>
+          <w:b/>
+          <w:lang w:val="en-GB"/>
+        </w:rPr>
+        <w:t>Control</w:t>
+      </w:r>
+      <w:r>
+        <w:rPr>
+          <w:lang w:val="en-GB"/>
+        </w:rPr>
+        <w:t xml:space="preserve"> plug-in.</w:t>
+      </w:r>
+    </w:p>
+    <w:p>
+      <w:pPr>
+        <w:pStyle w:val="Ttulo1"/>
+        <w:rPr>
+          <w:lang w:val="en-GB"/>
+        </w:rPr>
+      </w:pPr>
+      <w:bookmarkStart w:id="0" w:name="_Digital_system"/>
+      <w:bookmarkEnd w:id="0"/>
+      <w:r>
+        <w:rPr>
+          <w:lang w:val="en-GB"/>
+        </w:rPr>
+        <w:t>Digital system</w:t>
+      </w:r>
+    </w:p>
+    <w:p>
+      <w:pPr>
+        <w:rPr>
+          <w:lang w:val="en-GB"/>
+        </w:rPr>
+      </w:pPr>
+      <w:proofErr w:type="spellStart"/>
+      <w:r>
+        <w:rPr>
+          <w:b/>
+          <w:lang w:val="en-GB"/>
+        </w:rPr>
+        <w:t>Railway</w:t>
+      </w:r>
+      <w:r>
+        <w:rPr>
+          <w:b/>
+          <w:lang w:val="en-GB"/>
+        </w:rPr>
+        <w:t>Studio</w:t>
+      </w:r>
+      <w:proofErr w:type="spellEnd"/>
+      <w:r>
+        <w:rPr>
+          <w:lang w:val="en-GB"/>
+        </w:rPr>
+        <w:t xml:space="preserve"> allows you to connect one command station to the layout. The current versions cannot manage more than one system connected at same time to the layout. It means that your command station must be able to manage accessories and feedback.</w:t>
+      </w:r>
+    </w:p>
+    <w:p>
+      <w:pPr>
+        <w:pStyle w:val="Ttulo2"/>
+        <w:rPr>
+          <w:lang w:val="en-GB"/>
+        </w:rPr>
+      </w:pPr>
+      <w:r>
+        <w:rPr>
+          <w:lang w:val="en-GB"/>
+        </w:rPr>
+        <w:t>Supported systems</w:t>
+      </w:r>
+    </w:p>
+    <w:p>
+      <w:pPr>
+        <w:rPr>
+          <w:lang w:val="en-GB"/>
+        </w:rPr>
+      </w:pPr>
+      <w:r>
+        <w:rPr>
+          <w:lang w:val="en-GB"/>
+        </w:rPr>
+        <w:t>The following table contains all implemented systems. Of course, OTC is an open architecture and allows developing new implementations.</w:t>
+      </w:r>
+    </w:p>
+    <w:tbl>
+      <w:tblPr>
+        <w:tblStyle w:val="Listaclara-nfasis5"/>
+        <w:tblW w:w="0" w:type="auto"/>
+        <w:tblLook w:val="04A0"/>
+      </w:tblPr>
+      <w:tblGrid>
+        <w:gridCol w:w="2376"/>
+        <w:gridCol w:w="6268"/>
+      </w:tblGrid>
+      <w:tr>
+        <w:trPr>
+          <w:cnfStyle w:val="100000000000"/>
+        </w:trPr>
+        <w:tc>
+          <w:tcPr>
+            <w:cnfStyle w:val="001000000000"/>
+            <w:tcW w:w="2376" w:type="dxa"/>
+          </w:tcPr>
+          <w:p>
+            <w:pPr>
+              <w:rPr>
+                <w:lang w:val="en-GB"/>
+              </w:rPr>
+            </w:pPr>
+            <w:r>
+              <w:rPr>
+                <w:lang w:val="en-GB"/>
+              </w:rPr>
+              <w:t>System</w:t>
+            </w:r>
+          </w:p>
+        </w:tc>
+        <w:tc>
+          <w:tcPr>
+            <w:tcW w:w="6268" w:type="dxa"/>
+          </w:tcPr>
+          <w:p>
+            <w:pPr>
+              <w:cnfStyle w:val="100000000000"/>
+              <w:rPr>
+                <w:lang w:val="en-GB"/>
+              </w:rPr>
+            </w:pPr>
+            <w:r>
+              <w:rPr>
+                <w:lang w:val="en-GB"/>
+              </w:rPr>
+              <w:t>Description</w:t>
+            </w:r>
+          </w:p>
+        </w:tc>
+      </w:tr>
+      <w:tr>
+        <w:trPr>
+          <w:cnfStyle w:val="000000100000"/>
+        </w:trPr>
+        <w:tc>
+          <w:tcPr>
+            <w:cnfStyle w:val="001000000000"/>
+            <w:tcW w:w="2376" w:type="dxa"/>
+          </w:tcPr>
+          <w:p>
+            <w:pPr>
+              <w:spacing w:before="60" w:after="60"/>
+              <w:rPr>
+                <w:lang w:val="en-GB"/>
+              </w:rPr>
+            </w:pPr>
+            <w:r>
+              <w:rPr>
+                <w:lang w:val="en-GB"/>
+              </w:rPr>
+              <w:t>Test Digital System</w:t>
+            </w:r>
+          </w:p>
+        </w:tc>
+        <w:tc>
+          <w:tcPr>
+            <w:tcW w:w="6268" w:type="dxa"/>
+          </w:tcPr>
+          <w:p>
+            <w:pPr>
+              <w:spacing w:before="60" w:after="60"/>
+              <w:cnfStyle w:val="000000100000"/>
+              <w:rPr>
+                <w:sz w:val="20"/>
+                <w:lang w:val="en-GB"/>
+              </w:rPr>
+            </w:pPr>
+            <w:r>
+              <w:rPr>
+                <w:sz w:val="20"/>
+                <w:lang w:val="en-GB"/>
+              </w:rPr>
+              <w:t>This is a built-in dummy system that allows you to test all software functionalities without any physical command station connected to your computer. You can test all functions (some of them, manually).</w:t>
+            </w:r>
+          </w:p>
+        </w:tc>
+      </w:tr>
+      <w:tr>
+        <w:tc>
+          <w:tcPr>
+            <w:cnfStyle w:val="001000000000"/>
+            <w:tcW w:w="2376" w:type="dxa"/>
+          </w:tcPr>
+          <w:p>
+            <w:pPr>
+              <w:spacing w:before="60" w:after="60"/>
+              <w:rPr>
+                <w:lang w:val="en-GB"/>
+              </w:rPr>
+            </w:pPr>
+            <w:r>
+              <w:rPr>
+                <w:lang w:val="en-GB"/>
+              </w:rPr>
+              <w:t>Lenz XpressNet USB</w:t>
+            </w:r>
+          </w:p>
+        </w:tc>
+        <w:tc>
+          <w:tcPr>
+            <w:tcW w:w="6268" w:type="dxa"/>
+          </w:tcPr>
+          <w:p>
+            <w:pPr>
+              <w:spacing w:before="60" w:after="60"/>
+              <w:cnfStyle w:val="000000000000"/>
+              <w:rPr>
+                <w:sz w:val="20"/>
+                <w:lang w:val="en-GB"/>
+              </w:rPr>
+            </w:pPr>
+            <w:r>
+              <w:rPr>
+                <w:sz w:val="20"/>
+                <w:lang w:val="en-GB"/>
+              </w:rPr>
+              <w:t xml:space="preserve">Lenz </w:t>
+            </w:r>
+            <w:r>
+              <w:rPr>
+                <w:sz w:val="20"/>
+                <w:lang w:val="en-GB"/>
+              </w:rPr>
+              <w:t xml:space="preserve">XpressNet protocol implementation </w:t>
+            </w:r>
+            <w:r>
+              <w:rPr>
+                <w:sz w:val="20"/>
+                <w:lang w:val="en-GB"/>
+              </w:rPr>
+              <w:t>through</w:t>
+            </w:r>
+            <w:r>
+              <w:rPr>
+                <w:sz w:val="20"/>
+                <w:lang w:val="en-GB"/>
+              </w:rPr>
+              <w:t xml:space="preserve"> the LI-USB interface. It should work also with LAN-USB interface (not tested).</w:t>
+            </w:r>
+          </w:p>
+        </w:tc>
+      </w:tr>
+    </w:tbl>
+    <w:p>
+      <w:pPr>
+        <w:pStyle w:val="Ttulo2"/>
+        <w:rPr>
+          <w:lang w:val="en-GB"/>
+        </w:rPr>
+      </w:pPr>
+      <w:r>
+        <w:rPr>
+          <w:lang w:val="en-GB"/>
+        </w:rPr>
+        <w:t>Selecting the layout digital system</w:t>
+      </w:r>
+    </w:p>
+    <w:p>
+      <w:pPr>
+        <w:rPr>
+          <w:lang w:val="en-GB"/>
+        </w:rPr>
+      </w:pPr>
+      <w:r>
+        <w:rPr>
+          <w:lang w:val="en-GB"/>
+        </w:rPr>
+        <w:t>To specify the system used by the layout:</w:t>
+      </w:r>
+    </w:p>
+    <w:p>
+      <w:pPr>
+        <w:pStyle w:val="Prrafodelista"/>
+        <w:numPr>
+          <w:ilvl w:val="0"/>
+          <w:numId w:val="1"/>
+        </w:numPr>
+        <w:rPr>
+          <w:lang w:val="en-GB"/>
+        </w:rPr>
+      </w:pPr>
+      <w:r>
+        <w:rPr>
+          <w:lang w:val="en-GB"/>
+        </w:rPr>
+        <w:t xml:space="preserve">Open the </w:t>
+      </w:r>
+      <w:r>
+        <w:rPr>
+          <w:b/>
+          <w:lang w:val="en-GB"/>
+        </w:rPr>
+        <w:t>Layout control</w:t>
+      </w:r>
+      <w:r>
+        <w:rPr>
+          <w:lang w:val="en-GB"/>
+        </w:rPr>
+        <w:t xml:space="preserve"> plug-in.</w:t>
+      </w:r>
+    </w:p>
+    <w:p>
+      <w:pPr>
+        <w:pStyle w:val="Prrafodelista"/>
+        <w:numPr>
+          <w:ilvl w:val="0"/>
+          <w:numId w:val="1"/>
+        </w:numPr>
+        <w:ind w:left="714" w:hanging="357"/>
+        <w:contextualSpacing w:val="0"/>
+        <w:rPr>
+          <w:lang w:val="en-GB"/>
+        </w:rPr>
+      </w:pPr>
+      <w:r>
+        <w:rPr>
+          <w:lang w:val="en-GB"/>
+        </w:rPr>
+        <w:t xml:space="preserve">From the toolbar, select </w:t>
+      </w:r>
+      <w:r>
+        <w:rPr>
+          <w:b/>
+          <w:lang w:val="en-GB"/>
+        </w:rPr>
+        <w:t>Manage systems</w:t>
+      </w:r>
+      <w:r>
+        <w:rPr>
+          <w:lang w:val="en-GB"/>
+        </w:rPr>
+        <w:t xml:space="preserve">. It will open the </w:t>
+      </w:r>
+      <w:r>
+        <w:rPr>
+          <w:i/>
+          <w:lang w:val="en-GB"/>
+        </w:rPr>
+        <w:t>Manage digital systems</w:t>
+      </w:r>
+      <w:r>
+        <w:rPr>
+          <w:lang w:val="en-GB"/>
+        </w:rPr>
+        <w:t xml:space="preserve"> dialogue</w:t>
+      </w:r>
+      <w:r>
+        <w:rPr>
+          <w:lang w:val="en-GB"/>
+        </w:rPr>
+        <w:t>:</w:t>
+      </w:r>
+    </w:p>
+    <w:p>
+      <w:pPr>
+        <w:pStyle w:val="Prrafodelista"/>
+        <w:contextualSpacing w:val="0"/>
+        <w:rPr>
+          <w:lang w:val="en-GB"/>
+        </w:rPr>
+      </w:pPr>
+      <w:r>
+        <w:rPr>
+          <w:noProof/>
+          <w:lang w:eastAsia="es-ES"/>
+        </w:rPr>
+        <w:drawing>
+          <wp:inline distT="0" distB="0" distL="0" distR="0">
+            <wp:extent cx="3082595" cy="2825773"/>
+            <wp:effectExtent l="19050" t="0" r="3505" b="0"/>
+            <wp:docPr id="7" name="Imagen 7"/>
+            <wp:cNvGraphicFramePr>
+              <a:graphicFrameLocks xmlns:a="http://schemas.openxmlformats.org/drawingml/2006/main" noChangeAspect="1"/>
+            </wp:cNvGraphicFramePr>
+            <a:graphic xmlns:a="http://schemas.openxmlformats.org/drawingml/2006/main">
+              <a:graphicData uri="http://schemas.openxmlformats.org/drawingml/2006/picture">
+                <pic:pic xmlns:pic="http://schemas.openxmlformats.org/drawingml/2006/picture">
+                  <pic:nvPicPr>
+                    <pic:cNvPr id="0" name="Picture 7"/>
+                    <pic:cNvPicPr>
+                      <a:picLocks noChangeAspect="1" noChangeArrowheads="1"/>
+                    </pic:cNvPicPr>
+                  </pic:nvPicPr>
+                  <pic:blipFill>
+                    <a:blip r:embed="rId12" cstate="print"/>
+                    <a:srcRect/>
+                    <a:stretch>
+                      <a:fillRect/>
+                    </a:stretch>
+                  </pic:blipFill>
+                  <pic:spPr bwMode="auto">
+                    <a:xfrm>
+                      <a:off x="0" y="0"/>
+                      <a:ext cx="3082514" cy="2825698"/>
+                    </a:xfrm>
+                    <a:prstGeom prst="rect">
+                      <a:avLst/>
+                    </a:prstGeom>
+                    <a:noFill/>
+                    <a:ln w="9525">
+                      <a:noFill/>
+                      <a:miter lim="800000"/>
+                      <a:headEnd/>
+                      <a:tailEnd/>
+                    </a:ln>
+                  </pic:spPr>
+                </pic:pic>
+              </a:graphicData>
+            </a:graphic>
+          </wp:inline>
+        </w:drawing>
+      </w:r>
+    </w:p>
+    <w:p>
+      <w:pPr>
+        <w:pStyle w:val="Prrafodelista"/>
+        <w:numPr>
+          <w:ilvl w:val="0"/>
+          <w:numId w:val="1"/>
+        </w:numPr>
+        <w:rPr>
+          <w:lang w:val="en-GB"/>
+        </w:rPr>
+      </w:pPr>
+      <w:r>
+        <w:rPr>
+          <w:lang w:val="en-GB"/>
+        </w:rPr>
+        <w:t>Select the desired system by clicking the corresponding row.</w:t>
+      </w:r>
+    </w:p>
+    <w:p>
+      <w:pPr>
+        <w:pStyle w:val="Prrafodelista"/>
+        <w:numPr>
+          <w:ilvl w:val="0"/>
+          <w:numId w:val="1"/>
+        </w:numPr>
+        <w:rPr>
+          <w:lang w:val="en-GB"/>
+        </w:rPr>
+      </w:pPr>
+      <w:r>
+        <w:rPr>
+          <w:lang w:val="en-GB"/>
+        </w:rPr>
+        <w:t xml:space="preserve">Press </w:t>
+      </w:r>
+      <w:r>
+        <w:rPr>
+          <w:b/>
+          <w:lang w:val="en-GB"/>
+        </w:rPr>
+        <w:t>Select system</w:t>
+      </w:r>
+      <w:r>
+        <w:rPr>
+          <w:lang w:val="en-GB"/>
+        </w:rPr>
+        <w:t xml:space="preserve"> button.</w:t>
+      </w:r>
+    </w:p>
+    <w:p>
+      <w:pPr>
+        <w:pStyle w:val="Prrafodelista"/>
+        <w:numPr>
+          <w:ilvl w:val="0"/>
+          <w:numId w:val="1"/>
+        </w:numPr>
+        <w:rPr>
+          <w:lang w:val="en-GB"/>
+        </w:rPr>
+      </w:pPr>
+      <w:r>
+        <w:rPr>
+          <w:lang w:val="en-GB"/>
+        </w:rPr>
+        <w:lastRenderedPageBreak/>
+        <w:t xml:space="preserve">Optionally you are able to configure the selected system by clicking </w:t>
+      </w:r>
+      <w:r>
+        <w:rPr>
+          <w:b/>
+          <w:lang w:val="en-GB"/>
+        </w:rPr>
+        <w:t>System settings</w:t>
+      </w:r>
+      <w:r>
+        <w:rPr>
+          <w:lang w:val="en-GB"/>
+        </w:rPr>
+        <w:t xml:space="preserve"> button on the toolbar.</w:t>
+      </w:r>
+    </w:p>
+    <w:p>
+      <w:pPr>
+        <w:pStyle w:val="Prrafodelista"/>
+        <w:numPr>
+          <w:ilvl w:val="0"/>
+          <w:numId w:val="1"/>
+        </w:numPr>
+        <w:rPr>
+          <w:lang w:val="en-GB"/>
+        </w:rPr>
+      </w:pPr>
+      <w:r>
+        <w:rPr>
+          <w:lang w:val="en-GB"/>
+        </w:rPr>
+        <w:t xml:space="preserve">Press </w:t>
+      </w:r>
+      <w:r>
+        <w:rPr>
+          <w:b/>
+          <w:lang w:val="en-GB"/>
+        </w:rPr>
+        <w:t>Close</w:t>
+      </w:r>
+      <w:r>
+        <w:rPr>
+          <w:lang w:val="en-GB"/>
+        </w:rPr>
+        <w:t xml:space="preserve"> button to close the dialogue. </w:t>
+      </w:r>
+    </w:p>
+    <w:p>
+      <w:pPr>
+        <w:rPr>
+          <w:lang w:val="en-GB"/>
+        </w:rPr>
+      </w:pPr>
+      <w:r>
+        <w:rPr>
+          <w:lang w:val="en-GB"/>
+        </w:rPr>
+        <w:t xml:space="preserve">Now, the selected </w:t>
+      </w:r>
+      <w:r>
+        <w:rPr>
+          <w:lang w:val="en-GB"/>
+        </w:rPr>
+        <w:t xml:space="preserve">digital </w:t>
+      </w:r>
+      <w:r>
+        <w:rPr>
+          <w:lang w:val="en-GB"/>
+        </w:rPr>
+        <w:t>system is ready to use.</w:t>
+      </w:r>
+    </w:p>
+    <w:p>
+      <w:pPr>
+        <w:pStyle w:val="Ttulo2"/>
+        <w:rPr>
+          <w:lang w:val="en-GB"/>
+        </w:rPr>
+      </w:pPr>
+      <w:r>
+        <w:rPr>
+          <w:lang w:val="en-GB"/>
+        </w:rPr>
+        <w:t>Installing new systems</w:t>
+      </w:r>
+    </w:p>
+    <w:p>
+      <w:pPr>
+        <w:rPr>
+          <w:lang w:val="en-GB"/>
+        </w:rPr>
+      </w:pPr>
+      <w:r>
+        <w:rPr>
+          <w:lang w:val="en-GB"/>
+        </w:rPr>
+        <w:t xml:space="preserve">All digital system drivers (DLL files) must be placed at the folder’s program. </w:t>
+      </w:r>
+      <w:proofErr w:type="spellStart"/>
+      <w:r>
+        <w:rPr>
+          <w:b/>
+          <w:lang w:val="en-GB"/>
+        </w:rPr>
+        <w:t>Railway</w:t>
+      </w:r>
+      <w:r>
+        <w:rPr>
+          <w:b/>
+          <w:lang w:val="en-GB"/>
+        </w:rPr>
+        <w:t>Studio</w:t>
+      </w:r>
+      <w:proofErr w:type="spellEnd"/>
+      <w:r>
+        <w:rPr>
+          <w:lang w:val="en-GB"/>
+        </w:rPr>
+        <w:t xml:space="preserve"> will automatically detect the drivers and put them available in the system’s management dialogue.</w:t>
+      </w:r>
+    </w:p>
+    <w:p>
+      <w:pPr>
+        <w:pStyle w:val="Ttulo1"/>
+        <w:rPr>
+          <w:lang w:val="en-GB"/>
+        </w:rPr>
+      </w:pPr>
+      <w:r>
+        <w:rPr>
+          <w:lang w:val="en-GB"/>
+        </w:rPr>
+        <w:t>Layout operations</w:t>
+      </w:r>
+    </w:p>
+    <w:p>
+      <w:pPr>
+        <w:rPr>
+          <w:lang w:val="en-GB"/>
+        </w:rPr>
+      </w:pPr>
+      <w:r>
+        <w:rPr>
+          <w:lang w:val="en-GB"/>
+        </w:rPr>
+        <w:t xml:space="preserve">To operate the layout, the digital system should be selected and properly configured. After this step, the layout could be operated normally. Refer to </w:t>
+      </w:r>
+      <w:hyperlink w:anchor="_Digital_system" w:history="1">
+        <w:r>
+          <w:rPr>
+            <w:rStyle w:val="Hipervnculo"/>
+            <w:lang w:val="en-GB"/>
+          </w:rPr>
+          <w:t>Digital system</w:t>
+        </w:r>
+      </w:hyperlink>
+      <w:r>
+        <w:rPr>
+          <w:lang w:val="en-GB"/>
+        </w:rPr>
+        <w:t xml:space="preserve"> section for further information.</w:t>
+      </w:r>
     </w:p>
     <w:p>
       <w:pPr>
@@ -1601,7 +2318,7 @@
       </w:pPr>
     </w:p>
     <w:sectPr>
-      <w:headerReference w:type="default" r:id="rId11"/>
+      <w:headerReference w:type="default" r:id="rId13"/>
       <w:pgSz w:w="11906" w:h="16838"/>
       <w:pgMar w:top="1702" w:right="1701" w:bottom="1417" w:left="1701" w:header="426" w:footer="708" w:gutter="0"/>
       <w:cols w:space="708"/>
@@ -1678,7 +2395,7 @@
         <w:b/>
         <w:noProof/>
         <w:sz w:val="40"/>
-        <w:lang w:val="en-GB" w:eastAsia="es-ES"/>
+        <w:lang w:eastAsia="es-ES"/>
       </w:rPr>
       <w:drawing>
         <wp:anchor distT="0" distB="0" distL="114300" distR="114300" simplePos="0" relativeHeight="251658240" behindDoc="1" locked="0" layoutInCell="1" allowOverlap="1">
@@ -1735,6 +2452,100 @@
     </w:r>
   </w:p>
 </w:hdr>
+</file>
+
+<file path=word/numbering.xml><?xml version="1.0" encoding="utf-8"?>
+<w:numbering xmlns:ve="http://schemas.openxmlformats.org/markup-compatibility/2006" xmlns:o="urn:schemas-microsoft-com:office:office" xmlns:r="http://schemas.openxmlformats.org/officeDocument/2006/relationships" xmlns:m="http://schemas.openxmlformats.org/officeDocument/2006/math" xmlns:v="urn:schemas-microsoft-com:vml" xmlns:wp="http://schemas.openxmlformats.org/drawingml/2006/wordprocessingDrawing" xmlns:w10="urn:schemas-microsoft-com:office:word" xmlns:w="http://schemas.openxmlformats.org/wordprocessingml/2006/main" xmlns:wne="http://schemas.microsoft.com/office/word/2006/wordml">
+  <w:abstractNum w:abstractNumId="0">
+    <w:nsid w:val="0C55504E"/>
+    <w:multiLevelType w:val="hybridMultilevel"/>
+    <w:tmpl w:val="E8A81384"/>
+    <w:lvl w:ilvl="0" w:tplc="0C0A000F">
+      <w:start w:val="1"/>
+      <w:numFmt w:val="decimal"/>
+      <w:lvlText w:val="%1."/>
+      <w:lvlJc w:val="left"/>
+      <w:pPr>
+        <w:ind w:left="720" w:hanging="360"/>
+      </w:pPr>
+    </w:lvl>
+    <w:lvl w:ilvl="1" w:tplc="0C0A0019" w:tentative="1">
+      <w:start w:val="1"/>
+      <w:numFmt w:val="lowerLetter"/>
+      <w:lvlText w:val="%2."/>
+      <w:lvlJc w:val="left"/>
+      <w:pPr>
+        <w:ind w:left="1440" w:hanging="360"/>
+      </w:pPr>
+    </w:lvl>
+    <w:lvl w:ilvl="2" w:tplc="0C0A001B" w:tentative="1">
+      <w:start w:val="1"/>
+      <w:numFmt w:val="lowerRoman"/>
+      <w:lvlText w:val="%3."/>
+      <w:lvlJc w:val="right"/>
+      <w:pPr>
+        <w:ind w:left="2160" w:hanging="180"/>
+      </w:pPr>
+    </w:lvl>
+    <w:lvl w:ilvl="3" w:tplc="0C0A000F" w:tentative="1">
+      <w:start w:val="1"/>
+      <w:numFmt w:val="decimal"/>
+      <w:lvlText w:val="%4."/>
+      <w:lvlJc w:val="left"/>
+      <w:pPr>
+        <w:ind w:left="2880" w:hanging="360"/>
+      </w:pPr>
+    </w:lvl>
+    <w:lvl w:ilvl="4" w:tplc="0C0A0019" w:tentative="1">
+      <w:start w:val="1"/>
+      <w:numFmt w:val="lowerLetter"/>
+      <w:lvlText w:val="%5."/>
+      <w:lvlJc w:val="left"/>
+      <w:pPr>
+        <w:ind w:left="3600" w:hanging="360"/>
+      </w:pPr>
+    </w:lvl>
+    <w:lvl w:ilvl="5" w:tplc="0C0A001B" w:tentative="1">
+      <w:start w:val="1"/>
+      <w:numFmt w:val="lowerRoman"/>
+      <w:lvlText w:val="%6."/>
+      <w:lvlJc w:val="right"/>
+      <w:pPr>
+        <w:ind w:left="4320" w:hanging="180"/>
+      </w:pPr>
+    </w:lvl>
+    <w:lvl w:ilvl="6" w:tplc="0C0A000F" w:tentative="1">
+      <w:start w:val="1"/>
+      <w:numFmt w:val="decimal"/>
+      <w:lvlText w:val="%7."/>
+      <w:lvlJc w:val="left"/>
+      <w:pPr>
+        <w:ind w:left="5040" w:hanging="360"/>
+      </w:pPr>
+    </w:lvl>
+    <w:lvl w:ilvl="7" w:tplc="0C0A0019" w:tentative="1">
+      <w:start w:val="1"/>
+      <w:numFmt w:val="lowerLetter"/>
+      <w:lvlText w:val="%8."/>
+      <w:lvlJc w:val="left"/>
+      <w:pPr>
+        <w:ind w:left="5760" w:hanging="360"/>
+      </w:pPr>
+    </w:lvl>
+    <w:lvl w:ilvl="8" w:tplc="0C0A001B" w:tentative="1">
+      <w:start w:val="1"/>
+      <w:numFmt w:val="lowerRoman"/>
+      <w:lvlText w:val="%9."/>
+      <w:lvlJc w:val="right"/>
+      <w:pPr>
+        <w:ind w:left="6480" w:hanging="180"/>
+      </w:pPr>
+    </w:lvl>
+  </w:abstractNum>
+  <w:num w:numId="1">
+    <w:abstractNumId w:val="0"/>
+  </w:num>
+</w:numbering>
 </file>
 
 <file path=word/styles.xml><?xml version="1.0" encoding="utf-8"?>
@@ -1921,6 +2732,30 @@
       <w:color w:val="323E4F" w:themeColor="text2" w:themeShade="BF"/>
       <w:sz w:val="36"/>
       <w:szCs w:val="28"/>
+    </w:rPr>
+  </w:style>
+  <w:style w:type="paragraph" w:styleId="Ttulo2">
+    <w:name w:val="heading 2"/>
+    <w:basedOn w:val="Normal"/>
+    <w:next w:val="Normal"/>
+    <w:link w:val="Ttulo2Car"/>
+    <w:uiPriority w:val="9"/>
+    <w:unhideWhenUsed/>
+    <w:qFormat/>
+    <w:rsid w:val="005B168B"/>
+    <w:pPr>
+      <w:keepNext/>
+      <w:keepLines/>
+      <w:spacing w:before="200" w:after="0"/>
+      <w:outlineLvl w:val="1"/>
+    </w:pPr>
+    <w:rPr>
+      <w:rFonts w:asciiTheme="majorHAnsi" w:eastAsiaTheme="majorEastAsia" w:hAnsiTheme="majorHAnsi" w:cstheme="majorBidi"/>
+      <w:b/>
+      <w:bCs/>
+      <w:color w:val="5B9BD5" w:themeColor="accent1"/>
+      <w:sz w:val="26"/>
+      <w:szCs w:val="26"/>
     </w:rPr>
   </w:style>
   <w:style w:type="character" w:default="1" w:styleId="Fuentedeprrafopredeter">
@@ -2107,6 +2942,135 @@
         <w:right w:w="108" w:type="dxa"/>
       </w:tblCellMar>
     </w:tblPr>
+  </w:style>
+  <w:style w:type="character" w:customStyle="1" w:styleId="Ttulo2Car">
+    <w:name w:val="Título 2 Car"/>
+    <w:basedOn w:val="Fuentedeprrafopredeter"/>
+    <w:link w:val="Ttulo2"/>
+    <w:uiPriority w:val="9"/>
+    <w:rsid w:val="005B168B"/>
+    <w:rPr>
+      <w:rFonts w:asciiTheme="majorHAnsi" w:eastAsiaTheme="majorEastAsia" w:hAnsiTheme="majorHAnsi" w:cstheme="majorBidi"/>
+      <w:b/>
+      <w:bCs/>
+      <w:color w:val="5B9BD5" w:themeColor="accent1"/>
+      <w:sz w:val="26"/>
+      <w:szCs w:val="26"/>
+    </w:rPr>
+  </w:style>
+  <w:style w:type="table" w:styleId="Listaclara-nfasis5">
+    <w:name w:val="Light List Accent 5"/>
+    <w:basedOn w:val="Tablanormal"/>
+    <w:uiPriority w:val="61"/>
+    <w:rsid w:val="005B168B"/>
+    <w:pPr>
+      <w:spacing w:after="0" w:line="240" w:lineRule="auto"/>
+    </w:pPr>
+    <w:tblPr>
+      <w:tblStyleRowBandSize w:val="1"/>
+      <w:tblStyleColBandSize w:val="1"/>
+      <w:tblInd w:w="0" w:type="dxa"/>
+      <w:tblBorders>
+        <w:top w:val="single" w:sz="8" w:space="0" w:color="4472C4" w:themeColor="accent5"/>
+        <w:left w:val="single" w:sz="8" w:space="0" w:color="4472C4" w:themeColor="accent5"/>
+        <w:bottom w:val="single" w:sz="8" w:space="0" w:color="4472C4" w:themeColor="accent5"/>
+        <w:right w:val="single" w:sz="8" w:space="0" w:color="4472C4" w:themeColor="accent5"/>
+      </w:tblBorders>
+      <w:tblCellMar>
+        <w:top w:w="0" w:type="dxa"/>
+        <w:left w:w="108" w:type="dxa"/>
+        <w:bottom w:w="0" w:type="dxa"/>
+        <w:right w:w="108" w:type="dxa"/>
+      </w:tblCellMar>
+    </w:tblPr>
+    <w:tblStylePr w:type="firstRow">
+      <w:pPr>
+        <w:spacing w:before="0" w:after="0" w:line="240" w:lineRule="auto"/>
+      </w:pPr>
+      <w:rPr>
+        <w:b/>
+        <w:bCs/>
+        <w:color w:val="FFFFFF" w:themeColor="background1"/>
+      </w:rPr>
+      <w:tblPr/>
+      <w:tcPr>
+        <w:shd w:val="clear" w:color="auto" w:fill="4472C4" w:themeFill="accent5"/>
+      </w:tcPr>
+    </w:tblStylePr>
+    <w:tblStylePr w:type="lastRow">
+      <w:pPr>
+        <w:spacing w:before="0" w:after="0" w:line="240" w:lineRule="auto"/>
+      </w:pPr>
+      <w:rPr>
+        <w:b/>
+        <w:bCs/>
+      </w:rPr>
+      <w:tblPr/>
+      <w:tcPr>
+        <w:tcBorders>
+          <w:top w:val="double" w:sz="6" w:space="0" w:color="4472C4" w:themeColor="accent5"/>
+          <w:left w:val="single" w:sz="8" w:space="0" w:color="4472C4" w:themeColor="accent5"/>
+          <w:bottom w:val="single" w:sz="8" w:space="0" w:color="4472C4" w:themeColor="accent5"/>
+          <w:right w:val="single" w:sz="8" w:space="0" w:color="4472C4" w:themeColor="accent5"/>
+        </w:tcBorders>
+      </w:tcPr>
+    </w:tblStylePr>
+    <w:tblStylePr w:type="firstCol">
+      <w:rPr>
+        <w:b/>
+        <w:bCs/>
+      </w:rPr>
+    </w:tblStylePr>
+    <w:tblStylePr w:type="lastCol">
+      <w:rPr>
+        <w:b/>
+        <w:bCs/>
+      </w:rPr>
+    </w:tblStylePr>
+    <w:tblStylePr w:type="band1Vert">
+      <w:tblPr/>
+      <w:tcPr>
+        <w:tcBorders>
+          <w:top w:val="single" w:sz="8" w:space="0" w:color="4472C4" w:themeColor="accent5"/>
+          <w:left w:val="single" w:sz="8" w:space="0" w:color="4472C4" w:themeColor="accent5"/>
+          <w:bottom w:val="single" w:sz="8" w:space="0" w:color="4472C4" w:themeColor="accent5"/>
+          <w:right w:val="single" w:sz="8" w:space="0" w:color="4472C4" w:themeColor="accent5"/>
+        </w:tcBorders>
+      </w:tcPr>
+    </w:tblStylePr>
+    <w:tblStylePr w:type="band1Horz">
+      <w:tblPr/>
+      <w:tcPr>
+        <w:tcBorders>
+          <w:top w:val="single" w:sz="8" w:space="0" w:color="4472C4" w:themeColor="accent5"/>
+          <w:left w:val="single" w:sz="8" w:space="0" w:color="4472C4" w:themeColor="accent5"/>
+          <w:bottom w:val="single" w:sz="8" w:space="0" w:color="4472C4" w:themeColor="accent5"/>
+          <w:right w:val="single" w:sz="8" w:space="0" w:color="4472C4" w:themeColor="accent5"/>
+        </w:tcBorders>
+      </w:tcPr>
+    </w:tblStylePr>
+  </w:style>
+  <w:style w:type="paragraph" w:styleId="Prrafodelista">
+    <w:name w:val="List Paragraph"/>
+    <w:basedOn w:val="Normal"/>
+    <w:uiPriority w:val="34"/>
+    <w:qFormat/>
+    <w:rsid w:val="00F24CFA"/>
+    <w:pPr>
+      <w:ind w:left="720"/>
+      <w:contextualSpacing/>
+    </w:pPr>
+  </w:style>
+  <w:style w:type="character" w:styleId="Hipervnculo">
+    <w:name w:val="Hyperlink"/>
+    <w:basedOn w:val="Fuentedeprrafopredeter"/>
+    <w:uiPriority w:val="99"/>
+    <w:unhideWhenUsed/>
+    <w:rsid w:val="00986F1C"/>
+    <w:rPr>
+      <w:color w:val="0563C1" w:themeColor="hyperlink"/>
+      <w:u w:val="single"/>
+    </w:rPr>
   </w:style>
 </w:styles>
 </file>
@@ -2366,7 +3330,7 @@
   <a:extraClrSchemeLst/>
   <a:extLst>
     <a:ext uri="{05A4C25C-085E-4340-85A3-A5531E510DB2}">
-      <thm15:themeFamily xmlns:thm15="http://schemas.microsoft.com/office/thememl/2012/main" xmlns="" name="Office Theme" id="{62F939B6-93AF-4DB8-9C6B-D6C7DFDC589F}" vid="{4A3C46E8-61CC-4603-A589-7422A47A8E4A}"/>
+      <thm15:themeFamily xmlns="" xmlns:thm15="http://schemas.microsoft.com/office/thememl/2012/main" name="Office Theme" id="{62F939B6-93AF-4DB8-9C6B-D6C7DFDC589F}" vid="{4A3C46E8-61CC-4603-A589-7422A47A8E4A}"/>
     </a:ext>
   </a:extLst>
 </a:theme>

</xml_diff>

<commit_message>
RailwayStudio: - Interface improvements RailwayStudio.Common: - Plugin management rewrited (phase 1)
</commit_message>
<xml_diff>
--- a/docs/manual.docx
+++ b/docs/manual.docx
@@ -74,6 +74,111 @@
     </w:p>
     <w:p>
       <w:pPr>
+        <w:rPr>
+          <w:lang w:val="en-GB"/>
+        </w:rPr>
+      </w:pPr>
+    </w:p>
+    <w:p>
+      <w:pPr>
+        <w:rPr>
+          <w:lang w:val="en-GB"/>
+        </w:rPr>
+      </w:pPr>
+    </w:p>
+    <w:p>
+      <w:pPr>
+        <w:rPr>
+          <w:lang w:val="en-GB"/>
+        </w:rPr>
+      </w:pPr>
+    </w:p>
+    <w:p>
+      <w:pPr>
+        <w:rPr>
+          <w:lang w:val="en-GB"/>
+        </w:rPr>
+      </w:pPr>
+    </w:p>
+    <w:p>
+      <w:pPr>
+        <w:rPr>
+          <w:lang w:val="en-GB"/>
+        </w:rPr>
+      </w:pPr>
+    </w:p>
+    <w:p>
+      <w:pPr>
+        <w:rPr>
+          <w:lang w:val="en-GB"/>
+        </w:rPr>
+      </w:pPr>
+    </w:p>
+    <w:p>
+      <w:pPr>
+        <w:rPr>
+          <w:lang w:val="en-GB"/>
+        </w:rPr>
+      </w:pPr>
+    </w:p>
+    <w:p>
+      <w:pPr>
+        <w:rPr>
+          <w:lang w:val="en-GB"/>
+        </w:rPr>
+      </w:pPr>
+    </w:p>
+    <w:p>
+      <w:pPr>
+        <w:rPr>
+          <w:lang w:val="en-GB"/>
+        </w:rPr>
+      </w:pPr>
+    </w:p>
+    <w:p>
+      <w:pPr>
+        <w:rPr>
+          <w:lang w:val="en-GB"/>
+        </w:rPr>
+      </w:pPr>
+    </w:p>
+    <w:p>
+      <w:pPr>
+        <w:rPr>
+          <w:lang w:val="en-GB"/>
+        </w:rPr>
+      </w:pPr>
+    </w:p>
+    <w:p>
+      <w:pPr>
+        <w:rPr>
+          <w:lang w:val="en-GB"/>
+        </w:rPr>
+      </w:pPr>
+    </w:p>
+    <w:p>
+      <w:pPr>
+        <w:rPr>
+          <w:lang w:val="en-GB"/>
+        </w:rPr>
+      </w:pPr>
+    </w:p>
+    <w:p>
+      <w:pPr>
+        <w:rPr>
+          <w:lang w:val="en-GB"/>
+        </w:rPr>
+      </w:pPr>
+    </w:p>
+    <w:p>
+      <w:pPr>
+        <w:rPr>
+          <w:lang w:val="en-GB"/>
+        </w:rPr>
+      </w:pPr>
+    </w:p>
+    <w:p>
+      <w:pPr>
         <w:spacing w:after="0" w:line="240" w:lineRule="auto"/>
         <w:rPr>
           <w:b/>
@@ -94,28 +199,2473 @@
       <w:pPr>
         <w:spacing w:line="240" w:lineRule="auto"/>
         <w:rPr>
+          <w:lang w:val="en-GB"/>
+        </w:rPr>
+      </w:pPr>
+      <w:r>
+        <w:rPr>
+          <w:sz w:val="72"/>
+          <w:lang w:val="en-GB"/>
+        </w:rPr>
+        <w:t>User’s guide</w:t>
+      </w:r>
+      <w:r>
+        <w:rPr>
+          <w:lang w:val="en-GB"/>
+        </w:rPr>
+        <w:br w:type="page"/>
+      </w:r>
+    </w:p>
+    <w:p>
+      <w:pPr>
+        <w:pStyle w:val="Ttulo"/>
+        <w:rPr>
+          <w:lang w:val="en-GB"/>
+        </w:rPr>
+      </w:pPr>
+      <w:bookmarkStart w:id="0" w:name="_Toc35937105"/>
+      <w:r>
+        <w:rPr>
+          <w:lang w:val="en-GB"/>
+        </w:rPr>
+        <w:lastRenderedPageBreak/>
+        <w:t>Contents</w:t>
+      </w:r>
+      <w:bookmarkEnd w:id="0"/>
+    </w:p>
+    <w:p>
+      <w:pPr>
+        <w:pStyle w:val="TDC1"/>
+        <w:tabs>
+          <w:tab w:val="right" w:leader="dot" w:pos="8494"/>
+        </w:tabs>
+        <w:rPr>
+          <w:noProof/>
+          <w:lang w:eastAsia="es-ES"/>
+        </w:rPr>
+      </w:pPr>
+      <w:r>
+        <w:rPr>
+          <w:lang w:val="en-GB"/>
+        </w:rPr>
+        <w:fldChar w:fldCharType="begin"/>
+      </w:r>
+      <w:r>
+        <w:rPr>
+          <w:lang w:val="en-GB"/>
+        </w:rPr>
+        <w:instrText xml:space="preserve"> TOC \h \z \t "Título 1;2;Título 2;3;Título 3;4;Título;1" </w:instrText>
+      </w:r>
+      <w:r>
+        <w:rPr>
+          <w:lang w:val="en-GB"/>
+        </w:rPr>
+        <w:fldChar w:fldCharType="separate"/>
+      </w:r>
+      <w:hyperlink w:anchor="_Toc35937105" w:history="1">
+        <w:r>
+          <w:rPr>
+            <w:rStyle w:val="Hipervnculo"/>
+            <w:noProof/>
+            <w:lang w:val="en-GB"/>
+          </w:rPr>
+          <w:t>Contents</w:t>
+        </w:r>
+        <w:r>
+          <w:rPr>
+            <w:noProof/>
+            <w:webHidden/>
+          </w:rPr>
+          <w:tab/>
+        </w:r>
+        <w:r>
+          <w:rPr>
+            <w:noProof/>
+            <w:webHidden/>
+          </w:rPr>
+          <w:fldChar w:fldCharType="begin"/>
+        </w:r>
+        <w:r>
+          <w:rPr>
+            <w:noProof/>
+            <w:webHidden/>
+          </w:rPr>
+          <w:instrText xml:space="preserve"> PAGEREF _Toc35937105 \h </w:instrText>
+        </w:r>
+        <w:r>
+          <w:rPr>
+            <w:noProof/>
+            <w:webHidden/>
+          </w:rPr>
+        </w:r>
+        <w:r>
+          <w:rPr>
+            <w:noProof/>
+            <w:webHidden/>
+          </w:rPr>
+          <w:fldChar w:fldCharType="separate"/>
+        </w:r>
+        <w:r>
+          <w:rPr>
+            <w:noProof/>
+            <w:webHidden/>
+          </w:rPr>
+          <w:t>2</w:t>
+        </w:r>
+        <w:r>
+          <w:rPr>
+            <w:noProof/>
+            <w:webHidden/>
+          </w:rPr>
+          <w:fldChar w:fldCharType="end"/>
+        </w:r>
+      </w:hyperlink>
+    </w:p>
+    <w:p>
+      <w:pPr>
+        <w:pStyle w:val="TDC1"/>
+        <w:tabs>
+          <w:tab w:val="right" w:leader="dot" w:pos="8494"/>
+        </w:tabs>
+        <w:rPr>
+          <w:noProof/>
+          <w:lang w:eastAsia="es-ES"/>
+        </w:rPr>
+      </w:pPr>
+      <w:hyperlink w:anchor="_Toc35937106" w:history="1">
+        <w:r>
+          <w:rPr>
+            <w:rStyle w:val="Hipervnculo"/>
+            <w:noProof/>
+            <w:lang w:val="en-GB"/>
+          </w:rPr>
+          <w:t>Using RailwayStudio</w:t>
+        </w:r>
+        <w:r>
+          <w:rPr>
+            <w:noProof/>
+            <w:webHidden/>
+          </w:rPr>
+          <w:tab/>
+        </w:r>
+        <w:r>
+          <w:rPr>
+            <w:noProof/>
+            <w:webHidden/>
+          </w:rPr>
+          <w:fldChar w:fldCharType="begin"/>
+        </w:r>
+        <w:r>
+          <w:rPr>
+            <w:noProof/>
+            <w:webHidden/>
+          </w:rPr>
+          <w:instrText xml:space="preserve"> PAGEREF _Toc35937106 \h </w:instrText>
+        </w:r>
+        <w:r>
+          <w:rPr>
+            <w:noProof/>
+            <w:webHidden/>
+          </w:rPr>
+        </w:r>
+        <w:r>
+          <w:rPr>
+            <w:noProof/>
+            <w:webHidden/>
+          </w:rPr>
+          <w:fldChar w:fldCharType="separate"/>
+        </w:r>
+        <w:r>
+          <w:rPr>
+            <w:noProof/>
+            <w:webHidden/>
+          </w:rPr>
+          <w:t>3</w:t>
+        </w:r>
+        <w:r>
+          <w:rPr>
+            <w:noProof/>
+            <w:webHidden/>
+          </w:rPr>
+          <w:fldChar w:fldCharType="end"/>
+        </w:r>
+      </w:hyperlink>
+    </w:p>
+    <w:p>
+      <w:pPr>
+        <w:pStyle w:val="TDC2"/>
+        <w:tabs>
+          <w:tab w:val="right" w:leader="dot" w:pos="8494"/>
+        </w:tabs>
+        <w:rPr>
+          <w:noProof/>
+          <w:lang w:eastAsia="es-ES"/>
+        </w:rPr>
+      </w:pPr>
+      <w:hyperlink w:anchor="_Toc35937107" w:history="1">
+        <w:r>
+          <w:rPr>
+            <w:rStyle w:val="Hipervnculo"/>
+            <w:noProof/>
+            <w:lang w:val="en-GB"/>
+          </w:rPr>
+          <w:t>Projects</w:t>
+        </w:r>
+        <w:r>
+          <w:rPr>
+            <w:noProof/>
+            <w:webHidden/>
+          </w:rPr>
+          <w:tab/>
+        </w:r>
+        <w:r>
+          <w:rPr>
+            <w:noProof/>
+            <w:webHidden/>
+          </w:rPr>
+          <w:fldChar w:fldCharType="begin"/>
+        </w:r>
+        <w:r>
+          <w:rPr>
+            <w:noProof/>
+            <w:webHidden/>
+          </w:rPr>
+          <w:instrText xml:space="preserve"> PAGEREF _Toc35937107 \h </w:instrText>
+        </w:r>
+        <w:r>
+          <w:rPr>
+            <w:noProof/>
+            <w:webHidden/>
+          </w:rPr>
+        </w:r>
+        <w:r>
+          <w:rPr>
+            <w:noProof/>
+            <w:webHidden/>
+          </w:rPr>
+          <w:fldChar w:fldCharType="separate"/>
+        </w:r>
+        <w:r>
+          <w:rPr>
+            <w:noProof/>
+            <w:webHidden/>
+          </w:rPr>
+          <w:t>3</w:t>
+        </w:r>
+        <w:r>
+          <w:rPr>
+            <w:noProof/>
+            <w:webHidden/>
+          </w:rPr>
+          <w:fldChar w:fldCharType="end"/>
+        </w:r>
+      </w:hyperlink>
+    </w:p>
+    <w:p>
+      <w:pPr>
+        <w:pStyle w:val="TDC2"/>
+        <w:tabs>
+          <w:tab w:val="right" w:leader="dot" w:pos="8494"/>
+        </w:tabs>
+        <w:rPr>
+          <w:noProof/>
+          <w:lang w:eastAsia="es-ES"/>
+        </w:rPr>
+      </w:pPr>
+      <w:hyperlink w:anchor="_Toc35937108" w:history="1">
+        <w:r>
+          <w:rPr>
+            <w:rStyle w:val="Hipervnculo"/>
+            <w:noProof/>
+            <w:lang w:val="en-GB"/>
+          </w:rPr>
+          <w:t>Configuration</w:t>
+        </w:r>
+        <w:r>
+          <w:rPr>
+            <w:noProof/>
+            <w:webHidden/>
+          </w:rPr>
+          <w:tab/>
+        </w:r>
+        <w:r>
+          <w:rPr>
+            <w:noProof/>
+            <w:webHidden/>
+          </w:rPr>
+          <w:fldChar w:fldCharType="begin"/>
+        </w:r>
+        <w:r>
+          <w:rPr>
+            <w:noProof/>
+            <w:webHidden/>
+          </w:rPr>
+          <w:instrText xml:space="preserve"> PAGEREF _Toc35937108 \h </w:instrText>
+        </w:r>
+        <w:r>
+          <w:rPr>
+            <w:noProof/>
+            <w:webHidden/>
+          </w:rPr>
+        </w:r>
+        <w:r>
+          <w:rPr>
+            <w:noProof/>
+            <w:webHidden/>
+          </w:rPr>
+          <w:fldChar w:fldCharType="separate"/>
+        </w:r>
+        <w:r>
+          <w:rPr>
+            <w:noProof/>
+            <w:webHidden/>
+          </w:rPr>
+          <w:t>3</w:t>
+        </w:r>
+        <w:r>
+          <w:rPr>
+            <w:noProof/>
+            <w:webHidden/>
+          </w:rPr>
+          <w:fldChar w:fldCharType="end"/>
+        </w:r>
+      </w:hyperlink>
+    </w:p>
+    <w:p>
+      <w:pPr>
+        <w:pStyle w:val="TDC3"/>
+        <w:tabs>
+          <w:tab w:val="right" w:leader="dot" w:pos="8494"/>
+        </w:tabs>
+        <w:rPr>
+          <w:noProof/>
+          <w:lang w:eastAsia="es-ES"/>
+        </w:rPr>
+      </w:pPr>
+      <w:hyperlink w:anchor="_Toc35937109" w:history="1">
+        <w:r>
+          <w:rPr>
+            <w:rStyle w:val="Hipervnculo"/>
+            <w:noProof/>
+            <w:lang w:val="en-GB"/>
+          </w:rPr>
+          <w:t>General settings</w:t>
+        </w:r>
+        <w:r>
+          <w:rPr>
+            <w:noProof/>
+            <w:webHidden/>
+          </w:rPr>
+          <w:tab/>
+        </w:r>
+        <w:r>
+          <w:rPr>
+            <w:noProof/>
+            <w:webHidden/>
+          </w:rPr>
+          <w:fldChar w:fldCharType="begin"/>
+        </w:r>
+        <w:r>
+          <w:rPr>
+            <w:noProof/>
+            <w:webHidden/>
+          </w:rPr>
+          <w:instrText xml:space="preserve"> PAGEREF _Toc35937109 \h </w:instrText>
+        </w:r>
+        <w:r>
+          <w:rPr>
+            <w:noProof/>
+            <w:webHidden/>
+          </w:rPr>
+        </w:r>
+        <w:r>
+          <w:rPr>
+            <w:noProof/>
+            <w:webHidden/>
+          </w:rPr>
+          <w:fldChar w:fldCharType="separate"/>
+        </w:r>
+        <w:r>
+          <w:rPr>
+            <w:noProof/>
+            <w:webHidden/>
+          </w:rPr>
+          <w:t>4</w:t>
+        </w:r>
+        <w:r>
+          <w:rPr>
+            <w:noProof/>
+            <w:webHidden/>
+          </w:rPr>
+          <w:fldChar w:fldCharType="end"/>
+        </w:r>
+      </w:hyperlink>
+    </w:p>
+    <w:p>
+      <w:pPr>
+        <w:pStyle w:val="TDC4"/>
+        <w:tabs>
+          <w:tab w:val="right" w:leader="dot" w:pos="8494"/>
+        </w:tabs>
+        <w:rPr>
+          <w:noProof/>
+        </w:rPr>
+      </w:pPr>
+      <w:hyperlink w:anchor="_Toc35937110" w:history="1">
+        <w:r>
+          <w:rPr>
+            <w:rStyle w:val="Hipervnculo"/>
+            <w:noProof/>
+            <w:lang w:val="en-GB"/>
+          </w:rPr>
+          <w:t>Visual aspect</w:t>
+        </w:r>
+        <w:r>
+          <w:rPr>
+            <w:noProof/>
+            <w:webHidden/>
+          </w:rPr>
+          <w:tab/>
+        </w:r>
+        <w:r>
+          <w:rPr>
+            <w:noProof/>
+            <w:webHidden/>
+          </w:rPr>
+          <w:fldChar w:fldCharType="begin"/>
+        </w:r>
+        <w:r>
+          <w:rPr>
+            <w:noProof/>
+            <w:webHidden/>
+          </w:rPr>
+          <w:instrText xml:space="preserve"> PAGEREF _Toc35937110 \h </w:instrText>
+        </w:r>
+        <w:r>
+          <w:rPr>
+            <w:noProof/>
+            <w:webHidden/>
+          </w:rPr>
+        </w:r>
+        <w:r>
+          <w:rPr>
+            <w:noProof/>
+            <w:webHidden/>
+          </w:rPr>
+          <w:fldChar w:fldCharType="separate"/>
+        </w:r>
+        <w:r>
+          <w:rPr>
+            <w:noProof/>
+            <w:webHidden/>
+          </w:rPr>
+          <w:t>4</w:t>
+        </w:r>
+        <w:r>
+          <w:rPr>
+            <w:noProof/>
+            <w:webHidden/>
+          </w:rPr>
+          <w:fldChar w:fldCharType="end"/>
+        </w:r>
+      </w:hyperlink>
+    </w:p>
+    <w:p>
+      <w:pPr>
+        <w:pStyle w:val="TDC4"/>
+        <w:tabs>
+          <w:tab w:val="right" w:leader="dot" w:pos="8494"/>
+        </w:tabs>
+        <w:rPr>
+          <w:noProof/>
+        </w:rPr>
+      </w:pPr>
+      <w:hyperlink w:anchor="_Toc35937111" w:history="1">
+        <w:r>
+          <w:rPr>
+            <w:rStyle w:val="Hipervnculo"/>
+            <w:noProof/>
+            <w:lang w:val="en-GB"/>
+          </w:rPr>
+          <w:t>Load last opened project at start-up</w:t>
+        </w:r>
+        <w:r>
+          <w:rPr>
+            <w:noProof/>
+            <w:webHidden/>
+          </w:rPr>
+          <w:tab/>
+        </w:r>
+        <w:r>
+          <w:rPr>
+            <w:noProof/>
+            <w:webHidden/>
+          </w:rPr>
+          <w:fldChar w:fldCharType="begin"/>
+        </w:r>
+        <w:r>
+          <w:rPr>
+            <w:noProof/>
+            <w:webHidden/>
+          </w:rPr>
+          <w:instrText xml:space="preserve"> PAGEREF _Toc35937111 \h </w:instrText>
+        </w:r>
+        <w:r>
+          <w:rPr>
+            <w:noProof/>
+            <w:webHidden/>
+          </w:rPr>
+        </w:r>
+        <w:r>
+          <w:rPr>
+            <w:noProof/>
+            <w:webHidden/>
+          </w:rPr>
+          <w:fldChar w:fldCharType="separate"/>
+        </w:r>
+        <w:r>
+          <w:rPr>
+            <w:noProof/>
+            <w:webHidden/>
+          </w:rPr>
+          <w:t>4</w:t>
+        </w:r>
+        <w:r>
+          <w:rPr>
+            <w:noProof/>
+            <w:webHidden/>
+          </w:rPr>
+          <w:fldChar w:fldCharType="end"/>
+        </w:r>
+      </w:hyperlink>
+    </w:p>
+    <w:p>
+      <w:pPr>
+        <w:pStyle w:val="TDC3"/>
+        <w:tabs>
+          <w:tab w:val="right" w:leader="dot" w:pos="8494"/>
+        </w:tabs>
+        <w:rPr>
+          <w:noProof/>
+          <w:lang w:eastAsia="es-ES"/>
+        </w:rPr>
+      </w:pPr>
+      <w:hyperlink w:anchor="_Toc35937112" w:history="1">
+        <w:r>
+          <w:rPr>
+            <w:rStyle w:val="Hipervnculo"/>
+            <w:noProof/>
+            <w:lang w:val="en-GB"/>
+          </w:rPr>
+          <w:t>Plug-ins</w:t>
+        </w:r>
+        <w:r>
+          <w:rPr>
+            <w:noProof/>
+            <w:webHidden/>
+          </w:rPr>
+          <w:tab/>
+        </w:r>
+        <w:r>
+          <w:rPr>
+            <w:noProof/>
+            <w:webHidden/>
+          </w:rPr>
+          <w:fldChar w:fldCharType="begin"/>
+        </w:r>
+        <w:r>
+          <w:rPr>
+            <w:noProof/>
+            <w:webHidden/>
+          </w:rPr>
+          <w:instrText xml:space="preserve"> PAGEREF _Toc35937112 \h </w:instrText>
+        </w:r>
+        <w:r>
+          <w:rPr>
+            <w:noProof/>
+            <w:webHidden/>
+          </w:rPr>
+        </w:r>
+        <w:r>
+          <w:rPr>
+            <w:noProof/>
+            <w:webHidden/>
+          </w:rPr>
+          <w:fldChar w:fldCharType="separate"/>
+        </w:r>
+        <w:r>
+          <w:rPr>
+            <w:noProof/>
+            <w:webHidden/>
+          </w:rPr>
+          <w:t>4</w:t>
+        </w:r>
+        <w:r>
+          <w:rPr>
+            <w:noProof/>
+            <w:webHidden/>
+          </w:rPr>
+          <w:fldChar w:fldCharType="end"/>
+        </w:r>
+      </w:hyperlink>
+    </w:p>
+    <w:p>
+      <w:pPr>
+        <w:pStyle w:val="TDC3"/>
+        <w:tabs>
+          <w:tab w:val="right" w:leader="dot" w:pos="8494"/>
+        </w:tabs>
+        <w:rPr>
+          <w:noProof/>
+          <w:lang w:eastAsia="es-ES"/>
+        </w:rPr>
+      </w:pPr>
+      <w:hyperlink w:anchor="_Toc35937113" w:history="1">
+        <w:r>
+          <w:rPr>
+            <w:rStyle w:val="Hipervnculo"/>
+            <w:noProof/>
+            <w:lang w:val="en-GB"/>
+          </w:rPr>
+          <w:t>Logging</w:t>
+        </w:r>
+        <w:r>
+          <w:rPr>
+            <w:noProof/>
+            <w:webHidden/>
+          </w:rPr>
+          <w:tab/>
+        </w:r>
+        <w:r>
+          <w:rPr>
+            <w:noProof/>
+            <w:webHidden/>
+          </w:rPr>
+          <w:fldChar w:fldCharType="begin"/>
+        </w:r>
+        <w:r>
+          <w:rPr>
+            <w:noProof/>
+            <w:webHidden/>
+          </w:rPr>
+          <w:instrText xml:space="preserve"> PAGEREF _Toc35937113 \h </w:instrText>
+        </w:r>
+        <w:r>
+          <w:rPr>
+            <w:noProof/>
+            <w:webHidden/>
+          </w:rPr>
+        </w:r>
+        <w:r>
+          <w:rPr>
+            <w:noProof/>
+            <w:webHidden/>
+          </w:rPr>
+          <w:fldChar w:fldCharType="separate"/>
+        </w:r>
+        <w:r>
+          <w:rPr>
+            <w:noProof/>
+            <w:webHidden/>
+          </w:rPr>
+          <w:t>4</w:t>
+        </w:r>
+        <w:r>
+          <w:rPr>
+            <w:noProof/>
+            <w:webHidden/>
+          </w:rPr>
+          <w:fldChar w:fldCharType="end"/>
+        </w:r>
+      </w:hyperlink>
+    </w:p>
+    <w:p>
+      <w:pPr>
+        <w:pStyle w:val="TDC1"/>
+        <w:tabs>
+          <w:tab w:val="right" w:leader="dot" w:pos="8494"/>
+        </w:tabs>
+        <w:rPr>
+          <w:noProof/>
+          <w:lang w:eastAsia="es-ES"/>
+        </w:rPr>
+      </w:pPr>
+      <w:hyperlink w:anchor="_Toc35937114" w:history="1">
+        <w:r>
+          <w:rPr>
+            <w:rStyle w:val="Hipervnculo"/>
+            <w:noProof/>
+            <w:lang w:val="en-GB"/>
+          </w:rPr>
+          <w:t>Designing the layout</w:t>
+        </w:r>
+        <w:r>
+          <w:rPr>
+            <w:noProof/>
+            <w:webHidden/>
+          </w:rPr>
+          <w:tab/>
+        </w:r>
+        <w:r>
+          <w:rPr>
+            <w:noProof/>
+            <w:webHidden/>
+          </w:rPr>
+          <w:fldChar w:fldCharType="begin"/>
+        </w:r>
+        <w:r>
+          <w:rPr>
+            <w:noProof/>
+            <w:webHidden/>
+          </w:rPr>
+          <w:instrText xml:space="preserve"> PAGEREF _Toc35937114 \h </w:instrText>
+        </w:r>
+        <w:r>
+          <w:rPr>
+            <w:noProof/>
+            <w:webHidden/>
+          </w:rPr>
+        </w:r>
+        <w:r>
+          <w:rPr>
+            <w:noProof/>
+            <w:webHidden/>
+          </w:rPr>
+          <w:fldChar w:fldCharType="separate"/>
+        </w:r>
+        <w:r>
+          <w:rPr>
+            <w:noProof/>
+            <w:webHidden/>
+          </w:rPr>
+          <w:t>5</w:t>
+        </w:r>
+        <w:r>
+          <w:rPr>
+            <w:noProof/>
+            <w:webHidden/>
+          </w:rPr>
+          <w:fldChar w:fldCharType="end"/>
+        </w:r>
+      </w:hyperlink>
+    </w:p>
+    <w:p>
+      <w:pPr>
+        <w:pStyle w:val="TDC2"/>
+        <w:tabs>
+          <w:tab w:val="right" w:leader="dot" w:pos="8494"/>
+        </w:tabs>
+        <w:rPr>
+          <w:noProof/>
+          <w:lang w:eastAsia="es-ES"/>
+        </w:rPr>
+      </w:pPr>
+      <w:hyperlink w:anchor="_Toc35937115" w:history="1">
+        <w:r>
+          <w:rPr>
+            <w:rStyle w:val="Hipervnculo"/>
+            <w:noProof/>
+            <w:lang w:val="en-GB"/>
+          </w:rPr>
+          <w:t>Elements</w:t>
+        </w:r>
+        <w:r>
+          <w:rPr>
+            <w:noProof/>
+            <w:webHidden/>
+          </w:rPr>
+          <w:tab/>
+        </w:r>
+        <w:r>
+          <w:rPr>
+            <w:noProof/>
+            <w:webHidden/>
+          </w:rPr>
+          <w:fldChar w:fldCharType="begin"/>
+        </w:r>
+        <w:r>
+          <w:rPr>
+            <w:noProof/>
+            <w:webHidden/>
+          </w:rPr>
+          <w:instrText xml:space="preserve"> PAGEREF _Toc35937115 \h </w:instrText>
+        </w:r>
+        <w:r>
+          <w:rPr>
+            <w:noProof/>
+            <w:webHidden/>
+          </w:rPr>
+        </w:r>
+        <w:r>
+          <w:rPr>
+            <w:noProof/>
+            <w:webHidden/>
+          </w:rPr>
+          <w:fldChar w:fldCharType="separate"/>
+        </w:r>
+        <w:r>
+          <w:rPr>
+            <w:noProof/>
+            <w:webHidden/>
+          </w:rPr>
+          <w:t>5</w:t>
+        </w:r>
+        <w:r>
+          <w:rPr>
+            <w:noProof/>
+            <w:webHidden/>
+          </w:rPr>
+          <w:fldChar w:fldCharType="end"/>
+        </w:r>
+      </w:hyperlink>
+    </w:p>
+    <w:p>
+      <w:pPr>
+        <w:pStyle w:val="TDC3"/>
+        <w:tabs>
+          <w:tab w:val="right" w:leader="dot" w:pos="8494"/>
+        </w:tabs>
+        <w:rPr>
+          <w:noProof/>
+          <w:lang w:eastAsia="es-ES"/>
+        </w:rPr>
+      </w:pPr>
+      <w:hyperlink w:anchor="_Toc35937116" w:history="1">
+        <w:r>
+          <w:rPr>
+            <w:rStyle w:val="Hipervnculo"/>
+            <w:noProof/>
+            <w:lang w:val="en-GB"/>
+          </w:rPr>
+          <w:t>Accessory elements</w:t>
+        </w:r>
+        <w:r>
+          <w:rPr>
+            <w:noProof/>
+            <w:webHidden/>
+          </w:rPr>
+          <w:tab/>
+        </w:r>
+        <w:r>
+          <w:rPr>
+            <w:noProof/>
+            <w:webHidden/>
+          </w:rPr>
+          <w:fldChar w:fldCharType="begin"/>
+        </w:r>
+        <w:r>
+          <w:rPr>
+            <w:noProof/>
+            <w:webHidden/>
+          </w:rPr>
+          <w:instrText xml:space="preserve"> PAGEREF _Toc35937116 \h </w:instrText>
+        </w:r>
+        <w:r>
+          <w:rPr>
+            <w:noProof/>
+            <w:webHidden/>
+          </w:rPr>
+        </w:r>
+        <w:r>
+          <w:rPr>
+            <w:noProof/>
+            <w:webHidden/>
+          </w:rPr>
+          <w:fldChar w:fldCharType="separate"/>
+        </w:r>
+        <w:r>
+          <w:rPr>
+            <w:noProof/>
+            <w:webHidden/>
+          </w:rPr>
+          <w:t>5</w:t>
+        </w:r>
+        <w:r>
+          <w:rPr>
+            <w:noProof/>
+            <w:webHidden/>
+          </w:rPr>
+          <w:fldChar w:fldCharType="end"/>
+        </w:r>
+      </w:hyperlink>
+    </w:p>
+    <w:p>
+      <w:pPr>
+        <w:pStyle w:val="TDC2"/>
+        <w:tabs>
+          <w:tab w:val="right" w:leader="dot" w:pos="8494"/>
+        </w:tabs>
+        <w:rPr>
+          <w:noProof/>
+          <w:lang w:eastAsia="es-ES"/>
+        </w:rPr>
+      </w:pPr>
+      <w:hyperlink w:anchor="_Toc35937117" w:history="1">
+        <w:r>
+          <w:rPr>
+            <w:rStyle w:val="Hipervnculo"/>
+            <w:noProof/>
+            <w:lang w:val="en-GB"/>
+          </w:rPr>
+          <w:t>Themes</w:t>
+        </w:r>
+        <w:r>
+          <w:rPr>
+            <w:noProof/>
+            <w:webHidden/>
+          </w:rPr>
+          <w:tab/>
+        </w:r>
+        <w:r>
+          <w:rPr>
+            <w:noProof/>
+            <w:webHidden/>
+          </w:rPr>
+          <w:fldChar w:fldCharType="begin"/>
+        </w:r>
+        <w:r>
+          <w:rPr>
+            <w:noProof/>
+            <w:webHidden/>
+          </w:rPr>
+          <w:instrText xml:space="preserve"> PAGEREF _Toc35937117 \h </w:instrText>
+        </w:r>
+        <w:r>
+          <w:rPr>
+            <w:noProof/>
+            <w:webHidden/>
+          </w:rPr>
+        </w:r>
+        <w:r>
+          <w:rPr>
+            <w:noProof/>
+            <w:webHidden/>
+          </w:rPr>
+          <w:fldChar w:fldCharType="separate"/>
+        </w:r>
+        <w:r>
+          <w:rPr>
+            <w:noProof/>
+            <w:webHidden/>
+          </w:rPr>
+          <w:t>5</w:t>
+        </w:r>
+        <w:r>
+          <w:rPr>
+            <w:noProof/>
+            <w:webHidden/>
+          </w:rPr>
+          <w:fldChar w:fldCharType="end"/>
+        </w:r>
+      </w:hyperlink>
+    </w:p>
+    <w:p>
+      <w:pPr>
+        <w:pStyle w:val="TDC3"/>
+        <w:tabs>
+          <w:tab w:val="right" w:leader="dot" w:pos="8494"/>
+        </w:tabs>
+        <w:rPr>
+          <w:noProof/>
+          <w:lang w:eastAsia="es-ES"/>
+        </w:rPr>
+      </w:pPr>
+      <w:hyperlink w:anchor="_Toc35937118" w:history="1">
+        <w:r>
+          <w:rPr>
+            <w:rStyle w:val="Hipervnculo"/>
+            <w:noProof/>
+            <w:lang w:val="en-GB"/>
+          </w:rPr>
+          <w:t>Selecting the layout theme</w:t>
+        </w:r>
+        <w:r>
+          <w:rPr>
+            <w:noProof/>
+            <w:webHidden/>
+          </w:rPr>
+          <w:tab/>
+        </w:r>
+        <w:r>
+          <w:rPr>
+            <w:noProof/>
+            <w:webHidden/>
+          </w:rPr>
+          <w:fldChar w:fldCharType="begin"/>
+        </w:r>
+        <w:r>
+          <w:rPr>
+            <w:noProof/>
+            <w:webHidden/>
+          </w:rPr>
+          <w:instrText xml:space="preserve"> PAGEREF _Toc35937118 \h </w:instrText>
+        </w:r>
+        <w:r>
+          <w:rPr>
+            <w:noProof/>
+            <w:webHidden/>
+          </w:rPr>
+        </w:r>
+        <w:r>
+          <w:rPr>
+            <w:noProof/>
+            <w:webHidden/>
+          </w:rPr>
+          <w:fldChar w:fldCharType="separate"/>
+        </w:r>
+        <w:r>
+          <w:rPr>
+            <w:noProof/>
+            <w:webHidden/>
+          </w:rPr>
+          <w:t>6</w:t>
+        </w:r>
+        <w:r>
+          <w:rPr>
+            <w:noProof/>
+            <w:webHidden/>
+          </w:rPr>
+          <w:fldChar w:fldCharType="end"/>
+        </w:r>
+      </w:hyperlink>
+    </w:p>
+    <w:p>
+      <w:pPr>
+        <w:pStyle w:val="TDC3"/>
+        <w:tabs>
+          <w:tab w:val="right" w:leader="dot" w:pos="8494"/>
+        </w:tabs>
+        <w:rPr>
+          <w:noProof/>
+          <w:lang w:eastAsia="es-ES"/>
+        </w:rPr>
+      </w:pPr>
+      <w:hyperlink w:anchor="_Toc35937119" w:history="1">
+        <w:r>
+          <w:rPr>
+            <w:rStyle w:val="Hipervnculo"/>
+            <w:noProof/>
+            <w:lang w:val="en-GB"/>
+          </w:rPr>
+          <w:t>Installing new systems</w:t>
+        </w:r>
+        <w:r>
+          <w:rPr>
+            <w:noProof/>
+            <w:webHidden/>
+          </w:rPr>
+          <w:tab/>
+        </w:r>
+        <w:r>
+          <w:rPr>
+            <w:noProof/>
+            <w:webHidden/>
+          </w:rPr>
+          <w:fldChar w:fldCharType="begin"/>
+        </w:r>
+        <w:r>
+          <w:rPr>
+            <w:noProof/>
+            <w:webHidden/>
+          </w:rPr>
+          <w:instrText xml:space="preserve"> PAGEREF _Toc35937119 \h </w:instrText>
+        </w:r>
+        <w:r>
+          <w:rPr>
+            <w:noProof/>
+            <w:webHidden/>
+          </w:rPr>
+        </w:r>
+        <w:r>
+          <w:rPr>
+            <w:noProof/>
+            <w:webHidden/>
+          </w:rPr>
+          <w:fldChar w:fldCharType="separate"/>
+        </w:r>
+        <w:r>
+          <w:rPr>
+            <w:noProof/>
+            <w:webHidden/>
+          </w:rPr>
+          <w:t>6</w:t>
+        </w:r>
+        <w:r>
+          <w:rPr>
+            <w:noProof/>
+            <w:webHidden/>
+          </w:rPr>
+          <w:fldChar w:fldCharType="end"/>
+        </w:r>
+      </w:hyperlink>
+    </w:p>
+    <w:p>
+      <w:pPr>
+        <w:pStyle w:val="TDC1"/>
+        <w:tabs>
+          <w:tab w:val="right" w:leader="dot" w:pos="8494"/>
+        </w:tabs>
+        <w:rPr>
+          <w:noProof/>
+          <w:lang w:eastAsia="es-ES"/>
+        </w:rPr>
+      </w:pPr>
+      <w:hyperlink w:anchor="_Toc35937120" w:history="1">
+        <w:r>
+          <w:rPr>
+            <w:rStyle w:val="Hipervnculo"/>
+            <w:noProof/>
+            <w:lang w:val="en-GB"/>
+          </w:rPr>
+          <w:t>Operating the layout</w:t>
+        </w:r>
+        <w:r>
+          <w:rPr>
+            <w:noProof/>
+            <w:webHidden/>
+          </w:rPr>
+          <w:tab/>
+        </w:r>
+        <w:r>
+          <w:rPr>
+            <w:noProof/>
+            <w:webHidden/>
+          </w:rPr>
+          <w:fldChar w:fldCharType="begin"/>
+        </w:r>
+        <w:r>
+          <w:rPr>
+            <w:noProof/>
+            <w:webHidden/>
+          </w:rPr>
+          <w:instrText xml:space="preserve"> PAGEREF _Toc35937120 \h </w:instrText>
+        </w:r>
+        <w:r>
+          <w:rPr>
+            <w:noProof/>
+            <w:webHidden/>
+          </w:rPr>
+        </w:r>
+        <w:r>
+          <w:rPr>
+            <w:noProof/>
+            <w:webHidden/>
+          </w:rPr>
+          <w:fldChar w:fldCharType="separate"/>
+        </w:r>
+        <w:r>
+          <w:rPr>
+            <w:noProof/>
+            <w:webHidden/>
+          </w:rPr>
+          <w:t>7</w:t>
+        </w:r>
+        <w:r>
+          <w:rPr>
+            <w:noProof/>
+            <w:webHidden/>
+          </w:rPr>
+          <w:fldChar w:fldCharType="end"/>
+        </w:r>
+      </w:hyperlink>
+    </w:p>
+    <w:p>
+      <w:pPr>
+        <w:pStyle w:val="TDC2"/>
+        <w:tabs>
+          <w:tab w:val="right" w:leader="dot" w:pos="8494"/>
+        </w:tabs>
+        <w:rPr>
+          <w:noProof/>
+          <w:lang w:eastAsia="es-ES"/>
+        </w:rPr>
+      </w:pPr>
+      <w:hyperlink w:anchor="_Toc35937121" w:history="1">
+        <w:r>
+          <w:rPr>
+            <w:rStyle w:val="Hipervnculo"/>
+            <w:noProof/>
+            <w:lang w:val="en-GB"/>
+          </w:rPr>
+          <w:t>Digital system</w:t>
+        </w:r>
+        <w:r>
+          <w:rPr>
+            <w:noProof/>
+            <w:webHidden/>
+          </w:rPr>
+          <w:tab/>
+        </w:r>
+        <w:r>
+          <w:rPr>
+            <w:noProof/>
+            <w:webHidden/>
+          </w:rPr>
+          <w:fldChar w:fldCharType="begin"/>
+        </w:r>
+        <w:r>
+          <w:rPr>
+            <w:noProof/>
+            <w:webHidden/>
+          </w:rPr>
+          <w:instrText xml:space="preserve"> PAGEREF _Toc35937121 \h </w:instrText>
+        </w:r>
+        <w:r>
+          <w:rPr>
+            <w:noProof/>
+            <w:webHidden/>
+          </w:rPr>
+        </w:r>
+        <w:r>
+          <w:rPr>
+            <w:noProof/>
+            <w:webHidden/>
+          </w:rPr>
+          <w:fldChar w:fldCharType="separate"/>
+        </w:r>
+        <w:r>
+          <w:rPr>
+            <w:noProof/>
+            <w:webHidden/>
+          </w:rPr>
+          <w:t>7</w:t>
+        </w:r>
+        <w:r>
+          <w:rPr>
+            <w:noProof/>
+            <w:webHidden/>
+          </w:rPr>
+          <w:fldChar w:fldCharType="end"/>
+        </w:r>
+      </w:hyperlink>
+    </w:p>
+    <w:p>
+      <w:pPr>
+        <w:pStyle w:val="TDC3"/>
+        <w:tabs>
+          <w:tab w:val="right" w:leader="dot" w:pos="8494"/>
+        </w:tabs>
+        <w:rPr>
+          <w:noProof/>
+          <w:lang w:eastAsia="es-ES"/>
+        </w:rPr>
+      </w:pPr>
+      <w:hyperlink w:anchor="_Toc35937122" w:history="1">
+        <w:r>
+          <w:rPr>
+            <w:rStyle w:val="Hipervnculo"/>
+            <w:noProof/>
+            <w:lang w:val="en-GB"/>
+          </w:rPr>
+          <w:t>Supported systems</w:t>
+        </w:r>
+        <w:r>
+          <w:rPr>
+            <w:noProof/>
+            <w:webHidden/>
+          </w:rPr>
+          <w:tab/>
+        </w:r>
+        <w:r>
+          <w:rPr>
+            <w:noProof/>
+            <w:webHidden/>
+          </w:rPr>
+          <w:fldChar w:fldCharType="begin"/>
+        </w:r>
+        <w:r>
+          <w:rPr>
+            <w:noProof/>
+            <w:webHidden/>
+          </w:rPr>
+          <w:instrText xml:space="preserve"> PAGEREF _Toc35937122 \h </w:instrText>
+        </w:r>
+        <w:r>
+          <w:rPr>
+            <w:noProof/>
+            <w:webHidden/>
+          </w:rPr>
+        </w:r>
+        <w:r>
+          <w:rPr>
+            <w:noProof/>
+            <w:webHidden/>
+          </w:rPr>
+          <w:fldChar w:fldCharType="separate"/>
+        </w:r>
+        <w:r>
+          <w:rPr>
+            <w:noProof/>
+            <w:webHidden/>
+          </w:rPr>
+          <w:t>7</w:t>
+        </w:r>
+        <w:r>
+          <w:rPr>
+            <w:noProof/>
+            <w:webHidden/>
+          </w:rPr>
+          <w:fldChar w:fldCharType="end"/>
+        </w:r>
+      </w:hyperlink>
+    </w:p>
+    <w:p>
+      <w:pPr>
+        <w:pStyle w:val="TDC3"/>
+        <w:tabs>
+          <w:tab w:val="right" w:leader="dot" w:pos="8494"/>
+        </w:tabs>
+        <w:rPr>
+          <w:noProof/>
+          <w:lang w:eastAsia="es-ES"/>
+        </w:rPr>
+      </w:pPr>
+      <w:hyperlink w:anchor="_Toc35937123" w:history="1">
+        <w:r>
+          <w:rPr>
+            <w:rStyle w:val="Hipervnculo"/>
+            <w:noProof/>
+            <w:lang w:val="en-GB"/>
+          </w:rPr>
+          <w:t>Selecting the layout digital system</w:t>
+        </w:r>
+        <w:r>
+          <w:rPr>
+            <w:noProof/>
+            <w:webHidden/>
+          </w:rPr>
+          <w:tab/>
+        </w:r>
+        <w:r>
+          <w:rPr>
+            <w:noProof/>
+            <w:webHidden/>
+          </w:rPr>
+          <w:fldChar w:fldCharType="begin"/>
+        </w:r>
+        <w:r>
+          <w:rPr>
+            <w:noProof/>
+            <w:webHidden/>
+          </w:rPr>
+          <w:instrText xml:space="preserve"> PAGEREF _Toc35937123 \h </w:instrText>
+        </w:r>
+        <w:r>
+          <w:rPr>
+            <w:noProof/>
+            <w:webHidden/>
+          </w:rPr>
+        </w:r>
+        <w:r>
+          <w:rPr>
+            <w:noProof/>
+            <w:webHidden/>
+          </w:rPr>
+          <w:fldChar w:fldCharType="separate"/>
+        </w:r>
+        <w:r>
+          <w:rPr>
+            <w:noProof/>
+            <w:webHidden/>
+          </w:rPr>
+          <w:t>7</w:t>
+        </w:r>
+        <w:r>
+          <w:rPr>
+            <w:noProof/>
+            <w:webHidden/>
+          </w:rPr>
+          <w:fldChar w:fldCharType="end"/>
+        </w:r>
+      </w:hyperlink>
+    </w:p>
+    <w:p>
+      <w:pPr>
+        <w:pStyle w:val="TDC3"/>
+        <w:tabs>
+          <w:tab w:val="right" w:leader="dot" w:pos="8494"/>
+        </w:tabs>
+        <w:rPr>
+          <w:noProof/>
+          <w:lang w:eastAsia="es-ES"/>
+        </w:rPr>
+      </w:pPr>
+      <w:hyperlink w:anchor="_Toc35937124" w:history="1">
+        <w:r>
+          <w:rPr>
+            <w:rStyle w:val="Hipervnculo"/>
+            <w:noProof/>
+            <w:lang w:val="en-GB"/>
+          </w:rPr>
+          <w:t>Installing new systems</w:t>
+        </w:r>
+        <w:r>
+          <w:rPr>
+            <w:noProof/>
+            <w:webHidden/>
+          </w:rPr>
+          <w:tab/>
+        </w:r>
+        <w:r>
+          <w:rPr>
+            <w:noProof/>
+            <w:webHidden/>
+          </w:rPr>
+          <w:fldChar w:fldCharType="begin"/>
+        </w:r>
+        <w:r>
+          <w:rPr>
+            <w:noProof/>
+            <w:webHidden/>
+          </w:rPr>
+          <w:instrText xml:space="preserve"> PAGEREF _Toc35937124 \h </w:instrText>
+        </w:r>
+        <w:r>
+          <w:rPr>
+            <w:noProof/>
+            <w:webHidden/>
+          </w:rPr>
+        </w:r>
+        <w:r>
+          <w:rPr>
+            <w:noProof/>
+            <w:webHidden/>
+          </w:rPr>
+          <w:fldChar w:fldCharType="separate"/>
+        </w:r>
+        <w:r>
+          <w:rPr>
+            <w:noProof/>
+            <w:webHidden/>
+          </w:rPr>
+          <w:t>8</w:t>
+        </w:r>
+        <w:r>
+          <w:rPr>
+            <w:noProof/>
+            <w:webHidden/>
+          </w:rPr>
+          <w:fldChar w:fldCharType="end"/>
+        </w:r>
+      </w:hyperlink>
+    </w:p>
+    <w:p>
+      <w:pPr>
+        <w:pStyle w:val="TDC2"/>
+        <w:tabs>
+          <w:tab w:val="right" w:leader="dot" w:pos="8494"/>
+        </w:tabs>
+        <w:rPr>
+          <w:noProof/>
+          <w:lang w:eastAsia="es-ES"/>
+        </w:rPr>
+      </w:pPr>
+      <w:hyperlink w:anchor="_Toc35937125" w:history="1">
+        <w:r>
+          <w:rPr>
+            <w:rStyle w:val="Hipervnculo"/>
+            <w:noProof/>
+            <w:lang w:val="en-GB"/>
+          </w:rPr>
+          <w:t>Layout operations</w:t>
+        </w:r>
+        <w:r>
+          <w:rPr>
+            <w:noProof/>
+            <w:webHidden/>
+          </w:rPr>
+          <w:tab/>
+        </w:r>
+        <w:r>
+          <w:rPr>
+            <w:noProof/>
+            <w:webHidden/>
+          </w:rPr>
+          <w:fldChar w:fldCharType="begin"/>
+        </w:r>
+        <w:r>
+          <w:rPr>
+            <w:noProof/>
+            <w:webHidden/>
+          </w:rPr>
+          <w:instrText xml:space="preserve"> PAGEREF _Toc35937125 \h </w:instrText>
+        </w:r>
+        <w:r>
+          <w:rPr>
+            <w:noProof/>
+            <w:webHidden/>
+          </w:rPr>
+        </w:r>
+        <w:r>
+          <w:rPr>
+            <w:noProof/>
+            <w:webHidden/>
+          </w:rPr>
+          <w:fldChar w:fldCharType="separate"/>
+        </w:r>
+        <w:r>
+          <w:rPr>
+            <w:noProof/>
+            <w:webHidden/>
+          </w:rPr>
+          <w:t>8</w:t>
+        </w:r>
+        <w:r>
+          <w:rPr>
+            <w:noProof/>
+            <w:webHidden/>
+          </w:rPr>
+          <w:fldChar w:fldCharType="end"/>
+        </w:r>
+      </w:hyperlink>
+    </w:p>
+    <w:p>
+      <w:pPr>
+        <w:pStyle w:val="TDC3"/>
+        <w:tabs>
+          <w:tab w:val="right" w:leader="dot" w:pos="8494"/>
+        </w:tabs>
+        <w:rPr>
+          <w:noProof/>
+          <w:lang w:eastAsia="es-ES"/>
+        </w:rPr>
+      </w:pPr>
+      <w:hyperlink w:anchor="_Toc35937126" w:history="1">
+        <w:r>
+          <w:rPr>
+            <w:rStyle w:val="Hipervnculo"/>
+            <w:noProof/>
+            <w:lang w:val="en-GB"/>
+          </w:rPr>
+          <w:t>Connecting and disconnecting digital system</w:t>
+        </w:r>
+        <w:r>
+          <w:rPr>
+            <w:noProof/>
+            <w:webHidden/>
+          </w:rPr>
+          <w:tab/>
+        </w:r>
+        <w:r>
+          <w:rPr>
+            <w:noProof/>
+            <w:webHidden/>
+          </w:rPr>
+          <w:fldChar w:fldCharType="begin"/>
+        </w:r>
+        <w:r>
+          <w:rPr>
+            <w:noProof/>
+            <w:webHidden/>
+          </w:rPr>
+          <w:instrText xml:space="preserve"> PAGEREF _Toc35937126 \h </w:instrText>
+        </w:r>
+        <w:r>
+          <w:rPr>
+            <w:noProof/>
+            <w:webHidden/>
+          </w:rPr>
+        </w:r>
+        <w:r>
+          <w:rPr>
+            <w:noProof/>
+            <w:webHidden/>
+          </w:rPr>
+          <w:fldChar w:fldCharType="separate"/>
+        </w:r>
+        <w:r>
+          <w:rPr>
+            <w:noProof/>
+            <w:webHidden/>
+          </w:rPr>
+          <w:t>8</w:t>
+        </w:r>
+        <w:r>
+          <w:rPr>
+            <w:noProof/>
+            <w:webHidden/>
+          </w:rPr>
+          <w:fldChar w:fldCharType="end"/>
+        </w:r>
+      </w:hyperlink>
+    </w:p>
+    <w:p>
+      <w:pPr>
+        <w:spacing w:after="60" w:line="240" w:lineRule="auto"/>
+        <w:jc w:val="left"/>
+        <w:rPr>
+          <w:lang w:val="en-GB"/>
+        </w:rPr>
+      </w:pPr>
+      <w:r>
+        <w:rPr>
+          <w:lang w:val="en-GB"/>
+        </w:rPr>
+        <w:fldChar w:fldCharType="end"/>
+      </w:r>
+    </w:p>
+    <w:p>
+      <w:pPr>
+        <w:jc w:val="left"/>
+        <w:rPr>
+          <w:lang w:val="en-GB"/>
+        </w:rPr>
+      </w:pPr>
+    </w:p>
+    <w:p>
+      <w:pPr>
+        <w:jc w:val="left"/>
+        <w:rPr>
+          <w:lang w:val="en-GB"/>
+        </w:rPr>
+      </w:pPr>
+    </w:p>
+    <w:p>
+      <w:pPr>
+        <w:jc w:val="left"/>
+        <w:rPr>
+          <w:lang w:val="en-GB"/>
+        </w:rPr>
+        <w:sectPr>
+          <w:headerReference w:type="default" r:id="rId8"/>
+          <w:footerReference w:type="default" r:id="rId9"/>
+          <w:headerReference w:type="first" r:id="rId10"/>
+          <w:footerReference w:type="first" r:id="rId11"/>
+          <w:pgSz w:w="11906" w:h="16838"/>
+          <w:pgMar w:top="1702" w:right="1701" w:bottom="1417" w:left="1701" w:header="426" w:footer="708" w:gutter="0"/>
+          <w:cols w:space="708"/>
+          <w:titlePg/>
+          <w:docGrid w:linePitch="360"/>
+        </w:sectPr>
+      </w:pPr>
+    </w:p>
+    <w:p>
+      <w:pPr>
+        <w:pStyle w:val="Ttulo"/>
+        <w:rPr>
+          <w:lang w:val="en-GB"/>
+        </w:rPr>
+      </w:pPr>
+      <w:bookmarkStart w:id="1" w:name="_Toc35937106"/>
+      <w:r>
+        <w:rPr>
+          <w:lang w:val="en-GB"/>
+        </w:rPr>
+        <w:lastRenderedPageBreak/>
+        <w:t>Using RailwayStudio</w:t>
+      </w:r>
+      <w:bookmarkEnd w:id="1"/>
+    </w:p>
+    <w:p>
+      <w:pPr>
+        <w:pStyle w:val="Ttulo1"/>
+        <w:rPr>
+          <w:lang w:val="en-GB"/>
+        </w:rPr>
+      </w:pPr>
+      <w:r>
+        <w:rPr>
+          <w:lang w:val="en-GB"/>
+        </w:rPr>
+        <w:t>Introduction</w:t>
+      </w:r>
+    </w:p>
+    <w:p>
+      <w:pPr>
+        <w:rPr>
+          <w:lang w:val="en-GB"/>
+        </w:rPr>
+      </w:pPr>
+      <w:r>
+        <w:rPr>
+          <w:lang w:val="en-GB"/>
+        </w:rPr>
+        <w:t>The aim to th</w:t>
+      </w:r>
+      <w:r>
+        <w:rPr>
+          <w:lang w:val="en-GB"/>
+        </w:rPr>
+        <w:t xml:space="preserve">e </w:t>
+      </w:r>
+      <w:r>
+        <w:rPr>
+          <w:b/>
+          <w:lang w:val="en-GB"/>
+        </w:rPr>
+        <w:t>RailwayStudio</w:t>
+      </w:r>
+      <w:r>
+        <w:rPr>
+          <w:lang w:val="en-GB"/>
+        </w:rPr>
+        <w:t xml:space="preserve"> project</w:t>
+      </w:r>
+      <w:r>
+        <w:rPr>
+          <w:lang w:val="en-GB"/>
+        </w:rPr>
+        <w:t xml:space="preserve"> is to have simple and reliable software to, basically, replace the physical switchboard control panels</w:t>
+      </w:r>
+      <w:r>
+        <w:rPr>
+          <w:lang w:val="en-GB"/>
+        </w:rPr>
+        <w:t xml:space="preserve">, </w:t>
+      </w:r>
+      <w:r>
+        <w:rPr>
+          <w:lang w:val="en-GB"/>
+        </w:rPr>
+        <w:t>maintaining manual driving of trains</w:t>
+      </w:r>
+      <w:r>
+        <w:rPr>
+          <w:lang w:val="en-GB"/>
+        </w:rPr>
+        <w:t xml:space="preserve">. And this is the big difference between </w:t>
+      </w:r>
+      <w:r>
+        <w:rPr>
+          <w:b/>
+          <w:lang w:val="en-GB"/>
+        </w:rPr>
+        <w:t>RailwayStudio</w:t>
+      </w:r>
+      <w:r>
+        <w:rPr>
+          <w:lang w:val="en-GB"/>
+        </w:rPr>
+        <w:t xml:space="preserve"> and other software which its mission is to control the traffic in the layout.</w:t>
+      </w:r>
+    </w:p>
+    <w:p>
+      <w:pPr>
+        <w:rPr>
+          <w:lang w:val="en-GB"/>
+        </w:rPr>
+      </w:pPr>
+      <w:r>
+        <w:rPr>
+          <w:lang w:val="en-GB"/>
+        </w:rPr>
+        <w:t>This application is ideal for small layouts and for layouts with a main single line (for example, modular layouts).</w:t>
+      </w:r>
+    </w:p>
+    <w:p>
+      <w:pPr>
+        <w:pStyle w:val="Ttulo1"/>
+        <w:rPr>
+          <w:lang w:val="en-GB"/>
+        </w:rPr>
+      </w:pPr>
+      <w:r>
+        <w:rPr>
+          <w:lang w:val="en-GB"/>
+        </w:rPr>
+        <w:t>Working environment</w:t>
+      </w:r>
+    </w:p>
+    <w:p>
+      <w:pPr>
+        <w:rPr>
+          <w:lang w:val="en-GB"/>
+        </w:rPr>
+      </w:pPr>
+      <w:r>
+        <w:rPr>
+          <w:b/>
+          <w:lang w:val="en-GB"/>
+        </w:rPr>
+        <w:t>RailwayStudio</w:t>
+      </w:r>
+      <w:r>
+        <w:rPr>
+          <w:lang w:val="en-GB"/>
+        </w:rPr>
+        <w:t xml:space="preserve"> </w:t>
+      </w:r>
+      <w:r>
+        <w:rPr>
+          <w:lang w:val="en-GB"/>
+        </w:rPr>
+        <w:t>has a simple and intuitive working environment</w:t>
+      </w:r>
+      <w:r>
+        <w:rPr>
+          <w:lang w:val="en-GB"/>
+        </w:rPr>
+        <w:t>.</w:t>
+      </w:r>
+      <w:r>
+        <w:rPr>
+          <w:lang w:val="en-GB"/>
+        </w:rPr>
+        <w:t xml:space="preserve"> All working panels are dockable, so we can work in a single window or in multiple separated panels (useful when working with multiple screens). It is very similar to MS Office applications.</w:t>
+      </w:r>
+    </w:p>
+    <w:p>
+      <w:pPr>
+        <w:jc w:val="left"/>
+        <w:rPr>
+          <w:lang w:val="en-GB"/>
+        </w:rPr>
+      </w:pPr>
+      <w:r>
+        <w:rPr>
+          <w:noProof/>
+          <w:lang w:eastAsia="es-ES"/>
+        </w:rPr>
+        <w:drawing>
+          <wp:inline distT="0" distB="0" distL="0" distR="0">
+            <wp:extent cx="5400040" cy="3501345"/>
+            <wp:effectExtent l="19050" t="0" r="0" b="0"/>
+            <wp:docPr id="9" name="Imagen 7"/>
+            <wp:cNvGraphicFramePr>
+              <a:graphicFrameLocks xmlns:a="http://schemas.openxmlformats.org/drawingml/2006/main" noChangeAspect="1"/>
+            </wp:cNvGraphicFramePr>
+            <a:graphic xmlns:a="http://schemas.openxmlformats.org/drawingml/2006/main">
+              <a:graphicData uri="http://schemas.openxmlformats.org/drawingml/2006/picture">
+                <pic:pic xmlns:pic="http://schemas.openxmlformats.org/drawingml/2006/picture">
+                  <pic:nvPicPr>
+                    <pic:cNvPr id="0" name="Picture 7"/>
+                    <pic:cNvPicPr>
+                      <a:picLocks noChangeAspect="1" noChangeArrowheads="1"/>
+                    </pic:cNvPicPr>
+                  </pic:nvPicPr>
+                  <pic:blipFill>
+                    <a:blip r:embed="rId12" cstate="print"/>
+                    <a:srcRect/>
+                    <a:stretch>
+                      <a:fillRect/>
+                    </a:stretch>
+                  </pic:blipFill>
+                  <pic:spPr bwMode="auto">
+                    <a:xfrm>
+                      <a:off x="0" y="0"/>
+                      <a:ext cx="5400040" cy="3501345"/>
+                    </a:xfrm>
+                    <a:prstGeom prst="rect">
+                      <a:avLst/>
+                    </a:prstGeom>
+                    <a:noFill/>
+                    <a:ln w="9525">
+                      <a:noFill/>
+                      <a:miter lim="800000"/>
+                      <a:headEnd/>
+                      <a:tailEnd/>
+                    </a:ln>
+                  </pic:spPr>
+                </pic:pic>
+              </a:graphicData>
+            </a:graphic>
+          </wp:inline>
+        </w:drawing>
+      </w:r>
+    </w:p>
+    <w:p>
+      <w:pPr>
+        <w:pStyle w:val="Ttulo1"/>
+        <w:rPr>
+          <w:lang w:val="en-GB"/>
+        </w:rPr>
+      </w:pPr>
+      <w:bookmarkStart w:id="2" w:name="_Toc35937107"/>
+      <w:r>
+        <w:rPr>
+          <w:lang w:val="en-GB"/>
+        </w:rPr>
+        <w:t>Projects</w:t>
+      </w:r>
+      <w:bookmarkEnd w:id="2"/>
+    </w:p>
+    <w:p>
+      <w:pPr>
+        <w:rPr>
+          <w:lang w:val="en-GB"/>
+        </w:rPr>
+      </w:pPr>
+      <w:r>
+        <w:rPr>
+          <w:b/>
+          <w:lang w:val="en-GB"/>
+        </w:rPr>
+        <w:t>RailwayStudio</w:t>
+      </w:r>
+      <w:r>
+        <w:rPr>
+          <w:lang w:val="en-GB"/>
+        </w:rPr>
+        <w:t xml:space="preserve"> works with projects and each project represents a single layout. A layout is the container for all data (switchboards, trains, etc.). </w:t>
+      </w:r>
+    </w:p>
+    <w:p>
+      <w:pPr>
+        <w:rPr>
+          <w:lang w:val="en-GB"/>
+        </w:rPr>
+      </w:pPr>
+      <w:r>
+        <w:rPr>
+          <w:b/>
+          <w:lang w:val="en-GB"/>
+        </w:rPr>
+        <w:lastRenderedPageBreak/>
+        <w:t>RailwayStudio</w:t>
+      </w:r>
+      <w:r>
+        <w:rPr>
+          <w:lang w:val="en-GB"/>
+        </w:rPr>
+        <w:t xml:space="preserve"> can work with a single project and cannot work with multiple layouts at same time. It means that all functionalities of the application are related to the same project (control, design, etc.).</w:t>
+      </w:r>
+    </w:p>
+    <w:p>
+      <w:pPr>
+        <w:pStyle w:val="Ttulo1"/>
+        <w:rPr>
+          <w:lang w:val="en-GB"/>
+        </w:rPr>
+      </w:pPr>
+      <w:bookmarkStart w:id="3" w:name="_Toc35937108"/>
+      <w:r>
+        <w:rPr>
+          <w:lang w:val="en-GB"/>
+        </w:rPr>
+        <w:t>Configuration</w:t>
+      </w:r>
+      <w:bookmarkEnd w:id="3"/>
+    </w:p>
+    <w:p>
+      <w:pPr>
+        <w:rPr>
+          <w:lang w:val="en-GB"/>
+        </w:rPr>
+      </w:pPr>
+      <w:r>
+        <w:rPr>
+          <w:b/>
+          <w:lang w:val="en-GB"/>
+        </w:rPr>
+        <w:t>RailwayStudio</w:t>
+      </w:r>
+      <w:r>
+        <w:rPr>
+          <w:lang w:val="en-GB"/>
+        </w:rPr>
+        <w:t xml:space="preserve"> allows you to set some environment settings to personalize some functionality as you need.</w:t>
+      </w:r>
+    </w:p>
+    <w:p>
+      <w:pPr>
+        <w:rPr>
+          <w:lang w:val="en-GB"/>
+        </w:rPr>
+      </w:pPr>
+      <w:r>
+        <w:rPr>
+          <w:lang w:val="en-GB"/>
+        </w:rPr>
+        <w:t>Note that the described settings are always related to the working environment in the current computer, not to the loaded project.</w:t>
+      </w:r>
+    </w:p>
+    <w:p>
+      <w:pPr>
+        <w:pStyle w:val="Ttulo2"/>
+        <w:rPr>
+          <w:lang w:val="en-GB"/>
+        </w:rPr>
+      </w:pPr>
+      <w:bookmarkStart w:id="4" w:name="_Toc35937109"/>
+      <w:r>
+        <w:rPr>
+          <w:lang w:val="en-GB"/>
+        </w:rPr>
+        <w:t>General settings</w:t>
+      </w:r>
+      <w:bookmarkEnd w:id="4"/>
+    </w:p>
+    <w:p>
+      <w:pPr>
+        <w:pStyle w:val="Ttulo3"/>
+        <w:rPr>
+          <w:lang w:val="en-GB"/>
+        </w:rPr>
+      </w:pPr>
+      <w:bookmarkStart w:id="5" w:name="_Toc35937110"/>
+      <w:r>
+        <w:rPr>
+          <w:lang w:val="en-GB"/>
+        </w:rPr>
+        <w:t>Visual aspect</w:t>
+      </w:r>
+      <w:bookmarkEnd w:id="5"/>
+    </w:p>
+    <w:p>
+      <w:pPr>
+        <w:rPr>
+          <w:lang w:val="en-GB"/>
+        </w:rPr>
+      </w:pPr>
+      <w:r>
+        <w:rPr>
+          <w:lang w:val="en-GB"/>
+        </w:rPr>
+        <w:t xml:space="preserve">You can change the </w:t>
+      </w:r>
+      <w:r>
+        <w:rPr>
+          <w:b/>
+          <w:lang w:val="en-GB"/>
+        </w:rPr>
+        <w:t>RailwayStudio</w:t>
+      </w:r>
+      <w:r>
+        <w:rPr>
+          <w:lang w:val="en-GB"/>
+        </w:rPr>
+        <w:t xml:space="preserve"> aspect by selecting one of the multiple available skins. These skins are predefined and cannot be changed by the user.</w:t>
+      </w:r>
+    </w:p>
+    <w:p>
+      <w:pPr>
+        <w:pStyle w:val="Ttulo3"/>
+        <w:rPr>
+          <w:lang w:val="en-GB"/>
+        </w:rPr>
+      </w:pPr>
+      <w:bookmarkStart w:id="6" w:name="_Toc35937111"/>
+      <w:r>
+        <w:rPr>
+          <w:lang w:val="en-GB"/>
+        </w:rPr>
+        <w:t xml:space="preserve">Load </w:t>
+      </w:r>
+      <w:r>
+        <w:rPr>
+          <w:lang w:val="en-GB"/>
+        </w:rPr>
+        <w:t>last opened project at start-up</w:t>
+      </w:r>
+      <w:bookmarkEnd w:id="6"/>
+    </w:p>
+    <w:p>
+      <w:pPr>
+        <w:rPr>
+          <w:lang w:val="en-GB"/>
+        </w:rPr>
+      </w:pPr>
+      <w:r>
+        <w:rPr>
+          <w:lang w:val="en-GB"/>
+        </w:rPr>
+        <w:t xml:space="preserve">If this option is checked, </w:t>
+      </w:r>
+      <w:r>
+        <w:rPr>
+          <w:b/>
+          <w:lang w:val="en-GB"/>
+        </w:rPr>
+        <w:t>RailwayStudio</w:t>
+      </w:r>
+      <w:r>
+        <w:rPr>
+          <w:lang w:val="en-GB"/>
+        </w:rPr>
+        <w:t xml:space="preserve"> always open the last project at start-up. If you’re working always with same layout, this option should be checked.</w:t>
+      </w:r>
+    </w:p>
+    <w:p>
+      <w:pPr>
+        <w:pStyle w:val="Ttulo2"/>
+        <w:rPr>
+          <w:lang w:val="en-GB"/>
+        </w:rPr>
+      </w:pPr>
+      <w:bookmarkStart w:id="7" w:name="_Toc35937112"/>
+      <w:r>
+        <w:rPr>
+          <w:lang w:val="en-GB"/>
+        </w:rPr>
+        <w:t>Plug-ins</w:t>
+      </w:r>
+      <w:bookmarkEnd w:id="7"/>
+      <w:r>
+        <w:rPr>
+          <w:lang w:val="en-GB"/>
+        </w:rPr>
+        <w:t xml:space="preserve"> </w:t>
+      </w:r>
+    </w:p>
+    <w:p>
+      <w:pPr>
+        <w:rPr>
+          <w:lang w:val="en-GB"/>
+        </w:rPr>
+      </w:pPr>
+      <w:r>
+        <w:rPr>
+          <w:lang w:val="en-GB"/>
+        </w:rPr>
+        <w:t xml:space="preserve">This tab shows all installed plug-ins. </w:t>
+      </w:r>
+      <w:r>
+        <w:rPr>
+          <w:b/>
+          <w:lang w:val="en-GB"/>
+        </w:rPr>
+        <w:t>RailwayStudio</w:t>
+      </w:r>
+      <w:r>
+        <w:rPr>
+          <w:lang w:val="en-GB"/>
+        </w:rPr>
+        <w:t xml:space="preserve"> offer </w:t>
+      </w:r>
+      <w:r>
+        <w:rPr>
+          <w:lang w:val="en-GB"/>
+        </w:rPr>
+        <w:t>two</w:t>
+      </w:r>
+      <w:r>
+        <w:rPr>
+          <w:lang w:val="en-GB"/>
+        </w:rPr>
+        <w:t xml:space="preserve"> official </w:t>
+      </w:r>
+      <w:r>
+        <w:rPr>
+          <w:lang w:val="en-GB"/>
+        </w:rPr>
+        <w:t>plug-ins, as</w:t>
+      </w:r>
+      <w:r>
+        <w:rPr>
+          <w:lang w:val="en-GB"/>
+        </w:rPr>
+        <w:t xml:space="preserve"> shown in the following table.</w:t>
+      </w:r>
+    </w:p>
+    <w:tbl>
+      <w:tblPr>
+        <w:tblStyle w:val="Listaclara-nfasis1"/>
+        <w:tblW w:w="0" w:type="auto"/>
+        <w:tblLook w:val="04A0"/>
+      </w:tblPr>
+      <w:tblGrid>
+        <w:gridCol w:w="1951"/>
+        <w:gridCol w:w="6693"/>
+      </w:tblGrid>
+      <w:tr>
+        <w:trPr>
+          <w:cnfStyle w:val="100000000000"/>
+        </w:trPr>
+        <w:tc>
+          <w:tcPr>
+            <w:cnfStyle w:val="001000000000"/>
+            <w:tcW w:w="1951" w:type="dxa"/>
+          </w:tcPr>
+          <w:p>
+            <w:pPr>
+              <w:rPr>
+                <w:lang w:val="en-GB"/>
+              </w:rPr>
+            </w:pPr>
+            <w:r>
+              <w:rPr>
+                <w:lang w:val="en-GB"/>
+              </w:rPr>
+              <w:t>Plug-in</w:t>
+            </w:r>
+          </w:p>
+        </w:tc>
+        <w:tc>
+          <w:tcPr>
+            <w:tcW w:w="6693" w:type="dxa"/>
+          </w:tcPr>
+          <w:p>
+            <w:pPr>
+              <w:cnfStyle w:val="100000000000"/>
+              <w:rPr>
+                <w:lang w:val="en-GB"/>
+              </w:rPr>
+            </w:pPr>
+            <w:r>
+              <w:rPr>
+                <w:lang w:val="en-GB"/>
+              </w:rPr>
+              <w:t>Description</w:t>
+            </w:r>
+          </w:p>
+        </w:tc>
+      </w:tr>
+      <w:tr>
+        <w:trPr>
+          <w:cnfStyle w:val="000000100000"/>
+        </w:trPr>
+        <w:tc>
+          <w:tcPr>
+            <w:cnfStyle w:val="001000000000"/>
+            <w:tcW w:w="1951" w:type="dxa"/>
+          </w:tcPr>
+          <w:p>
+            <w:pPr>
+              <w:rPr>
+                <w:lang w:val="en-GB"/>
+              </w:rPr>
+            </w:pPr>
+            <w:r>
+              <w:rPr>
+                <w:lang w:val="en-GB"/>
+              </w:rPr>
+              <w:t>Control</w:t>
+            </w:r>
+          </w:p>
+        </w:tc>
+        <w:tc>
+          <w:tcPr>
+            <w:tcW w:w="6693" w:type="dxa"/>
+          </w:tcPr>
+          <w:p>
+            <w:pPr>
+              <w:cnfStyle w:val="000000100000"/>
+              <w:rPr>
+                <w:lang w:val="en-GB"/>
+              </w:rPr>
+            </w:pPr>
+            <w:r>
+              <w:rPr>
+                <w:lang w:val="en-GB"/>
+              </w:rPr>
+              <w:t>Contains all layout control tools (design tools, layout control, etc).</w:t>
+            </w:r>
+          </w:p>
+        </w:tc>
+      </w:tr>
+      <w:tr>
+        <w:tc>
+          <w:tcPr>
+            <w:cnfStyle w:val="001000000000"/>
+            <w:tcW w:w="1951" w:type="dxa"/>
+          </w:tcPr>
+          <w:p>
+            <w:pPr>
+              <w:rPr>
+                <w:lang w:val="en-GB"/>
+              </w:rPr>
+            </w:pPr>
+            <w:r>
+              <w:rPr>
+                <w:lang w:val="en-GB"/>
+              </w:rPr>
+              <w:t>Collection</w:t>
+            </w:r>
+          </w:p>
+        </w:tc>
+        <w:tc>
+          <w:tcPr>
+            <w:tcW w:w="6693" w:type="dxa"/>
+          </w:tcPr>
+          <w:p>
+            <w:pPr>
+              <w:cnfStyle w:val="000000000000"/>
+              <w:rPr>
+                <w:lang w:val="en-GB"/>
+              </w:rPr>
+            </w:pPr>
+            <w:r>
+              <w:rPr>
+                <w:lang w:val="en-GB"/>
+              </w:rPr>
+              <w:t>Contains all model railroad collection tools (explorers, editors, etc.).</w:t>
+            </w:r>
+          </w:p>
+        </w:tc>
+      </w:tr>
+    </w:tbl>
+    <w:p>
+      <w:pPr>
+        <w:spacing w:before="160"/>
+        <w:rPr>
+          <w:lang w:val="en-GB"/>
+        </w:rPr>
+      </w:pPr>
+      <w:r>
+        <w:rPr>
+          <w:lang w:val="en-GB"/>
+        </w:rPr>
+        <w:t>Of course, the OTC open platform allows 3</w:t>
+      </w:r>
+      <w:r>
+        <w:rPr>
+          <w:vertAlign w:val="superscript"/>
+          <w:lang w:val="en-GB"/>
+        </w:rPr>
+        <w:t>rd</w:t>
+      </w:r>
+      <w:r>
+        <w:rPr>
+          <w:lang w:val="en-GB"/>
+        </w:rPr>
+        <w:t xml:space="preserve"> parties to develop new plug-ins. With </w:t>
+      </w:r>
+      <w:r>
+        <w:rPr>
+          <w:lang w:val="en-GB"/>
+        </w:rPr>
+        <w:t>these settings</w:t>
+      </w:r>
+      <w:r>
+        <w:rPr>
+          <w:lang w:val="en-GB"/>
+        </w:rPr>
+        <w:t xml:space="preserve"> new plug-ins can easily be installed. </w:t>
+      </w:r>
+    </w:p>
+    <w:p>
+      <w:pPr>
+        <w:pStyle w:val="Ttulo2"/>
+        <w:rPr>
+          <w:lang w:val="en-GB"/>
+        </w:rPr>
+      </w:pPr>
+      <w:bookmarkStart w:id="8" w:name="_Toc35937113"/>
+      <w:r>
+        <w:rPr>
+          <w:lang w:val="en-GB"/>
+        </w:rPr>
+        <w:t>Logging</w:t>
+      </w:r>
+      <w:bookmarkEnd w:id="8"/>
+    </w:p>
+    <w:p>
+      <w:pPr>
+        <w:rPr>
+          <w:lang w:val="en-GB"/>
+        </w:rPr>
+      </w:pPr>
+      <w:r>
+        <w:rPr>
+          <w:lang w:val="en-GB"/>
+        </w:rPr>
+        <w:t xml:space="preserve">Logging allows </w:t>
+      </w:r>
+      <w:r>
+        <w:rPr>
+          <w:b/>
+          <w:lang w:val="en-GB"/>
+        </w:rPr>
+        <w:t>RailwayStudio</w:t>
+      </w:r>
+      <w:r>
+        <w:rPr>
+          <w:lang w:val="en-GB"/>
+        </w:rPr>
+        <w:t xml:space="preserve"> generate LOG files for all errors, warnings or for debugging purposes.</w:t>
+      </w:r>
+      <w:r>
+        <w:rPr>
+          <w:lang w:val="en-GB"/>
+        </w:rPr>
+        <w:t xml:space="preserve"> The logger can write to text files and/or </w:t>
+      </w:r>
+      <w:r>
+        <w:rPr>
+          <w:i/>
+          <w:lang w:val="en-GB"/>
+        </w:rPr>
+        <w:t>Windows Event Log</w:t>
+      </w:r>
+      <w:r>
+        <w:rPr>
+          <w:lang w:val="en-GB"/>
+        </w:rPr>
+        <w:t xml:space="preserve"> as well.</w:t>
+      </w:r>
+    </w:p>
+    <w:p>
+      <w:pPr>
+        <w:rPr>
+          <w:lang w:val="en-GB"/>
+        </w:rPr>
+      </w:pPr>
+      <w:r>
+        <w:rPr>
+          <w:lang w:val="en-GB"/>
+        </w:rPr>
+        <w:t>Each logger can be configured with its own log level (</w:t>
+      </w:r>
+      <w:r>
+        <w:rPr>
+          <w:i/>
+          <w:lang w:val="en-GB"/>
+        </w:rPr>
+        <w:t>error</w:t>
+      </w:r>
+      <w:r>
+        <w:rPr>
+          <w:lang w:val="en-GB"/>
+        </w:rPr>
+        <w:t xml:space="preserve">, </w:t>
+      </w:r>
+      <w:r>
+        <w:rPr>
+          <w:i/>
+          <w:lang w:val="en-GB"/>
+        </w:rPr>
+        <w:t>warning</w:t>
+      </w:r>
+      <w:r>
+        <w:rPr>
+          <w:lang w:val="en-GB"/>
+        </w:rPr>
+        <w:t xml:space="preserve">, </w:t>
+      </w:r>
+      <w:r>
+        <w:rPr>
+          <w:i/>
+          <w:lang w:val="en-GB"/>
+        </w:rPr>
+        <w:t>information</w:t>
+      </w:r>
+      <w:r>
+        <w:rPr>
+          <w:lang w:val="en-GB"/>
+        </w:rPr>
+        <w:t xml:space="preserve"> and </w:t>
+      </w:r>
+      <w:r>
+        <w:rPr>
+          <w:i/>
+          <w:lang w:val="en-GB"/>
+        </w:rPr>
+        <w:t>debug</w:t>
+      </w:r>
+      <w:r>
+        <w:rPr>
+          <w:lang w:val="en-GB"/>
+        </w:rPr>
+        <w:t xml:space="preserve">). </w:t>
+      </w:r>
+    </w:p>
+    <w:p>
+      <w:pPr>
+        <w:rPr>
+          <w:lang w:val="en-GB"/>
+        </w:rPr>
+      </w:pPr>
+    </w:p>
+    <w:p>
+      <w:pPr>
+        <w:jc w:val="left"/>
+        <w:rPr>
+          <w:rFonts w:asciiTheme="majorHAnsi" w:eastAsiaTheme="majorEastAsia" w:hAnsiTheme="majorHAnsi" w:cstheme="majorBidi"/>
+          <w:color w:val="323E4F" w:themeColor="text2" w:themeShade="BF"/>
+          <w:spacing w:val="5"/>
+          <w:kern w:val="28"/>
           <w:sz w:val="52"/>
-          <w:lang w:val="en-GB"/>
-        </w:rPr>
-      </w:pPr>
-      <w:r>
-        <w:rPr>
-          <w:sz w:val="52"/>
-          <w:lang w:val="en-GB"/>
-        </w:rPr>
-        <w:t>User’s guide</w:t>
-      </w:r>
-    </w:p>
-    <w:p>
-      <w:pPr>
-        <w:rPr>
-          <w:lang w:val="en-GB"/>
-        </w:rPr>
-      </w:pPr>
-    </w:p>
-    <w:p>
-      <w:pPr>
-        <w:rPr>
+          <w:szCs w:val="52"/>
           <w:lang w:val="en-GB"/>
         </w:rPr>
       </w:pPr>
@@ -133,6 +2683,7 @@
           <w:lang w:val="en-GB"/>
         </w:rPr>
       </w:pPr>
+      <w:bookmarkStart w:id="9" w:name="_Toc35937114"/>
       <w:r>
         <w:rPr>
           <w:lang w:val="en-GB"/>
@@ -140,6 +2691,7 @@
         <w:lastRenderedPageBreak/>
         <w:t>Designing the layout</w:t>
       </w:r>
+      <w:bookmarkEnd w:id="9"/>
     </w:p>
     <w:p>
       <w:pPr>
@@ -148,12 +2700,14 @@
           <w:lang w:val="en-GB"/>
         </w:rPr>
       </w:pPr>
+      <w:bookmarkStart w:id="10" w:name="_Toc35937115"/>
       <w:r>
         <w:rPr>
           <w:lang w:val="en-GB"/>
         </w:rPr>
         <w:t>Elements</w:t>
       </w:r>
+      <w:bookmarkEnd w:id="10"/>
     </w:p>
     <w:p>
       <w:pPr>
@@ -214,12 +2768,14 @@
           <w:lang w:val="en-GB"/>
         </w:rPr>
       </w:pPr>
+      <w:bookmarkStart w:id="11" w:name="_Toc35937116"/>
       <w:r>
         <w:rPr>
           <w:lang w:val="en-GB"/>
         </w:rPr>
         <w:t>Accessory elements</w:t>
       </w:r>
+      <w:bookmarkEnd w:id="11"/>
     </w:p>
     <w:p>
       <w:pPr>
@@ -487,7 +3043,7 @@
                           </pic:cNvPicPr>
                         </pic:nvPicPr>
                         <pic:blipFill>
-                          <a:blip r:embed="rId7" cstate="print"/>
+                          <a:blip r:embed="rId13" cstate="print"/>
                           <a:srcRect/>
                           <a:stretch>
                             <a:fillRect/>
@@ -544,6 +3100,7 @@
         <w:tc>
           <w:tcPr>
             <w:tcW w:w="700" w:type="dxa"/>
+            <w:shd w:val="clear" w:color="auto" w:fill="E2EFD9" w:themeFill="accent6" w:themeFillTint="33"/>
             <w:vAlign w:val="center"/>
           </w:tcPr>
           <w:p>
@@ -625,7 +3182,7 @@
                           </pic:cNvPicPr>
                         </pic:nvPicPr>
                         <pic:blipFill>
-                          <a:blip r:embed="rId8" cstate="print"/>
+                          <a:blip r:embed="rId14" cstate="print"/>
                           <a:srcRect/>
                           <a:stretch>
                             <a:fillRect/>
@@ -658,6 +3215,7 @@
         <w:tc>
           <w:tcPr>
             <w:tcW w:w="700" w:type="dxa"/>
+            <w:shd w:val="clear" w:color="auto" w:fill="DEEAF6" w:themeFill="accent1" w:themeFillTint="33"/>
             <w:vAlign w:val="center"/>
           </w:tcPr>
           <w:p>
@@ -1031,7 +3589,7 @@
                           </pic:cNvPicPr>
                         </pic:nvPicPr>
                         <pic:blipFill>
-                          <a:blip r:embed="rId9" cstate="print"/>
+                          <a:blip r:embed="rId15" cstate="print"/>
                           <a:srcRect t="8889" b="39259"/>
                           <a:stretch>
                             <a:fillRect/>
@@ -1218,7 +3776,7 @@
                           </pic:cNvPicPr>
                         </pic:nvPicPr>
                         <pic:blipFill>
-                          <a:blip r:embed="rId10" cstate="print"/>
+                          <a:blip r:embed="rId16" cstate="print"/>
                           <a:srcRect t="9302" b="39535"/>
                           <a:stretch>
                             <a:fillRect/>
@@ -1405,7 +3963,7 @@
                           </pic:cNvPicPr>
                         </pic:nvPicPr>
                         <pic:blipFill>
-                          <a:blip r:embed="rId11" cstate="print"/>
+                          <a:blip r:embed="rId17" cstate="print"/>
                           <a:srcRect t="9744" b="39487"/>
                           <a:stretch>
                             <a:fillRect/>
@@ -1588,6 +4146,535 @@
     </w:p>
     <w:p>
       <w:pPr>
+        <w:pStyle w:val="Ttulo1"/>
+        <w:rPr>
+          <w:lang w:val="en-GB"/>
+        </w:rPr>
+      </w:pPr>
+      <w:bookmarkStart w:id="12" w:name="_Toc35937117"/>
+      <w:r>
+        <w:rPr>
+          <w:lang w:val="en-GB"/>
+        </w:rPr>
+        <w:t>Themes</w:t>
+      </w:r>
+      <w:bookmarkEnd w:id="12"/>
+    </w:p>
+    <w:p>
+      <w:pPr>
+        <w:rPr>
+          <w:lang w:val="en-GB"/>
+        </w:rPr>
+      </w:pPr>
+      <w:r>
+        <w:rPr>
+          <w:lang w:val="en-GB"/>
+        </w:rPr>
+        <w:t xml:space="preserve">Themes are libraries specialized to draw the layout. Each layout can be represented in different ways, depending on the used theme. </w:t>
+      </w:r>
+      <w:r>
+        <w:rPr>
+          <w:b/>
+          <w:lang w:val="en-GB"/>
+        </w:rPr>
+        <w:t>RailwayStudio</w:t>
+      </w:r>
+      <w:r>
+        <w:rPr>
+          <w:lang w:val="en-GB"/>
+        </w:rPr>
+        <w:t xml:space="preserve"> offers the </w:t>
+      </w:r>
+      <w:r>
+        <w:rPr>
+          <w:i/>
+          <w:lang w:val="en-GB"/>
+        </w:rPr>
+        <w:t>Siemens SpDrS60</w:t>
+      </w:r>
+      <w:r>
+        <w:rPr>
+          <w:lang w:val="en-GB"/>
+        </w:rPr>
+        <w:t xml:space="preserve"> inspired theme, but 3</w:t>
+      </w:r>
+      <w:r>
+        <w:rPr>
+          <w:vertAlign w:val="superscript"/>
+          <w:lang w:val="en-GB"/>
+        </w:rPr>
+        <w:t>rd</w:t>
+      </w:r>
+      <w:r>
+        <w:rPr>
+          <w:lang w:val="en-GB"/>
+        </w:rPr>
+        <w:t xml:space="preserve"> parties can easily develop new themes thanks to the OTC open platform.</w:t>
+      </w:r>
+    </w:p>
+    <w:p>
+      <w:pPr>
+        <w:rPr>
+          <w:lang w:val="en-GB"/>
+        </w:rPr>
+      </w:pPr>
+      <w:r>
+        <w:rPr>
+          <w:lang w:val="en-GB"/>
+        </w:rPr>
+        <w:t>The theme is stored in the application settings, not in the project. It means that all layouts will be represented using the same theme until the user change it in the program.</w:t>
+      </w:r>
+    </w:p>
+    <w:p>
+      <w:pPr>
+        <w:pStyle w:val="Ttulo2"/>
+        <w:rPr>
+          <w:lang w:val="en-GB"/>
+        </w:rPr>
+      </w:pPr>
+      <w:bookmarkStart w:id="13" w:name="_Toc35937118"/>
+      <w:r>
+        <w:rPr>
+          <w:lang w:val="en-GB"/>
+        </w:rPr>
+        <w:lastRenderedPageBreak/>
+        <w:t>Selecting the layout theme</w:t>
+      </w:r>
+      <w:bookmarkEnd w:id="13"/>
+    </w:p>
+    <w:p>
+      <w:pPr>
+        <w:rPr>
+          <w:lang w:val="en-GB"/>
+        </w:rPr>
+      </w:pPr>
+      <w:r>
+        <w:rPr>
+          <w:lang w:val="en-GB"/>
+        </w:rPr>
+        <w:t>To specify the theme used by the layout:</w:t>
+      </w:r>
+    </w:p>
+    <w:p>
+      <w:pPr>
+        <w:pStyle w:val="Prrafodelista"/>
+        <w:numPr>
+          <w:ilvl w:val="0"/>
+          <w:numId w:val="1"/>
+        </w:numPr>
+        <w:rPr>
+          <w:lang w:val="en-GB"/>
+        </w:rPr>
+      </w:pPr>
+      <w:r>
+        <w:rPr>
+          <w:lang w:val="en-GB"/>
+        </w:rPr>
+        <w:t xml:space="preserve">Open the </w:t>
+      </w:r>
+      <w:r>
+        <w:rPr>
+          <w:b/>
+          <w:lang w:val="en-GB"/>
+        </w:rPr>
+        <w:t xml:space="preserve">Layout </w:t>
+      </w:r>
+      <w:r>
+        <w:rPr>
+          <w:b/>
+          <w:lang w:val="en-GB"/>
+        </w:rPr>
+        <w:t>design</w:t>
+      </w:r>
+      <w:r>
+        <w:rPr>
+          <w:lang w:val="en-GB"/>
+        </w:rPr>
+        <w:t xml:space="preserve"> plug-in.</w:t>
+      </w:r>
+    </w:p>
+    <w:p>
+      <w:pPr>
+        <w:pStyle w:val="Prrafodelista"/>
+        <w:numPr>
+          <w:ilvl w:val="0"/>
+          <w:numId w:val="1"/>
+        </w:numPr>
+        <w:ind w:left="714" w:hanging="357"/>
+        <w:contextualSpacing w:val="0"/>
+        <w:rPr>
+          <w:lang w:val="en-GB"/>
+        </w:rPr>
+      </w:pPr>
+      <w:r>
+        <w:rPr>
+          <w:lang w:val="en-GB"/>
+        </w:rPr>
+        <w:t xml:space="preserve">From the toolbar, select </w:t>
+      </w:r>
+      <w:r>
+        <w:rPr>
+          <w:b/>
+          <w:lang w:val="en-GB"/>
+        </w:rPr>
+        <w:t xml:space="preserve">Manage </w:t>
+      </w:r>
+      <w:r>
+        <w:rPr>
+          <w:b/>
+          <w:lang w:val="en-GB"/>
+        </w:rPr>
+        <w:t>themes</w:t>
+      </w:r>
+      <w:r>
+        <w:rPr>
+          <w:lang w:val="en-GB"/>
+        </w:rPr>
+        <w:t xml:space="preserve">. It will open the </w:t>
+      </w:r>
+      <w:r>
+        <w:rPr>
+          <w:i/>
+          <w:lang w:val="en-GB"/>
+        </w:rPr>
+        <w:t xml:space="preserve">Manage </w:t>
+      </w:r>
+      <w:r>
+        <w:rPr>
+          <w:i/>
+          <w:lang w:val="en-GB"/>
+        </w:rPr>
+        <w:t>themes</w:t>
+      </w:r>
+      <w:r>
+        <w:rPr>
+          <w:lang w:val="en-GB"/>
+        </w:rPr>
+        <w:t xml:space="preserve"> dialogue:</w:t>
+      </w:r>
+    </w:p>
+    <w:p>
+      <w:pPr>
+        <w:pStyle w:val="Prrafodelista"/>
+        <w:contextualSpacing w:val="0"/>
+        <w:rPr>
+          <w:lang w:val="en-GB"/>
+        </w:rPr>
+      </w:pPr>
+      <w:r>
+        <w:rPr>
+          <w:noProof/>
+          <w:lang w:eastAsia="es-ES"/>
+        </w:rPr>
+        <w:drawing>
+          <wp:inline distT="0" distB="0" distL="0" distR="0">
+            <wp:extent cx="2811932" cy="2559494"/>
+            <wp:effectExtent l="19050" t="0" r="7468" b="0"/>
+            <wp:docPr id="6" name="Imagen 1"/>
+            <wp:cNvGraphicFramePr>
+              <a:graphicFrameLocks xmlns:a="http://schemas.openxmlformats.org/drawingml/2006/main" noChangeAspect="1"/>
+            </wp:cNvGraphicFramePr>
+            <a:graphic xmlns:a="http://schemas.openxmlformats.org/drawingml/2006/main">
+              <a:graphicData uri="http://schemas.openxmlformats.org/drawingml/2006/picture">
+                <pic:pic xmlns:pic="http://schemas.openxmlformats.org/drawingml/2006/picture">
+                  <pic:nvPicPr>
+                    <pic:cNvPr id="0" name="Picture 1"/>
+                    <pic:cNvPicPr>
+                      <a:picLocks noChangeAspect="1" noChangeArrowheads="1"/>
+                    </pic:cNvPicPr>
+                  </pic:nvPicPr>
+                  <pic:blipFill>
+                    <a:blip r:embed="rId18" cstate="print"/>
+                    <a:srcRect/>
+                    <a:stretch>
+                      <a:fillRect/>
+                    </a:stretch>
+                  </pic:blipFill>
+                  <pic:spPr bwMode="auto">
+                    <a:xfrm>
+                      <a:off x="0" y="0"/>
+                      <a:ext cx="2811825" cy="2559397"/>
+                    </a:xfrm>
+                    <a:prstGeom prst="rect">
+                      <a:avLst/>
+                    </a:prstGeom>
+                    <a:noFill/>
+                    <a:ln w="9525">
+                      <a:noFill/>
+                      <a:miter lim="800000"/>
+                      <a:headEnd/>
+                      <a:tailEnd/>
+                    </a:ln>
+                  </pic:spPr>
+                </pic:pic>
+              </a:graphicData>
+            </a:graphic>
+          </wp:inline>
+        </w:drawing>
+      </w:r>
+    </w:p>
+    <w:p>
+      <w:pPr>
+        <w:pStyle w:val="Prrafodelista"/>
+        <w:numPr>
+          <w:ilvl w:val="0"/>
+          <w:numId w:val="1"/>
+        </w:numPr>
+        <w:rPr>
+          <w:lang w:val="en-GB"/>
+        </w:rPr>
+      </w:pPr>
+      <w:r>
+        <w:rPr>
+          <w:lang w:val="en-GB"/>
+        </w:rPr>
+        <w:t>Select the desired theme by clicking the corresponding row.</w:t>
+      </w:r>
+    </w:p>
+    <w:p>
+      <w:pPr>
+        <w:pStyle w:val="Prrafodelista"/>
+        <w:numPr>
+          <w:ilvl w:val="0"/>
+          <w:numId w:val="1"/>
+        </w:numPr>
+        <w:rPr>
+          <w:lang w:val="en-GB"/>
+        </w:rPr>
+      </w:pPr>
+      <w:r>
+        <w:rPr>
+          <w:lang w:val="en-GB"/>
+        </w:rPr>
+        <w:t xml:space="preserve">Press </w:t>
+      </w:r>
+      <w:r>
+        <w:rPr>
+          <w:b/>
+          <w:lang w:val="en-GB"/>
+        </w:rPr>
+        <w:t>Se</w:t>
+      </w:r>
+      <w:r>
+        <w:rPr>
+          <w:b/>
+          <w:lang w:val="en-GB"/>
+        </w:rPr>
+        <w:t>t</w:t>
+      </w:r>
+      <w:r>
+        <w:rPr>
+          <w:b/>
+          <w:lang w:val="en-GB"/>
+        </w:rPr>
+        <w:t xml:space="preserve"> </w:t>
+      </w:r>
+      <w:r>
+        <w:rPr>
+          <w:b/>
+          <w:lang w:val="en-GB"/>
+        </w:rPr>
+        <w:t>theme</w:t>
+      </w:r>
+      <w:r>
+        <w:rPr>
+          <w:lang w:val="en-GB"/>
+        </w:rPr>
+        <w:t xml:space="preserve"> button.</w:t>
+      </w:r>
+    </w:p>
+    <w:p>
+      <w:pPr>
+        <w:pStyle w:val="Prrafodelista"/>
+        <w:numPr>
+          <w:ilvl w:val="0"/>
+          <w:numId w:val="1"/>
+        </w:numPr>
+        <w:rPr>
+          <w:lang w:val="en-GB"/>
+        </w:rPr>
+      </w:pPr>
+      <w:r>
+        <w:rPr>
+          <w:lang w:val="en-GB"/>
+        </w:rPr>
+        <w:t xml:space="preserve">Press </w:t>
+      </w:r>
+      <w:r>
+        <w:rPr>
+          <w:b/>
+          <w:lang w:val="en-GB"/>
+        </w:rPr>
+        <w:t>Close</w:t>
+      </w:r>
+      <w:r>
+        <w:rPr>
+          <w:lang w:val="en-GB"/>
+        </w:rPr>
+        <w:t xml:space="preserve"> button to close the dialogue. </w:t>
+      </w:r>
+    </w:p>
+    <w:p>
+      <w:pPr>
+        <w:rPr>
+          <w:lang w:val="en-GB"/>
+        </w:rPr>
+      </w:pPr>
+      <w:r>
+        <w:rPr>
+          <w:lang w:val="en-GB"/>
+        </w:rPr>
+        <w:t xml:space="preserve">Also the Manage themes dialogue can be accessed by clicking the </w:t>
+      </w:r>
+      <w:r>
+        <w:rPr>
+          <w:b/>
+          <w:lang w:val="en-GB"/>
+        </w:rPr>
+        <w:t>Theme</w:t>
+      </w:r>
+      <w:r>
+        <w:rPr>
+          <w:lang w:val="en-GB"/>
+        </w:rPr>
+        <w:t xml:space="preserve"> button in the status bar from the </w:t>
+      </w:r>
+      <w:r>
+        <w:rPr>
+          <w:i/>
+          <w:lang w:val="en-GB"/>
+        </w:rPr>
+        <w:t>Layout design</w:t>
+      </w:r>
+      <w:r>
+        <w:rPr>
+          <w:lang w:val="en-GB"/>
+        </w:rPr>
+        <w:t xml:space="preserve"> plug-in or in </w:t>
+      </w:r>
+      <w:r>
+        <w:rPr>
+          <w:i/>
+          <w:lang w:val="en-GB"/>
+        </w:rPr>
+        <w:t>Layout control</w:t>
+      </w:r>
+      <w:r>
+        <w:rPr>
+          <w:lang w:val="en-GB"/>
+        </w:rPr>
+        <w:t xml:space="preserve"> plug-in as well.</w:t>
+      </w:r>
+    </w:p>
+    <w:p>
+      <w:pPr>
+        <w:rPr>
+          <w:lang w:val="en-GB"/>
+        </w:rPr>
+      </w:pPr>
+      <w:r>
+        <w:rPr>
+          <w:noProof/>
+          <w:lang w:eastAsia="es-ES"/>
+        </w:rPr>
+        <w:drawing>
+          <wp:inline distT="0" distB="0" distL="0" distR="0">
+            <wp:extent cx="2446172" cy="831379"/>
+            <wp:effectExtent l="19050" t="0" r="0" b="0"/>
+            <wp:docPr id="10" name="Imagen 10"/>
+            <wp:cNvGraphicFramePr>
+              <a:graphicFrameLocks xmlns:a="http://schemas.openxmlformats.org/drawingml/2006/main" noChangeAspect="1"/>
+            </wp:cNvGraphicFramePr>
+            <a:graphic xmlns:a="http://schemas.openxmlformats.org/drawingml/2006/main">
+              <a:graphicData uri="http://schemas.openxmlformats.org/drawingml/2006/picture">
+                <pic:pic xmlns:pic="http://schemas.openxmlformats.org/drawingml/2006/picture">
+                  <pic:nvPicPr>
+                    <pic:cNvPr id="0" name="Picture 10"/>
+                    <pic:cNvPicPr>
+                      <a:picLocks noChangeAspect="1" noChangeArrowheads="1"/>
+                    </pic:cNvPicPr>
+                  </pic:nvPicPr>
+                  <pic:blipFill>
+                    <a:blip r:embed="rId19" cstate="print"/>
+                    <a:srcRect/>
+                    <a:stretch>
+                      <a:fillRect/>
+                    </a:stretch>
+                  </pic:blipFill>
+                  <pic:spPr bwMode="auto">
+                    <a:xfrm>
+                      <a:off x="0" y="0"/>
+                      <a:ext cx="2446751" cy="831576"/>
+                    </a:xfrm>
+                    <a:prstGeom prst="rect">
+                      <a:avLst/>
+                    </a:prstGeom>
+                    <a:noFill/>
+                    <a:ln w="9525">
+                      <a:noFill/>
+                      <a:miter lim="800000"/>
+                      <a:headEnd/>
+                      <a:tailEnd/>
+                    </a:ln>
+                  </pic:spPr>
+                </pic:pic>
+              </a:graphicData>
+            </a:graphic>
+          </wp:inline>
+        </w:drawing>
+      </w:r>
+    </w:p>
+    <w:p>
+      <w:pPr>
+        <w:pStyle w:val="Ttulo2"/>
+        <w:rPr>
+          <w:lang w:val="en-GB"/>
+        </w:rPr>
+      </w:pPr>
+      <w:bookmarkStart w:id="14" w:name="_Toc35937119"/>
+      <w:r>
+        <w:rPr>
+          <w:lang w:val="en-GB"/>
+        </w:rPr>
+        <w:t>Installing new systems</w:t>
+      </w:r>
+      <w:bookmarkEnd w:id="14"/>
+    </w:p>
+    <w:p>
+      <w:pPr>
+        <w:rPr>
+          <w:lang w:val="en-GB"/>
+        </w:rPr>
+      </w:pPr>
+      <w:r>
+        <w:rPr>
+          <w:lang w:val="en-GB"/>
+        </w:rPr>
+        <w:t xml:space="preserve">All theme drivers (DLL files) must be placed at the folder’s program. </w:t>
+      </w:r>
+      <w:r>
+        <w:rPr>
+          <w:b/>
+          <w:lang w:val="en-GB"/>
+        </w:rPr>
+        <w:t>Railway</w:t>
+      </w:r>
+      <w:r>
+        <w:rPr>
+          <w:b/>
+          <w:lang w:val="en-GB"/>
+        </w:rPr>
+        <w:t>Studio</w:t>
+      </w:r>
+      <w:r>
+        <w:rPr>
+          <w:lang w:val="en-GB"/>
+        </w:rPr>
+        <w:t xml:space="preserve"> will automatically detect the drivers and put them available in the theme’s management dialogue.</w:t>
+      </w:r>
+    </w:p>
+    <w:p>
+      <w:pPr>
         <w:rPr>
           <w:lang w:val="en-GB"/>
         </w:rPr>
@@ -1614,6 +4701,7 @@
           <w:lang w:val="en-GB"/>
         </w:rPr>
       </w:pPr>
+      <w:bookmarkStart w:id="15" w:name="_Toc35937120"/>
       <w:r>
         <w:rPr>
           <w:lang w:val="en-GB"/>
@@ -1627,6 +4715,7 @@
         </w:rPr>
         <w:t xml:space="preserve"> the layout</w:t>
       </w:r>
+      <w:bookmarkEnd w:id="15"/>
     </w:p>
     <w:p>
       <w:pPr>
@@ -1674,22 +4763,23 @@
           <w:lang w:val="en-GB"/>
         </w:rPr>
       </w:pPr>
-      <w:bookmarkStart w:id="0" w:name="_Digital_system"/>
-      <w:bookmarkEnd w:id="0"/>
+      <w:bookmarkStart w:id="16" w:name="_Digital_system"/>
+      <w:bookmarkStart w:id="17" w:name="_Toc35937121"/>
+      <w:bookmarkEnd w:id="16"/>
       <w:r>
         <w:rPr>
           <w:lang w:val="en-GB"/>
         </w:rPr>
         <w:t>Digital system</w:t>
       </w:r>
-    </w:p>
-    <w:p>
-      <w:pPr>
-        <w:rPr>
-          <w:lang w:val="en-GB"/>
-        </w:rPr>
-      </w:pPr>
-      <w:proofErr w:type="spellStart"/>
+      <w:bookmarkEnd w:id="17"/>
+    </w:p>
+    <w:p>
+      <w:pPr>
+        <w:rPr>
+          <w:lang w:val="en-GB"/>
+        </w:rPr>
+      </w:pPr>
       <w:r>
         <w:rPr>
           <w:b/>
@@ -1704,7 +4794,6 @@
         </w:rPr>
         <w:t>Studio</w:t>
       </w:r>
-      <w:proofErr w:type="spellEnd"/>
       <w:r>
         <w:rPr>
           <w:lang w:val="en-GB"/>
@@ -1719,12 +4808,14 @@
           <w:lang w:val="en-GB"/>
         </w:rPr>
       </w:pPr>
+      <w:bookmarkStart w:id="18" w:name="_Toc35937122"/>
       <w:r>
         <w:rPr>
           <w:lang w:val="en-GB"/>
         </w:rPr>
         <w:t>Supported systems</w:t>
       </w:r>
+      <w:bookmarkEnd w:id="18"/>
     </w:p>
     <w:p>
       <w:pPr>
@@ -1912,12 +5003,14 @@
           <w:lang w:val="en-GB"/>
         </w:rPr>
       </w:pPr>
+      <w:bookmarkStart w:id="19" w:name="_Toc35937123"/>
       <w:r>
         <w:rPr>
           <w:lang w:val="en-GB"/>
         </w:rPr>
         <w:t>Selecting the layout digital system</w:t>
       </w:r>
+      <w:bookmarkEnd w:id="19"/>
     </w:p>
     <w:p>
       <w:pPr>
@@ -2046,7 +5139,7 @@
                     </pic:cNvPicPr>
                   </pic:nvPicPr>
                   <pic:blipFill>
-                    <a:blip r:embed="rId12" cstate="print"/>
+                    <a:blip r:embed="rId20" cstate="print"/>
                     <a:srcRect/>
                     <a:stretch>
                       <a:fillRect/>
@@ -2115,7 +5208,7 @@
           <w:b/>
           <w:lang w:val="en-GB"/>
         </w:rPr>
-        <w:t>Select system</w:t>
+        <w:t>Set system</w:t>
       </w:r>
       <w:r>
         <w:rPr>
@@ -2219,12 +5312,14 @@
           <w:lang w:val="en-GB"/>
         </w:rPr>
       </w:pPr>
+      <w:bookmarkStart w:id="20" w:name="_Toc35937124"/>
       <w:r>
         <w:rPr>
           <w:lang w:val="en-GB"/>
         </w:rPr>
         <w:t>Installing new systems</w:t>
       </w:r>
+      <w:bookmarkEnd w:id="20"/>
     </w:p>
     <w:p>
       <w:pPr>
@@ -2238,7 +5333,6 @@
         </w:rPr>
         <w:t xml:space="preserve">All digital system drivers (DLL files) must be placed at the folder’s program. </w:t>
       </w:r>
-      <w:proofErr w:type="spellStart"/>
       <w:r>
         <w:rPr>
           <w:b/>
@@ -2253,7 +5347,6 @@
         </w:rPr>
         <w:t>Studio</w:t>
       </w:r>
-      <w:proofErr w:type="spellEnd"/>
       <w:r>
         <w:rPr>
           <w:lang w:val="en-GB"/>
@@ -2268,12 +5361,14 @@
           <w:lang w:val="en-GB"/>
         </w:rPr>
       </w:pPr>
+      <w:bookmarkStart w:id="21" w:name="_Toc35937125"/>
       <w:r>
         <w:rPr>
           <w:lang w:val="en-GB"/>
         </w:rPr>
         <w:t>Layout operations</w:t>
       </w:r>
+      <w:bookmarkEnd w:id="21"/>
     </w:p>
     <w:p>
       <w:pPr>
@@ -2305,10 +5400,44 @@
     </w:p>
     <w:p>
       <w:pPr>
-        <w:rPr>
-          <w:lang w:val="en-GB"/>
-        </w:rPr>
-      </w:pPr>
+        <w:pStyle w:val="Ttulo2"/>
+        <w:rPr>
+          <w:lang w:val="en-GB"/>
+        </w:rPr>
+      </w:pPr>
+      <w:bookmarkStart w:id="22" w:name="_Toc35937126"/>
+      <w:r>
+        <w:rPr>
+          <w:lang w:val="en-GB"/>
+        </w:rPr>
+        <w:t>Connecting and disconnecti</w:t>
+      </w:r>
+      <w:r>
+        <w:rPr>
+          <w:lang w:val="en-GB"/>
+        </w:rPr>
+        <w:t>ng</w:t>
+      </w:r>
+      <w:r>
+        <w:rPr>
+          <w:lang w:val="en-GB"/>
+        </w:rPr>
+        <w:t xml:space="preserve"> digital system</w:t>
+      </w:r>
+      <w:bookmarkEnd w:id="22"/>
+    </w:p>
+    <w:p>
+      <w:pPr>
+        <w:rPr>
+          <w:lang w:val="en-GB"/>
+        </w:rPr>
+      </w:pPr>
+      <w:r>
+        <w:rPr>
+          <w:lang w:val="en-GB"/>
+        </w:rPr>
+        <w:t>Before to start operations the digital system must be connected, also when the operation ends, the digital system must be disconnected.</w:t>
+      </w:r>
     </w:p>
     <w:p>
       <w:pPr>
@@ -2318,7 +5447,6 @@
       </w:pPr>
     </w:p>
     <w:sectPr>
-      <w:headerReference w:type="default" r:id="rId13"/>
       <w:pgSz w:w="11906" w:h="16838"/>
       <w:pgMar w:top="1702" w:right="1701" w:bottom="1417" w:left="1701" w:header="426" w:footer="708" w:gutter="0"/>
       <w:cols w:space="708"/>
@@ -2351,6 +5479,209 @@
     </w:p>
   </w:endnote>
 </w:endnotes>
+</file>
+
+<file path=word/footer1.xml><?xml version="1.0" encoding="utf-8"?>
+<w:ftr xmlns:ve="http://schemas.openxmlformats.org/markup-compatibility/2006" xmlns:o="urn:schemas-microsoft-com:office:office" xmlns:r="http://schemas.openxmlformats.org/officeDocument/2006/relationships" xmlns:m="http://schemas.openxmlformats.org/officeDocument/2006/math" xmlns:v="urn:schemas-microsoft-com:vml" xmlns:wp="http://schemas.openxmlformats.org/drawingml/2006/wordprocessingDrawing" xmlns:w10="urn:schemas-microsoft-com:office:word" xmlns:w="http://schemas.openxmlformats.org/wordprocessingml/2006/main" xmlns:wne="http://schemas.microsoft.com/office/word/2006/wordml">
+  <w:p>
+    <w:pPr>
+      <w:pStyle w:val="Piedepgina"/>
+      <w:pBdr>
+        <w:top w:val="single" w:sz="4" w:space="1" w:color="auto"/>
+      </w:pBdr>
+      <w:rPr>
+        <w:sz w:val="18"/>
+      </w:rPr>
+    </w:pPr>
+    <w:r>
+      <w:rPr>
+        <w:rFonts w:ascii="Aller Display" w:hAnsi="Aller Display"/>
+        <w:noProof/>
+        <w:sz w:val="32"/>
+        <w:lang w:eastAsia="es-ES"/>
+      </w:rPr>
+      <w:drawing>
+        <wp:inline distT="0" distB="0" distL="0" distR="0">
+          <wp:extent cx="156796" cy="156796"/>
+          <wp:effectExtent l="19050" t="0" r="0" b="0"/>
+          <wp:docPr id="11" name="10 Imagen" descr="rwm_icon.png"/>
+          <wp:cNvGraphicFramePr>
+            <a:graphicFrameLocks xmlns:a="http://schemas.openxmlformats.org/drawingml/2006/main" noChangeAspect="1"/>
+          </wp:cNvGraphicFramePr>
+          <a:graphic xmlns:a="http://schemas.openxmlformats.org/drawingml/2006/main">
+            <a:graphicData uri="http://schemas.openxmlformats.org/drawingml/2006/picture">
+              <pic:pic xmlns:pic="http://schemas.openxmlformats.org/drawingml/2006/picture">
+                <pic:nvPicPr>
+                  <pic:cNvPr id="0" name="rwm_icon.png"/>
+                  <pic:cNvPicPr/>
+                </pic:nvPicPr>
+                <pic:blipFill>
+                  <a:blip r:embed="rId1"/>
+                  <a:stretch>
+                    <a:fillRect/>
+                  </a:stretch>
+                </pic:blipFill>
+                <pic:spPr>
+                  <a:xfrm>
+                    <a:off x="0" y="0"/>
+                    <a:ext cx="158167" cy="158167"/>
+                  </a:xfrm>
+                  <a:prstGeom prst="rect">
+                    <a:avLst/>
+                  </a:prstGeom>
+                </pic:spPr>
+              </pic:pic>
+            </a:graphicData>
+          </a:graphic>
+        </wp:inline>
+      </w:drawing>
+    </w:r>
+    <w:r>
+      <w:rPr>
+        <w:rFonts w:ascii="Aller Display" w:hAnsi="Aller Display"/>
+      </w:rPr>
+      <w:t xml:space="preserve"> </w:t>
+    </w:r>
+    <w:r>
+      <w:rPr>
+        <w:rFonts w:ascii="Aller Display" w:hAnsi="Aller Display"/>
+        <w:sz w:val="32"/>
+      </w:rPr>
+      <w:t>Railwaymania</w:t>
+    </w:r>
+    <w:r>
+      <w:rPr>
+        <w:sz w:val="18"/>
+      </w:rPr>
+      <w:tab/>
+    </w:r>
+    <w:r>
+      <w:rPr>
+        <w:sz w:val="18"/>
+      </w:rPr>
+      <w:tab/>
+      <w:t xml:space="preserve">Page </w:t>
+    </w:r>
+    <w:r>
+      <w:rPr>
+        <w:sz w:val="18"/>
+      </w:rPr>
+      <w:fldChar w:fldCharType="begin"/>
+    </w:r>
+    <w:r>
+      <w:rPr>
+        <w:sz w:val="18"/>
+      </w:rPr>
+      <w:instrText xml:space="preserve"> PAGE   \* MERGEFORMAT </w:instrText>
+    </w:r>
+    <w:r>
+      <w:rPr>
+        <w:sz w:val="18"/>
+      </w:rPr>
+      <w:fldChar w:fldCharType="separate"/>
+    </w:r>
+    <w:r>
+      <w:rPr>
+        <w:noProof/>
+        <w:sz w:val="18"/>
+      </w:rPr>
+      <w:t>6</w:t>
+    </w:r>
+    <w:r>
+      <w:rPr>
+        <w:sz w:val="18"/>
+      </w:rPr>
+      <w:fldChar w:fldCharType="end"/>
+    </w:r>
+    <w:r>
+      <w:rPr>
+        <w:sz w:val="18"/>
+      </w:rPr>
+      <w:t xml:space="preserve"> of </w:t>
+    </w:r>
+    <w:fldSimple w:instr=" NUMPAGES   \* MERGEFORMAT ">
+      <w:r>
+        <w:rPr>
+          <w:noProof/>
+          <w:sz w:val="18"/>
+        </w:rPr>
+        <w:t>8</w:t>
+      </w:r>
+    </w:fldSimple>
+  </w:p>
+</w:ftr>
+</file>
+
+<file path=word/footer2.xml><?xml version="1.0" encoding="utf-8"?>
+<w:ftr xmlns:ve="http://schemas.openxmlformats.org/markup-compatibility/2006" xmlns:o="urn:schemas-microsoft-com:office:office" xmlns:r="http://schemas.openxmlformats.org/officeDocument/2006/relationships" xmlns:m="http://schemas.openxmlformats.org/officeDocument/2006/math" xmlns:v="urn:schemas-microsoft-com:vml" xmlns:wp="http://schemas.openxmlformats.org/drawingml/2006/wordprocessingDrawing" xmlns:w10="urn:schemas-microsoft-com:office:word" xmlns:w="http://schemas.openxmlformats.org/wordprocessingml/2006/main" xmlns:wne="http://schemas.microsoft.com/office/word/2006/wordml">
+  <w:p>
+    <w:pPr>
+      <w:pStyle w:val="Piedepgina"/>
+    </w:pPr>
+    <w:r>
+      <w:tab/>
+    </w:r>
+    <w:r>
+      <w:tab/>
+    </w:r>
+    <w:r>
+      <w:rPr>
+        <w:rFonts w:ascii="Aller Display" w:hAnsi="Aller Display"/>
+        <w:noProof/>
+        <w:sz w:val="32"/>
+        <w:lang w:eastAsia="es-ES"/>
+      </w:rPr>
+      <w:drawing>
+        <wp:inline distT="0" distB="0" distL="0" distR="0">
+          <wp:extent cx="156796" cy="156796"/>
+          <wp:effectExtent l="19050" t="0" r="0" b="0"/>
+          <wp:docPr id="12" name="10 Imagen" descr="rwm_icon.png"/>
+          <wp:cNvGraphicFramePr>
+            <a:graphicFrameLocks xmlns:a="http://schemas.openxmlformats.org/drawingml/2006/main" noChangeAspect="1"/>
+          </wp:cNvGraphicFramePr>
+          <a:graphic xmlns:a="http://schemas.openxmlformats.org/drawingml/2006/main">
+            <a:graphicData uri="http://schemas.openxmlformats.org/drawingml/2006/picture">
+              <pic:pic xmlns:pic="http://schemas.openxmlformats.org/drawingml/2006/picture">
+                <pic:nvPicPr>
+                  <pic:cNvPr id="0" name="rwm_icon.png"/>
+                  <pic:cNvPicPr/>
+                </pic:nvPicPr>
+                <pic:blipFill>
+                  <a:blip r:embed="rId1"/>
+                  <a:stretch>
+                    <a:fillRect/>
+                  </a:stretch>
+                </pic:blipFill>
+                <pic:spPr>
+                  <a:xfrm>
+                    <a:off x="0" y="0"/>
+                    <a:ext cx="158167" cy="158167"/>
+                  </a:xfrm>
+                  <a:prstGeom prst="rect">
+                    <a:avLst/>
+                  </a:prstGeom>
+                </pic:spPr>
+              </pic:pic>
+            </a:graphicData>
+          </a:graphic>
+        </wp:inline>
+      </w:drawing>
+    </w:r>
+    <w:r>
+      <w:rPr>
+        <w:rFonts w:ascii="Aller Display" w:hAnsi="Aller Display"/>
+      </w:rPr>
+      <w:t xml:space="preserve"> </w:t>
+    </w:r>
+    <w:r>
+      <w:rPr>
+        <w:rFonts w:ascii="Aller Display" w:hAnsi="Aller Display"/>
+        <w:sz w:val="32"/>
+      </w:rPr>
+      <w:t>Railwaymania</w:t>
+    </w:r>
+  </w:p>
+</w:ftr>
 </file>
 
 <file path=word/footnotes.xml><?xml version="1.0" encoding="utf-8"?>
@@ -2454,6 +5785,75 @@
 </w:hdr>
 </file>
 
+<file path=word/header2.xml><?xml version="1.0" encoding="utf-8"?>
+<w:hdr xmlns:ve="http://schemas.openxmlformats.org/markup-compatibility/2006" xmlns:o="urn:schemas-microsoft-com:office:office" xmlns:r="http://schemas.openxmlformats.org/officeDocument/2006/relationships" xmlns:m="http://schemas.openxmlformats.org/officeDocument/2006/math" xmlns:v="urn:schemas-microsoft-com:vml" xmlns:wp="http://schemas.openxmlformats.org/drawingml/2006/wordprocessingDrawing" xmlns:w10="urn:schemas-microsoft-com:office:word" xmlns:w="http://schemas.openxmlformats.org/wordprocessingml/2006/main" xmlns:wne="http://schemas.microsoft.com/office/word/2006/wordml">
+  <w:p>
+    <w:pPr>
+      <w:pStyle w:val="Encabezado"/>
+    </w:pPr>
+    <w:r>
+      <w:rPr>
+        <w:noProof/>
+        <w:lang w:eastAsia="es-ES"/>
+      </w:rPr>
+      <w:drawing>
+        <wp:anchor distT="0" distB="0" distL="114300" distR="114300" simplePos="0" relativeHeight="251659264" behindDoc="1" locked="0" layoutInCell="1" allowOverlap="1">
+          <wp:simplePos x="0" y="0"/>
+          <wp:positionH relativeFrom="column">
+            <wp:posOffset>-1234506</wp:posOffset>
+          </wp:positionH>
+          <wp:positionV relativeFrom="paragraph">
+            <wp:posOffset>-554291</wp:posOffset>
+          </wp:positionV>
+          <wp:extent cx="7832178" cy="7851228"/>
+          <wp:effectExtent l="19050" t="0" r="0" b="0"/>
+          <wp:wrapNone/>
+          <wp:docPr id="16" name="Imagen 16" descr="https://scontent-lga3-1.cdninstagram.com/v/t51.2885-15/e35/s1080x1080/64716988_930250350648139_6575229612512082349_n.jpg?_nc_ht=scontent-lga3-1.cdninstagram.com&amp;_nc_cat=107&amp;_nc_ohc=kZJdGn0p7F8AX_cy12v&amp;oh=e74fa3ddc56463515bb8c1a1cde06140&amp;oe=5EA1BC83"/>
+          <wp:cNvGraphicFramePr>
+            <a:graphicFrameLocks xmlns:a="http://schemas.openxmlformats.org/drawingml/2006/main" noChangeAspect="1"/>
+          </wp:cNvGraphicFramePr>
+          <a:graphic xmlns:a="http://schemas.openxmlformats.org/drawingml/2006/main">
+            <a:graphicData uri="http://schemas.openxmlformats.org/drawingml/2006/picture">
+              <pic:pic xmlns:pic="http://schemas.openxmlformats.org/drawingml/2006/picture">
+                <pic:nvPicPr>
+                  <pic:cNvPr id="0" name="Picture 16" descr="https://scontent-lga3-1.cdninstagram.com/v/t51.2885-15/e35/s1080x1080/64716988_930250350648139_6575229612512082349_n.jpg?_nc_ht=scontent-lga3-1.cdninstagram.com&amp;_nc_cat=107&amp;_nc_ohc=kZJdGn0p7F8AX_cy12v&amp;oh=e74fa3ddc56463515bb8c1a1cde06140&amp;oe=5EA1BC83"/>
+                  <pic:cNvPicPr>
+                    <a:picLocks noChangeAspect="1" noChangeArrowheads="1"/>
+                  </pic:cNvPicPr>
+                </pic:nvPicPr>
+                <pic:blipFill>
+                  <a:blip r:embed="rId1"/>
+                  <a:srcRect/>
+                  <a:stretch>
+                    <a:fillRect/>
+                  </a:stretch>
+                </pic:blipFill>
+                <pic:spPr bwMode="auto">
+                  <a:xfrm>
+                    <a:off x="0" y="0"/>
+                    <a:ext cx="7832178" cy="7851228"/>
+                  </a:xfrm>
+                  <a:prstGeom prst="rect">
+                    <a:avLst/>
+                  </a:prstGeom>
+                  <a:noFill/>
+                  <a:ln w="9525">
+                    <a:noFill/>
+                    <a:miter lim="800000"/>
+                    <a:headEnd/>
+                    <a:tailEnd/>
+                  </a:ln>
+                </pic:spPr>
+              </pic:pic>
+            </a:graphicData>
+          </a:graphic>
+        </wp:anchor>
+      </w:drawing>
+    </w:r>
+  </w:p>
+</w:hdr>
+</file>
+
 <file path=word/numbering.xml><?xml version="1.0" encoding="utf-8"?>
 <w:numbering xmlns:ve="http://schemas.openxmlformats.org/markup-compatibility/2006" xmlns:o="urn:schemas-microsoft-com:office:office" xmlns:r="http://schemas.openxmlformats.org/officeDocument/2006/relationships" xmlns:m="http://schemas.openxmlformats.org/officeDocument/2006/math" xmlns:v="urn:schemas-microsoft-com:vml" xmlns:wp="http://schemas.openxmlformats.org/drawingml/2006/wordprocessingDrawing" xmlns:w10="urn:schemas-microsoft-com:office:word" xmlns:w="http://schemas.openxmlformats.org/wordprocessingml/2006/main" xmlns:wne="http://schemas.microsoft.com/office/word/2006/wordml">
   <w:abstractNum w:abstractNumId="0">
@@ -2576,9 +5976,9 @@
     <w:lsdException w:name="heading 7" w:uiPriority="9" w:qFormat="1"/>
     <w:lsdException w:name="heading 8" w:uiPriority="9" w:qFormat="1"/>
     <w:lsdException w:name="heading 9" w:uiPriority="9" w:qFormat="1"/>
-    <w:lsdException w:name="toc 1" w:uiPriority="39"/>
-    <w:lsdException w:name="toc 2" w:uiPriority="39"/>
-    <w:lsdException w:name="toc 3" w:uiPriority="39"/>
+    <w:lsdException w:name="toc 1" w:uiPriority="39" w:qFormat="1"/>
+    <w:lsdException w:name="toc 2" w:uiPriority="39" w:qFormat="1"/>
+    <w:lsdException w:name="toc 3" w:uiPriority="39" w:qFormat="1"/>
     <w:lsdException w:name="toc 4" w:uiPriority="39"/>
     <w:lsdException w:name="toc 5" w:uiPriority="39"/>
     <w:lsdException w:name="toc 6" w:uiPriority="39"/>
@@ -2758,10 +6158,31 @@
       <w:szCs w:val="26"/>
     </w:rPr>
   </w:style>
+  <w:style w:type="paragraph" w:styleId="Ttulo3">
+    <w:name w:val="heading 3"/>
+    <w:basedOn w:val="Normal"/>
+    <w:next w:val="Normal"/>
+    <w:link w:val="Ttulo3Car"/>
+    <w:uiPriority w:val="9"/>
+    <w:unhideWhenUsed/>
+    <w:qFormat/>
+    <w:rsid w:val="00C4421B"/>
+    <w:pPr>
+      <w:keepNext/>
+      <w:keepLines/>
+      <w:spacing w:before="200" w:after="0"/>
+      <w:outlineLvl w:val="2"/>
+    </w:pPr>
+    <w:rPr>
+      <w:rFonts w:asciiTheme="majorHAnsi" w:eastAsiaTheme="majorEastAsia" w:hAnsiTheme="majorHAnsi" w:cstheme="majorBidi"/>
+      <w:b/>
+      <w:bCs/>
+      <w:color w:val="5B9BD5" w:themeColor="accent1"/>
+    </w:rPr>
+  </w:style>
   <w:style w:type="character" w:default="1" w:styleId="Fuentedeprrafopredeter">
     <w:name w:val="Default Paragraph Font"/>
     <w:uiPriority w:val="1"/>
-    <w:semiHidden/>
     <w:unhideWhenUsed/>
   </w:style>
   <w:style w:type="table" w:default="1" w:styleId="Tablanormal">
@@ -3071,6 +6492,302 @@
       <w:color w:val="0563C1" w:themeColor="hyperlink"/>
       <w:u w:val="single"/>
     </w:rPr>
+  </w:style>
+  <w:style w:type="paragraph" w:styleId="TtulodeTDC">
+    <w:name w:val="TOC Heading"/>
+    <w:basedOn w:val="Ttulo1"/>
+    <w:next w:val="Normal"/>
+    <w:uiPriority w:val="39"/>
+    <w:unhideWhenUsed/>
+    <w:qFormat/>
+    <w:rsid w:val="00C4421B"/>
+    <w:pPr>
+      <w:spacing w:after="0" w:line="276" w:lineRule="auto"/>
+      <w:jc w:val="left"/>
+      <w:outlineLvl w:val="9"/>
+    </w:pPr>
+    <w:rPr>
+      <w:b/>
+      <w:color w:val="2E74B5" w:themeColor="accent1" w:themeShade="BF"/>
+      <w:sz w:val="28"/>
+    </w:rPr>
+  </w:style>
+  <w:style w:type="paragraph" w:styleId="TDC2">
+    <w:name w:val="toc 2"/>
+    <w:basedOn w:val="Normal"/>
+    <w:next w:val="Normal"/>
+    <w:autoRedefine/>
+    <w:uiPriority w:val="39"/>
+    <w:unhideWhenUsed/>
+    <w:qFormat/>
+    <w:rsid w:val="00C4421B"/>
+    <w:pPr>
+      <w:spacing w:after="100" w:line="276" w:lineRule="auto"/>
+      <w:ind w:left="220"/>
+      <w:jc w:val="left"/>
+    </w:pPr>
+    <w:rPr>
+      <w:rFonts w:eastAsiaTheme="minorEastAsia"/>
+    </w:rPr>
+  </w:style>
+  <w:style w:type="paragraph" w:styleId="TDC1">
+    <w:name w:val="toc 1"/>
+    <w:basedOn w:val="Normal"/>
+    <w:next w:val="Normal"/>
+    <w:autoRedefine/>
+    <w:uiPriority w:val="39"/>
+    <w:unhideWhenUsed/>
+    <w:qFormat/>
+    <w:rsid w:val="00C4421B"/>
+    <w:pPr>
+      <w:spacing w:after="100" w:line="276" w:lineRule="auto"/>
+      <w:jc w:val="left"/>
+    </w:pPr>
+    <w:rPr>
+      <w:rFonts w:eastAsiaTheme="minorEastAsia"/>
+    </w:rPr>
+  </w:style>
+  <w:style w:type="paragraph" w:styleId="TDC3">
+    <w:name w:val="toc 3"/>
+    <w:basedOn w:val="Normal"/>
+    <w:next w:val="Normal"/>
+    <w:autoRedefine/>
+    <w:uiPriority w:val="39"/>
+    <w:unhideWhenUsed/>
+    <w:qFormat/>
+    <w:rsid w:val="00C4421B"/>
+    <w:pPr>
+      <w:spacing w:after="100" w:line="276" w:lineRule="auto"/>
+      <w:ind w:left="440"/>
+      <w:jc w:val="left"/>
+    </w:pPr>
+    <w:rPr>
+      <w:rFonts w:eastAsiaTheme="minorEastAsia"/>
+    </w:rPr>
+  </w:style>
+  <w:style w:type="character" w:customStyle="1" w:styleId="Ttulo3Car">
+    <w:name w:val="Título 3 Car"/>
+    <w:basedOn w:val="Fuentedeprrafopredeter"/>
+    <w:link w:val="Ttulo3"/>
+    <w:uiPriority w:val="9"/>
+    <w:rsid w:val="00C4421B"/>
+    <w:rPr>
+      <w:rFonts w:asciiTheme="majorHAnsi" w:eastAsiaTheme="majorEastAsia" w:hAnsiTheme="majorHAnsi" w:cstheme="majorBidi"/>
+      <w:b/>
+      <w:bCs/>
+      <w:color w:val="5B9BD5" w:themeColor="accent1"/>
+    </w:rPr>
+  </w:style>
+  <w:style w:type="table" w:styleId="Sombreadomedio1-nfasis5">
+    <w:name w:val="Medium Shading 1 Accent 5"/>
+    <w:basedOn w:val="Tablanormal"/>
+    <w:uiPriority w:val="63"/>
+    <w:rsid w:val="00C66883"/>
+    <w:pPr>
+      <w:spacing w:after="0" w:line="240" w:lineRule="auto"/>
+    </w:pPr>
+    <w:tblPr>
+      <w:tblStyleRowBandSize w:val="1"/>
+      <w:tblStyleColBandSize w:val="1"/>
+      <w:tblInd w:w="0" w:type="dxa"/>
+      <w:tblBorders>
+        <w:top w:val="single" w:sz="8" w:space="0" w:color="7295D2" w:themeColor="accent5" w:themeTint="BF"/>
+        <w:left w:val="single" w:sz="8" w:space="0" w:color="7295D2" w:themeColor="accent5" w:themeTint="BF"/>
+        <w:bottom w:val="single" w:sz="8" w:space="0" w:color="7295D2" w:themeColor="accent5" w:themeTint="BF"/>
+        <w:right w:val="single" w:sz="8" w:space="0" w:color="7295D2" w:themeColor="accent5" w:themeTint="BF"/>
+        <w:insideH w:val="single" w:sz="8" w:space="0" w:color="7295D2" w:themeColor="accent5" w:themeTint="BF"/>
+      </w:tblBorders>
+      <w:tblCellMar>
+        <w:top w:w="0" w:type="dxa"/>
+        <w:left w:w="108" w:type="dxa"/>
+        <w:bottom w:w="0" w:type="dxa"/>
+        <w:right w:w="108" w:type="dxa"/>
+      </w:tblCellMar>
+    </w:tblPr>
+    <w:tblStylePr w:type="firstRow">
+      <w:pPr>
+        <w:spacing w:before="0" w:after="0" w:line="240" w:lineRule="auto"/>
+      </w:pPr>
+      <w:rPr>
+        <w:b/>
+        <w:bCs/>
+        <w:color w:val="FFFFFF" w:themeColor="background1"/>
+      </w:rPr>
+      <w:tblPr/>
+      <w:tcPr>
+        <w:tcBorders>
+          <w:top w:val="single" w:sz="8" w:space="0" w:color="7295D2" w:themeColor="accent5" w:themeTint="BF"/>
+          <w:left w:val="single" w:sz="8" w:space="0" w:color="7295D2" w:themeColor="accent5" w:themeTint="BF"/>
+          <w:bottom w:val="single" w:sz="8" w:space="0" w:color="7295D2" w:themeColor="accent5" w:themeTint="BF"/>
+          <w:right w:val="single" w:sz="8" w:space="0" w:color="7295D2" w:themeColor="accent5" w:themeTint="BF"/>
+          <w:insideH w:val="nil"/>
+          <w:insideV w:val="nil"/>
+        </w:tcBorders>
+        <w:shd w:val="clear" w:color="auto" w:fill="4472C4" w:themeFill="accent5"/>
+      </w:tcPr>
+    </w:tblStylePr>
+    <w:tblStylePr w:type="lastRow">
+      <w:pPr>
+        <w:spacing w:before="0" w:after="0" w:line="240" w:lineRule="auto"/>
+      </w:pPr>
+      <w:rPr>
+        <w:b/>
+        <w:bCs/>
+      </w:rPr>
+      <w:tblPr/>
+      <w:tcPr>
+        <w:tcBorders>
+          <w:top w:val="double" w:sz="6" w:space="0" w:color="7295D2" w:themeColor="accent5" w:themeTint="BF"/>
+          <w:left w:val="single" w:sz="8" w:space="0" w:color="7295D2" w:themeColor="accent5" w:themeTint="BF"/>
+          <w:bottom w:val="single" w:sz="8" w:space="0" w:color="7295D2" w:themeColor="accent5" w:themeTint="BF"/>
+          <w:right w:val="single" w:sz="8" w:space="0" w:color="7295D2" w:themeColor="accent5" w:themeTint="BF"/>
+          <w:insideH w:val="nil"/>
+          <w:insideV w:val="nil"/>
+        </w:tcBorders>
+      </w:tcPr>
+    </w:tblStylePr>
+    <w:tblStylePr w:type="firstCol">
+      <w:rPr>
+        <w:b/>
+        <w:bCs/>
+      </w:rPr>
+    </w:tblStylePr>
+    <w:tblStylePr w:type="lastCol">
+      <w:rPr>
+        <w:b/>
+        <w:bCs/>
+      </w:rPr>
+    </w:tblStylePr>
+    <w:tblStylePr w:type="band1Vert">
+      <w:tblPr/>
+      <w:tcPr>
+        <w:shd w:val="clear" w:color="auto" w:fill="D0DBF0" w:themeFill="accent5" w:themeFillTint="3F"/>
+      </w:tcPr>
+    </w:tblStylePr>
+    <w:tblStylePr w:type="band1Horz">
+      <w:tblPr/>
+      <w:tcPr>
+        <w:tcBorders>
+          <w:insideH w:val="nil"/>
+          <w:insideV w:val="nil"/>
+        </w:tcBorders>
+        <w:shd w:val="clear" w:color="auto" w:fill="D0DBF0" w:themeFill="accent5" w:themeFillTint="3F"/>
+      </w:tcPr>
+    </w:tblStylePr>
+    <w:tblStylePr w:type="band2Horz">
+      <w:tblPr/>
+      <w:tcPr>
+        <w:tcBorders>
+          <w:insideH w:val="nil"/>
+          <w:insideV w:val="nil"/>
+        </w:tcBorders>
+      </w:tcPr>
+    </w:tblStylePr>
+  </w:style>
+  <w:style w:type="table" w:styleId="Listaclara-nfasis1">
+    <w:name w:val="Light List Accent 1"/>
+    <w:basedOn w:val="Tablanormal"/>
+    <w:uiPriority w:val="61"/>
+    <w:rsid w:val="00C66883"/>
+    <w:pPr>
+      <w:spacing w:after="0" w:line="240" w:lineRule="auto"/>
+    </w:pPr>
+    <w:tblPr>
+      <w:tblStyleRowBandSize w:val="1"/>
+      <w:tblStyleColBandSize w:val="1"/>
+      <w:tblInd w:w="0" w:type="dxa"/>
+      <w:tblBorders>
+        <w:top w:val="single" w:sz="8" w:space="0" w:color="5B9BD5" w:themeColor="accent1"/>
+        <w:left w:val="single" w:sz="8" w:space="0" w:color="5B9BD5" w:themeColor="accent1"/>
+        <w:bottom w:val="single" w:sz="8" w:space="0" w:color="5B9BD5" w:themeColor="accent1"/>
+        <w:right w:val="single" w:sz="8" w:space="0" w:color="5B9BD5" w:themeColor="accent1"/>
+      </w:tblBorders>
+      <w:tblCellMar>
+        <w:top w:w="0" w:type="dxa"/>
+        <w:left w:w="108" w:type="dxa"/>
+        <w:bottom w:w="0" w:type="dxa"/>
+        <w:right w:w="108" w:type="dxa"/>
+      </w:tblCellMar>
+    </w:tblPr>
+    <w:tblStylePr w:type="firstRow">
+      <w:pPr>
+        <w:spacing w:before="0" w:after="0" w:line="240" w:lineRule="auto"/>
+      </w:pPr>
+      <w:rPr>
+        <w:b/>
+        <w:bCs/>
+        <w:color w:val="FFFFFF" w:themeColor="background1"/>
+      </w:rPr>
+      <w:tblPr/>
+      <w:tcPr>
+        <w:shd w:val="clear" w:color="auto" w:fill="5B9BD5" w:themeFill="accent1"/>
+      </w:tcPr>
+    </w:tblStylePr>
+    <w:tblStylePr w:type="lastRow">
+      <w:pPr>
+        <w:spacing w:before="0" w:after="0" w:line="240" w:lineRule="auto"/>
+      </w:pPr>
+      <w:rPr>
+        <w:b/>
+        <w:bCs/>
+      </w:rPr>
+      <w:tblPr/>
+      <w:tcPr>
+        <w:tcBorders>
+          <w:top w:val="double" w:sz="6" w:space="0" w:color="5B9BD5" w:themeColor="accent1"/>
+          <w:left w:val="single" w:sz="8" w:space="0" w:color="5B9BD5" w:themeColor="accent1"/>
+          <w:bottom w:val="single" w:sz="8" w:space="0" w:color="5B9BD5" w:themeColor="accent1"/>
+          <w:right w:val="single" w:sz="8" w:space="0" w:color="5B9BD5" w:themeColor="accent1"/>
+        </w:tcBorders>
+      </w:tcPr>
+    </w:tblStylePr>
+    <w:tblStylePr w:type="firstCol">
+      <w:rPr>
+        <w:b/>
+        <w:bCs/>
+      </w:rPr>
+    </w:tblStylePr>
+    <w:tblStylePr w:type="lastCol">
+      <w:rPr>
+        <w:b/>
+        <w:bCs/>
+      </w:rPr>
+    </w:tblStylePr>
+    <w:tblStylePr w:type="band1Vert">
+      <w:tblPr/>
+      <w:tcPr>
+        <w:tcBorders>
+          <w:top w:val="single" w:sz="8" w:space="0" w:color="5B9BD5" w:themeColor="accent1"/>
+          <w:left w:val="single" w:sz="8" w:space="0" w:color="5B9BD5" w:themeColor="accent1"/>
+          <w:bottom w:val="single" w:sz="8" w:space="0" w:color="5B9BD5" w:themeColor="accent1"/>
+          <w:right w:val="single" w:sz="8" w:space="0" w:color="5B9BD5" w:themeColor="accent1"/>
+        </w:tcBorders>
+      </w:tcPr>
+    </w:tblStylePr>
+    <w:tblStylePr w:type="band1Horz">
+      <w:tblPr/>
+      <w:tcPr>
+        <w:tcBorders>
+          <w:top w:val="single" w:sz="8" w:space="0" w:color="5B9BD5" w:themeColor="accent1"/>
+          <w:left w:val="single" w:sz="8" w:space="0" w:color="5B9BD5" w:themeColor="accent1"/>
+          <w:bottom w:val="single" w:sz="8" w:space="0" w:color="5B9BD5" w:themeColor="accent1"/>
+          <w:right w:val="single" w:sz="8" w:space="0" w:color="5B9BD5" w:themeColor="accent1"/>
+        </w:tcBorders>
+      </w:tcPr>
+    </w:tblStylePr>
+  </w:style>
+  <w:style w:type="paragraph" w:styleId="TDC4">
+    <w:name w:val="toc 4"/>
+    <w:basedOn w:val="Normal"/>
+    <w:next w:val="Normal"/>
+    <w:autoRedefine/>
+    <w:uiPriority w:val="39"/>
+    <w:unhideWhenUsed/>
+    <w:rsid w:val="007431AE"/>
+    <w:pPr>
+      <w:spacing w:after="100"/>
+      <w:ind w:left="660"/>
+    </w:pPr>
   </w:style>
 </w:styles>
 </file>
@@ -3330,8 +7047,20 @@
   <a:extraClrSchemeLst/>
   <a:extLst>
     <a:ext uri="{05A4C25C-085E-4340-85A3-A5531E510DB2}">
-      <thm15:themeFamily xmlns="" xmlns:thm15="http://schemas.microsoft.com/office/thememl/2012/main" name="Office Theme" id="{62F939B6-93AF-4DB8-9C6B-D6C7DFDC589F}" vid="{4A3C46E8-61CC-4603-A589-7422A47A8E4A}"/>
+      <thm15:themeFamily xmlns:thm15="http://schemas.microsoft.com/office/thememl/2012/main" xmlns="" name="Office Theme" id="{62F939B6-93AF-4DB8-9C6B-D6C7DFDC589F}" vid="{4A3C46E8-61CC-4603-A589-7422A47A8E4A}"/>
     </a:ext>
   </a:extLst>
 </a:theme>
+</file>
+
+<file path=customXml/item1.xml><?xml version="1.0" encoding="utf-8"?>
+<b:Sources xmlns:b="http://schemas.openxmlformats.org/officeDocument/2006/bibliography" xmlns="http://schemas.openxmlformats.org/officeDocument/2006/bibliography" SelectedStyle="\APA.XSL" StyleName="APA Fifth Edition"/>
+</file>
+
+<file path=customXml/itemProps1.xml><?xml version="1.0" encoding="utf-8"?>
+<ds:datastoreItem xmlns:ds="http://schemas.openxmlformats.org/officeDocument/2006/customXml" ds:itemID="{175FC58A-B768-41FB-80F7-B90071D46B2D}">
+  <ds:schemaRefs>
+    <ds:schemaRef ds:uri="http://schemas.openxmlformats.org/officeDocument/2006/bibliography"/>
+  </ds:schemaRefs>
+</ds:datastoreItem>
 </file>
</xml_diff>

<commit_message>
RailwayStudio.Common: - Completly rewrited the plug-in management layer RailwayStudio - Adapted the plug-in management views for the new plug-in model
</commit_message>
<xml_diff>
--- a/docs/manual.docx
+++ b/docs/manual.docx
@@ -223,7 +223,7 @@
           <w:lang w:val="en-GB"/>
         </w:rPr>
       </w:pPr>
-      <w:bookmarkStart w:id="0" w:name="_Toc35937105"/>
+      <w:bookmarkStart w:id="0" w:name="_Toc36141705"/>
       <w:r>
         <w:rPr>
           <w:lang w:val="en-GB"/>
@@ -262,7 +262,7 @@
         </w:rPr>
         <w:fldChar w:fldCharType="separate"/>
       </w:r>
-      <w:hyperlink w:anchor="_Toc35937105" w:history="1">
+      <w:hyperlink w:anchor="_Toc36141705" w:history="1">
         <w:r>
           <w:rPr>
             <w:rStyle w:val="Hipervnculo"/>
@@ -290,7 +290,7 @@
             <w:noProof/>
             <w:webHidden/>
           </w:rPr>
-          <w:instrText xml:space="preserve"> PAGEREF _Toc35937105 \h </w:instrText>
+          <w:instrText xml:space="preserve"> PAGEREF _Toc36141705 \h </w:instrText>
         </w:r>
         <w:r>
           <w:rPr>
@@ -332,14 +332,14 @@
           <w:lang w:eastAsia="es-ES"/>
         </w:rPr>
       </w:pPr>
-      <w:hyperlink w:anchor="_Toc35937106" w:history="1">
+      <w:hyperlink w:anchor="_Toc36141706" w:history="1">
         <w:r>
           <w:rPr>
             <w:rStyle w:val="Hipervnculo"/>
             <w:noProof/>
             <w:lang w:val="en-GB"/>
           </w:rPr>
-          <w:t>Using RailwayStudio</w:t>
+          <w:t>Introduction</w:t>
         </w:r>
         <w:r>
           <w:rPr>
@@ -360,7 +360,7 @@
             <w:noProof/>
             <w:webHidden/>
           </w:rPr>
-          <w:instrText xml:space="preserve"> PAGEREF _Toc35937106 \h </w:instrText>
+          <w:instrText xml:space="preserve"> PAGEREF _Toc36141706 \h </w:instrText>
         </w:r>
         <w:r>
           <w:rPr>
@@ -402,14 +402,14 @@
           <w:lang w:eastAsia="es-ES"/>
         </w:rPr>
       </w:pPr>
-      <w:hyperlink w:anchor="_Toc35937107" w:history="1">
+      <w:hyperlink w:anchor="_Toc36141707" w:history="1">
         <w:r>
           <w:rPr>
             <w:rStyle w:val="Hipervnculo"/>
             <w:noProof/>
             <w:lang w:val="en-GB"/>
           </w:rPr>
-          <w:t>Projects</w:t>
+          <w:t>Disclaimer</w:t>
         </w:r>
         <w:r>
           <w:rPr>
@@ -430,7 +430,7 @@
             <w:noProof/>
             <w:webHidden/>
           </w:rPr>
-          <w:instrText xml:space="preserve"> PAGEREF _Toc35937107 \h </w:instrText>
+          <w:instrText xml:space="preserve"> PAGEREF _Toc36141707 \h </w:instrText>
         </w:r>
         <w:r>
           <w:rPr>
@@ -472,13 +472,310 @@
           <w:lang w:eastAsia="es-ES"/>
         </w:rPr>
       </w:pPr>
-      <w:hyperlink w:anchor="_Toc35937108" w:history="1">
+      <w:hyperlink w:anchor="_Toc36141708" w:history="1">
         <w:r>
           <w:rPr>
             <w:rStyle w:val="Hipervnculo"/>
             <w:noProof/>
             <w:lang w:val="en-GB"/>
           </w:rPr>
+          <w:t>3</w:t>
+        </w:r>
+        <w:r>
+          <w:rPr>
+            <w:rStyle w:val="Hipervnculo"/>
+            <w:noProof/>
+            <w:vertAlign w:val="superscript"/>
+            <w:lang w:val="en-GB"/>
+          </w:rPr>
+          <w:t>rd</w:t>
+        </w:r>
+        <w:r>
+          <w:rPr>
+            <w:rStyle w:val="Hipervnculo"/>
+            <w:noProof/>
+            <w:lang w:val="en-GB"/>
+          </w:rPr>
+          <w:t xml:space="preserve"> party software</w:t>
+        </w:r>
+        <w:r>
+          <w:rPr>
+            <w:noProof/>
+            <w:webHidden/>
+          </w:rPr>
+          <w:tab/>
+        </w:r>
+        <w:r>
+          <w:rPr>
+            <w:noProof/>
+            <w:webHidden/>
+          </w:rPr>
+          <w:fldChar w:fldCharType="begin"/>
+        </w:r>
+        <w:r>
+          <w:rPr>
+            <w:noProof/>
+            <w:webHidden/>
+          </w:rPr>
+          <w:instrText xml:space="preserve"> PAGEREF _Toc36141708 \h </w:instrText>
+        </w:r>
+        <w:r>
+          <w:rPr>
+            <w:noProof/>
+            <w:webHidden/>
+          </w:rPr>
+        </w:r>
+        <w:r>
+          <w:rPr>
+            <w:noProof/>
+            <w:webHidden/>
+          </w:rPr>
+          <w:fldChar w:fldCharType="separate"/>
+        </w:r>
+        <w:r>
+          <w:rPr>
+            <w:noProof/>
+            <w:webHidden/>
+          </w:rPr>
+          <w:t>3</w:t>
+        </w:r>
+        <w:r>
+          <w:rPr>
+            <w:noProof/>
+            <w:webHidden/>
+          </w:rPr>
+          <w:fldChar w:fldCharType="end"/>
+        </w:r>
+      </w:hyperlink>
+    </w:p>
+    <w:p>
+      <w:pPr>
+        <w:pStyle w:val="TDC1"/>
+        <w:tabs>
+          <w:tab w:val="right" w:leader="dot" w:pos="8494"/>
+        </w:tabs>
+        <w:rPr>
+          <w:noProof/>
+          <w:lang w:eastAsia="es-ES"/>
+        </w:rPr>
+      </w:pPr>
+      <w:hyperlink w:anchor="_Toc36141709" w:history="1">
+        <w:r>
+          <w:rPr>
+            <w:rStyle w:val="Hipervnculo"/>
+            <w:noProof/>
+            <w:lang w:val="en-GB"/>
+          </w:rPr>
+          <w:t>Using RailwayStudio</w:t>
+        </w:r>
+        <w:r>
+          <w:rPr>
+            <w:noProof/>
+            <w:webHidden/>
+          </w:rPr>
+          <w:tab/>
+        </w:r>
+        <w:r>
+          <w:rPr>
+            <w:noProof/>
+            <w:webHidden/>
+          </w:rPr>
+          <w:fldChar w:fldCharType="begin"/>
+        </w:r>
+        <w:r>
+          <w:rPr>
+            <w:noProof/>
+            <w:webHidden/>
+          </w:rPr>
+          <w:instrText xml:space="preserve"> PAGEREF _Toc36141709 \h </w:instrText>
+        </w:r>
+        <w:r>
+          <w:rPr>
+            <w:noProof/>
+            <w:webHidden/>
+          </w:rPr>
+        </w:r>
+        <w:r>
+          <w:rPr>
+            <w:noProof/>
+            <w:webHidden/>
+          </w:rPr>
+          <w:fldChar w:fldCharType="separate"/>
+        </w:r>
+        <w:r>
+          <w:rPr>
+            <w:noProof/>
+            <w:webHidden/>
+          </w:rPr>
+          <w:t>4</w:t>
+        </w:r>
+        <w:r>
+          <w:rPr>
+            <w:noProof/>
+            <w:webHidden/>
+          </w:rPr>
+          <w:fldChar w:fldCharType="end"/>
+        </w:r>
+      </w:hyperlink>
+    </w:p>
+    <w:p>
+      <w:pPr>
+        <w:pStyle w:val="TDC2"/>
+        <w:tabs>
+          <w:tab w:val="right" w:leader="dot" w:pos="8494"/>
+        </w:tabs>
+        <w:rPr>
+          <w:noProof/>
+          <w:lang w:eastAsia="es-ES"/>
+        </w:rPr>
+      </w:pPr>
+      <w:hyperlink w:anchor="_Toc36141710" w:history="1">
+        <w:r>
+          <w:rPr>
+            <w:rStyle w:val="Hipervnculo"/>
+            <w:noProof/>
+            <w:lang w:val="en-GB"/>
+          </w:rPr>
+          <w:t>Working environment</w:t>
+        </w:r>
+        <w:r>
+          <w:rPr>
+            <w:noProof/>
+            <w:webHidden/>
+          </w:rPr>
+          <w:tab/>
+        </w:r>
+        <w:r>
+          <w:rPr>
+            <w:noProof/>
+            <w:webHidden/>
+          </w:rPr>
+          <w:fldChar w:fldCharType="begin"/>
+        </w:r>
+        <w:r>
+          <w:rPr>
+            <w:noProof/>
+            <w:webHidden/>
+          </w:rPr>
+          <w:instrText xml:space="preserve"> PAGEREF _Toc36141710 \h </w:instrText>
+        </w:r>
+        <w:r>
+          <w:rPr>
+            <w:noProof/>
+            <w:webHidden/>
+          </w:rPr>
+        </w:r>
+        <w:r>
+          <w:rPr>
+            <w:noProof/>
+            <w:webHidden/>
+          </w:rPr>
+          <w:fldChar w:fldCharType="separate"/>
+        </w:r>
+        <w:r>
+          <w:rPr>
+            <w:noProof/>
+            <w:webHidden/>
+          </w:rPr>
+          <w:t>4</w:t>
+        </w:r>
+        <w:r>
+          <w:rPr>
+            <w:noProof/>
+            <w:webHidden/>
+          </w:rPr>
+          <w:fldChar w:fldCharType="end"/>
+        </w:r>
+      </w:hyperlink>
+    </w:p>
+    <w:p>
+      <w:pPr>
+        <w:pStyle w:val="TDC2"/>
+        <w:tabs>
+          <w:tab w:val="right" w:leader="dot" w:pos="8494"/>
+        </w:tabs>
+        <w:rPr>
+          <w:noProof/>
+          <w:lang w:eastAsia="es-ES"/>
+        </w:rPr>
+      </w:pPr>
+      <w:hyperlink w:anchor="_Toc36141711" w:history="1">
+        <w:r>
+          <w:rPr>
+            <w:rStyle w:val="Hipervnculo"/>
+            <w:noProof/>
+            <w:lang w:val="en-GB"/>
+          </w:rPr>
+          <w:t>Projects</w:t>
+        </w:r>
+        <w:r>
+          <w:rPr>
+            <w:noProof/>
+            <w:webHidden/>
+          </w:rPr>
+          <w:tab/>
+        </w:r>
+        <w:r>
+          <w:rPr>
+            <w:noProof/>
+            <w:webHidden/>
+          </w:rPr>
+          <w:fldChar w:fldCharType="begin"/>
+        </w:r>
+        <w:r>
+          <w:rPr>
+            <w:noProof/>
+            <w:webHidden/>
+          </w:rPr>
+          <w:instrText xml:space="preserve"> PAGEREF _Toc36141711 \h </w:instrText>
+        </w:r>
+        <w:r>
+          <w:rPr>
+            <w:noProof/>
+            <w:webHidden/>
+          </w:rPr>
+        </w:r>
+        <w:r>
+          <w:rPr>
+            <w:noProof/>
+            <w:webHidden/>
+          </w:rPr>
+          <w:fldChar w:fldCharType="separate"/>
+        </w:r>
+        <w:r>
+          <w:rPr>
+            <w:noProof/>
+            <w:webHidden/>
+          </w:rPr>
+          <w:t>4</w:t>
+        </w:r>
+        <w:r>
+          <w:rPr>
+            <w:noProof/>
+            <w:webHidden/>
+          </w:rPr>
+          <w:fldChar w:fldCharType="end"/>
+        </w:r>
+      </w:hyperlink>
+    </w:p>
+    <w:p>
+      <w:pPr>
+        <w:pStyle w:val="TDC2"/>
+        <w:tabs>
+          <w:tab w:val="right" w:leader="dot" w:pos="8494"/>
+        </w:tabs>
+        <w:rPr>
+          <w:noProof/>
+          <w:lang w:eastAsia="es-ES"/>
+        </w:rPr>
+      </w:pPr>
+      <w:hyperlink w:anchor="_Toc36141712" w:history="1">
+        <w:r>
+          <w:rPr>
+            <w:rStyle w:val="Hipervnculo"/>
+            <w:noProof/>
+            <w:lang w:val="en-GB"/>
+          </w:rPr>
           <w:t>Configuration</w:t>
         </w:r>
         <w:r>
@@ -500,7 +797,7 @@
             <w:noProof/>
             <w:webHidden/>
           </w:rPr>
-          <w:instrText xml:space="preserve"> PAGEREF _Toc35937108 \h </w:instrText>
+          <w:instrText xml:space="preserve"> PAGEREF _Toc36141712 \h </w:instrText>
         </w:r>
         <w:r>
           <w:rPr>
@@ -520,7 +817,7 @@
             <w:noProof/>
             <w:webHidden/>
           </w:rPr>
-          <w:t>3</w:t>
+          <w:t>4</w:t>
         </w:r>
         <w:r>
           <w:rPr>
@@ -542,7 +839,7 @@
           <w:lang w:eastAsia="es-ES"/>
         </w:rPr>
       </w:pPr>
-      <w:hyperlink w:anchor="_Toc35937109" w:history="1">
+      <w:hyperlink w:anchor="_Toc36141713" w:history="1">
         <w:r>
           <w:rPr>
             <w:rStyle w:val="Hipervnculo"/>
@@ -570,7 +867,7 @@
             <w:noProof/>
             <w:webHidden/>
           </w:rPr>
-          <w:instrText xml:space="preserve"> PAGEREF _Toc35937109 \h </w:instrText>
+          <w:instrText xml:space="preserve"> PAGEREF _Toc36141713 \h </w:instrText>
         </w:r>
         <w:r>
           <w:rPr>
@@ -590,7 +887,77 @@
             <w:noProof/>
             <w:webHidden/>
           </w:rPr>
-          <w:t>4</w:t>
+          <w:t>5</w:t>
+        </w:r>
+        <w:r>
+          <w:rPr>
+            <w:noProof/>
+            <w:webHidden/>
+          </w:rPr>
+          <w:fldChar w:fldCharType="end"/>
+        </w:r>
+      </w:hyperlink>
+    </w:p>
+    <w:p>
+      <w:pPr>
+        <w:pStyle w:val="TDC3"/>
+        <w:tabs>
+          <w:tab w:val="right" w:leader="dot" w:pos="8494"/>
+        </w:tabs>
+        <w:rPr>
+          <w:noProof/>
+          <w:lang w:eastAsia="es-ES"/>
+        </w:rPr>
+      </w:pPr>
+      <w:hyperlink w:anchor="_Toc36141714" w:history="1">
+        <w:r>
+          <w:rPr>
+            <w:rStyle w:val="Hipervnculo"/>
+            <w:noProof/>
+            <w:lang w:val="en-GB"/>
+          </w:rPr>
+          <w:t>Plug-ins</w:t>
+        </w:r>
+        <w:r>
+          <w:rPr>
+            <w:noProof/>
+            <w:webHidden/>
+          </w:rPr>
+          <w:tab/>
+        </w:r>
+        <w:r>
+          <w:rPr>
+            <w:noProof/>
+            <w:webHidden/>
+          </w:rPr>
+          <w:fldChar w:fldCharType="begin"/>
+        </w:r>
+        <w:r>
+          <w:rPr>
+            <w:noProof/>
+            <w:webHidden/>
+          </w:rPr>
+          <w:instrText xml:space="preserve"> PAGEREF _Toc36141714 \h </w:instrText>
+        </w:r>
+        <w:r>
+          <w:rPr>
+            <w:noProof/>
+            <w:webHidden/>
+          </w:rPr>
+        </w:r>
+        <w:r>
+          <w:rPr>
+            <w:noProof/>
+            <w:webHidden/>
+          </w:rPr>
+          <w:fldChar w:fldCharType="separate"/>
+        </w:r>
+        <w:r>
+          <w:rPr>
+            <w:noProof/>
+            <w:webHidden/>
+          </w:rPr>
+          <w:t>5</w:t>
         </w:r>
         <w:r>
           <w:rPr>
@@ -608,17 +975,19 @@
           <w:tab w:val="right" w:leader="dot" w:pos="8494"/>
         </w:tabs>
         <w:rPr>
+          <w:rFonts w:eastAsiaTheme="minorEastAsia"/>
           <w:noProof/>
-        </w:rPr>
-      </w:pPr>
-      <w:hyperlink w:anchor="_Toc35937110" w:history="1">
+          <w:lang w:eastAsia="es-ES"/>
+        </w:rPr>
+      </w:pPr>
+      <w:hyperlink w:anchor="_Toc36141715" w:history="1">
         <w:r>
           <w:rPr>
             <w:rStyle w:val="Hipervnculo"/>
             <w:noProof/>
             <w:lang w:val="en-GB"/>
           </w:rPr>
-          <w:t>Visual aspect</w:t>
+          <w:t>Installing new plug-ins</w:t>
         </w:r>
         <w:r>
           <w:rPr>
@@ -639,7 +1008,7 @@
             <w:noProof/>
             <w:webHidden/>
           </w:rPr>
-          <w:instrText xml:space="preserve"> PAGEREF _Toc35937110 \h </w:instrText>
+          <w:instrText xml:space="preserve"> PAGEREF _Toc36141715 \h </w:instrText>
         </w:r>
         <w:r>
           <w:rPr>
@@ -659,76 +1028,7 @@
             <w:noProof/>
             <w:webHidden/>
           </w:rPr>
-          <w:t>4</w:t>
-        </w:r>
-        <w:r>
-          <w:rPr>
-            <w:noProof/>
-            <w:webHidden/>
-          </w:rPr>
-          <w:fldChar w:fldCharType="end"/>
-        </w:r>
-      </w:hyperlink>
-    </w:p>
-    <w:p>
-      <w:pPr>
-        <w:pStyle w:val="TDC4"/>
-        <w:tabs>
-          <w:tab w:val="right" w:leader="dot" w:pos="8494"/>
-        </w:tabs>
-        <w:rPr>
-          <w:noProof/>
-        </w:rPr>
-      </w:pPr>
-      <w:hyperlink w:anchor="_Toc35937111" w:history="1">
-        <w:r>
-          <w:rPr>
-            <w:rStyle w:val="Hipervnculo"/>
-            <w:noProof/>
-            <w:lang w:val="en-GB"/>
-          </w:rPr>
-          <w:t>Load last opened project at start-up</w:t>
-        </w:r>
-        <w:r>
-          <w:rPr>
-            <w:noProof/>
-            <w:webHidden/>
-          </w:rPr>
-          <w:tab/>
-        </w:r>
-        <w:r>
-          <w:rPr>
-            <w:noProof/>
-            <w:webHidden/>
-          </w:rPr>
-          <w:fldChar w:fldCharType="begin"/>
-        </w:r>
-        <w:r>
-          <w:rPr>
-            <w:noProof/>
-            <w:webHidden/>
-          </w:rPr>
-          <w:instrText xml:space="preserve"> PAGEREF _Toc35937111 \h </w:instrText>
-        </w:r>
-        <w:r>
-          <w:rPr>
-            <w:noProof/>
-            <w:webHidden/>
-          </w:rPr>
-        </w:r>
-        <w:r>
-          <w:rPr>
-            <w:noProof/>
-            <w:webHidden/>
-          </w:rPr>
-          <w:fldChar w:fldCharType="separate"/>
-        </w:r>
-        <w:r>
-          <w:rPr>
-            <w:noProof/>
-            <w:webHidden/>
-          </w:rPr>
-          <w:t>4</w:t>
+          <w:t>5</w:t>
         </w:r>
         <w:r>
           <w:rPr>
@@ -750,14 +1050,14 @@
           <w:lang w:eastAsia="es-ES"/>
         </w:rPr>
       </w:pPr>
-      <w:hyperlink w:anchor="_Toc35937112" w:history="1">
+      <w:hyperlink w:anchor="_Toc36141716" w:history="1">
         <w:r>
           <w:rPr>
             <w:rStyle w:val="Hipervnculo"/>
             <w:noProof/>
             <w:lang w:val="en-GB"/>
           </w:rPr>
-          <w:t>Plug-ins</w:t>
+          <w:t>Logging</w:t>
         </w:r>
         <w:r>
           <w:rPr>
@@ -778,7 +1078,7 @@
             <w:noProof/>
             <w:webHidden/>
           </w:rPr>
-          <w:instrText xml:space="preserve"> PAGEREF _Toc35937112 \h </w:instrText>
+          <w:instrText xml:space="preserve"> PAGEREF _Toc36141716 \h </w:instrText>
         </w:r>
         <w:r>
           <w:rPr>
@@ -798,7 +1098,147 @@
             <w:noProof/>
             <w:webHidden/>
           </w:rPr>
-          <w:t>4</w:t>
+          <w:t>6</w:t>
+        </w:r>
+        <w:r>
+          <w:rPr>
+            <w:noProof/>
+            <w:webHidden/>
+          </w:rPr>
+          <w:fldChar w:fldCharType="end"/>
+        </w:r>
+      </w:hyperlink>
+    </w:p>
+    <w:p>
+      <w:pPr>
+        <w:pStyle w:val="TDC1"/>
+        <w:tabs>
+          <w:tab w:val="right" w:leader="dot" w:pos="8494"/>
+        </w:tabs>
+        <w:rPr>
+          <w:noProof/>
+          <w:lang w:eastAsia="es-ES"/>
+        </w:rPr>
+      </w:pPr>
+      <w:hyperlink w:anchor="_Toc36141717" w:history="1">
+        <w:r>
+          <w:rPr>
+            <w:rStyle w:val="Hipervnculo"/>
+            <w:noProof/>
+            <w:lang w:val="en-GB"/>
+          </w:rPr>
+          <w:t>Designing the layout</w:t>
+        </w:r>
+        <w:r>
+          <w:rPr>
+            <w:noProof/>
+            <w:webHidden/>
+          </w:rPr>
+          <w:tab/>
+        </w:r>
+        <w:r>
+          <w:rPr>
+            <w:noProof/>
+            <w:webHidden/>
+          </w:rPr>
+          <w:fldChar w:fldCharType="begin"/>
+        </w:r>
+        <w:r>
+          <w:rPr>
+            <w:noProof/>
+            <w:webHidden/>
+          </w:rPr>
+          <w:instrText xml:space="preserve"> PAGEREF _Toc36141717 \h </w:instrText>
+        </w:r>
+        <w:r>
+          <w:rPr>
+            <w:noProof/>
+            <w:webHidden/>
+          </w:rPr>
+        </w:r>
+        <w:r>
+          <w:rPr>
+            <w:noProof/>
+            <w:webHidden/>
+          </w:rPr>
+          <w:fldChar w:fldCharType="separate"/>
+        </w:r>
+        <w:r>
+          <w:rPr>
+            <w:noProof/>
+            <w:webHidden/>
+          </w:rPr>
+          <w:t>7</w:t>
+        </w:r>
+        <w:r>
+          <w:rPr>
+            <w:noProof/>
+            <w:webHidden/>
+          </w:rPr>
+          <w:fldChar w:fldCharType="end"/>
+        </w:r>
+      </w:hyperlink>
+    </w:p>
+    <w:p>
+      <w:pPr>
+        <w:pStyle w:val="TDC2"/>
+        <w:tabs>
+          <w:tab w:val="right" w:leader="dot" w:pos="8494"/>
+        </w:tabs>
+        <w:rPr>
+          <w:noProof/>
+          <w:lang w:eastAsia="es-ES"/>
+        </w:rPr>
+      </w:pPr>
+      <w:hyperlink w:anchor="_Toc36141718" w:history="1">
+        <w:r>
+          <w:rPr>
+            <w:rStyle w:val="Hipervnculo"/>
+            <w:noProof/>
+            <w:lang w:val="en-GB"/>
+          </w:rPr>
+          <w:t>Elements</w:t>
+        </w:r>
+        <w:r>
+          <w:rPr>
+            <w:noProof/>
+            <w:webHidden/>
+          </w:rPr>
+          <w:tab/>
+        </w:r>
+        <w:r>
+          <w:rPr>
+            <w:noProof/>
+            <w:webHidden/>
+          </w:rPr>
+          <w:fldChar w:fldCharType="begin"/>
+        </w:r>
+        <w:r>
+          <w:rPr>
+            <w:noProof/>
+            <w:webHidden/>
+          </w:rPr>
+          <w:instrText xml:space="preserve"> PAGEREF _Toc36141718 \h </w:instrText>
+        </w:r>
+        <w:r>
+          <w:rPr>
+            <w:noProof/>
+            <w:webHidden/>
+          </w:rPr>
+        </w:r>
+        <w:r>
+          <w:rPr>
+            <w:noProof/>
+            <w:webHidden/>
+          </w:rPr>
+          <w:fldChar w:fldCharType="separate"/>
+        </w:r>
+        <w:r>
+          <w:rPr>
+            <w:noProof/>
+            <w:webHidden/>
+          </w:rPr>
+          <w:t>7</w:t>
         </w:r>
         <w:r>
           <w:rPr>
@@ -820,14 +1260,14 @@
           <w:lang w:eastAsia="es-ES"/>
         </w:rPr>
       </w:pPr>
-      <w:hyperlink w:anchor="_Toc35937113" w:history="1">
+      <w:hyperlink w:anchor="_Toc36141719" w:history="1">
         <w:r>
           <w:rPr>
             <w:rStyle w:val="Hipervnculo"/>
             <w:noProof/>
             <w:lang w:val="en-GB"/>
           </w:rPr>
-          <w:t>Logging</w:t>
+          <w:t>Accessory elements</w:t>
         </w:r>
         <w:r>
           <w:rPr>
@@ -848,7 +1288,7 @@
             <w:noProof/>
             <w:webHidden/>
           </w:rPr>
-          <w:instrText xml:space="preserve"> PAGEREF _Toc35937113 \h </w:instrText>
+          <w:instrText xml:space="preserve"> PAGEREF _Toc36141719 \h </w:instrText>
         </w:r>
         <w:r>
           <w:rPr>
@@ -868,7 +1308,217 @@
             <w:noProof/>
             <w:webHidden/>
           </w:rPr>
-          <w:t>4</w:t>
+          <w:t>7</w:t>
+        </w:r>
+        <w:r>
+          <w:rPr>
+            <w:noProof/>
+            <w:webHidden/>
+          </w:rPr>
+          <w:fldChar w:fldCharType="end"/>
+        </w:r>
+      </w:hyperlink>
+    </w:p>
+    <w:p>
+      <w:pPr>
+        <w:pStyle w:val="TDC2"/>
+        <w:tabs>
+          <w:tab w:val="right" w:leader="dot" w:pos="8494"/>
+        </w:tabs>
+        <w:rPr>
+          <w:noProof/>
+          <w:lang w:eastAsia="es-ES"/>
+        </w:rPr>
+      </w:pPr>
+      <w:hyperlink w:anchor="_Toc36141720" w:history="1">
+        <w:r>
+          <w:rPr>
+            <w:rStyle w:val="Hipervnculo"/>
+            <w:noProof/>
+            <w:lang w:val="en-GB"/>
+          </w:rPr>
+          <w:t>Themes</w:t>
+        </w:r>
+        <w:r>
+          <w:rPr>
+            <w:noProof/>
+            <w:webHidden/>
+          </w:rPr>
+          <w:tab/>
+        </w:r>
+        <w:r>
+          <w:rPr>
+            <w:noProof/>
+            <w:webHidden/>
+          </w:rPr>
+          <w:fldChar w:fldCharType="begin"/>
+        </w:r>
+        <w:r>
+          <w:rPr>
+            <w:noProof/>
+            <w:webHidden/>
+          </w:rPr>
+          <w:instrText xml:space="preserve"> PAGEREF _Toc36141720 \h </w:instrText>
+        </w:r>
+        <w:r>
+          <w:rPr>
+            <w:noProof/>
+            <w:webHidden/>
+          </w:rPr>
+        </w:r>
+        <w:r>
+          <w:rPr>
+            <w:noProof/>
+            <w:webHidden/>
+          </w:rPr>
+          <w:fldChar w:fldCharType="separate"/>
+        </w:r>
+        <w:r>
+          <w:rPr>
+            <w:noProof/>
+            <w:webHidden/>
+          </w:rPr>
+          <w:t>7</w:t>
+        </w:r>
+        <w:r>
+          <w:rPr>
+            <w:noProof/>
+            <w:webHidden/>
+          </w:rPr>
+          <w:fldChar w:fldCharType="end"/>
+        </w:r>
+      </w:hyperlink>
+    </w:p>
+    <w:p>
+      <w:pPr>
+        <w:pStyle w:val="TDC3"/>
+        <w:tabs>
+          <w:tab w:val="right" w:leader="dot" w:pos="8494"/>
+        </w:tabs>
+        <w:rPr>
+          <w:noProof/>
+          <w:lang w:eastAsia="es-ES"/>
+        </w:rPr>
+      </w:pPr>
+      <w:hyperlink w:anchor="_Toc36141721" w:history="1">
+        <w:r>
+          <w:rPr>
+            <w:rStyle w:val="Hipervnculo"/>
+            <w:noProof/>
+            <w:lang w:val="en-GB"/>
+          </w:rPr>
+          <w:t>Selecting the layout theme</w:t>
+        </w:r>
+        <w:r>
+          <w:rPr>
+            <w:noProof/>
+            <w:webHidden/>
+          </w:rPr>
+          <w:tab/>
+        </w:r>
+        <w:r>
+          <w:rPr>
+            <w:noProof/>
+            <w:webHidden/>
+          </w:rPr>
+          <w:fldChar w:fldCharType="begin"/>
+        </w:r>
+        <w:r>
+          <w:rPr>
+            <w:noProof/>
+            <w:webHidden/>
+          </w:rPr>
+          <w:instrText xml:space="preserve"> PAGEREF _Toc36141721 \h </w:instrText>
+        </w:r>
+        <w:r>
+          <w:rPr>
+            <w:noProof/>
+            <w:webHidden/>
+          </w:rPr>
+        </w:r>
+        <w:r>
+          <w:rPr>
+            <w:noProof/>
+            <w:webHidden/>
+          </w:rPr>
+          <w:fldChar w:fldCharType="separate"/>
+        </w:r>
+        <w:r>
+          <w:rPr>
+            <w:noProof/>
+            <w:webHidden/>
+          </w:rPr>
+          <w:t>8</w:t>
+        </w:r>
+        <w:r>
+          <w:rPr>
+            <w:noProof/>
+            <w:webHidden/>
+          </w:rPr>
+          <w:fldChar w:fldCharType="end"/>
+        </w:r>
+      </w:hyperlink>
+    </w:p>
+    <w:p>
+      <w:pPr>
+        <w:pStyle w:val="TDC3"/>
+        <w:tabs>
+          <w:tab w:val="right" w:leader="dot" w:pos="8494"/>
+        </w:tabs>
+        <w:rPr>
+          <w:noProof/>
+          <w:lang w:eastAsia="es-ES"/>
+        </w:rPr>
+      </w:pPr>
+      <w:hyperlink w:anchor="_Toc36141722" w:history="1">
+        <w:r>
+          <w:rPr>
+            <w:rStyle w:val="Hipervnculo"/>
+            <w:noProof/>
+            <w:lang w:val="en-GB"/>
+          </w:rPr>
+          <w:t>Installing new systems</w:t>
+        </w:r>
+        <w:r>
+          <w:rPr>
+            <w:noProof/>
+            <w:webHidden/>
+          </w:rPr>
+          <w:tab/>
+        </w:r>
+        <w:r>
+          <w:rPr>
+            <w:noProof/>
+            <w:webHidden/>
+          </w:rPr>
+          <w:fldChar w:fldCharType="begin"/>
+        </w:r>
+        <w:r>
+          <w:rPr>
+            <w:noProof/>
+            <w:webHidden/>
+          </w:rPr>
+          <w:instrText xml:space="preserve"> PAGEREF _Toc36141722 \h </w:instrText>
+        </w:r>
+        <w:r>
+          <w:rPr>
+            <w:noProof/>
+            <w:webHidden/>
+          </w:rPr>
+        </w:r>
+        <w:r>
+          <w:rPr>
+            <w:noProof/>
+            <w:webHidden/>
+          </w:rPr>
+          <w:fldChar w:fldCharType="separate"/>
+        </w:r>
+        <w:r>
+          <w:rPr>
+            <w:noProof/>
+            <w:webHidden/>
+          </w:rPr>
+          <w:t>8</w:t>
         </w:r>
         <w:r>
           <w:rPr>
@@ -890,14 +1540,14 @@
           <w:lang w:eastAsia="es-ES"/>
         </w:rPr>
       </w:pPr>
-      <w:hyperlink w:anchor="_Toc35937114" w:history="1">
+      <w:hyperlink w:anchor="_Toc36141723" w:history="1">
         <w:r>
           <w:rPr>
             <w:rStyle w:val="Hipervnculo"/>
             <w:noProof/>
             <w:lang w:val="en-GB"/>
           </w:rPr>
-          <w:t>Designing the layout</w:t>
+          <w:t>Operating the layout</w:t>
         </w:r>
         <w:r>
           <w:rPr>
@@ -918,7 +1568,7 @@
             <w:noProof/>
             <w:webHidden/>
           </w:rPr>
-          <w:instrText xml:space="preserve"> PAGEREF _Toc35937114 \h </w:instrText>
+          <w:instrText xml:space="preserve"> PAGEREF _Toc36141723 \h </w:instrText>
         </w:r>
         <w:r>
           <w:rPr>
@@ -938,7 +1588,7 @@
             <w:noProof/>
             <w:webHidden/>
           </w:rPr>
-          <w:t>5</w:t>
+          <w:t>9</w:t>
         </w:r>
         <w:r>
           <w:rPr>
@@ -960,14 +1610,14 @@
           <w:lang w:eastAsia="es-ES"/>
         </w:rPr>
       </w:pPr>
-      <w:hyperlink w:anchor="_Toc35937115" w:history="1">
+      <w:hyperlink w:anchor="_Toc36141724" w:history="1">
         <w:r>
           <w:rPr>
             <w:rStyle w:val="Hipervnculo"/>
             <w:noProof/>
             <w:lang w:val="en-GB"/>
           </w:rPr>
-          <w:t>Elements</w:t>
+          <w:t>Digital system</w:t>
         </w:r>
         <w:r>
           <w:rPr>
@@ -988,7 +1638,7 @@
             <w:noProof/>
             <w:webHidden/>
           </w:rPr>
-          <w:instrText xml:space="preserve"> PAGEREF _Toc35937115 \h </w:instrText>
+          <w:instrText xml:space="preserve"> PAGEREF _Toc36141724 \h </w:instrText>
         </w:r>
         <w:r>
           <w:rPr>
@@ -1008,7 +1658,7 @@
             <w:noProof/>
             <w:webHidden/>
           </w:rPr>
-          <w:t>5</w:t>
+          <w:t>9</w:t>
         </w:r>
         <w:r>
           <w:rPr>
@@ -1030,14 +1680,14 @@
           <w:lang w:eastAsia="es-ES"/>
         </w:rPr>
       </w:pPr>
-      <w:hyperlink w:anchor="_Toc35937116" w:history="1">
+      <w:hyperlink w:anchor="_Toc36141725" w:history="1">
         <w:r>
           <w:rPr>
             <w:rStyle w:val="Hipervnculo"/>
             <w:noProof/>
             <w:lang w:val="en-GB"/>
           </w:rPr>
-          <w:t>Accessory elements</w:t>
+          <w:t>Supported systems</w:t>
         </w:r>
         <w:r>
           <w:rPr>
@@ -1058,7 +1708,7 @@
             <w:noProof/>
             <w:webHidden/>
           </w:rPr>
-          <w:instrText xml:space="preserve"> PAGEREF _Toc35937116 \h </w:instrText>
+          <w:instrText xml:space="preserve"> PAGEREF _Toc36141725 \h </w:instrText>
         </w:r>
         <w:r>
           <w:rPr>
@@ -1078,7 +1728,147 @@
             <w:noProof/>
             <w:webHidden/>
           </w:rPr>
-          <w:t>5</w:t>
+          <w:t>9</w:t>
+        </w:r>
+        <w:r>
+          <w:rPr>
+            <w:noProof/>
+            <w:webHidden/>
+          </w:rPr>
+          <w:fldChar w:fldCharType="end"/>
+        </w:r>
+      </w:hyperlink>
+    </w:p>
+    <w:p>
+      <w:pPr>
+        <w:pStyle w:val="TDC3"/>
+        <w:tabs>
+          <w:tab w:val="right" w:leader="dot" w:pos="8494"/>
+        </w:tabs>
+        <w:rPr>
+          <w:noProof/>
+          <w:lang w:eastAsia="es-ES"/>
+        </w:rPr>
+      </w:pPr>
+      <w:hyperlink w:anchor="_Toc36141726" w:history="1">
+        <w:r>
+          <w:rPr>
+            <w:rStyle w:val="Hipervnculo"/>
+            <w:noProof/>
+            <w:lang w:val="en-GB"/>
+          </w:rPr>
+          <w:t>Selecting the layout digital system</w:t>
+        </w:r>
+        <w:r>
+          <w:rPr>
+            <w:noProof/>
+            <w:webHidden/>
+          </w:rPr>
+          <w:tab/>
+        </w:r>
+        <w:r>
+          <w:rPr>
+            <w:noProof/>
+            <w:webHidden/>
+          </w:rPr>
+          <w:fldChar w:fldCharType="begin"/>
+        </w:r>
+        <w:r>
+          <w:rPr>
+            <w:noProof/>
+            <w:webHidden/>
+          </w:rPr>
+          <w:instrText xml:space="preserve"> PAGEREF _Toc36141726 \h </w:instrText>
+        </w:r>
+        <w:r>
+          <w:rPr>
+            <w:noProof/>
+            <w:webHidden/>
+          </w:rPr>
+        </w:r>
+        <w:r>
+          <w:rPr>
+            <w:noProof/>
+            <w:webHidden/>
+          </w:rPr>
+          <w:fldChar w:fldCharType="separate"/>
+        </w:r>
+        <w:r>
+          <w:rPr>
+            <w:noProof/>
+            <w:webHidden/>
+          </w:rPr>
+          <w:t>9</w:t>
+        </w:r>
+        <w:r>
+          <w:rPr>
+            <w:noProof/>
+            <w:webHidden/>
+          </w:rPr>
+          <w:fldChar w:fldCharType="end"/>
+        </w:r>
+      </w:hyperlink>
+    </w:p>
+    <w:p>
+      <w:pPr>
+        <w:pStyle w:val="TDC3"/>
+        <w:tabs>
+          <w:tab w:val="right" w:leader="dot" w:pos="8494"/>
+        </w:tabs>
+        <w:rPr>
+          <w:noProof/>
+          <w:lang w:eastAsia="es-ES"/>
+        </w:rPr>
+      </w:pPr>
+      <w:hyperlink w:anchor="_Toc36141727" w:history="1">
+        <w:r>
+          <w:rPr>
+            <w:rStyle w:val="Hipervnculo"/>
+            <w:noProof/>
+            <w:lang w:val="en-GB"/>
+          </w:rPr>
+          <w:t>Installing new systems</w:t>
+        </w:r>
+        <w:r>
+          <w:rPr>
+            <w:noProof/>
+            <w:webHidden/>
+          </w:rPr>
+          <w:tab/>
+        </w:r>
+        <w:r>
+          <w:rPr>
+            <w:noProof/>
+            <w:webHidden/>
+          </w:rPr>
+          <w:fldChar w:fldCharType="begin"/>
+        </w:r>
+        <w:r>
+          <w:rPr>
+            <w:noProof/>
+            <w:webHidden/>
+          </w:rPr>
+          <w:instrText xml:space="preserve"> PAGEREF _Toc36141727 \h </w:instrText>
+        </w:r>
+        <w:r>
+          <w:rPr>
+            <w:noProof/>
+            <w:webHidden/>
+          </w:rPr>
+        </w:r>
+        <w:r>
+          <w:rPr>
+            <w:noProof/>
+            <w:webHidden/>
+          </w:rPr>
+          <w:fldChar w:fldCharType="separate"/>
+        </w:r>
+        <w:r>
+          <w:rPr>
+            <w:noProof/>
+            <w:webHidden/>
+          </w:rPr>
+          <w:t>10</w:t>
         </w:r>
         <w:r>
           <w:rPr>
@@ -1100,14 +1890,14 @@
           <w:lang w:eastAsia="es-ES"/>
         </w:rPr>
       </w:pPr>
-      <w:hyperlink w:anchor="_Toc35937117" w:history="1">
+      <w:hyperlink w:anchor="_Toc36141728" w:history="1">
         <w:r>
           <w:rPr>
             <w:rStyle w:val="Hipervnculo"/>
             <w:noProof/>
             <w:lang w:val="en-GB"/>
           </w:rPr>
-          <w:t>Themes</w:t>
+          <w:t>Layout operations</w:t>
         </w:r>
         <w:r>
           <w:rPr>
@@ -1128,7 +1918,7 @@
             <w:noProof/>
             <w:webHidden/>
           </w:rPr>
-          <w:instrText xml:space="preserve"> PAGEREF _Toc35937117 \h </w:instrText>
+          <w:instrText xml:space="preserve"> PAGEREF _Toc36141728 \h </w:instrText>
         </w:r>
         <w:r>
           <w:rPr>
@@ -1148,7 +1938,7 @@
             <w:noProof/>
             <w:webHidden/>
           </w:rPr>
-          <w:t>5</w:t>
+          <w:t>10</w:t>
         </w:r>
         <w:r>
           <w:rPr>
@@ -1170,14 +1960,14 @@
           <w:lang w:eastAsia="es-ES"/>
         </w:rPr>
       </w:pPr>
-      <w:hyperlink w:anchor="_Toc35937118" w:history="1">
+      <w:hyperlink w:anchor="_Toc36141729" w:history="1">
         <w:r>
           <w:rPr>
             <w:rStyle w:val="Hipervnculo"/>
             <w:noProof/>
             <w:lang w:val="en-GB"/>
           </w:rPr>
-          <w:t>Selecting the layout theme</w:t>
+          <w:t>Connecting and disconnecting digital system</w:t>
         </w:r>
         <w:r>
           <w:rPr>
@@ -1198,7 +1988,7 @@
             <w:noProof/>
             <w:webHidden/>
           </w:rPr>
-          <w:instrText xml:space="preserve"> PAGEREF _Toc35937118 \h </w:instrText>
+          <w:instrText xml:space="preserve"> PAGEREF _Toc36141729 \h </w:instrText>
         </w:r>
         <w:r>
           <w:rPr>
@@ -1218,567 +2008,7 @@
             <w:noProof/>
             <w:webHidden/>
           </w:rPr>
-          <w:t>6</w:t>
-        </w:r>
-        <w:r>
-          <w:rPr>
-            <w:noProof/>
-            <w:webHidden/>
-          </w:rPr>
-          <w:fldChar w:fldCharType="end"/>
-        </w:r>
-      </w:hyperlink>
-    </w:p>
-    <w:p>
-      <w:pPr>
-        <w:pStyle w:val="TDC3"/>
-        <w:tabs>
-          <w:tab w:val="right" w:leader="dot" w:pos="8494"/>
-        </w:tabs>
-        <w:rPr>
-          <w:noProof/>
-          <w:lang w:eastAsia="es-ES"/>
-        </w:rPr>
-      </w:pPr>
-      <w:hyperlink w:anchor="_Toc35937119" w:history="1">
-        <w:r>
-          <w:rPr>
-            <w:rStyle w:val="Hipervnculo"/>
-            <w:noProof/>
-            <w:lang w:val="en-GB"/>
-          </w:rPr>
-          <w:t>Installing new systems</w:t>
-        </w:r>
-        <w:r>
-          <w:rPr>
-            <w:noProof/>
-            <w:webHidden/>
-          </w:rPr>
-          <w:tab/>
-        </w:r>
-        <w:r>
-          <w:rPr>
-            <w:noProof/>
-            <w:webHidden/>
-          </w:rPr>
-          <w:fldChar w:fldCharType="begin"/>
-        </w:r>
-        <w:r>
-          <w:rPr>
-            <w:noProof/>
-            <w:webHidden/>
-          </w:rPr>
-          <w:instrText xml:space="preserve"> PAGEREF _Toc35937119 \h </w:instrText>
-        </w:r>
-        <w:r>
-          <w:rPr>
-            <w:noProof/>
-            <w:webHidden/>
-          </w:rPr>
-        </w:r>
-        <w:r>
-          <w:rPr>
-            <w:noProof/>
-            <w:webHidden/>
-          </w:rPr>
-          <w:fldChar w:fldCharType="separate"/>
-        </w:r>
-        <w:r>
-          <w:rPr>
-            <w:noProof/>
-            <w:webHidden/>
-          </w:rPr>
-          <w:t>6</w:t>
-        </w:r>
-        <w:r>
-          <w:rPr>
-            <w:noProof/>
-            <w:webHidden/>
-          </w:rPr>
-          <w:fldChar w:fldCharType="end"/>
-        </w:r>
-      </w:hyperlink>
-    </w:p>
-    <w:p>
-      <w:pPr>
-        <w:pStyle w:val="TDC1"/>
-        <w:tabs>
-          <w:tab w:val="right" w:leader="dot" w:pos="8494"/>
-        </w:tabs>
-        <w:rPr>
-          <w:noProof/>
-          <w:lang w:eastAsia="es-ES"/>
-        </w:rPr>
-      </w:pPr>
-      <w:hyperlink w:anchor="_Toc35937120" w:history="1">
-        <w:r>
-          <w:rPr>
-            <w:rStyle w:val="Hipervnculo"/>
-            <w:noProof/>
-            <w:lang w:val="en-GB"/>
-          </w:rPr>
-          <w:t>Operating the layout</w:t>
-        </w:r>
-        <w:r>
-          <w:rPr>
-            <w:noProof/>
-            <w:webHidden/>
-          </w:rPr>
-          <w:tab/>
-        </w:r>
-        <w:r>
-          <w:rPr>
-            <w:noProof/>
-            <w:webHidden/>
-          </w:rPr>
-          <w:fldChar w:fldCharType="begin"/>
-        </w:r>
-        <w:r>
-          <w:rPr>
-            <w:noProof/>
-            <w:webHidden/>
-          </w:rPr>
-          <w:instrText xml:space="preserve"> PAGEREF _Toc35937120 \h </w:instrText>
-        </w:r>
-        <w:r>
-          <w:rPr>
-            <w:noProof/>
-            <w:webHidden/>
-          </w:rPr>
-        </w:r>
-        <w:r>
-          <w:rPr>
-            <w:noProof/>
-            <w:webHidden/>
-          </w:rPr>
-          <w:fldChar w:fldCharType="separate"/>
-        </w:r>
-        <w:r>
-          <w:rPr>
-            <w:noProof/>
-            <w:webHidden/>
-          </w:rPr>
-          <w:t>7</w:t>
-        </w:r>
-        <w:r>
-          <w:rPr>
-            <w:noProof/>
-            <w:webHidden/>
-          </w:rPr>
-          <w:fldChar w:fldCharType="end"/>
-        </w:r>
-      </w:hyperlink>
-    </w:p>
-    <w:p>
-      <w:pPr>
-        <w:pStyle w:val="TDC2"/>
-        <w:tabs>
-          <w:tab w:val="right" w:leader="dot" w:pos="8494"/>
-        </w:tabs>
-        <w:rPr>
-          <w:noProof/>
-          <w:lang w:eastAsia="es-ES"/>
-        </w:rPr>
-      </w:pPr>
-      <w:hyperlink w:anchor="_Toc35937121" w:history="1">
-        <w:r>
-          <w:rPr>
-            <w:rStyle w:val="Hipervnculo"/>
-            <w:noProof/>
-            <w:lang w:val="en-GB"/>
-          </w:rPr>
-          <w:t>Digital system</w:t>
-        </w:r>
-        <w:r>
-          <w:rPr>
-            <w:noProof/>
-            <w:webHidden/>
-          </w:rPr>
-          <w:tab/>
-        </w:r>
-        <w:r>
-          <w:rPr>
-            <w:noProof/>
-            <w:webHidden/>
-          </w:rPr>
-          <w:fldChar w:fldCharType="begin"/>
-        </w:r>
-        <w:r>
-          <w:rPr>
-            <w:noProof/>
-            <w:webHidden/>
-          </w:rPr>
-          <w:instrText xml:space="preserve"> PAGEREF _Toc35937121 \h </w:instrText>
-        </w:r>
-        <w:r>
-          <w:rPr>
-            <w:noProof/>
-            <w:webHidden/>
-          </w:rPr>
-        </w:r>
-        <w:r>
-          <w:rPr>
-            <w:noProof/>
-            <w:webHidden/>
-          </w:rPr>
-          <w:fldChar w:fldCharType="separate"/>
-        </w:r>
-        <w:r>
-          <w:rPr>
-            <w:noProof/>
-            <w:webHidden/>
-          </w:rPr>
-          <w:t>7</w:t>
-        </w:r>
-        <w:r>
-          <w:rPr>
-            <w:noProof/>
-            <w:webHidden/>
-          </w:rPr>
-          <w:fldChar w:fldCharType="end"/>
-        </w:r>
-      </w:hyperlink>
-    </w:p>
-    <w:p>
-      <w:pPr>
-        <w:pStyle w:val="TDC3"/>
-        <w:tabs>
-          <w:tab w:val="right" w:leader="dot" w:pos="8494"/>
-        </w:tabs>
-        <w:rPr>
-          <w:noProof/>
-          <w:lang w:eastAsia="es-ES"/>
-        </w:rPr>
-      </w:pPr>
-      <w:hyperlink w:anchor="_Toc35937122" w:history="1">
-        <w:r>
-          <w:rPr>
-            <w:rStyle w:val="Hipervnculo"/>
-            <w:noProof/>
-            <w:lang w:val="en-GB"/>
-          </w:rPr>
-          <w:t>Supported systems</w:t>
-        </w:r>
-        <w:r>
-          <w:rPr>
-            <w:noProof/>
-            <w:webHidden/>
-          </w:rPr>
-          <w:tab/>
-        </w:r>
-        <w:r>
-          <w:rPr>
-            <w:noProof/>
-            <w:webHidden/>
-          </w:rPr>
-          <w:fldChar w:fldCharType="begin"/>
-        </w:r>
-        <w:r>
-          <w:rPr>
-            <w:noProof/>
-            <w:webHidden/>
-          </w:rPr>
-          <w:instrText xml:space="preserve"> PAGEREF _Toc35937122 \h </w:instrText>
-        </w:r>
-        <w:r>
-          <w:rPr>
-            <w:noProof/>
-            <w:webHidden/>
-          </w:rPr>
-        </w:r>
-        <w:r>
-          <w:rPr>
-            <w:noProof/>
-            <w:webHidden/>
-          </w:rPr>
-          <w:fldChar w:fldCharType="separate"/>
-        </w:r>
-        <w:r>
-          <w:rPr>
-            <w:noProof/>
-            <w:webHidden/>
-          </w:rPr>
-          <w:t>7</w:t>
-        </w:r>
-        <w:r>
-          <w:rPr>
-            <w:noProof/>
-            <w:webHidden/>
-          </w:rPr>
-          <w:fldChar w:fldCharType="end"/>
-        </w:r>
-      </w:hyperlink>
-    </w:p>
-    <w:p>
-      <w:pPr>
-        <w:pStyle w:val="TDC3"/>
-        <w:tabs>
-          <w:tab w:val="right" w:leader="dot" w:pos="8494"/>
-        </w:tabs>
-        <w:rPr>
-          <w:noProof/>
-          <w:lang w:eastAsia="es-ES"/>
-        </w:rPr>
-      </w:pPr>
-      <w:hyperlink w:anchor="_Toc35937123" w:history="1">
-        <w:r>
-          <w:rPr>
-            <w:rStyle w:val="Hipervnculo"/>
-            <w:noProof/>
-            <w:lang w:val="en-GB"/>
-          </w:rPr>
-          <w:t>Selecting the layout digital system</w:t>
-        </w:r>
-        <w:r>
-          <w:rPr>
-            <w:noProof/>
-            <w:webHidden/>
-          </w:rPr>
-          <w:tab/>
-        </w:r>
-        <w:r>
-          <w:rPr>
-            <w:noProof/>
-            <w:webHidden/>
-          </w:rPr>
-          <w:fldChar w:fldCharType="begin"/>
-        </w:r>
-        <w:r>
-          <w:rPr>
-            <w:noProof/>
-            <w:webHidden/>
-          </w:rPr>
-          <w:instrText xml:space="preserve"> PAGEREF _Toc35937123 \h </w:instrText>
-        </w:r>
-        <w:r>
-          <w:rPr>
-            <w:noProof/>
-            <w:webHidden/>
-          </w:rPr>
-        </w:r>
-        <w:r>
-          <w:rPr>
-            <w:noProof/>
-            <w:webHidden/>
-          </w:rPr>
-          <w:fldChar w:fldCharType="separate"/>
-        </w:r>
-        <w:r>
-          <w:rPr>
-            <w:noProof/>
-            <w:webHidden/>
-          </w:rPr>
-          <w:t>7</w:t>
-        </w:r>
-        <w:r>
-          <w:rPr>
-            <w:noProof/>
-            <w:webHidden/>
-          </w:rPr>
-          <w:fldChar w:fldCharType="end"/>
-        </w:r>
-      </w:hyperlink>
-    </w:p>
-    <w:p>
-      <w:pPr>
-        <w:pStyle w:val="TDC3"/>
-        <w:tabs>
-          <w:tab w:val="right" w:leader="dot" w:pos="8494"/>
-        </w:tabs>
-        <w:rPr>
-          <w:noProof/>
-          <w:lang w:eastAsia="es-ES"/>
-        </w:rPr>
-      </w:pPr>
-      <w:hyperlink w:anchor="_Toc35937124" w:history="1">
-        <w:r>
-          <w:rPr>
-            <w:rStyle w:val="Hipervnculo"/>
-            <w:noProof/>
-            <w:lang w:val="en-GB"/>
-          </w:rPr>
-          <w:t>Installing new systems</w:t>
-        </w:r>
-        <w:r>
-          <w:rPr>
-            <w:noProof/>
-            <w:webHidden/>
-          </w:rPr>
-          <w:tab/>
-        </w:r>
-        <w:r>
-          <w:rPr>
-            <w:noProof/>
-            <w:webHidden/>
-          </w:rPr>
-          <w:fldChar w:fldCharType="begin"/>
-        </w:r>
-        <w:r>
-          <w:rPr>
-            <w:noProof/>
-            <w:webHidden/>
-          </w:rPr>
-          <w:instrText xml:space="preserve"> PAGEREF _Toc35937124 \h </w:instrText>
-        </w:r>
-        <w:r>
-          <w:rPr>
-            <w:noProof/>
-            <w:webHidden/>
-          </w:rPr>
-        </w:r>
-        <w:r>
-          <w:rPr>
-            <w:noProof/>
-            <w:webHidden/>
-          </w:rPr>
-          <w:fldChar w:fldCharType="separate"/>
-        </w:r>
-        <w:r>
-          <w:rPr>
-            <w:noProof/>
-            <w:webHidden/>
-          </w:rPr>
-          <w:t>8</w:t>
-        </w:r>
-        <w:r>
-          <w:rPr>
-            <w:noProof/>
-            <w:webHidden/>
-          </w:rPr>
-          <w:fldChar w:fldCharType="end"/>
-        </w:r>
-      </w:hyperlink>
-    </w:p>
-    <w:p>
-      <w:pPr>
-        <w:pStyle w:val="TDC2"/>
-        <w:tabs>
-          <w:tab w:val="right" w:leader="dot" w:pos="8494"/>
-        </w:tabs>
-        <w:rPr>
-          <w:noProof/>
-          <w:lang w:eastAsia="es-ES"/>
-        </w:rPr>
-      </w:pPr>
-      <w:hyperlink w:anchor="_Toc35937125" w:history="1">
-        <w:r>
-          <w:rPr>
-            <w:rStyle w:val="Hipervnculo"/>
-            <w:noProof/>
-            <w:lang w:val="en-GB"/>
-          </w:rPr>
-          <w:t>Layout operations</w:t>
-        </w:r>
-        <w:r>
-          <w:rPr>
-            <w:noProof/>
-            <w:webHidden/>
-          </w:rPr>
-          <w:tab/>
-        </w:r>
-        <w:r>
-          <w:rPr>
-            <w:noProof/>
-            <w:webHidden/>
-          </w:rPr>
-          <w:fldChar w:fldCharType="begin"/>
-        </w:r>
-        <w:r>
-          <w:rPr>
-            <w:noProof/>
-            <w:webHidden/>
-          </w:rPr>
-          <w:instrText xml:space="preserve"> PAGEREF _Toc35937125 \h </w:instrText>
-        </w:r>
-        <w:r>
-          <w:rPr>
-            <w:noProof/>
-            <w:webHidden/>
-          </w:rPr>
-        </w:r>
-        <w:r>
-          <w:rPr>
-            <w:noProof/>
-            <w:webHidden/>
-          </w:rPr>
-          <w:fldChar w:fldCharType="separate"/>
-        </w:r>
-        <w:r>
-          <w:rPr>
-            <w:noProof/>
-            <w:webHidden/>
-          </w:rPr>
-          <w:t>8</w:t>
-        </w:r>
-        <w:r>
-          <w:rPr>
-            <w:noProof/>
-            <w:webHidden/>
-          </w:rPr>
-          <w:fldChar w:fldCharType="end"/>
-        </w:r>
-      </w:hyperlink>
-    </w:p>
-    <w:p>
-      <w:pPr>
-        <w:pStyle w:val="TDC3"/>
-        <w:tabs>
-          <w:tab w:val="right" w:leader="dot" w:pos="8494"/>
-        </w:tabs>
-        <w:rPr>
-          <w:noProof/>
-          <w:lang w:eastAsia="es-ES"/>
-        </w:rPr>
-      </w:pPr>
-      <w:hyperlink w:anchor="_Toc35937126" w:history="1">
-        <w:r>
-          <w:rPr>
-            <w:rStyle w:val="Hipervnculo"/>
-            <w:noProof/>
-            <w:lang w:val="en-GB"/>
-          </w:rPr>
-          <w:t>Connecting and disconnecting digital system</w:t>
-        </w:r>
-        <w:r>
-          <w:rPr>
-            <w:noProof/>
-            <w:webHidden/>
-          </w:rPr>
-          <w:tab/>
-        </w:r>
-        <w:r>
-          <w:rPr>
-            <w:noProof/>
-            <w:webHidden/>
-          </w:rPr>
-          <w:fldChar w:fldCharType="begin"/>
-        </w:r>
-        <w:r>
-          <w:rPr>
-            <w:noProof/>
-            <w:webHidden/>
-          </w:rPr>
-          <w:instrText xml:space="preserve"> PAGEREF _Toc35937126 \h </w:instrText>
-        </w:r>
-        <w:r>
-          <w:rPr>
-            <w:noProof/>
-            <w:webHidden/>
-          </w:rPr>
-        </w:r>
-        <w:r>
-          <w:rPr>
-            <w:noProof/>
-            <w:webHidden/>
-          </w:rPr>
-          <w:fldChar w:fldCharType="separate"/>
-        </w:r>
-        <w:r>
-          <w:rPr>
-            <w:noProof/>
-            <w:webHidden/>
-          </w:rPr>
-          <w:t>8</w:t>
+          <w:t>10</w:t>
         </w:r>
         <w:r>
           <w:rPr>
@@ -1846,48 +2076,125 @@
           <w:lang w:val="en-GB"/>
         </w:rPr>
       </w:pPr>
-      <w:bookmarkStart w:id="1" w:name="_Toc35937106"/>
+      <w:bookmarkStart w:id="1" w:name="_Toc36141706"/>
       <w:r>
         <w:rPr>
           <w:lang w:val="en-GB"/>
         </w:rPr>
         <w:lastRenderedPageBreak/>
-        <w:t>Using RailwayStudio</w:t>
+        <w:t>Introduction</w:t>
       </w:r>
       <w:bookmarkEnd w:id="1"/>
     </w:p>
     <w:p>
       <w:pPr>
+        <w:rPr>
+          <w:lang w:val="en-GB"/>
+        </w:rPr>
+      </w:pPr>
+      <w:r>
+        <w:rPr>
+          <w:lang w:val="en-GB"/>
+        </w:rPr>
+        <w:t>The aim to th</w:t>
+      </w:r>
+      <w:r>
+        <w:rPr>
+          <w:lang w:val="en-GB"/>
+        </w:rPr>
+        <w:t xml:space="preserve">e </w:t>
+      </w:r>
+      <w:proofErr w:type="spellStart"/>
+      <w:r>
+        <w:rPr>
+          <w:b/>
+          <w:lang w:val="en-GB"/>
+        </w:rPr>
+        <w:t>RailwayStudio</w:t>
+      </w:r>
+      <w:proofErr w:type="spellEnd"/>
+      <w:r>
+        <w:rPr>
+          <w:lang w:val="en-GB"/>
+        </w:rPr>
+        <w:t xml:space="preserve"> project</w:t>
+      </w:r>
+      <w:r>
+        <w:rPr>
+          <w:lang w:val="en-GB"/>
+        </w:rPr>
+        <w:t xml:space="preserve"> is to have simple and reliable software to, basically, replace the physical switchboard control panels, </w:t>
+      </w:r>
+      <w:r>
+        <w:rPr>
+          <w:lang w:val="en-GB"/>
+        </w:rPr>
+        <w:t>maintaining manual driving of trains</w:t>
+      </w:r>
+      <w:r>
+        <w:rPr>
+          <w:lang w:val="en-GB"/>
+        </w:rPr>
+        <w:t xml:space="preserve">. And this is the big difference between </w:t>
+      </w:r>
+      <w:proofErr w:type="spellStart"/>
+      <w:r>
+        <w:rPr>
+          <w:b/>
+          <w:lang w:val="en-GB"/>
+        </w:rPr>
+        <w:t>RailwayStudio</w:t>
+      </w:r>
+      <w:proofErr w:type="spellEnd"/>
+      <w:r>
+        <w:rPr>
+          <w:lang w:val="en-GB"/>
+        </w:rPr>
+        <w:t xml:space="preserve"> and other software which its mission is to control the traffic in the layout.</w:t>
+      </w:r>
+    </w:p>
+    <w:p>
+      <w:pPr>
+        <w:rPr>
+          <w:lang w:val="en-GB"/>
+        </w:rPr>
+      </w:pPr>
+      <w:r>
+        <w:rPr>
+          <w:lang w:val="en-GB"/>
+        </w:rPr>
+        <w:t>This application is ideal for small layouts and for layouts with a main single line (for example, modular layouts).</w:t>
+      </w:r>
+    </w:p>
+    <w:p>
+      <w:pPr>
         <w:pStyle w:val="Ttulo1"/>
         <w:rPr>
           <w:lang w:val="en-GB"/>
         </w:rPr>
       </w:pPr>
-      <w:r>
-        <w:rPr>
-          <w:lang w:val="en-GB"/>
-        </w:rPr>
-        <w:t>Introduction</w:t>
-      </w:r>
-    </w:p>
-    <w:p>
-      <w:pPr>
-        <w:rPr>
-          <w:lang w:val="en-GB"/>
-        </w:rPr>
-      </w:pPr>
-      <w:r>
-        <w:rPr>
-          <w:lang w:val="en-GB"/>
-        </w:rPr>
-        <w:t>The aim to th</w:t>
-      </w:r>
-      <w:r>
-        <w:rPr>
-          <w:lang w:val="en-GB"/>
-        </w:rPr>
-        <w:t xml:space="preserve">e </w:t>
-      </w:r>
+      <w:bookmarkStart w:id="2" w:name="_Toc36141707"/>
+      <w:r>
+        <w:rPr>
+          <w:lang w:val="en-GB"/>
+        </w:rPr>
+        <w:t>Disclaimer</w:t>
+      </w:r>
+      <w:bookmarkEnd w:id="2"/>
+    </w:p>
+    <w:p>
+      <w:pPr>
+        <w:rPr>
+          <w:lang w:val="en-GB"/>
+        </w:rPr>
+      </w:pPr>
+      <w:r>
+        <w:rPr>
+          <w:lang w:val="en-GB"/>
+        </w:rPr>
+        <w:t xml:space="preserve">The </w:t>
+      </w:r>
+      <w:proofErr w:type="spellStart"/>
       <w:r>
         <w:rPr>
           <w:b/>
@@ -1895,62 +2202,333 @@
         </w:rPr>
         <w:t>RailwayStudio</w:t>
       </w:r>
-      <w:r>
-        <w:rPr>
-          <w:lang w:val="en-GB"/>
-        </w:rPr>
-        <w:t xml:space="preserve"> project</w:t>
-      </w:r>
-      <w:r>
-        <w:rPr>
-          <w:lang w:val="en-GB"/>
-        </w:rPr>
-        <w:t xml:space="preserve"> is to have simple and reliable software to, basically, replace the physical switchboard control panels</w:t>
-      </w:r>
-      <w:r>
-        <w:rPr>
-          <w:lang w:val="en-GB"/>
-        </w:rPr>
-        <w:t xml:space="preserve">, </w:t>
-      </w:r>
-      <w:r>
-        <w:rPr>
-          <w:lang w:val="en-GB"/>
-        </w:rPr>
-        <w:t>maintaining manual driving of trains</w:t>
-      </w:r>
-      <w:r>
-        <w:rPr>
-          <w:lang w:val="en-GB"/>
-        </w:rPr>
-        <w:t xml:space="preserve">. And this is the big difference between </w:t>
+      <w:proofErr w:type="spellEnd"/>
+      <w:r>
+        <w:rPr>
+          <w:lang w:val="en-GB"/>
+        </w:rPr>
+        <w:t xml:space="preserve"> and also </w:t>
       </w:r>
       <w:r>
         <w:rPr>
           <w:b/>
           <w:lang w:val="en-GB"/>
         </w:rPr>
+        <w:t>OTC – Open Train Control</w:t>
+      </w:r>
+      <w:r>
+        <w:rPr>
+          <w:lang w:val="en-GB"/>
+        </w:rPr>
+        <w:t xml:space="preserve"> library are </w:t>
+      </w:r>
+      <w:r>
+        <w:rPr>
+          <w:lang w:val="en-GB"/>
+        </w:rPr>
+        <w:t xml:space="preserve">personal </w:t>
+      </w:r>
+      <w:r>
+        <w:rPr>
+          <w:lang w:val="en-GB"/>
+        </w:rPr>
+        <w:t xml:space="preserve">projects </w:t>
+      </w:r>
+      <w:r>
+        <w:rPr>
+          <w:lang w:val="en-GB"/>
+        </w:rPr>
+        <w:t xml:space="preserve">without any commercial plans. If you decide to use this software is under your own responsibility. </w:t>
+      </w:r>
+      <w:proofErr w:type="spellStart"/>
+      <w:r>
+        <w:rPr>
+          <w:b/>
+          <w:lang w:val="en-GB"/>
+        </w:rPr>
+        <w:t>Railwaymania</w:t>
+      </w:r>
+      <w:proofErr w:type="spellEnd"/>
+      <w:r>
+        <w:rPr>
+          <w:lang w:val="en-GB"/>
+        </w:rPr>
+        <w:t xml:space="preserve"> and also the people working under this team name don’t offer any support and doesn’t have any plans to offer it in the future.</w:t>
+      </w:r>
+    </w:p>
+    <w:p>
+      <w:pPr>
+        <w:rPr>
+          <w:lang w:val="en-GB"/>
+        </w:rPr>
+      </w:pPr>
+      <w:r>
+        <w:rPr>
+          <w:lang w:val="en-GB"/>
+        </w:rPr>
+        <w:t xml:space="preserve">The source code and also the binary compiled files of this project couldn’t be used in any commercial action without express consent from </w:t>
+      </w:r>
+      <w:proofErr w:type="spellStart"/>
+      <w:r>
+        <w:rPr>
+          <w:b/>
+          <w:lang w:val="en-GB"/>
+        </w:rPr>
+        <w:t>Railwaymania</w:t>
+      </w:r>
+      <w:proofErr w:type="spellEnd"/>
+      <w:r>
+        <w:rPr>
+          <w:lang w:val="en-GB"/>
+        </w:rPr>
+        <w:t xml:space="preserve"> member’s team.</w:t>
+      </w:r>
+    </w:p>
+    <w:p>
+      <w:pPr>
+        <w:pStyle w:val="Ttulo1"/>
+        <w:rPr>
+          <w:lang w:val="en-GB"/>
+        </w:rPr>
+      </w:pPr>
+      <w:bookmarkStart w:id="3" w:name="_Toc36141708"/>
+      <w:r>
+        <w:rPr>
+          <w:lang w:val="en-GB"/>
+        </w:rPr>
+        <w:t>3</w:t>
+      </w:r>
+      <w:r>
+        <w:rPr>
+          <w:vertAlign w:val="superscript"/>
+          <w:lang w:val="en-GB"/>
+        </w:rPr>
+        <w:t>rd</w:t>
+      </w:r>
+      <w:r>
+        <w:rPr>
+          <w:lang w:val="en-GB"/>
+        </w:rPr>
+        <w:t xml:space="preserve"> party software</w:t>
+      </w:r>
+      <w:bookmarkEnd w:id="3"/>
+    </w:p>
+    <w:p>
+      <w:pPr>
+        <w:rPr>
+          <w:lang w:val="en-GB"/>
+        </w:rPr>
+      </w:pPr>
+      <w:proofErr w:type="spellStart"/>
+      <w:r>
+        <w:rPr>
+          <w:b/>
+          <w:lang w:val="en-GB"/>
+        </w:rPr>
         <w:t>RailwayStudio</w:t>
       </w:r>
-      <w:r>
-        <w:rPr>
-          <w:lang w:val="en-GB"/>
-        </w:rPr>
-        <w:t xml:space="preserve"> and other software which its mission is to control the traffic in the layout.</w:t>
-      </w:r>
-    </w:p>
-    <w:p>
-      <w:pPr>
-        <w:rPr>
-          <w:lang w:val="en-GB"/>
-        </w:rPr>
-      </w:pPr>
-      <w:r>
-        <w:rPr>
-          <w:lang w:val="en-GB"/>
-        </w:rPr>
-        <w:t>This application is ideal for small layouts and for layouts with a main single line (for example, modular layouts).</w:t>
-      </w:r>
+      <w:proofErr w:type="spellEnd"/>
+      <w:r>
+        <w:rPr>
+          <w:lang w:val="en-GB"/>
+        </w:rPr>
+        <w:t xml:space="preserve"> include</w:t>
+      </w:r>
+      <w:r>
+        <w:rPr>
+          <w:lang w:val="en-GB"/>
+        </w:rPr>
+        <w:t>s</w:t>
+      </w:r>
+      <w:r>
+        <w:rPr>
+          <w:lang w:val="en-GB"/>
+        </w:rPr>
+        <w:t xml:space="preserve"> the 3</w:t>
+      </w:r>
+      <w:r>
+        <w:rPr>
+          <w:vertAlign w:val="superscript"/>
+          <w:lang w:val="en-GB"/>
+        </w:rPr>
+        <w:t>rd</w:t>
+      </w:r>
+      <w:r>
+        <w:rPr>
+          <w:lang w:val="en-GB"/>
+        </w:rPr>
+        <w:t xml:space="preserve"> party components listed below</w:t>
+      </w:r>
+      <w:r>
+        <w:rPr>
+          <w:lang w:val="en-GB"/>
+        </w:rPr>
+        <w:t xml:space="preserve"> (with type of license)</w:t>
+      </w:r>
+      <w:r>
+        <w:rPr>
+          <w:lang w:val="en-GB"/>
+        </w:rPr>
+        <w:t>:</w:t>
+      </w:r>
+    </w:p>
+    <w:p>
+      <w:pPr>
+        <w:pStyle w:val="Prrafodelista"/>
+        <w:numPr>
+          <w:ilvl w:val="0"/>
+          <w:numId w:val="3"/>
+        </w:numPr>
+        <w:tabs>
+          <w:tab w:val="right" w:pos="7371"/>
+        </w:tabs>
+        <w:rPr>
+          <w:lang w:val="en-GB"/>
+        </w:rPr>
+      </w:pPr>
+      <w:proofErr w:type="spellStart"/>
+      <w:r>
+        <w:rPr>
+          <w:lang w:val="en-GB"/>
+        </w:rPr>
+        <w:t>System.Data.SQLite</w:t>
+      </w:r>
+      <w:proofErr w:type="spellEnd"/>
+      <w:r>
+        <w:rPr>
+          <w:lang w:val="en-GB"/>
+        </w:rPr>
+        <w:t xml:space="preserve"> 1.0.112 </w:t>
+      </w:r>
+      <w:r>
+        <w:rPr>
+          <w:lang w:val="en-GB"/>
+        </w:rPr>
+        <w:tab/>
+        <w:t>Public license</w:t>
+      </w:r>
+    </w:p>
+    <w:p>
+      <w:pPr>
+        <w:pStyle w:val="Prrafodelista"/>
+        <w:numPr>
+          <w:ilvl w:val="0"/>
+          <w:numId w:val="3"/>
+        </w:numPr>
+        <w:tabs>
+          <w:tab w:val="right" w:pos="7371"/>
+        </w:tabs>
+        <w:rPr>
+          <w:lang w:val="en-GB"/>
+        </w:rPr>
+      </w:pPr>
+      <w:proofErr w:type="spellStart"/>
+      <w:r>
+        <w:rPr>
+          <w:lang w:val="en-GB"/>
+        </w:rPr>
+        <w:t>Svg</w:t>
+      </w:r>
+      <w:proofErr w:type="spellEnd"/>
+      <w:r>
+        <w:rPr>
+          <w:lang w:val="en-GB"/>
+        </w:rPr>
+        <w:t xml:space="preserve"> 2.4.3</w:t>
+      </w:r>
+      <w:r>
+        <w:rPr>
+          <w:lang w:val="en-GB"/>
+        </w:rPr>
+        <w:t xml:space="preserve"> </w:t>
+      </w:r>
+      <w:r>
+        <w:rPr>
+          <w:lang w:val="en-GB"/>
+        </w:rPr>
+        <w:tab/>
+        <w:t>Microsoft public license (MS-PL)</w:t>
+      </w:r>
+    </w:p>
+    <w:p>
+      <w:pPr>
+        <w:pStyle w:val="Prrafodelista"/>
+        <w:numPr>
+          <w:ilvl w:val="0"/>
+          <w:numId w:val="3"/>
+        </w:numPr>
+        <w:tabs>
+          <w:tab w:val="right" w:pos="7371"/>
+        </w:tabs>
+        <w:rPr>
+          <w:lang w:val="en-GB"/>
+        </w:rPr>
+      </w:pPr>
+      <w:r>
+        <w:rPr>
+          <w:lang w:val="en-GB"/>
+        </w:rPr>
+        <w:t>Microsoft Entity Framework 6.4.0</w:t>
+      </w:r>
+      <w:r>
+        <w:rPr>
+          <w:lang w:val="en-GB"/>
+        </w:rPr>
+        <w:tab/>
+        <w:t>Apache-2.0</w:t>
+      </w:r>
+    </w:p>
+    <w:p>
+      <w:pPr>
+        <w:rPr>
+          <w:lang w:val="en-GB"/>
+        </w:rPr>
+      </w:pPr>
+    </w:p>
+    <w:p>
+      <w:pPr>
+        <w:jc w:val="left"/>
+        <w:rPr>
+          <w:rFonts w:asciiTheme="majorHAnsi" w:eastAsiaTheme="majorEastAsia" w:hAnsiTheme="majorHAnsi" w:cstheme="majorBidi"/>
+          <w:color w:val="323E4F" w:themeColor="text2" w:themeShade="BF"/>
+          <w:spacing w:val="5"/>
+          <w:kern w:val="28"/>
+          <w:sz w:val="52"/>
+          <w:szCs w:val="52"/>
+          <w:lang w:val="en-GB"/>
+        </w:rPr>
+      </w:pPr>
+      <w:r>
+        <w:rPr>
+          <w:lang w:val="en-GB"/>
+        </w:rPr>
+        <w:br w:type="page"/>
+      </w:r>
+    </w:p>
+    <w:p>
+      <w:pPr>
+        <w:pStyle w:val="Ttulo"/>
+        <w:rPr>
+          <w:lang w:val="en-GB"/>
+        </w:rPr>
+      </w:pPr>
+      <w:bookmarkStart w:id="4" w:name="_Toc36141709"/>
+      <w:r>
+        <w:rPr>
+          <w:lang w:val="en-GB"/>
+        </w:rPr>
+        <w:lastRenderedPageBreak/>
+        <w:t xml:space="preserve">Using </w:t>
+      </w:r>
+      <w:proofErr w:type="spellStart"/>
+      <w:r>
+        <w:rPr>
+          <w:lang w:val="en-GB"/>
+        </w:rPr>
+        <w:t>RailwayStudio</w:t>
+      </w:r>
+      <w:bookmarkEnd w:id="4"/>
+      <w:proofErr w:type="spellEnd"/>
     </w:p>
     <w:p>
       <w:pPr>
@@ -1959,12 +2537,14 @@
           <w:lang w:val="en-GB"/>
         </w:rPr>
       </w:pPr>
+      <w:bookmarkStart w:id="5" w:name="_Toc36141710"/>
       <w:r>
         <w:rPr>
           <w:lang w:val="en-GB"/>
         </w:rPr>
         <w:t>Working environment</w:t>
       </w:r>
+      <w:bookmarkEnd w:id="5"/>
     </w:p>
     <w:p>
       <w:pPr>
@@ -2070,14 +2650,14 @@
           <w:lang w:val="en-GB"/>
         </w:rPr>
       </w:pPr>
-      <w:bookmarkStart w:id="2" w:name="_Toc35937107"/>
+      <w:bookmarkStart w:id="6" w:name="_Toc36141711"/>
       <w:r>
         <w:rPr>
           <w:lang w:val="en-GB"/>
         </w:rPr>
         <w:t>Projects</w:t>
       </w:r>
-      <w:bookmarkEnd w:id="2"/>
+      <w:bookmarkEnd w:id="6"/>
     </w:p>
     <w:p>
       <w:pPr>
@@ -2110,38 +2690,153 @@
           <w:b/>
           <w:lang w:val="en-GB"/>
         </w:rPr>
+        <w:t>RailwayStudio</w:t>
+      </w:r>
+      <w:r>
+        <w:rPr>
+          <w:lang w:val="en-GB"/>
+        </w:rPr>
+        <w:t xml:space="preserve"> can work with a single project and cannot work with multiple layouts at same time. It means that all functionalities of the application are related to the same project (control, design, etc.).</w:t>
+      </w:r>
+    </w:p>
+    <w:p>
+      <w:pPr>
+        <w:pStyle w:val="Ttulo1"/>
+        <w:rPr>
+          <w:lang w:val="en-GB"/>
+        </w:rPr>
+      </w:pPr>
+      <w:bookmarkStart w:id="7" w:name="_Toc36141712"/>
+      <w:r>
+        <w:rPr>
+          <w:lang w:val="en-GB"/>
+        </w:rPr>
+        <w:t>Configuration</w:t>
+      </w:r>
+      <w:bookmarkEnd w:id="7"/>
+    </w:p>
+    <w:p>
+      <w:pPr>
+        <w:rPr>
+          <w:lang w:val="en-GB"/>
+        </w:rPr>
+      </w:pPr>
+      <w:r>
+        <w:rPr>
+          <w:b/>
+          <w:lang w:val="en-GB"/>
+        </w:rPr>
+        <w:t>RailwayStudio</w:t>
+      </w:r>
+      <w:r>
+        <w:rPr>
+          <w:lang w:val="en-GB"/>
+        </w:rPr>
+        <w:t xml:space="preserve"> allows you to set some environment settings to personalize some functionality as you need.</w:t>
+      </w:r>
+    </w:p>
+    <w:p>
+      <w:pPr>
+        <w:rPr>
+          <w:lang w:val="en-GB"/>
+        </w:rPr>
+      </w:pPr>
+      <w:r>
+        <w:rPr>
+          <w:lang w:val="en-GB"/>
+        </w:rPr>
+        <w:t>Note that the described settings are always related to the working environment in the current computer, not to the loaded project.</w:t>
+      </w:r>
+    </w:p>
+    <w:p>
+      <w:pPr>
+        <w:pStyle w:val="Ttulo2"/>
+        <w:rPr>
+          <w:lang w:val="en-GB"/>
+        </w:rPr>
+      </w:pPr>
+      <w:bookmarkStart w:id="8" w:name="_Toc36141713"/>
+      <w:r>
+        <w:rPr>
+          <w:lang w:val="en-GB"/>
+        </w:rPr>
         <w:lastRenderedPageBreak/>
+        <w:t>General settings</w:t>
+      </w:r>
+      <w:bookmarkEnd w:id="8"/>
+    </w:p>
+    <w:p>
+      <w:pPr>
+        <w:pStyle w:val="Ttulo5"/>
+        <w:rPr>
+          <w:lang w:val="en-GB"/>
+        </w:rPr>
+      </w:pPr>
+      <w:r>
+        <w:rPr>
+          <w:lang w:val="en-GB"/>
+        </w:rPr>
+        <w:t>Visual aspect</w:t>
+      </w:r>
+    </w:p>
+    <w:p>
+      <w:pPr>
+        <w:rPr>
+          <w:lang w:val="en-GB"/>
+        </w:rPr>
+      </w:pPr>
+      <w:r>
+        <w:rPr>
+          <w:lang w:val="en-GB"/>
+        </w:rPr>
+        <w:t xml:space="preserve">You can change the </w:t>
+      </w:r>
+      <w:r>
+        <w:rPr>
+          <w:b/>
+          <w:lang w:val="en-GB"/>
+        </w:rPr>
         <w:t>RailwayStudio</w:t>
       </w:r>
       <w:r>
         <w:rPr>
           <w:lang w:val="en-GB"/>
         </w:rPr>
-        <w:t xml:space="preserve"> can work with a single project and cannot work with multiple layouts at same time. It means that all functionalities of the application are related to the same project (control, design, etc.).</w:t>
-      </w:r>
-    </w:p>
-    <w:p>
-      <w:pPr>
-        <w:pStyle w:val="Ttulo1"/>
-        <w:rPr>
-          <w:lang w:val="en-GB"/>
-        </w:rPr>
-      </w:pPr>
-      <w:bookmarkStart w:id="3" w:name="_Toc35937108"/>
-      <w:r>
-        <w:rPr>
-          <w:lang w:val="en-GB"/>
-        </w:rPr>
-        <w:t>Configuration</w:t>
-      </w:r>
-      <w:bookmarkEnd w:id="3"/>
-    </w:p>
-    <w:p>
-      <w:pPr>
-        <w:rPr>
-          <w:lang w:val="en-GB"/>
-        </w:rPr>
-      </w:pPr>
+        <w:t xml:space="preserve"> aspect by selecting one of the multiple available skins. These skins are predefined and cannot be changed by the user.</w:t>
+      </w:r>
+    </w:p>
+    <w:p>
+      <w:pPr>
+        <w:pStyle w:val="Ttulo5"/>
+        <w:rPr>
+          <w:lang w:val="en-GB"/>
+        </w:rPr>
+      </w:pPr>
+      <w:r>
+        <w:rPr>
+          <w:lang w:val="en-GB"/>
+        </w:rPr>
+        <w:t xml:space="preserve">Load </w:t>
+      </w:r>
+      <w:r>
+        <w:rPr>
+          <w:lang w:val="en-GB"/>
+        </w:rPr>
+        <w:t>last opened project at start-up</w:t>
+      </w:r>
+    </w:p>
+    <w:p>
+      <w:pPr>
+        <w:rPr>
+          <w:lang w:val="en-GB"/>
+        </w:rPr>
+      </w:pPr>
+      <w:r>
+        <w:rPr>
+          <w:lang w:val="en-GB"/>
+        </w:rPr>
+        <w:t xml:space="preserve">If this option is checked, </w:t>
+      </w:r>
       <w:r>
         <w:rPr>
           <w:b/>
@@ -2153,20 +2848,7 @@
         <w:rPr>
           <w:lang w:val="en-GB"/>
         </w:rPr>
-        <w:t xml:space="preserve"> allows you to set some environment settings to personalize some functionality as you need.</w:t>
-      </w:r>
-    </w:p>
-    <w:p>
-      <w:pPr>
-        <w:rPr>
-          <w:lang w:val="en-GB"/>
-        </w:rPr>
-      </w:pPr>
-      <w:r>
-        <w:rPr>
-          <w:lang w:val="en-GB"/>
-        </w:rPr>
-        <w:t>Note that the described settings are always related to the working environment in the current computer, not to the loaded project.</w:t>
+        <w:t xml:space="preserve"> always open the last project at start-up. If you’re working always with same layout, this option should be checked.</w:t>
       </w:r>
     </w:p>
     <w:p>
@@ -2176,42 +2858,32 @@
           <w:lang w:val="en-GB"/>
         </w:rPr>
       </w:pPr>
-      <w:bookmarkStart w:id="4" w:name="_Toc35937109"/>
-      <w:r>
-        <w:rPr>
-          <w:lang w:val="en-GB"/>
-        </w:rPr>
-        <w:t>General settings</w:t>
-      </w:r>
-      <w:bookmarkEnd w:id="4"/>
-    </w:p>
-    <w:p>
-      <w:pPr>
-        <w:pStyle w:val="Ttulo3"/>
-        <w:rPr>
-          <w:lang w:val="en-GB"/>
-        </w:rPr>
-      </w:pPr>
-      <w:bookmarkStart w:id="5" w:name="_Toc35937110"/>
-      <w:r>
-        <w:rPr>
-          <w:lang w:val="en-GB"/>
-        </w:rPr>
-        <w:t>Visual aspect</w:t>
-      </w:r>
-      <w:bookmarkEnd w:id="5"/>
-    </w:p>
-    <w:p>
-      <w:pPr>
-        <w:rPr>
-          <w:lang w:val="en-GB"/>
-        </w:rPr>
-      </w:pPr>
-      <w:r>
-        <w:rPr>
-          <w:lang w:val="en-GB"/>
-        </w:rPr>
-        <w:t xml:space="preserve">You can change the </w:t>
+      <w:bookmarkStart w:id="9" w:name="_Toc36141714"/>
+      <w:r>
+        <w:rPr>
+          <w:lang w:val="en-GB"/>
+        </w:rPr>
+        <w:t>Plug-ins</w:t>
+      </w:r>
+      <w:bookmarkEnd w:id="9"/>
+      <w:r>
+        <w:rPr>
+          <w:lang w:val="en-GB"/>
+        </w:rPr>
+        <w:t xml:space="preserve"> </w:t>
+      </w:r>
+    </w:p>
+    <w:p>
+      <w:pPr>
+        <w:rPr>
+          <w:lang w:val="en-GB"/>
+        </w:rPr>
+      </w:pPr>
+      <w:r>
+        <w:rPr>
+          <w:lang w:val="en-GB"/>
+        </w:rPr>
+        <w:t xml:space="preserve">This tab shows all installed plug-ins. </w:t>
       </w:r>
       <w:r>
         <w:rPr>
@@ -2224,127 +2896,56 @@
         <w:rPr>
           <w:lang w:val="en-GB"/>
         </w:rPr>
-        <w:t xml:space="preserve"> aspect by selecting one of the multiple available skins. These skins are predefined and cannot be changed by the user.</w:t>
-      </w:r>
-    </w:p>
-    <w:p>
-      <w:pPr>
-        <w:pStyle w:val="Ttulo3"/>
-        <w:rPr>
-          <w:lang w:val="en-GB"/>
-        </w:rPr>
-      </w:pPr>
-      <w:bookmarkStart w:id="6" w:name="_Toc35937111"/>
-      <w:r>
-        <w:rPr>
-          <w:lang w:val="en-GB"/>
-        </w:rPr>
-        <w:t xml:space="preserve">Load </w:t>
-      </w:r>
-      <w:r>
-        <w:rPr>
-          <w:lang w:val="en-GB"/>
-        </w:rPr>
-        <w:t>last opened project at start-up</w:t>
-      </w:r>
-      <w:bookmarkEnd w:id="6"/>
-    </w:p>
-    <w:p>
-      <w:pPr>
-        <w:rPr>
-          <w:lang w:val="en-GB"/>
-        </w:rPr>
-      </w:pPr>
-      <w:r>
-        <w:rPr>
-          <w:lang w:val="en-GB"/>
-        </w:rPr>
-        <w:t xml:space="preserve">If this option is checked, </w:t>
-      </w:r>
-      <w:r>
-        <w:rPr>
-          <w:b/>
-          <w:lang w:val="en-GB"/>
-        </w:rPr>
-        <w:t>RailwayStudio</w:t>
-      </w:r>
-      <w:r>
-        <w:rPr>
-          <w:lang w:val="en-GB"/>
-        </w:rPr>
-        <w:t xml:space="preserve"> always open the last project at start-up. If you’re working always with same layout, this option should be checked.</w:t>
-      </w:r>
-    </w:p>
-    <w:p>
-      <w:pPr>
-        <w:pStyle w:val="Ttulo2"/>
-        <w:rPr>
-          <w:lang w:val="en-GB"/>
-        </w:rPr>
-      </w:pPr>
-      <w:bookmarkStart w:id="7" w:name="_Toc35937112"/>
-      <w:r>
-        <w:rPr>
-          <w:lang w:val="en-GB"/>
-        </w:rPr>
-        <w:t>Plug-ins</w:t>
-      </w:r>
-      <w:bookmarkEnd w:id="7"/>
+        <w:t xml:space="preserve"> offer </w:t>
+      </w:r>
+      <w:r>
+        <w:rPr>
+          <w:lang w:val="en-GB"/>
+        </w:rPr>
+        <w:t>two</w:t>
+      </w:r>
+      <w:r>
+        <w:rPr>
+          <w:lang w:val="en-GB"/>
+        </w:rPr>
+        <w:t xml:space="preserve"> official </w:t>
+      </w:r>
+      <w:r>
+        <w:rPr>
+          <w:lang w:val="en-GB"/>
+        </w:rPr>
+        <w:t>plug-ins, as</w:t>
+      </w:r>
+      <w:r>
+        <w:rPr>
+          <w:lang w:val="en-GB"/>
+        </w:rPr>
+        <w:t xml:space="preserve"> shown in the following table.</w:t>
+      </w:r>
       <w:r>
         <w:rPr>
           <w:lang w:val="en-GB"/>
         </w:rPr>
         <w:t xml:space="preserve"> </w:t>
       </w:r>
-    </w:p>
-    <w:p>
-      <w:pPr>
-        <w:rPr>
-          <w:lang w:val="en-GB"/>
-        </w:rPr>
-      </w:pPr>
-      <w:r>
-        <w:rPr>
-          <w:lang w:val="en-GB"/>
-        </w:rPr>
-        <w:t xml:space="preserve">This tab shows all installed plug-ins. </w:t>
-      </w:r>
-      <w:r>
-        <w:rPr>
-          <w:b/>
-          <w:lang w:val="en-GB"/>
-        </w:rPr>
-        <w:t>RailwayStudio</w:t>
-      </w:r>
-      <w:r>
-        <w:rPr>
-          <w:lang w:val="en-GB"/>
-        </w:rPr>
-        <w:t xml:space="preserve"> offer </w:t>
-      </w:r>
-      <w:r>
-        <w:rPr>
-          <w:lang w:val="en-GB"/>
-        </w:rPr>
-        <w:t>two</w:t>
-      </w:r>
-      <w:r>
-        <w:rPr>
-          <w:lang w:val="en-GB"/>
-        </w:rPr>
-        <w:t xml:space="preserve"> official </w:t>
-      </w:r>
-      <w:r>
-        <w:rPr>
-          <w:lang w:val="en-GB"/>
-        </w:rPr>
-        <w:t>plug-ins, as</w:t>
-      </w:r>
-      <w:r>
-        <w:rPr>
-          <w:lang w:val="en-GB"/>
-        </w:rPr>
-        <w:t xml:space="preserve"> shown in the following table.</w:t>
+      <w:r>
+        <w:rPr>
+          <w:lang w:val="en-GB"/>
+        </w:rPr>
+        <w:t>Of course, the OTC open platform allows 3</w:t>
+      </w:r>
+      <w:r>
+        <w:rPr>
+          <w:vertAlign w:val="superscript"/>
+          <w:lang w:val="en-GB"/>
+        </w:rPr>
+        <w:t>rd</w:t>
+      </w:r>
+      <w:r>
+        <w:rPr>
+          <w:lang w:val="en-GB"/>
+        </w:rPr>
+        <w:t xml:space="preserve"> parties to develop new plug-ins. </w:t>
       </w:r>
     </w:p>
     <w:tbl>
@@ -2354,8 +2955,8 @@
         <w:tblLook w:val="04A0"/>
       </w:tblPr>
       <w:tblGrid>
-        <w:gridCol w:w="1951"/>
-        <w:gridCol w:w="6693"/>
+        <w:gridCol w:w="1668"/>
+        <w:gridCol w:w="6976"/>
       </w:tblGrid>
       <w:tr>
         <w:trPr>
@@ -2364,7 +2965,7 @@
         <w:tc>
           <w:tcPr>
             <w:cnfStyle w:val="001000000000"/>
-            <w:tcW w:w="1951" w:type="dxa"/>
+            <w:tcW w:w="1668" w:type="dxa"/>
           </w:tcPr>
           <w:p>
             <w:pPr>
@@ -2382,7 +2983,7 @@
         </w:tc>
         <w:tc>
           <w:tcPr>
-            <w:tcW w:w="6693" w:type="dxa"/>
+            <w:tcW w:w="6976" w:type="dxa"/>
           </w:tcPr>
           <w:p>
             <w:pPr>
@@ -2407,7 +3008,7 @@
         <w:tc>
           <w:tcPr>
             <w:cnfStyle w:val="001000000000"/>
-            <w:tcW w:w="1951" w:type="dxa"/>
+            <w:tcW w:w="1668" w:type="dxa"/>
           </w:tcPr>
           <w:p>
             <w:pPr>
@@ -2425,7 +3026,7 @@
         </w:tc>
         <w:tc>
           <w:tcPr>
-            <w:tcW w:w="6693" w:type="dxa"/>
+            <w:tcW w:w="6976" w:type="dxa"/>
           </w:tcPr>
           <w:p>
             <w:pPr>
@@ -2447,7 +3048,7 @@
         <w:tc>
           <w:tcPr>
             <w:cnfStyle w:val="001000000000"/>
-            <w:tcW w:w="1951" w:type="dxa"/>
+            <w:tcW w:w="1668" w:type="dxa"/>
           </w:tcPr>
           <w:p>
             <w:pPr>
@@ -2465,7 +3066,7 @@
         </w:tc>
         <w:tc>
           <w:tcPr>
-            <w:tcW w:w="6693" w:type="dxa"/>
+            <w:tcW w:w="6976" w:type="dxa"/>
           </w:tcPr>
           <w:p>
             <w:pPr>
@@ -2486,6 +3087,39 @@
     </w:tbl>
     <w:p>
       <w:pPr>
+        <w:pStyle w:val="Ttulo3"/>
+        <w:rPr>
+          <w:lang w:val="en-GB"/>
+        </w:rPr>
+      </w:pPr>
+      <w:bookmarkStart w:id="10" w:name="_Toc36141715"/>
+      <w:r>
+        <w:rPr>
+          <w:lang w:val="en-GB"/>
+        </w:rPr>
+        <w:t xml:space="preserve">Installing </w:t>
+      </w:r>
+      <w:r>
+        <w:rPr>
+          <w:lang w:val="en-GB"/>
+        </w:rPr>
+        <w:t>new plug-in</w:t>
+      </w:r>
+      <w:r>
+        <w:rPr>
+          <w:lang w:val="en-GB"/>
+        </w:rPr>
+        <w:t>s</w:t>
+      </w:r>
+      <w:bookmarkEnd w:id="10"/>
+    </w:p>
+    <w:p>
+      <w:pPr>
+        <w:pStyle w:val="Prrafodelista"/>
+        <w:numPr>
+          <w:ilvl w:val="0"/>
+          <w:numId w:val="2"/>
+        </w:numPr>
         <w:spacing w:before="160"/>
         <w:rPr>
           <w:lang w:val="en-GB"/>
@@ -2495,32 +3129,320 @@
         <w:rPr>
           <w:lang w:val="en-GB"/>
         </w:rPr>
-        <w:t>Of course, the OTC open platform allows 3</w:t>
-      </w:r>
-      <w:r>
-        <w:rPr>
-          <w:vertAlign w:val="superscript"/>
-          <w:lang w:val="en-GB"/>
-        </w:rPr>
-        <w:t>rd</w:t>
-      </w:r>
-      <w:r>
-        <w:rPr>
-          <w:lang w:val="en-GB"/>
-        </w:rPr>
-        <w:t xml:space="preserve"> parties to develop new plug-ins. With </w:t>
-      </w:r>
-      <w:r>
-        <w:rPr>
-          <w:lang w:val="en-GB"/>
-        </w:rPr>
-        <w:t>these settings</w:t>
-      </w:r>
-      <w:r>
-        <w:rPr>
-          <w:lang w:val="en-GB"/>
-        </w:rPr>
-        <w:t xml:space="preserve"> new plug-ins can easily be installed. </w:t>
+        <w:t xml:space="preserve">Select </w:t>
+      </w:r>
+      <w:r>
+        <w:rPr>
+          <w:b/>
+          <w:lang w:val="en-GB"/>
+        </w:rPr>
+        <w:t>Settings</w:t>
+      </w:r>
+      <w:r>
+        <w:rPr>
+          <w:lang w:val="en-GB"/>
+        </w:rPr>
+        <w:t xml:space="preserve"> from the application menu.</w:t>
+      </w:r>
+    </w:p>
+    <w:p>
+      <w:pPr>
+        <w:pStyle w:val="Prrafodelista"/>
+        <w:numPr>
+          <w:ilvl w:val="0"/>
+          <w:numId w:val="2"/>
+        </w:numPr>
+        <w:spacing w:before="160"/>
+        <w:ind w:left="714" w:hanging="357"/>
+        <w:contextualSpacing w:val="0"/>
+        <w:rPr>
+          <w:lang w:val="en-GB"/>
+        </w:rPr>
+      </w:pPr>
+      <w:r>
+        <w:rPr>
+          <w:lang w:val="en-GB"/>
+        </w:rPr>
+        <w:t xml:space="preserve">Select the </w:t>
+      </w:r>
+      <w:r>
+        <w:rPr>
+          <w:b/>
+          <w:lang w:val="en-GB"/>
+        </w:rPr>
+        <w:t>Plug-ins</w:t>
+      </w:r>
+      <w:r>
+        <w:rPr>
+          <w:lang w:val="en-GB"/>
+        </w:rPr>
+        <w:t xml:space="preserve"> tab.</w:t>
+      </w:r>
+    </w:p>
+    <w:p>
+      <w:pPr>
+        <w:pStyle w:val="Prrafodelista"/>
+        <w:spacing w:before="160"/>
+        <w:contextualSpacing w:val="0"/>
+        <w:rPr>
+          <w:lang w:val="en-GB"/>
+        </w:rPr>
+      </w:pPr>
+      <w:r>
+        <w:rPr>
+          <w:noProof/>
+          <w:lang w:eastAsia="es-ES"/>
+        </w:rPr>
+        <w:drawing>
+          <wp:inline distT="0" distB="0" distL="0" distR="0">
+            <wp:extent cx="2585161" cy="1817569"/>
+            <wp:effectExtent l="19050" t="0" r="5639" b="0"/>
+            <wp:docPr id="3" name="Imagen 1"/>
+            <wp:cNvGraphicFramePr>
+              <a:graphicFrameLocks xmlns:a="http://schemas.openxmlformats.org/drawingml/2006/main" noChangeAspect="1"/>
+            </wp:cNvGraphicFramePr>
+            <a:graphic xmlns:a="http://schemas.openxmlformats.org/drawingml/2006/main">
+              <a:graphicData uri="http://schemas.openxmlformats.org/drawingml/2006/picture">
+                <pic:pic xmlns:pic="http://schemas.openxmlformats.org/drawingml/2006/picture">
+                  <pic:nvPicPr>
+                    <pic:cNvPr id="0" name="Picture 1"/>
+                    <pic:cNvPicPr>
+                      <a:picLocks noChangeAspect="1" noChangeArrowheads="1"/>
+                    </pic:cNvPicPr>
+                  </pic:nvPicPr>
+                  <pic:blipFill>
+                    <a:blip r:embed="rId13" cstate="print"/>
+                    <a:srcRect/>
+                    <a:stretch>
+                      <a:fillRect/>
+                    </a:stretch>
+                  </pic:blipFill>
+                  <pic:spPr bwMode="auto">
+                    <a:xfrm>
+                      <a:off x="0" y="0"/>
+                      <a:ext cx="2585202" cy="1817598"/>
+                    </a:xfrm>
+                    <a:prstGeom prst="rect">
+                      <a:avLst/>
+                    </a:prstGeom>
+                    <a:noFill/>
+                    <a:ln w="9525">
+                      <a:noFill/>
+                      <a:miter lim="800000"/>
+                      <a:headEnd/>
+                      <a:tailEnd/>
+                    </a:ln>
+                  </pic:spPr>
+                </pic:pic>
+              </a:graphicData>
+            </a:graphic>
+          </wp:inline>
+        </w:drawing>
+      </w:r>
+    </w:p>
+    <w:p>
+      <w:pPr>
+        <w:pStyle w:val="Prrafodelista"/>
+        <w:numPr>
+          <w:ilvl w:val="0"/>
+          <w:numId w:val="2"/>
+        </w:numPr>
+        <w:spacing w:before="160"/>
+        <w:rPr>
+          <w:lang w:val="en-GB"/>
+        </w:rPr>
+      </w:pPr>
+      <w:r>
+        <w:rPr>
+          <w:lang w:val="en-GB"/>
+        </w:rPr>
+        <w:t xml:space="preserve">Select </w:t>
+      </w:r>
+      <w:r>
+        <w:rPr>
+          <w:b/>
+          <w:lang w:val="en-GB"/>
+        </w:rPr>
+        <w:t>Install</w:t>
+      </w:r>
+      <w:r>
+        <w:rPr>
+          <w:lang w:val="en-GB"/>
+        </w:rPr>
+        <w:t xml:space="preserve"> from the toolbar.</w:t>
+      </w:r>
+    </w:p>
+    <w:p>
+      <w:pPr>
+        <w:pStyle w:val="Prrafodelista"/>
+        <w:numPr>
+          <w:ilvl w:val="0"/>
+          <w:numId w:val="2"/>
+        </w:numPr>
+        <w:spacing w:before="160"/>
+        <w:ind w:left="714" w:hanging="357"/>
+        <w:contextualSpacing w:val="0"/>
+        <w:rPr>
+          <w:lang w:val="en-GB"/>
+        </w:rPr>
+      </w:pPr>
+      <w:r>
+        <w:rPr>
+          <w:lang w:val="en-GB"/>
+        </w:rPr>
+        <w:t xml:space="preserve">Browser folders and select the new plug-in file (DLL library file). The </w:t>
+      </w:r>
+      <w:r>
+        <w:rPr>
+          <w:i/>
+          <w:lang w:val="en-GB"/>
+        </w:rPr>
+        <w:t>Install new plug-in</w:t>
+      </w:r>
+      <w:r>
+        <w:rPr>
+          <w:lang w:val="en-GB"/>
+        </w:rPr>
+        <w:t xml:space="preserve"> dialogue will appear showing the package contents.</w:t>
+      </w:r>
+    </w:p>
+    <w:p>
+      <w:pPr>
+        <w:pStyle w:val="Prrafodelista"/>
+        <w:spacing w:before="160"/>
+        <w:contextualSpacing w:val="0"/>
+        <w:rPr>
+          <w:lang w:val="en-GB"/>
+        </w:rPr>
+      </w:pPr>
+      <w:r>
+        <w:rPr>
+          <w:noProof/>
+          <w:lang w:eastAsia="es-ES"/>
+        </w:rPr>
+        <w:drawing>
+          <wp:inline distT="0" distB="0" distL="0" distR="0">
+            <wp:extent cx="1897532" cy="1978663"/>
+            <wp:effectExtent l="19050" t="0" r="7468" b="0"/>
+            <wp:docPr id="5" name="Imagen 4"/>
+            <wp:cNvGraphicFramePr>
+              <a:graphicFrameLocks xmlns:a="http://schemas.openxmlformats.org/drawingml/2006/main" noChangeAspect="1"/>
+            </wp:cNvGraphicFramePr>
+            <a:graphic xmlns:a="http://schemas.openxmlformats.org/drawingml/2006/main">
+              <a:graphicData uri="http://schemas.openxmlformats.org/drawingml/2006/picture">
+                <pic:pic xmlns:pic="http://schemas.openxmlformats.org/drawingml/2006/picture">
+                  <pic:nvPicPr>
+                    <pic:cNvPr id="0" name="Picture 4"/>
+                    <pic:cNvPicPr>
+                      <a:picLocks noChangeAspect="1" noChangeArrowheads="1"/>
+                    </pic:cNvPicPr>
+                  </pic:nvPicPr>
+                  <pic:blipFill>
+                    <a:blip r:embed="rId14" cstate="print"/>
+                    <a:srcRect/>
+                    <a:stretch>
+                      <a:fillRect/>
+                    </a:stretch>
+                  </pic:blipFill>
+                  <pic:spPr bwMode="auto">
+                    <a:xfrm>
+                      <a:off x="0" y="0"/>
+                      <a:ext cx="1897614" cy="1978749"/>
+                    </a:xfrm>
+                    <a:prstGeom prst="rect">
+                      <a:avLst/>
+                    </a:prstGeom>
+                    <a:noFill/>
+                    <a:ln w="9525">
+                      <a:noFill/>
+                      <a:miter lim="800000"/>
+                      <a:headEnd/>
+                      <a:tailEnd/>
+                    </a:ln>
+                  </pic:spPr>
+                </pic:pic>
+              </a:graphicData>
+            </a:graphic>
+          </wp:inline>
+        </w:drawing>
+      </w:r>
+    </w:p>
+    <w:p>
+      <w:pPr>
+        <w:pStyle w:val="Prrafodelista"/>
+        <w:numPr>
+          <w:ilvl w:val="0"/>
+          <w:numId w:val="2"/>
+        </w:numPr>
+        <w:spacing w:before="160"/>
+        <w:rPr>
+          <w:lang w:val="en-GB"/>
+        </w:rPr>
+      </w:pPr>
+      <w:r>
+        <w:rPr>
+          <w:lang w:val="en-GB"/>
+        </w:rPr>
+        <w:t xml:space="preserve">Press </w:t>
+      </w:r>
+      <w:r>
+        <w:rPr>
+          <w:b/>
+          <w:lang w:val="en-GB"/>
+        </w:rPr>
+        <w:t>Install</w:t>
+      </w:r>
+      <w:r>
+        <w:rPr>
+          <w:lang w:val="en-GB"/>
+        </w:rPr>
+        <w:t xml:space="preserve"> button to install the selected plug-in.</w:t>
+      </w:r>
+    </w:p>
+    <w:p>
+      <w:pPr>
+        <w:spacing w:before="160"/>
+        <w:rPr>
+          <w:lang w:val="en-GB"/>
+        </w:rPr>
+      </w:pPr>
+      <w:r>
+        <w:rPr>
+          <w:lang w:val="en-GB"/>
+        </w:rPr>
+        <w:lastRenderedPageBreak/>
+        <w:t xml:space="preserve">After a </w:t>
+      </w:r>
+      <w:r>
+        <w:rPr>
+          <w:lang w:val="en-GB"/>
+        </w:rPr>
+        <w:t xml:space="preserve">new </w:t>
+      </w:r>
+      <w:r>
+        <w:rPr>
+          <w:lang w:val="en-GB"/>
+        </w:rPr>
+        <w:t>plug-in is installed</w:t>
+      </w:r>
+      <w:r>
+        <w:rPr>
+          <w:lang w:val="en-GB"/>
+        </w:rPr>
+        <w:t xml:space="preserve"> the </w:t>
+      </w:r>
+      <w:r>
+        <w:rPr>
+          <w:i/>
+          <w:lang w:val="en-GB"/>
+        </w:rPr>
+        <w:t>toolbox</w:t>
+      </w:r>
+      <w:r>
+        <w:rPr>
+          <w:lang w:val="en-GB"/>
+        </w:rPr>
+        <w:t xml:space="preserve"> in the main window will be updated including the new modules. Then, all modules are ready to use with the current loaded project.</w:t>
       </w:r>
     </w:p>
     <w:p>
@@ -2530,14 +3452,14 @@
           <w:lang w:val="en-GB"/>
         </w:rPr>
       </w:pPr>
-      <w:bookmarkStart w:id="8" w:name="_Toc35937113"/>
+      <w:bookmarkStart w:id="11" w:name="_Toc36141716"/>
       <w:r>
         <w:rPr>
           <w:lang w:val="en-GB"/>
         </w:rPr>
         <w:t>Logging</w:t>
       </w:r>
-      <w:bookmarkEnd w:id="8"/>
+      <w:bookmarkEnd w:id="11"/>
     </w:p>
     <w:p>
       <w:pPr>
@@ -2683,7 +3605,7 @@
           <w:lang w:val="en-GB"/>
         </w:rPr>
       </w:pPr>
-      <w:bookmarkStart w:id="9" w:name="_Toc35937114"/>
+      <w:bookmarkStart w:id="12" w:name="_Toc36141717"/>
       <w:r>
         <w:rPr>
           <w:lang w:val="en-GB"/>
@@ -2691,7 +3613,7 @@
         <w:lastRenderedPageBreak/>
         <w:t>Designing the layout</w:t>
       </w:r>
-      <w:bookmarkEnd w:id="9"/>
+      <w:bookmarkEnd w:id="12"/>
     </w:p>
     <w:p>
       <w:pPr>
@@ -2700,14 +3622,14 @@
           <w:lang w:val="en-GB"/>
         </w:rPr>
       </w:pPr>
-      <w:bookmarkStart w:id="10" w:name="_Toc35937115"/>
+      <w:bookmarkStart w:id="13" w:name="_Toc36141718"/>
       <w:r>
         <w:rPr>
           <w:lang w:val="en-GB"/>
         </w:rPr>
         <w:t>Elements</w:t>
       </w:r>
-      <w:bookmarkEnd w:id="10"/>
+      <w:bookmarkEnd w:id="13"/>
     </w:p>
     <w:p>
       <w:pPr>
@@ -2768,14 +3690,14 @@
           <w:lang w:val="en-GB"/>
         </w:rPr>
       </w:pPr>
-      <w:bookmarkStart w:id="11" w:name="_Toc35937116"/>
+      <w:bookmarkStart w:id="14" w:name="_Toc36141719"/>
       <w:r>
         <w:rPr>
           <w:lang w:val="en-GB"/>
         </w:rPr>
         <w:t>Accessory elements</w:t>
       </w:r>
-      <w:bookmarkEnd w:id="11"/>
+      <w:bookmarkEnd w:id="14"/>
     </w:p>
     <w:p>
       <w:pPr>
@@ -3043,7 +3965,7 @@
                           </pic:cNvPicPr>
                         </pic:nvPicPr>
                         <pic:blipFill>
-                          <a:blip r:embed="rId13" cstate="print"/>
+                          <a:blip r:embed="rId15" cstate="print"/>
                           <a:srcRect/>
                           <a:stretch>
                             <a:fillRect/>
@@ -3182,7 +4104,7 @@
                           </pic:cNvPicPr>
                         </pic:nvPicPr>
                         <pic:blipFill>
-                          <a:blip r:embed="rId14" cstate="print"/>
+                          <a:blip r:embed="rId16" cstate="print"/>
                           <a:srcRect/>
                           <a:stretch>
                             <a:fillRect/>
@@ -3589,7 +4511,7 @@
                           </pic:cNvPicPr>
                         </pic:nvPicPr>
                         <pic:blipFill>
-                          <a:blip r:embed="rId15" cstate="print"/>
+                          <a:blip r:embed="rId17" cstate="print"/>
                           <a:srcRect t="8889" b="39259"/>
                           <a:stretch>
                             <a:fillRect/>
@@ -3776,7 +4698,7 @@
                           </pic:cNvPicPr>
                         </pic:nvPicPr>
                         <pic:blipFill>
-                          <a:blip r:embed="rId16" cstate="print"/>
+                          <a:blip r:embed="rId18" cstate="print"/>
                           <a:srcRect t="9302" b="39535"/>
                           <a:stretch>
                             <a:fillRect/>
@@ -3963,7 +4885,7 @@
                           </pic:cNvPicPr>
                         </pic:nvPicPr>
                         <pic:blipFill>
-                          <a:blip r:embed="rId17" cstate="print"/>
+                          <a:blip r:embed="rId19" cstate="print"/>
                           <a:srcRect t="9744" b="39487"/>
                           <a:stretch>
                             <a:fillRect/>
@@ -4151,14 +5073,14 @@
           <w:lang w:val="en-GB"/>
         </w:rPr>
       </w:pPr>
-      <w:bookmarkStart w:id="12" w:name="_Toc35937117"/>
+      <w:bookmarkStart w:id="15" w:name="_Toc36141720"/>
       <w:r>
         <w:rPr>
           <w:lang w:val="en-GB"/>
         </w:rPr>
         <w:t>Themes</w:t>
       </w:r>
-      <w:bookmarkEnd w:id="12"/>
+      <w:bookmarkEnd w:id="15"/>
     </w:p>
     <w:p>
       <w:pPr>
@@ -4232,7 +5154,7 @@
           <w:lang w:val="en-GB"/>
         </w:rPr>
       </w:pPr>
-      <w:bookmarkStart w:id="13" w:name="_Toc35937118"/>
+      <w:bookmarkStart w:id="16" w:name="_Toc36141721"/>
       <w:r>
         <w:rPr>
           <w:lang w:val="en-GB"/>
@@ -4240,7 +5162,7 @@
         <w:lastRenderedPageBreak/>
         <w:t>Selecting the layout theme</w:t>
       </w:r>
-      <w:bookmarkEnd w:id="13"/>
+      <w:bookmarkEnd w:id="16"/>
     </w:p>
     <w:p>
       <w:pPr>
@@ -4384,7 +5306,7 @@
                     </pic:cNvPicPr>
                   </pic:nvPicPr>
                   <pic:blipFill>
-                    <a:blip r:embed="rId18" cstate="print"/>
+                    <a:blip r:embed="rId20" cstate="print"/>
                     <a:srcRect/>
                     <a:stretch>
                       <a:fillRect/>
@@ -4595,7 +5517,7 @@
                     </pic:cNvPicPr>
                   </pic:nvPicPr>
                   <pic:blipFill>
-                    <a:blip r:embed="rId19" cstate="print"/>
+                    <a:blip r:embed="rId21" cstate="print"/>
                     <a:srcRect/>
                     <a:stretch>
                       <a:fillRect/>
@@ -4631,14 +5553,14 @@
           <w:lang w:val="en-GB"/>
         </w:rPr>
       </w:pPr>
-      <w:bookmarkStart w:id="14" w:name="_Toc35937119"/>
+      <w:bookmarkStart w:id="17" w:name="_Toc36141722"/>
       <w:r>
         <w:rPr>
           <w:lang w:val="en-GB"/>
         </w:rPr>
         <w:t>Installing new systems</w:t>
       </w:r>
-      <w:bookmarkEnd w:id="14"/>
+      <w:bookmarkEnd w:id="17"/>
     </w:p>
     <w:p>
       <w:pPr>
@@ -4701,7 +5623,7 @@
           <w:lang w:val="en-GB"/>
         </w:rPr>
       </w:pPr>
-      <w:bookmarkStart w:id="15" w:name="_Toc35937120"/>
+      <w:bookmarkStart w:id="18" w:name="_Toc36141723"/>
       <w:r>
         <w:rPr>
           <w:lang w:val="en-GB"/>
@@ -4715,7 +5637,7 @@
         </w:rPr>
         <w:t xml:space="preserve"> the layout</w:t>
       </w:r>
-      <w:bookmarkEnd w:id="15"/>
+      <w:bookmarkEnd w:id="18"/>
     </w:p>
     <w:p>
       <w:pPr>
@@ -4763,16 +5685,16 @@
           <w:lang w:val="en-GB"/>
         </w:rPr>
       </w:pPr>
-      <w:bookmarkStart w:id="16" w:name="_Digital_system"/>
-      <w:bookmarkStart w:id="17" w:name="_Toc35937121"/>
-      <w:bookmarkEnd w:id="16"/>
+      <w:bookmarkStart w:id="19" w:name="_Digital_system"/>
+      <w:bookmarkStart w:id="20" w:name="_Toc36141724"/>
+      <w:bookmarkEnd w:id="19"/>
       <w:r>
         <w:rPr>
           <w:lang w:val="en-GB"/>
         </w:rPr>
         <w:t>Digital system</w:t>
       </w:r>
-      <w:bookmarkEnd w:id="17"/>
+      <w:bookmarkEnd w:id="20"/>
     </w:p>
     <w:p>
       <w:pPr>
@@ -4808,14 +5730,14 @@
           <w:lang w:val="en-GB"/>
         </w:rPr>
       </w:pPr>
-      <w:bookmarkStart w:id="18" w:name="_Toc35937122"/>
+      <w:bookmarkStart w:id="21" w:name="_Toc36141725"/>
       <w:r>
         <w:rPr>
           <w:lang w:val="en-GB"/>
         </w:rPr>
         <w:t>Supported systems</w:t>
       </w:r>
-      <w:bookmarkEnd w:id="18"/>
+      <w:bookmarkEnd w:id="21"/>
     </w:p>
     <w:p>
       <w:pPr>
@@ -5003,14 +5925,14 @@
           <w:lang w:val="en-GB"/>
         </w:rPr>
       </w:pPr>
-      <w:bookmarkStart w:id="19" w:name="_Toc35937123"/>
+      <w:bookmarkStart w:id="22" w:name="_Toc36141726"/>
       <w:r>
         <w:rPr>
           <w:lang w:val="en-GB"/>
         </w:rPr>
         <w:t>Selecting the layout digital system</w:t>
       </w:r>
-      <w:bookmarkEnd w:id="19"/>
+      <w:bookmarkEnd w:id="22"/>
     </w:p>
     <w:p>
       <w:pPr>
@@ -5139,7 +6061,7 @@
                     </pic:cNvPicPr>
                   </pic:nvPicPr>
                   <pic:blipFill>
-                    <a:blip r:embed="rId20" cstate="print"/>
+                    <a:blip r:embed="rId22" cstate="print"/>
                     <a:srcRect/>
                     <a:stretch>
                       <a:fillRect/>
@@ -5312,14 +6234,14 @@
           <w:lang w:val="en-GB"/>
         </w:rPr>
       </w:pPr>
-      <w:bookmarkStart w:id="20" w:name="_Toc35937124"/>
+      <w:bookmarkStart w:id="23" w:name="_Toc36141727"/>
       <w:r>
         <w:rPr>
           <w:lang w:val="en-GB"/>
         </w:rPr>
         <w:t>Installing new systems</w:t>
       </w:r>
-      <w:bookmarkEnd w:id="20"/>
+      <w:bookmarkEnd w:id="23"/>
     </w:p>
     <w:p>
       <w:pPr>
@@ -5361,14 +6283,14 @@
           <w:lang w:val="en-GB"/>
         </w:rPr>
       </w:pPr>
-      <w:bookmarkStart w:id="21" w:name="_Toc35937125"/>
+      <w:bookmarkStart w:id="24" w:name="_Toc36141728"/>
       <w:r>
         <w:rPr>
           <w:lang w:val="en-GB"/>
         </w:rPr>
         <w:t>Layout operations</w:t>
       </w:r>
-      <w:bookmarkEnd w:id="21"/>
+      <w:bookmarkEnd w:id="24"/>
     </w:p>
     <w:p>
       <w:pPr>
@@ -5405,7 +6327,7 @@
           <w:lang w:val="en-GB"/>
         </w:rPr>
       </w:pPr>
-      <w:bookmarkStart w:id="22" w:name="_Toc35937126"/>
+      <w:bookmarkStart w:id="25" w:name="_Toc36141729"/>
       <w:r>
         <w:rPr>
           <w:lang w:val="en-GB"/>
@@ -5424,7 +6346,7 @@
         </w:rPr>
         <w:t xml:space="preserve"> digital system</w:t>
       </w:r>
-      <w:bookmarkEnd w:id="22"/>
+      <w:bookmarkEnd w:id="25"/>
     </w:p>
     <w:p>
       <w:pPr>
@@ -5585,7 +6507,7 @@
         <w:noProof/>
         <w:sz w:val="18"/>
       </w:rPr>
-      <w:t>6</w:t>
+      <w:t>5</w:t>
     </w:r>
     <w:r>
       <w:rPr>
@@ -5605,7 +6527,7 @@
           <w:noProof/>
           <w:sz w:val="18"/>
         </w:rPr>
-        <w:t>8</w:t>
+        <w:t>10</w:t>
       </w:r>
     </w:fldSimple>
   </w:p>
@@ -5942,8 +6864,213 @@
       </w:pPr>
     </w:lvl>
   </w:abstractNum>
+  <w:abstractNum w:abstractNumId="1">
+    <w:nsid w:val="1C6D2CE0"/>
+    <w:multiLevelType w:val="hybridMultilevel"/>
+    <w:tmpl w:val="9EE66F86"/>
+    <w:lvl w:ilvl="0" w:tplc="0C0A000F">
+      <w:start w:val="1"/>
+      <w:numFmt w:val="decimal"/>
+      <w:lvlText w:val="%1."/>
+      <w:lvlJc w:val="left"/>
+      <w:pPr>
+        <w:ind w:left="720" w:hanging="360"/>
+      </w:pPr>
+    </w:lvl>
+    <w:lvl w:ilvl="1" w:tplc="0C0A0019" w:tentative="1">
+      <w:start w:val="1"/>
+      <w:numFmt w:val="lowerLetter"/>
+      <w:lvlText w:val="%2."/>
+      <w:lvlJc w:val="left"/>
+      <w:pPr>
+        <w:ind w:left="1440" w:hanging="360"/>
+      </w:pPr>
+    </w:lvl>
+    <w:lvl w:ilvl="2" w:tplc="0C0A001B" w:tentative="1">
+      <w:start w:val="1"/>
+      <w:numFmt w:val="lowerRoman"/>
+      <w:lvlText w:val="%3."/>
+      <w:lvlJc w:val="right"/>
+      <w:pPr>
+        <w:ind w:left="2160" w:hanging="180"/>
+      </w:pPr>
+    </w:lvl>
+    <w:lvl w:ilvl="3" w:tplc="0C0A000F" w:tentative="1">
+      <w:start w:val="1"/>
+      <w:numFmt w:val="decimal"/>
+      <w:lvlText w:val="%4."/>
+      <w:lvlJc w:val="left"/>
+      <w:pPr>
+        <w:ind w:left="2880" w:hanging="360"/>
+      </w:pPr>
+    </w:lvl>
+    <w:lvl w:ilvl="4" w:tplc="0C0A0019" w:tentative="1">
+      <w:start w:val="1"/>
+      <w:numFmt w:val="lowerLetter"/>
+      <w:lvlText w:val="%5."/>
+      <w:lvlJc w:val="left"/>
+      <w:pPr>
+        <w:ind w:left="3600" w:hanging="360"/>
+      </w:pPr>
+    </w:lvl>
+    <w:lvl w:ilvl="5" w:tplc="0C0A001B" w:tentative="1">
+      <w:start w:val="1"/>
+      <w:numFmt w:val="lowerRoman"/>
+      <w:lvlText w:val="%6."/>
+      <w:lvlJc w:val="right"/>
+      <w:pPr>
+        <w:ind w:left="4320" w:hanging="180"/>
+      </w:pPr>
+    </w:lvl>
+    <w:lvl w:ilvl="6" w:tplc="0C0A000F" w:tentative="1">
+      <w:start w:val="1"/>
+      <w:numFmt w:val="decimal"/>
+      <w:lvlText w:val="%7."/>
+      <w:lvlJc w:val="left"/>
+      <w:pPr>
+        <w:ind w:left="5040" w:hanging="360"/>
+      </w:pPr>
+    </w:lvl>
+    <w:lvl w:ilvl="7" w:tplc="0C0A0019" w:tentative="1">
+      <w:start w:val="1"/>
+      <w:numFmt w:val="lowerLetter"/>
+      <w:lvlText w:val="%8."/>
+      <w:lvlJc w:val="left"/>
+      <w:pPr>
+        <w:ind w:left="5760" w:hanging="360"/>
+      </w:pPr>
+    </w:lvl>
+    <w:lvl w:ilvl="8" w:tplc="0C0A001B" w:tentative="1">
+      <w:start w:val="1"/>
+      <w:numFmt w:val="lowerRoman"/>
+      <w:lvlText w:val="%9."/>
+      <w:lvlJc w:val="right"/>
+      <w:pPr>
+        <w:ind w:left="6480" w:hanging="180"/>
+      </w:pPr>
+    </w:lvl>
+  </w:abstractNum>
+  <w:abstractNum w:abstractNumId="2">
+    <w:nsid w:val="367A1C43"/>
+    <w:multiLevelType w:val="hybridMultilevel"/>
+    <w:tmpl w:val="B6AA3A50"/>
+    <w:lvl w:ilvl="0" w:tplc="0C0A0001">
+      <w:start w:val="1"/>
+      <w:numFmt w:val="bullet"/>
+      <w:lvlText w:val=""/>
+      <w:lvlJc w:val="left"/>
+      <w:pPr>
+        <w:ind w:left="766" w:hanging="360"/>
+      </w:pPr>
+      <w:rPr>
+        <w:rFonts w:ascii="Symbol" w:hAnsi="Symbol" w:hint="default"/>
+      </w:rPr>
+    </w:lvl>
+    <w:lvl w:ilvl="1" w:tplc="0C0A0003" w:tentative="1">
+      <w:start w:val="1"/>
+      <w:numFmt w:val="bullet"/>
+      <w:lvlText w:val="o"/>
+      <w:lvlJc w:val="left"/>
+      <w:pPr>
+        <w:ind w:left="1486" w:hanging="360"/>
+      </w:pPr>
+      <w:rPr>
+        <w:rFonts w:ascii="Courier New" w:hAnsi="Courier New" w:cs="Courier New" w:hint="default"/>
+      </w:rPr>
+    </w:lvl>
+    <w:lvl w:ilvl="2" w:tplc="0C0A0005" w:tentative="1">
+      <w:start w:val="1"/>
+      <w:numFmt w:val="bullet"/>
+      <w:lvlText w:val=""/>
+      <w:lvlJc w:val="left"/>
+      <w:pPr>
+        <w:ind w:left="2206" w:hanging="360"/>
+      </w:pPr>
+      <w:rPr>
+        <w:rFonts w:ascii="Wingdings" w:hAnsi="Wingdings" w:hint="default"/>
+      </w:rPr>
+    </w:lvl>
+    <w:lvl w:ilvl="3" w:tplc="0C0A0001" w:tentative="1">
+      <w:start w:val="1"/>
+      <w:numFmt w:val="bullet"/>
+      <w:lvlText w:val=""/>
+      <w:lvlJc w:val="left"/>
+      <w:pPr>
+        <w:ind w:left="2926" w:hanging="360"/>
+      </w:pPr>
+      <w:rPr>
+        <w:rFonts w:ascii="Symbol" w:hAnsi="Symbol" w:hint="default"/>
+      </w:rPr>
+    </w:lvl>
+    <w:lvl w:ilvl="4" w:tplc="0C0A0003" w:tentative="1">
+      <w:start w:val="1"/>
+      <w:numFmt w:val="bullet"/>
+      <w:lvlText w:val="o"/>
+      <w:lvlJc w:val="left"/>
+      <w:pPr>
+        <w:ind w:left="3646" w:hanging="360"/>
+      </w:pPr>
+      <w:rPr>
+        <w:rFonts w:ascii="Courier New" w:hAnsi="Courier New" w:cs="Courier New" w:hint="default"/>
+      </w:rPr>
+    </w:lvl>
+    <w:lvl w:ilvl="5" w:tplc="0C0A0005" w:tentative="1">
+      <w:start w:val="1"/>
+      <w:numFmt w:val="bullet"/>
+      <w:lvlText w:val=""/>
+      <w:lvlJc w:val="left"/>
+      <w:pPr>
+        <w:ind w:left="4366" w:hanging="360"/>
+      </w:pPr>
+      <w:rPr>
+        <w:rFonts w:ascii="Wingdings" w:hAnsi="Wingdings" w:hint="default"/>
+      </w:rPr>
+    </w:lvl>
+    <w:lvl w:ilvl="6" w:tplc="0C0A0001" w:tentative="1">
+      <w:start w:val="1"/>
+      <w:numFmt w:val="bullet"/>
+      <w:lvlText w:val=""/>
+      <w:lvlJc w:val="left"/>
+      <w:pPr>
+        <w:ind w:left="5086" w:hanging="360"/>
+      </w:pPr>
+      <w:rPr>
+        <w:rFonts w:ascii="Symbol" w:hAnsi="Symbol" w:hint="default"/>
+      </w:rPr>
+    </w:lvl>
+    <w:lvl w:ilvl="7" w:tplc="0C0A0003" w:tentative="1">
+      <w:start w:val="1"/>
+      <w:numFmt w:val="bullet"/>
+      <w:lvlText w:val="o"/>
+      <w:lvlJc w:val="left"/>
+      <w:pPr>
+        <w:ind w:left="5806" w:hanging="360"/>
+      </w:pPr>
+      <w:rPr>
+        <w:rFonts w:ascii="Courier New" w:hAnsi="Courier New" w:cs="Courier New" w:hint="default"/>
+      </w:rPr>
+    </w:lvl>
+    <w:lvl w:ilvl="8" w:tplc="0C0A0005" w:tentative="1">
+      <w:start w:val="1"/>
+      <w:numFmt w:val="bullet"/>
+      <w:lvlText w:val=""/>
+      <w:lvlJc w:val="left"/>
+      <w:pPr>
+        <w:ind w:left="6526" w:hanging="360"/>
+      </w:pPr>
+      <w:rPr>
+        <w:rFonts w:ascii="Wingdings" w:hAnsi="Wingdings" w:hint="default"/>
+      </w:rPr>
+    </w:lvl>
+  </w:abstractNum>
   <w:num w:numId="1">
     <w:abstractNumId w:val="0"/>
+  </w:num>
+  <w:num w:numId="2">
+    <w:abstractNumId w:val="1"/>
+  </w:num>
+  <w:num w:numId="3">
+    <w:abstractNumId w:val="2"/>
   </w:num>
 </w:numbering>
 </file>
@@ -6180,9 +7307,54 @@
       <w:color w:val="5B9BD5" w:themeColor="accent1"/>
     </w:rPr>
   </w:style>
+  <w:style w:type="paragraph" w:styleId="Ttulo4">
+    <w:name w:val="heading 4"/>
+    <w:basedOn w:val="Normal"/>
+    <w:next w:val="Normal"/>
+    <w:link w:val="Ttulo4Car"/>
+    <w:uiPriority w:val="9"/>
+    <w:unhideWhenUsed/>
+    <w:qFormat/>
+    <w:rsid w:val="00BC3736"/>
+    <w:pPr>
+      <w:keepNext/>
+      <w:keepLines/>
+      <w:spacing w:before="200" w:after="0"/>
+      <w:outlineLvl w:val="3"/>
+    </w:pPr>
+    <w:rPr>
+      <w:rFonts w:asciiTheme="majorHAnsi" w:eastAsiaTheme="majorEastAsia" w:hAnsiTheme="majorHAnsi" w:cstheme="majorBidi"/>
+      <w:b/>
+      <w:bCs/>
+      <w:i/>
+      <w:iCs/>
+      <w:color w:val="5B9BD5" w:themeColor="accent1"/>
+    </w:rPr>
+  </w:style>
+  <w:style w:type="paragraph" w:styleId="Ttulo5">
+    <w:name w:val="heading 5"/>
+    <w:basedOn w:val="Normal"/>
+    <w:next w:val="Normal"/>
+    <w:link w:val="Ttulo5Car"/>
+    <w:uiPriority w:val="9"/>
+    <w:unhideWhenUsed/>
+    <w:qFormat/>
+    <w:rsid w:val="00BC3736"/>
+    <w:pPr>
+      <w:keepNext/>
+      <w:keepLines/>
+      <w:spacing w:before="200" w:after="0"/>
+      <w:outlineLvl w:val="4"/>
+    </w:pPr>
+    <w:rPr>
+      <w:rFonts w:asciiTheme="majorHAnsi" w:eastAsiaTheme="majorEastAsia" w:hAnsiTheme="majorHAnsi" w:cstheme="majorBidi"/>
+      <w:color w:val="1F4D78" w:themeColor="accent1" w:themeShade="7F"/>
+    </w:rPr>
+  </w:style>
   <w:style w:type="character" w:default="1" w:styleId="Fuentedeprrafopredeter">
     <w:name w:val="Default Paragraph Font"/>
     <w:uiPriority w:val="1"/>
+    <w:semiHidden/>
     <w:unhideWhenUsed/>
   </w:style>
   <w:style w:type="table" w:default="1" w:styleId="Tablanormal">
@@ -6788,6 +7960,32 @@
       <w:spacing w:after="100"/>
       <w:ind w:left="660"/>
     </w:pPr>
+  </w:style>
+  <w:style w:type="character" w:customStyle="1" w:styleId="Ttulo4Car">
+    <w:name w:val="Título 4 Car"/>
+    <w:basedOn w:val="Fuentedeprrafopredeter"/>
+    <w:link w:val="Ttulo4"/>
+    <w:uiPriority w:val="9"/>
+    <w:rsid w:val="00BC3736"/>
+    <w:rPr>
+      <w:rFonts w:asciiTheme="majorHAnsi" w:eastAsiaTheme="majorEastAsia" w:hAnsiTheme="majorHAnsi" w:cstheme="majorBidi"/>
+      <w:b/>
+      <w:bCs/>
+      <w:i/>
+      <w:iCs/>
+      <w:color w:val="5B9BD5" w:themeColor="accent1"/>
+    </w:rPr>
+  </w:style>
+  <w:style w:type="character" w:customStyle="1" w:styleId="Ttulo5Car">
+    <w:name w:val="Título 5 Car"/>
+    <w:basedOn w:val="Fuentedeprrafopredeter"/>
+    <w:link w:val="Ttulo5"/>
+    <w:uiPriority w:val="9"/>
+    <w:rsid w:val="00BC3736"/>
+    <w:rPr>
+      <w:rFonts w:asciiTheme="majorHAnsi" w:eastAsiaTheme="majorEastAsia" w:hAnsiTheme="majorHAnsi" w:cstheme="majorBidi"/>
+      <w:color w:val="1F4D78" w:themeColor="accent1" w:themeShade="7F"/>
+    </w:rPr>
   </w:style>
 </w:styles>
 </file>
@@ -7047,7 +8245,7 @@
   <a:extraClrSchemeLst/>
   <a:extLst>
     <a:ext uri="{05A4C25C-085E-4340-85A3-A5531E510DB2}">
-      <thm15:themeFamily xmlns:thm15="http://schemas.microsoft.com/office/thememl/2012/main" xmlns="" name="Office Theme" id="{62F939B6-93AF-4DB8-9C6B-D6C7DFDC589F}" vid="{4A3C46E8-61CC-4603-A589-7422A47A8E4A}"/>
+      <thm15:themeFamily xmlns="" xmlns:thm15="http://schemas.microsoft.com/office/thememl/2012/main" name="Office Theme" id="{62F939B6-93AF-4DB8-9C6B-D6C7DFDC589F}" vid="{4A3C46E8-61CC-4603-A589-7422A47A8E4A}"/>
     </a:ext>
   </a:extLst>
 </a:theme>
@@ -7058,7 +8256,7 @@
 </file>
 
 <file path=customXml/itemProps1.xml><?xml version="1.0" encoding="utf-8"?>
-<ds:datastoreItem xmlns:ds="http://schemas.openxmlformats.org/officeDocument/2006/customXml" ds:itemID="{175FC58A-B768-41FB-80F7-B90071D46B2D}">
+<ds:datastoreItem xmlns:ds="http://schemas.openxmlformats.org/officeDocument/2006/customXml" ds:itemID="{A4EEF171-40B9-4FFD-9D38-700DAFC119DC}">
   <ds:schemaRefs>
     <ds:schemaRef ds:uri="http://schemas.openxmlformats.org/officeDocument/2006/bibliography"/>
   </ds:schemaRefs>

</xml_diff>

<commit_message>
OTC.Core: - Allows multiple active routes at same time - Logger uses now the OTC settings instead of a sepparated settings management. RS.Control: - Allows record route activation hotkeys for route editor RS.App: - Loggers can be configured throw settings view
</commit_message>
<xml_diff>
--- a/docs/manual.docx
+++ b/docs/manual.docx
@@ -223,7 +223,7 @@
           <w:lang w:val="en-GB"/>
         </w:rPr>
       </w:pPr>
-      <w:bookmarkStart w:id="0" w:name="_Toc36141705"/>
+      <w:bookmarkStart w:id="0" w:name="_Toc36663515"/>
       <w:r>
         <w:rPr>
           <w:lang w:val="en-GB"/>
@@ -262,7 +262,7 @@
         </w:rPr>
         <w:fldChar w:fldCharType="separate"/>
       </w:r>
-      <w:hyperlink w:anchor="_Toc36141705" w:history="1">
+      <w:hyperlink w:anchor="_Toc36663515" w:history="1">
         <w:r>
           <w:rPr>
             <w:rStyle w:val="Hipervnculo"/>
@@ -290,7 +290,7 @@
             <w:noProof/>
             <w:webHidden/>
           </w:rPr>
-          <w:instrText xml:space="preserve"> PAGEREF _Toc36141705 \h </w:instrText>
+          <w:instrText xml:space="preserve"> PAGEREF _Toc36663515 \h </w:instrText>
         </w:r>
         <w:r>
           <w:rPr>
@@ -332,7 +332,7 @@
           <w:lang w:eastAsia="es-ES"/>
         </w:rPr>
       </w:pPr>
-      <w:hyperlink w:anchor="_Toc36141706" w:history="1">
+      <w:hyperlink w:anchor="_Toc36663516" w:history="1">
         <w:r>
           <w:rPr>
             <w:rStyle w:val="Hipervnculo"/>
@@ -360,7 +360,7 @@
             <w:noProof/>
             <w:webHidden/>
           </w:rPr>
-          <w:instrText xml:space="preserve"> PAGEREF _Toc36141706 \h </w:instrText>
+          <w:instrText xml:space="preserve"> PAGEREF _Toc36663516 \h </w:instrText>
         </w:r>
         <w:r>
           <w:rPr>
@@ -402,7 +402,7 @@
           <w:lang w:eastAsia="es-ES"/>
         </w:rPr>
       </w:pPr>
-      <w:hyperlink w:anchor="_Toc36141707" w:history="1">
+      <w:hyperlink w:anchor="_Toc36663517" w:history="1">
         <w:r>
           <w:rPr>
             <w:rStyle w:val="Hipervnculo"/>
@@ -430,7 +430,7 @@
             <w:noProof/>
             <w:webHidden/>
           </w:rPr>
-          <w:instrText xml:space="preserve"> PAGEREF _Toc36141707 \h </w:instrText>
+          <w:instrText xml:space="preserve"> PAGEREF _Toc36663517 \h </w:instrText>
         </w:r>
         <w:r>
           <w:rPr>
@@ -472,7 +472,7 @@
           <w:lang w:eastAsia="es-ES"/>
         </w:rPr>
       </w:pPr>
-      <w:hyperlink w:anchor="_Toc36141708" w:history="1">
+      <w:hyperlink w:anchor="_Toc36663518" w:history="1">
         <w:r>
           <w:rPr>
             <w:rStyle w:val="Hipervnculo"/>
@@ -517,7 +517,7 @@
             <w:noProof/>
             <w:webHidden/>
           </w:rPr>
-          <w:instrText xml:space="preserve"> PAGEREF _Toc36141708 \h </w:instrText>
+          <w:instrText xml:space="preserve"> PAGEREF _Toc36663518 \h </w:instrText>
         </w:r>
         <w:r>
           <w:rPr>
@@ -559,7 +559,7 @@
           <w:lang w:eastAsia="es-ES"/>
         </w:rPr>
       </w:pPr>
-      <w:hyperlink w:anchor="_Toc36141709" w:history="1">
+      <w:hyperlink w:anchor="_Toc36663519" w:history="1">
         <w:r>
           <w:rPr>
             <w:rStyle w:val="Hipervnculo"/>
@@ -587,7 +587,7 @@
             <w:noProof/>
             <w:webHidden/>
           </w:rPr>
-          <w:instrText xml:space="preserve"> PAGEREF _Toc36141709 \h </w:instrText>
+          <w:instrText xml:space="preserve"> PAGEREF _Toc36663519 \h </w:instrText>
         </w:r>
         <w:r>
           <w:rPr>
@@ -629,7 +629,7 @@
           <w:lang w:eastAsia="es-ES"/>
         </w:rPr>
       </w:pPr>
-      <w:hyperlink w:anchor="_Toc36141710" w:history="1">
+      <w:hyperlink w:anchor="_Toc36663520" w:history="1">
         <w:r>
           <w:rPr>
             <w:rStyle w:val="Hipervnculo"/>
@@ -657,7 +657,7 @@
             <w:noProof/>
             <w:webHidden/>
           </w:rPr>
-          <w:instrText xml:space="preserve"> PAGEREF _Toc36141710 \h </w:instrText>
+          <w:instrText xml:space="preserve"> PAGEREF _Toc36663520 \h </w:instrText>
         </w:r>
         <w:r>
           <w:rPr>
@@ -699,7 +699,7 @@
           <w:lang w:eastAsia="es-ES"/>
         </w:rPr>
       </w:pPr>
-      <w:hyperlink w:anchor="_Toc36141711" w:history="1">
+      <w:hyperlink w:anchor="_Toc36663521" w:history="1">
         <w:r>
           <w:rPr>
             <w:rStyle w:val="Hipervnculo"/>
@@ -727,7 +727,7 @@
             <w:noProof/>
             <w:webHidden/>
           </w:rPr>
-          <w:instrText xml:space="preserve"> PAGEREF _Toc36141711 \h </w:instrText>
+          <w:instrText xml:space="preserve"> PAGEREF _Toc36663521 \h </w:instrText>
         </w:r>
         <w:r>
           <w:rPr>
@@ -769,7 +769,7 @@
           <w:lang w:eastAsia="es-ES"/>
         </w:rPr>
       </w:pPr>
-      <w:hyperlink w:anchor="_Toc36141712" w:history="1">
+      <w:hyperlink w:anchor="_Toc36663522" w:history="1">
         <w:r>
           <w:rPr>
             <w:rStyle w:val="Hipervnculo"/>
@@ -797,7 +797,7 @@
             <w:noProof/>
             <w:webHidden/>
           </w:rPr>
-          <w:instrText xml:space="preserve"> PAGEREF _Toc36141712 \h </w:instrText>
+          <w:instrText xml:space="preserve"> PAGEREF _Toc36663522 \h </w:instrText>
         </w:r>
         <w:r>
           <w:rPr>
@@ -839,7 +839,7 @@
           <w:lang w:eastAsia="es-ES"/>
         </w:rPr>
       </w:pPr>
-      <w:hyperlink w:anchor="_Toc36141713" w:history="1">
+      <w:hyperlink w:anchor="_Toc36663523" w:history="1">
         <w:r>
           <w:rPr>
             <w:rStyle w:val="Hipervnculo"/>
@@ -867,7 +867,7 @@
             <w:noProof/>
             <w:webHidden/>
           </w:rPr>
-          <w:instrText xml:space="preserve"> PAGEREF _Toc36141713 \h </w:instrText>
+          <w:instrText xml:space="preserve"> PAGEREF _Toc36663523 \h </w:instrText>
         </w:r>
         <w:r>
           <w:rPr>
@@ -909,7 +909,7 @@
           <w:lang w:eastAsia="es-ES"/>
         </w:rPr>
       </w:pPr>
-      <w:hyperlink w:anchor="_Toc36141714" w:history="1">
+      <w:hyperlink w:anchor="_Toc36663524" w:history="1">
         <w:r>
           <w:rPr>
             <w:rStyle w:val="Hipervnculo"/>
@@ -937,7 +937,7 @@
             <w:noProof/>
             <w:webHidden/>
           </w:rPr>
-          <w:instrText xml:space="preserve"> PAGEREF _Toc36141714 \h </w:instrText>
+          <w:instrText xml:space="preserve"> PAGEREF _Toc36663524 \h </w:instrText>
         </w:r>
         <w:r>
           <w:rPr>
@@ -980,7 +980,7 @@
           <w:lang w:eastAsia="es-ES"/>
         </w:rPr>
       </w:pPr>
-      <w:hyperlink w:anchor="_Toc36141715" w:history="1">
+      <w:hyperlink w:anchor="_Toc36663525" w:history="1">
         <w:r>
           <w:rPr>
             <w:rStyle w:val="Hipervnculo"/>
@@ -1008,7 +1008,7 @@
             <w:noProof/>
             <w:webHidden/>
           </w:rPr>
-          <w:instrText xml:space="preserve"> PAGEREF _Toc36141715 \h </w:instrText>
+          <w:instrText xml:space="preserve"> PAGEREF _Toc36663525 \h </w:instrText>
         </w:r>
         <w:r>
           <w:rPr>
@@ -1050,7 +1050,7 @@
           <w:lang w:eastAsia="es-ES"/>
         </w:rPr>
       </w:pPr>
-      <w:hyperlink w:anchor="_Toc36141716" w:history="1">
+      <w:hyperlink w:anchor="_Toc36663526" w:history="1">
         <w:r>
           <w:rPr>
             <w:rStyle w:val="Hipervnculo"/>
@@ -1078,7 +1078,7 @@
             <w:noProof/>
             <w:webHidden/>
           </w:rPr>
-          <w:instrText xml:space="preserve"> PAGEREF _Toc36141716 \h </w:instrText>
+          <w:instrText xml:space="preserve"> PAGEREF _Toc36663526 \h </w:instrText>
         </w:r>
         <w:r>
           <w:rPr>
@@ -1120,7 +1120,7 @@
           <w:lang w:eastAsia="es-ES"/>
         </w:rPr>
       </w:pPr>
-      <w:hyperlink w:anchor="_Toc36141717" w:history="1">
+      <w:hyperlink w:anchor="_Toc36663527" w:history="1">
         <w:r>
           <w:rPr>
             <w:rStyle w:val="Hipervnculo"/>
@@ -1148,7 +1148,7 @@
             <w:noProof/>
             <w:webHidden/>
           </w:rPr>
-          <w:instrText xml:space="preserve"> PAGEREF _Toc36141717 \h </w:instrText>
+          <w:instrText xml:space="preserve"> PAGEREF _Toc36663527 \h </w:instrText>
         </w:r>
         <w:r>
           <w:rPr>
@@ -1190,7 +1190,7 @@
           <w:lang w:eastAsia="es-ES"/>
         </w:rPr>
       </w:pPr>
-      <w:hyperlink w:anchor="_Toc36141718" w:history="1">
+      <w:hyperlink w:anchor="_Toc36663528" w:history="1">
         <w:r>
           <w:rPr>
             <w:rStyle w:val="Hipervnculo"/>
@@ -1218,7 +1218,7 @@
             <w:noProof/>
             <w:webHidden/>
           </w:rPr>
-          <w:instrText xml:space="preserve"> PAGEREF _Toc36141718 \h </w:instrText>
+          <w:instrText xml:space="preserve"> PAGEREF _Toc36663528 \h </w:instrText>
         </w:r>
         <w:r>
           <w:rPr>
@@ -1260,7 +1260,7 @@
           <w:lang w:eastAsia="es-ES"/>
         </w:rPr>
       </w:pPr>
-      <w:hyperlink w:anchor="_Toc36141719" w:history="1">
+      <w:hyperlink w:anchor="_Toc36663529" w:history="1">
         <w:r>
           <w:rPr>
             <w:rStyle w:val="Hipervnculo"/>
@@ -1288,7 +1288,7 @@
             <w:noProof/>
             <w:webHidden/>
           </w:rPr>
-          <w:instrText xml:space="preserve"> PAGEREF _Toc36141719 \h </w:instrText>
+          <w:instrText xml:space="preserve"> PAGEREF _Toc36663529 \h </w:instrText>
         </w:r>
         <w:r>
           <w:rPr>
@@ -1330,7 +1330,7 @@
           <w:lang w:eastAsia="es-ES"/>
         </w:rPr>
       </w:pPr>
-      <w:hyperlink w:anchor="_Toc36141720" w:history="1">
+      <w:hyperlink w:anchor="_Toc36663530" w:history="1">
         <w:r>
           <w:rPr>
             <w:rStyle w:val="Hipervnculo"/>
@@ -1358,7 +1358,7 @@
             <w:noProof/>
             <w:webHidden/>
           </w:rPr>
-          <w:instrText xml:space="preserve"> PAGEREF _Toc36141720 \h </w:instrText>
+          <w:instrText xml:space="preserve"> PAGEREF _Toc36663530 \h </w:instrText>
         </w:r>
         <w:r>
           <w:rPr>
@@ -1400,7 +1400,7 @@
           <w:lang w:eastAsia="es-ES"/>
         </w:rPr>
       </w:pPr>
-      <w:hyperlink w:anchor="_Toc36141721" w:history="1">
+      <w:hyperlink w:anchor="_Toc36663531" w:history="1">
         <w:r>
           <w:rPr>
             <w:rStyle w:val="Hipervnculo"/>
@@ -1428,7 +1428,7 @@
             <w:noProof/>
             <w:webHidden/>
           </w:rPr>
-          <w:instrText xml:space="preserve"> PAGEREF _Toc36141721 \h </w:instrText>
+          <w:instrText xml:space="preserve"> PAGEREF _Toc36663531 \h </w:instrText>
         </w:r>
         <w:r>
           <w:rPr>
@@ -1470,14 +1470,14 @@
           <w:lang w:eastAsia="es-ES"/>
         </w:rPr>
       </w:pPr>
-      <w:hyperlink w:anchor="_Toc36141722" w:history="1">
+      <w:hyperlink w:anchor="_Toc36663532" w:history="1">
         <w:r>
           <w:rPr>
             <w:rStyle w:val="Hipervnculo"/>
             <w:noProof/>
             <w:lang w:val="en-GB"/>
           </w:rPr>
-          <w:t>Installing new systems</w:t>
+          <w:t>Installing new themes</w:t>
         </w:r>
         <w:r>
           <w:rPr>
@@ -1498,7 +1498,7 @@
             <w:noProof/>
             <w:webHidden/>
           </w:rPr>
-          <w:instrText xml:space="preserve"> PAGEREF _Toc36141722 \h </w:instrText>
+          <w:instrText xml:space="preserve"> PAGEREF _Toc36663532 \h </w:instrText>
         </w:r>
         <w:r>
           <w:rPr>
@@ -1519,6 +1519,288 @@
             <w:webHidden/>
           </w:rPr>
           <w:t>8</w:t>
+        </w:r>
+        <w:r>
+          <w:rPr>
+            <w:noProof/>
+            <w:webHidden/>
+          </w:rPr>
+          <w:fldChar w:fldCharType="end"/>
+        </w:r>
+      </w:hyperlink>
+    </w:p>
+    <w:p>
+      <w:pPr>
+        <w:pStyle w:val="TDC2"/>
+        <w:tabs>
+          <w:tab w:val="right" w:leader="dot" w:pos="8494"/>
+        </w:tabs>
+        <w:rPr>
+          <w:noProof/>
+          <w:lang w:eastAsia="es-ES"/>
+        </w:rPr>
+      </w:pPr>
+      <w:hyperlink w:anchor="_Toc36663533" w:history="1">
+        <w:r>
+          <w:rPr>
+            <w:rStyle w:val="Hipervnculo"/>
+            <w:noProof/>
+            <w:lang w:val="en-GB"/>
+          </w:rPr>
+          <w:t>Routes</w:t>
+        </w:r>
+        <w:r>
+          <w:rPr>
+            <w:noProof/>
+            <w:webHidden/>
+          </w:rPr>
+          <w:tab/>
+        </w:r>
+        <w:r>
+          <w:rPr>
+            <w:noProof/>
+            <w:webHidden/>
+          </w:rPr>
+          <w:fldChar w:fldCharType="begin"/>
+        </w:r>
+        <w:r>
+          <w:rPr>
+            <w:noProof/>
+            <w:webHidden/>
+          </w:rPr>
+          <w:instrText xml:space="preserve"> PAGEREF _Toc36663533 \h </w:instrText>
+        </w:r>
+        <w:r>
+          <w:rPr>
+            <w:noProof/>
+            <w:webHidden/>
+          </w:rPr>
+        </w:r>
+        <w:r>
+          <w:rPr>
+            <w:noProof/>
+            <w:webHidden/>
+          </w:rPr>
+          <w:fldChar w:fldCharType="separate"/>
+        </w:r>
+        <w:r>
+          <w:rPr>
+            <w:noProof/>
+            <w:webHidden/>
+          </w:rPr>
+          <w:t>8</w:t>
+        </w:r>
+        <w:r>
+          <w:rPr>
+            <w:noProof/>
+            <w:webHidden/>
+          </w:rPr>
+          <w:fldChar w:fldCharType="end"/>
+        </w:r>
+      </w:hyperlink>
+    </w:p>
+    <w:p>
+      <w:pPr>
+        <w:pStyle w:val="TDC3"/>
+        <w:tabs>
+          <w:tab w:val="right" w:leader="dot" w:pos="8494"/>
+        </w:tabs>
+        <w:rPr>
+          <w:noProof/>
+          <w:lang w:eastAsia="es-ES"/>
+        </w:rPr>
+      </w:pPr>
+      <w:hyperlink w:anchor="_Toc36663534" w:history="1">
+        <w:r>
+          <w:rPr>
+            <w:rStyle w:val="Hipervnculo"/>
+            <w:noProof/>
+            <w:lang w:val="en-GB"/>
+          </w:rPr>
+          <w:t>Designing routes</w:t>
+        </w:r>
+        <w:r>
+          <w:rPr>
+            <w:noProof/>
+            <w:webHidden/>
+          </w:rPr>
+          <w:tab/>
+        </w:r>
+        <w:r>
+          <w:rPr>
+            <w:noProof/>
+            <w:webHidden/>
+          </w:rPr>
+          <w:fldChar w:fldCharType="begin"/>
+        </w:r>
+        <w:r>
+          <w:rPr>
+            <w:noProof/>
+            <w:webHidden/>
+          </w:rPr>
+          <w:instrText xml:space="preserve"> PAGEREF _Toc36663534 \h </w:instrText>
+        </w:r>
+        <w:r>
+          <w:rPr>
+            <w:noProof/>
+            <w:webHidden/>
+          </w:rPr>
+        </w:r>
+        <w:r>
+          <w:rPr>
+            <w:noProof/>
+            <w:webHidden/>
+          </w:rPr>
+          <w:fldChar w:fldCharType="separate"/>
+        </w:r>
+        <w:r>
+          <w:rPr>
+            <w:noProof/>
+            <w:webHidden/>
+          </w:rPr>
+          <w:t>9</w:t>
+        </w:r>
+        <w:r>
+          <w:rPr>
+            <w:noProof/>
+            <w:webHidden/>
+          </w:rPr>
+          <w:fldChar w:fldCharType="end"/>
+        </w:r>
+      </w:hyperlink>
+    </w:p>
+    <w:p>
+      <w:pPr>
+        <w:pStyle w:val="TDC4"/>
+        <w:tabs>
+          <w:tab w:val="right" w:leader="dot" w:pos="8494"/>
+        </w:tabs>
+        <w:rPr>
+          <w:rFonts w:eastAsiaTheme="minorEastAsia"/>
+          <w:noProof/>
+          <w:lang w:eastAsia="es-ES"/>
+        </w:rPr>
+      </w:pPr>
+      <w:hyperlink w:anchor="_Toc36663535" w:history="1">
+        <w:r>
+          <w:rPr>
+            <w:rStyle w:val="Hipervnculo"/>
+            <w:noProof/>
+            <w:lang w:val="en-GB"/>
+          </w:rPr>
+          <w:t>Create new route</w:t>
+        </w:r>
+        <w:r>
+          <w:rPr>
+            <w:noProof/>
+            <w:webHidden/>
+          </w:rPr>
+          <w:tab/>
+        </w:r>
+        <w:r>
+          <w:rPr>
+            <w:noProof/>
+            <w:webHidden/>
+          </w:rPr>
+          <w:fldChar w:fldCharType="begin"/>
+        </w:r>
+        <w:r>
+          <w:rPr>
+            <w:noProof/>
+            <w:webHidden/>
+          </w:rPr>
+          <w:instrText xml:space="preserve"> PAGEREF _Toc36663535 \h </w:instrText>
+        </w:r>
+        <w:r>
+          <w:rPr>
+            <w:noProof/>
+            <w:webHidden/>
+          </w:rPr>
+        </w:r>
+        <w:r>
+          <w:rPr>
+            <w:noProof/>
+            <w:webHidden/>
+          </w:rPr>
+          <w:fldChar w:fldCharType="separate"/>
+        </w:r>
+        <w:r>
+          <w:rPr>
+            <w:noProof/>
+            <w:webHidden/>
+          </w:rPr>
+          <w:t>9</w:t>
+        </w:r>
+        <w:r>
+          <w:rPr>
+            <w:noProof/>
+            <w:webHidden/>
+          </w:rPr>
+          <w:fldChar w:fldCharType="end"/>
+        </w:r>
+      </w:hyperlink>
+    </w:p>
+    <w:p>
+      <w:pPr>
+        <w:pStyle w:val="TDC4"/>
+        <w:tabs>
+          <w:tab w:val="right" w:leader="dot" w:pos="8494"/>
+        </w:tabs>
+        <w:rPr>
+          <w:rFonts w:eastAsiaTheme="minorEastAsia"/>
+          <w:noProof/>
+          <w:lang w:eastAsia="es-ES"/>
+        </w:rPr>
+      </w:pPr>
+      <w:hyperlink w:anchor="_Toc36663536" w:history="1">
+        <w:r>
+          <w:rPr>
+            <w:rStyle w:val="Hipervnculo"/>
+            <w:noProof/>
+            <w:lang w:val="en-GB"/>
+          </w:rPr>
+          <w:t>Edit exiting route properties</w:t>
+        </w:r>
+        <w:r>
+          <w:rPr>
+            <w:noProof/>
+            <w:webHidden/>
+          </w:rPr>
+          <w:tab/>
+        </w:r>
+        <w:r>
+          <w:rPr>
+            <w:noProof/>
+            <w:webHidden/>
+          </w:rPr>
+          <w:fldChar w:fldCharType="begin"/>
+        </w:r>
+        <w:r>
+          <w:rPr>
+            <w:noProof/>
+            <w:webHidden/>
+          </w:rPr>
+          <w:instrText xml:space="preserve"> PAGEREF _Toc36663536 \h </w:instrText>
+        </w:r>
+        <w:r>
+          <w:rPr>
+            <w:noProof/>
+            <w:webHidden/>
+          </w:rPr>
+        </w:r>
+        <w:r>
+          <w:rPr>
+            <w:noProof/>
+            <w:webHidden/>
+          </w:rPr>
+          <w:fldChar w:fldCharType="separate"/>
+        </w:r>
+        <w:r>
+          <w:rPr>
+            <w:noProof/>
+            <w:webHidden/>
+          </w:rPr>
+          <w:t>10</w:t>
         </w:r>
         <w:r>
           <w:rPr>
@@ -1540,7 +1822,7 @@
           <w:lang w:eastAsia="es-ES"/>
         </w:rPr>
       </w:pPr>
-      <w:hyperlink w:anchor="_Toc36141723" w:history="1">
+      <w:hyperlink w:anchor="_Toc36663537" w:history="1">
         <w:r>
           <w:rPr>
             <w:rStyle w:val="Hipervnculo"/>
@@ -1568,7 +1850,7 @@
             <w:noProof/>
             <w:webHidden/>
           </w:rPr>
-          <w:instrText xml:space="preserve"> PAGEREF _Toc36141723 \h </w:instrText>
+          <w:instrText xml:space="preserve"> PAGEREF _Toc36663537 \h </w:instrText>
         </w:r>
         <w:r>
           <w:rPr>
@@ -1588,7 +1870,7 @@
             <w:noProof/>
             <w:webHidden/>
           </w:rPr>
-          <w:t>9</w:t>
+          <w:t>11</w:t>
         </w:r>
         <w:r>
           <w:rPr>
@@ -1610,7 +1892,7 @@
           <w:lang w:eastAsia="es-ES"/>
         </w:rPr>
       </w:pPr>
-      <w:hyperlink w:anchor="_Toc36141724" w:history="1">
+      <w:hyperlink w:anchor="_Toc36663538" w:history="1">
         <w:r>
           <w:rPr>
             <w:rStyle w:val="Hipervnculo"/>
@@ -1638,7 +1920,7 @@
             <w:noProof/>
             <w:webHidden/>
           </w:rPr>
-          <w:instrText xml:space="preserve"> PAGEREF _Toc36141724 \h </w:instrText>
+          <w:instrText xml:space="preserve"> PAGEREF _Toc36663538 \h </w:instrText>
         </w:r>
         <w:r>
           <w:rPr>
@@ -1658,7 +1940,7 @@
             <w:noProof/>
             <w:webHidden/>
           </w:rPr>
-          <w:t>9</w:t>
+          <w:t>11</w:t>
         </w:r>
         <w:r>
           <w:rPr>
@@ -1680,7 +1962,7 @@
           <w:lang w:eastAsia="es-ES"/>
         </w:rPr>
       </w:pPr>
-      <w:hyperlink w:anchor="_Toc36141725" w:history="1">
+      <w:hyperlink w:anchor="_Toc36663539" w:history="1">
         <w:r>
           <w:rPr>
             <w:rStyle w:val="Hipervnculo"/>
@@ -1708,7 +1990,7 @@
             <w:noProof/>
             <w:webHidden/>
           </w:rPr>
-          <w:instrText xml:space="preserve"> PAGEREF _Toc36141725 \h </w:instrText>
+          <w:instrText xml:space="preserve"> PAGEREF _Toc36663539 \h </w:instrText>
         </w:r>
         <w:r>
           <w:rPr>
@@ -1728,7 +2010,7 @@
             <w:noProof/>
             <w:webHidden/>
           </w:rPr>
-          <w:t>9</w:t>
+          <w:t>11</w:t>
         </w:r>
         <w:r>
           <w:rPr>
@@ -1750,7 +2032,7 @@
           <w:lang w:eastAsia="es-ES"/>
         </w:rPr>
       </w:pPr>
-      <w:hyperlink w:anchor="_Toc36141726" w:history="1">
+      <w:hyperlink w:anchor="_Toc36663540" w:history="1">
         <w:r>
           <w:rPr>
             <w:rStyle w:val="Hipervnculo"/>
@@ -1778,7 +2060,7 @@
             <w:noProof/>
             <w:webHidden/>
           </w:rPr>
-          <w:instrText xml:space="preserve"> PAGEREF _Toc36141726 \h </w:instrText>
+          <w:instrText xml:space="preserve"> PAGEREF _Toc36663540 \h </w:instrText>
         </w:r>
         <w:r>
           <w:rPr>
@@ -1798,7 +2080,7 @@
             <w:noProof/>
             <w:webHidden/>
           </w:rPr>
-          <w:t>9</w:t>
+          <w:t>11</w:t>
         </w:r>
         <w:r>
           <w:rPr>
@@ -1820,7 +2102,7 @@
           <w:lang w:eastAsia="es-ES"/>
         </w:rPr>
       </w:pPr>
-      <w:hyperlink w:anchor="_Toc36141727" w:history="1">
+      <w:hyperlink w:anchor="_Toc36663541" w:history="1">
         <w:r>
           <w:rPr>
             <w:rStyle w:val="Hipervnculo"/>
@@ -1848,7 +2130,7 @@
             <w:noProof/>
             <w:webHidden/>
           </w:rPr>
-          <w:instrText xml:space="preserve"> PAGEREF _Toc36141727 \h </w:instrText>
+          <w:instrText xml:space="preserve"> PAGEREF _Toc36663541 \h </w:instrText>
         </w:r>
         <w:r>
           <w:rPr>
@@ -1868,7 +2150,7 @@
             <w:noProof/>
             <w:webHidden/>
           </w:rPr>
-          <w:t>10</w:t>
+          <w:t>12</w:t>
         </w:r>
         <w:r>
           <w:rPr>
@@ -1890,7 +2172,7 @@
           <w:lang w:eastAsia="es-ES"/>
         </w:rPr>
       </w:pPr>
-      <w:hyperlink w:anchor="_Toc36141728" w:history="1">
+      <w:hyperlink w:anchor="_Toc36663542" w:history="1">
         <w:r>
           <w:rPr>
             <w:rStyle w:val="Hipervnculo"/>
@@ -1918,7 +2200,7 @@
             <w:noProof/>
             <w:webHidden/>
           </w:rPr>
-          <w:instrText xml:space="preserve"> PAGEREF _Toc36141728 \h </w:instrText>
+          <w:instrText xml:space="preserve"> PAGEREF _Toc36663542 \h </w:instrText>
         </w:r>
         <w:r>
           <w:rPr>
@@ -1938,7 +2220,7 @@
             <w:noProof/>
             <w:webHidden/>
           </w:rPr>
-          <w:t>10</w:t>
+          <w:t>12</w:t>
         </w:r>
         <w:r>
           <w:rPr>
@@ -1960,7 +2242,7 @@
           <w:lang w:eastAsia="es-ES"/>
         </w:rPr>
       </w:pPr>
-      <w:hyperlink w:anchor="_Toc36141729" w:history="1">
+      <w:hyperlink w:anchor="_Toc36663543" w:history="1">
         <w:r>
           <w:rPr>
             <w:rStyle w:val="Hipervnculo"/>
@@ -1988,7 +2270,7 @@
             <w:noProof/>
             <w:webHidden/>
           </w:rPr>
-          <w:instrText xml:space="preserve"> PAGEREF _Toc36141729 \h </w:instrText>
+          <w:instrText xml:space="preserve"> PAGEREF _Toc36663543 \h </w:instrText>
         </w:r>
         <w:r>
           <w:rPr>
@@ -2008,7 +2290,7 @@
             <w:noProof/>
             <w:webHidden/>
           </w:rPr>
-          <w:t>10</w:t>
+          <w:t>12</w:t>
         </w:r>
         <w:r>
           <w:rPr>
@@ -2029,6 +2311,7 @@
       </w:pPr>
       <w:r>
         <w:rPr>
+          <w:rFonts w:eastAsiaTheme="minorEastAsia"/>
           <w:lang w:val="en-GB"/>
         </w:rPr>
         <w:fldChar w:fldCharType="end"/>
@@ -2076,7 +2359,7 @@
           <w:lang w:val="en-GB"/>
         </w:rPr>
       </w:pPr>
-      <w:bookmarkStart w:id="1" w:name="_Toc36141706"/>
+      <w:bookmarkStart w:id="1" w:name="_Toc36663516"/>
       <w:r>
         <w:rPr>
           <w:lang w:val="en-GB"/>
@@ -2173,7 +2456,7 @@
           <w:lang w:val="en-GB"/>
         </w:rPr>
       </w:pPr>
-      <w:bookmarkStart w:id="2" w:name="_Toc36141707"/>
+      <w:bookmarkStart w:id="2" w:name="_Toc36663517"/>
       <w:r>
         <w:rPr>
           <w:lang w:val="en-GB"/>
@@ -2291,7 +2574,7 @@
           <w:lang w:val="en-GB"/>
         </w:rPr>
       </w:pPr>
-      <w:bookmarkStart w:id="3" w:name="_Toc36141708"/>
+      <w:bookmarkStart w:id="3" w:name="_Toc36663518"/>
       <w:r>
         <w:rPr>
           <w:lang w:val="en-GB"/>
@@ -2512,7 +2795,7 @@
           <w:lang w:val="en-GB"/>
         </w:rPr>
       </w:pPr>
-      <w:bookmarkStart w:id="4" w:name="_Toc36141709"/>
+      <w:bookmarkStart w:id="4" w:name="_Toc36663519"/>
       <w:r>
         <w:rPr>
           <w:lang w:val="en-GB"/>
@@ -2537,7 +2820,7 @@
           <w:lang w:val="en-GB"/>
         </w:rPr>
       </w:pPr>
-      <w:bookmarkStart w:id="5" w:name="_Toc36141710"/>
+      <w:bookmarkStart w:id="5" w:name="_Toc36663520"/>
       <w:r>
         <w:rPr>
           <w:lang w:val="en-GB"/>
@@ -2650,7 +2933,7 @@
           <w:lang w:val="en-GB"/>
         </w:rPr>
       </w:pPr>
-      <w:bookmarkStart w:id="6" w:name="_Toc36141711"/>
+      <w:bookmarkStart w:id="6" w:name="_Toc36663521"/>
       <w:r>
         <w:rPr>
           <w:lang w:val="en-GB"/>
@@ -2706,7 +2989,7 @@
           <w:lang w:val="en-GB"/>
         </w:rPr>
       </w:pPr>
-      <w:bookmarkStart w:id="7" w:name="_Toc36141712"/>
+      <w:bookmarkStart w:id="7" w:name="_Toc36663522"/>
       <w:r>
         <w:rPr>
           <w:lang w:val="en-GB"/>
@@ -2755,7 +3038,7 @@
           <w:lang w:val="en-GB"/>
         </w:rPr>
       </w:pPr>
-      <w:bookmarkStart w:id="8" w:name="_Toc36141713"/>
+      <w:bookmarkStart w:id="8" w:name="_Toc36663523"/>
       <w:r>
         <w:rPr>
           <w:lang w:val="en-GB"/>
@@ -2858,7 +3141,7 @@
           <w:lang w:val="en-GB"/>
         </w:rPr>
       </w:pPr>
-      <w:bookmarkStart w:id="9" w:name="_Toc36141714"/>
+      <w:bookmarkStart w:id="9" w:name="_Toc36663524"/>
       <w:r>
         <w:rPr>
           <w:lang w:val="en-GB"/>
@@ -3092,7 +3375,7 @@
           <w:lang w:val="en-GB"/>
         </w:rPr>
       </w:pPr>
-      <w:bookmarkStart w:id="10" w:name="_Toc36141715"/>
+      <w:bookmarkStart w:id="10" w:name="_Toc36663525"/>
       <w:r>
         <w:rPr>
           <w:lang w:val="en-GB"/>
@@ -3452,7 +3735,7 @@
           <w:lang w:val="en-GB"/>
         </w:rPr>
       </w:pPr>
-      <w:bookmarkStart w:id="11" w:name="_Toc36141716"/>
+      <w:bookmarkStart w:id="11" w:name="_Toc36663526"/>
       <w:r>
         <w:rPr>
           <w:lang w:val="en-GB"/>
@@ -3605,7 +3888,7 @@
           <w:lang w:val="en-GB"/>
         </w:rPr>
       </w:pPr>
-      <w:bookmarkStart w:id="12" w:name="_Toc36141717"/>
+      <w:bookmarkStart w:id="12" w:name="_Toc36663527"/>
       <w:r>
         <w:rPr>
           <w:lang w:val="en-GB"/>
@@ -3622,7 +3905,7 @@
           <w:lang w:val="en-GB"/>
         </w:rPr>
       </w:pPr>
-      <w:bookmarkStart w:id="13" w:name="_Toc36141718"/>
+      <w:bookmarkStart w:id="13" w:name="_Toc36663528"/>
       <w:r>
         <w:rPr>
           <w:lang w:val="en-GB"/>
@@ -3690,7 +3973,7 @@
           <w:lang w:val="en-GB"/>
         </w:rPr>
       </w:pPr>
-      <w:bookmarkStart w:id="14" w:name="_Toc36141719"/>
+      <w:bookmarkStart w:id="14" w:name="_Toc36663529"/>
       <w:r>
         <w:rPr>
           <w:lang w:val="en-GB"/>
@@ -5073,7 +5356,7 @@
           <w:lang w:val="en-GB"/>
         </w:rPr>
       </w:pPr>
-      <w:bookmarkStart w:id="15" w:name="_Toc36141720"/>
+      <w:bookmarkStart w:id="15" w:name="_Toc36663530"/>
       <w:r>
         <w:rPr>
           <w:lang w:val="en-GB"/>
@@ -5154,7 +5437,7 @@
           <w:lang w:val="en-GB"/>
         </w:rPr>
       </w:pPr>
-      <w:bookmarkStart w:id="16" w:name="_Toc36141721"/>
+      <w:bookmarkStart w:id="16" w:name="_Toc36663531"/>
       <w:r>
         <w:rPr>
           <w:lang w:val="en-GB"/>
@@ -5553,12 +5836,18 @@
           <w:lang w:val="en-GB"/>
         </w:rPr>
       </w:pPr>
-      <w:bookmarkStart w:id="17" w:name="_Toc36141722"/>
-      <w:r>
-        <w:rPr>
-          <w:lang w:val="en-GB"/>
-        </w:rPr>
-        <w:t>Installing new systems</w:t>
+      <w:bookmarkStart w:id="17" w:name="_Toc36663532"/>
+      <w:r>
+        <w:rPr>
+          <w:lang w:val="en-GB"/>
+        </w:rPr>
+        <w:t xml:space="preserve">Installing new </w:t>
+      </w:r>
+      <w:r>
+        <w:rPr>
+          <w:lang w:val="en-GB"/>
+        </w:rPr>
+        <w:t>themes</w:t>
       </w:r>
       <w:bookmarkEnd w:id="17"/>
     </w:p>
@@ -5597,10 +5886,1415 @@
     </w:p>
     <w:p>
       <w:pPr>
-        <w:rPr>
-          <w:lang w:val="en-GB"/>
-        </w:rPr>
-      </w:pPr>
+        <w:pStyle w:val="Ttulo1"/>
+        <w:rPr>
+          <w:lang w:val="en-GB"/>
+        </w:rPr>
+      </w:pPr>
+      <w:bookmarkStart w:id="18" w:name="_Toc36663533"/>
+      <w:r>
+        <w:rPr>
+          <w:lang w:val="en-GB"/>
+        </w:rPr>
+        <w:t>Routes</w:t>
+      </w:r>
+      <w:bookmarkEnd w:id="18"/>
+    </w:p>
+    <w:p>
+      <w:pPr>
+        <w:rPr>
+          <w:lang w:val="en-GB"/>
+        </w:rPr>
+      </w:pPr>
+      <w:r>
+        <w:rPr>
+          <w:lang w:val="en-GB"/>
+        </w:rPr>
+        <w:t>A route is a section of track, including accessories (turnouts and signals) that can be activated at same time. Usually, the route is used to link two blocks, but it is also possible to create a route with no connection to any block.</w:t>
+      </w:r>
+      <w:r>
+        <w:rPr>
+          <w:lang w:val="en-GB"/>
+        </w:rPr>
+        <w:t xml:space="preserve"> Routes could include elements from more than on switchboard.</w:t>
+      </w:r>
+    </w:p>
+    <w:p>
+      <w:pPr>
+        <w:pStyle w:val="Prrafodelista"/>
+        <w:numPr>
+          <w:ilvl w:val="0"/>
+          <w:numId w:val="4"/>
+        </w:numPr>
+        <w:rPr>
+          <w:lang w:val="en-GB"/>
+        </w:rPr>
+      </w:pPr>
+      <w:r>
+        <w:rPr>
+          <w:b/>
+          <w:lang w:val="en-GB"/>
+        </w:rPr>
+        <w:t>Block interconnection</w:t>
+      </w:r>
+      <w:r>
+        <w:rPr>
+          <w:lang w:val="en-GB"/>
+        </w:rPr>
+        <w:t>: This kind of routes is used to link two block sections.</w:t>
+      </w:r>
+    </w:p>
+    <w:p>
+      <w:pPr>
+        <w:pStyle w:val="Prrafodelista"/>
+        <w:numPr>
+          <w:ilvl w:val="0"/>
+          <w:numId w:val="4"/>
+        </w:numPr>
+        <w:rPr>
+          <w:lang w:val="en-GB"/>
+        </w:rPr>
+      </w:pPr>
+      <w:r>
+        <w:rPr>
+          <w:b/>
+          <w:lang w:val="en-GB"/>
+        </w:rPr>
+        <w:t>Free route</w:t>
+      </w:r>
+      <w:r>
+        <w:rPr>
+          <w:lang w:val="en-GB"/>
+        </w:rPr>
+        <w:t>:</w:t>
+      </w:r>
+      <w:r>
+        <w:rPr>
+          <w:lang w:val="en-GB"/>
+        </w:rPr>
+        <w:t xml:space="preserve"> This kind of routes is used to activate a group of accessories in a single click (or pressing a single key combination).</w:t>
+      </w:r>
+    </w:p>
+    <w:p>
+      <w:pPr>
+        <w:rPr>
+          <w:lang w:val="en-GB"/>
+        </w:rPr>
+      </w:pPr>
+      <w:r>
+        <w:rPr>
+          <w:lang w:val="en-GB"/>
+        </w:rPr>
+        <w:lastRenderedPageBreak/>
+        <w:t xml:space="preserve">When a route is </w:t>
+      </w:r>
+      <w:r>
+        <w:rPr>
+          <w:lang w:val="en-GB"/>
+        </w:rPr>
+        <w:t xml:space="preserve">requested, </w:t>
+      </w:r>
+      <w:proofErr w:type="spellStart"/>
+      <w:r>
+        <w:rPr>
+          <w:b/>
+          <w:lang w:val="en-GB"/>
+        </w:rPr>
+        <w:t>RailwayStudio</w:t>
+      </w:r>
+      <w:proofErr w:type="spellEnd"/>
+      <w:r>
+        <w:rPr>
+          <w:lang w:val="en-GB"/>
+        </w:rPr>
+        <w:t xml:space="preserve"> send all requests to the command station and when all accessories are set to the appropriate status</w:t>
+      </w:r>
+      <w:r>
+        <w:rPr>
+          <w:lang w:val="en-GB"/>
+        </w:rPr>
+        <w:t>, the complete trace is shown in the switchboards</w:t>
+      </w:r>
+      <w:r>
+        <w:rPr>
+          <w:lang w:val="en-GB"/>
+        </w:rPr>
+        <w:t>,</w:t>
+      </w:r>
+      <w:r>
+        <w:rPr>
+          <w:lang w:val="en-GB"/>
+        </w:rPr>
+        <w:t xml:space="preserve"> as shown in the following image:</w:t>
+      </w:r>
+    </w:p>
+    <w:p>
+      <w:pPr>
+        <w:rPr>
+          <w:lang w:val="en-GB"/>
+        </w:rPr>
+      </w:pPr>
+      <w:r>
+        <w:rPr>
+          <w:noProof/>
+          <w:lang w:eastAsia="es-ES"/>
+        </w:rPr>
+        <w:drawing>
+          <wp:inline distT="0" distB="0" distL="0" distR="0">
+            <wp:extent cx="3580028" cy="1568777"/>
+            <wp:effectExtent l="19050" t="0" r="1372" b="0"/>
+            <wp:docPr id="8" name="Imagen 1"/>
+            <wp:cNvGraphicFramePr>
+              <a:graphicFrameLocks xmlns:a="http://schemas.openxmlformats.org/drawingml/2006/main" noChangeAspect="1"/>
+            </wp:cNvGraphicFramePr>
+            <a:graphic xmlns:a="http://schemas.openxmlformats.org/drawingml/2006/main">
+              <a:graphicData uri="http://schemas.openxmlformats.org/drawingml/2006/picture">
+                <pic:pic xmlns:pic="http://schemas.openxmlformats.org/drawingml/2006/picture">
+                  <pic:nvPicPr>
+                    <pic:cNvPr id="0" name="Picture 1"/>
+                    <pic:cNvPicPr>
+                      <a:picLocks noChangeAspect="1" noChangeArrowheads="1"/>
+                    </pic:cNvPicPr>
+                  </pic:nvPicPr>
+                  <pic:blipFill>
+                    <a:blip r:embed="rId22" cstate="print"/>
+                    <a:srcRect/>
+                    <a:stretch>
+                      <a:fillRect/>
+                    </a:stretch>
+                  </pic:blipFill>
+                  <pic:spPr bwMode="auto">
+                    <a:xfrm>
+                      <a:off x="0" y="0"/>
+                      <a:ext cx="3589754" cy="1573039"/>
+                    </a:xfrm>
+                    <a:prstGeom prst="rect">
+                      <a:avLst/>
+                    </a:prstGeom>
+                    <a:noFill/>
+                    <a:ln w="9525">
+                      <a:noFill/>
+                      <a:miter lim="800000"/>
+                      <a:headEnd/>
+                      <a:tailEnd/>
+                    </a:ln>
+                  </pic:spPr>
+                </pic:pic>
+              </a:graphicData>
+            </a:graphic>
+          </wp:inline>
+        </w:drawing>
+      </w:r>
+    </w:p>
+    <w:p>
+      <w:pPr>
+        <w:pStyle w:val="Ttulo2"/>
+        <w:rPr>
+          <w:lang w:val="en-GB"/>
+        </w:rPr>
+      </w:pPr>
+      <w:bookmarkStart w:id="19" w:name="_Toc36663534"/>
+      <w:r>
+        <w:rPr>
+          <w:lang w:val="en-GB"/>
+        </w:rPr>
+        <w:t>Designing routes</w:t>
+      </w:r>
+      <w:bookmarkEnd w:id="19"/>
+    </w:p>
+    <w:p>
+      <w:pPr>
+        <w:rPr>
+          <w:lang w:val="en-GB"/>
+        </w:rPr>
+      </w:pPr>
+      <w:r>
+        <w:rPr>
+          <w:lang w:val="en-GB"/>
+        </w:rPr>
+        <w:t xml:space="preserve">All routes should be managed using the </w:t>
+      </w:r>
+      <w:r>
+        <w:rPr>
+          <w:b/>
+          <w:lang w:val="en-GB"/>
+        </w:rPr>
+        <w:t>Route designer</w:t>
+      </w:r>
+      <w:r>
+        <w:rPr>
+          <w:lang w:val="en-GB"/>
+        </w:rPr>
+        <w:t xml:space="preserve"> module. Using this module, all routes can be easily created, modified or removed from the current project.</w:t>
+      </w:r>
+    </w:p>
+    <w:p>
+      <w:pPr>
+        <w:pStyle w:val="Ttulo3"/>
+        <w:rPr>
+          <w:lang w:val="en-GB"/>
+        </w:rPr>
+      </w:pPr>
+      <w:bookmarkStart w:id="20" w:name="_Toc36663535"/>
+      <w:r>
+        <w:rPr>
+          <w:lang w:val="en-GB"/>
+        </w:rPr>
+        <w:t>Create new route</w:t>
+      </w:r>
+      <w:bookmarkEnd w:id="20"/>
+    </w:p>
+    <w:p>
+      <w:pPr>
+        <w:pStyle w:val="Prrafodelista"/>
+        <w:numPr>
+          <w:ilvl w:val="0"/>
+          <w:numId w:val="5"/>
+        </w:numPr>
+        <w:ind w:left="714" w:hanging="357"/>
+        <w:contextualSpacing w:val="0"/>
+        <w:rPr>
+          <w:lang w:val="en-GB"/>
+        </w:rPr>
+      </w:pPr>
+      <w:r>
+        <w:rPr>
+          <w:lang w:val="en-GB"/>
+        </w:rPr>
+        <w:t xml:space="preserve">Open the </w:t>
+      </w:r>
+      <w:r>
+        <w:rPr>
+          <w:b/>
+          <w:lang w:val="en-GB"/>
+        </w:rPr>
+        <w:t>Route designer</w:t>
+      </w:r>
+      <w:r>
+        <w:rPr>
+          <w:lang w:val="en-GB"/>
+        </w:rPr>
+        <w:t xml:space="preserve"> module from the </w:t>
+      </w:r>
+      <w:r>
+        <w:rPr>
+          <w:i/>
+          <w:lang w:val="en-GB"/>
+        </w:rPr>
+        <w:t xml:space="preserve">Modules </w:t>
+      </w:r>
+      <w:r>
+        <w:rPr>
+          <w:lang w:val="en-GB"/>
+        </w:rPr>
+        <w:t>toolbox</w:t>
+      </w:r>
+      <w:r>
+        <w:rPr>
+          <w:lang w:val="en-GB"/>
+        </w:rPr>
+        <w:t>. The routes list will be shown.</w:t>
+      </w:r>
+    </w:p>
+    <w:p>
+      <w:pPr>
+        <w:pStyle w:val="Prrafodelista"/>
+        <w:contextualSpacing w:val="0"/>
+        <w:rPr>
+          <w:lang w:val="en-GB"/>
+        </w:rPr>
+      </w:pPr>
+      <w:r>
+        <w:rPr>
+          <w:noProof/>
+          <w:lang w:eastAsia="es-ES"/>
+        </w:rPr>
+        <w:drawing>
+          <wp:inline distT="0" distB="0" distL="0" distR="0">
+            <wp:extent cx="2811932" cy="2205222"/>
+            <wp:effectExtent l="19050" t="0" r="7468" b="0"/>
+            <wp:docPr id="13" name="Imagen 4"/>
+            <wp:cNvGraphicFramePr>
+              <a:graphicFrameLocks xmlns:a="http://schemas.openxmlformats.org/drawingml/2006/main" noChangeAspect="1"/>
+            </wp:cNvGraphicFramePr>
+            <a:graphic xmlns:a="http://schemas.openxmlformats.org/drawingml/2006/main">
+              <a:graphicData uri="http://schemas.openxmlformats.org/drawingml/2006/picture">
+                <pic:pic xmlns:pic="http://schemas.openxmlformats.org/drawingml/2006/picture">
+                  <pic:nvPicPr>
+                    <pic:cNvPr id="0" name="Picture 4"/>
+                    <pic:cNvPicPr>
+                      <a:picLocks noChangeAspect="1" noChangeArrowheads="1"/>
+                    </pic:cNvPicPr>
+                  </pic:nvPicPr>
+                  <pic:blipFill>
+                    <a:blip r:embed="rId23" cstate="print"/>
+                    <a:srcRect/>
+                    <a:stretch>
+                      <a:fillRect/>
+                    </a:stretch>
+                  </pic:blipFill>
+                  <pic:spPr bwMode="auto">
+                    <a:xfrm>
+                      <a:off x="0" y="0"/>
+                      <a:ext cx="2812705" cy="2205828"/>
+                    </a:xfrm>
+                    <a:prstGeom prst="rect">
+                      <a:avLst/>
+                    </a:prstGeom>
+                    <a:noFill/>
+                    <a:ln w="9525">
+                      <a:noFill/>
+                      <a:miter lim="800000"/>
+                      <a:headEnd/>
+                      <a:tailEnd/>
+                    </a:ln>
+                  </pic:spPr>
+                </pic:pic>
+              </a:graphicData>
+            </a:graphic>
+          </wp:inline>
+        </w:drawing>
+      </w:r>
+    </w:p>
+    <w:p>
+      <w:pPr>
+        <w:pStyle w:val="Prrafodelista"/>
+        <w:numPr>
+          <w:ilvl w:val="0"/>
+          <w:numId w:val="5"/>
+        </w:numPr>
+        <w:ind w:left="714" w:hanging="357"/>
+        <w:contextualSpacing w:val="0"/>
+        <w:rPr>
+          <w:lang w:val="en-GB"/>
+        </w:rPr>
+      </w:pPr>
+      <w:r>
+        <w:rPr>
+          <w:lang w:val="en-GB"/>
+        </w:rPr>
+        <w:t xml:space="preserve">Select </w:t>
+      </w:r>
+      <w:proofErr w:type="gramStart"/>
+      <w:r>
+        <w:rPr>
+          <w:i/>
+          <w:lang w:val="en-GB"/>
+        </w:rPr>
+        <w:t>New</w:t>
+      </w:r>
+      <w:proofErr w:type="gramEnd"/>
+      <w:r>
+        <w:rPr>
+          <w:i/>
+          <w:lang w:val="en-GB"/>
+        </w:rPr>
+        <w:t xml:space="preserve"> route</w:t>
+      </w:r>
+      <w:r>
+        <w:rPr>
+          <w:lang w:val="en-GB"/>
+        </w:rPr>
+        <w:t xml:space="preserve"> from the main toolbar. The route designer will be shown</w:t>
+      </w:r>
+      <w:r>
+        <w:rPr>
+          <w:lang w:val="en-GB"/>
+        </w:rPr>
+        <w:t>,</w:t>
+      </w:r>
+      <w:r>
+        <w:rPr>
+          <w:lang w:val="en-GB"/>
+        </w:rPr>
+        <w:t xml:space="preserve"> with an empty route</w:t>
+      </w:r>
+      <w:r>
+        <w:rPr>
+          <w:lang w:val="en-GB"/>
+        </w:rPr>
+        <w:t xml:space="preserve"> layout</w:t>
+      </w:r>
+      <w:r>
+        <w:rPr>
+          <w:lang w:val="en-GB"/>
+        </w:rPr>
+        <w:t>.</w:t>
+      </w:r>
+    </w:p>
+    <w:p>
+      <w:pPr>
+        <w:pStyle w:val="Prrafodelista"/>
+        <w:contextualSpacing w:val="0"/>
+        <w:rPr>
+          <w:lang w:val="en-GB"/>
+        </w:rPr>
+      </w:pPr>
+      <w:r>
+        <w:rPr>
+          <w:noProof/>
+          <w:lang w:eastAsia="es-ES"/>
+        </w:rPr>
+        <w:drawing>
+          <wp:inline distT="0" distB="0" distL="0" distR="0">
+            <wp:extent cx="3850691" cy="2050997"/>
+            <wp:effectExtent l="19050" t="0" r="0" b="0"/>
+            <wp:docPr id="14" name="Imagen 7"/>
+            <wp:cNvGraphicFramePr>
+              <a:graphicFrameLocks xmlns:a="http://schemas.openxmlformats.org/drawingml/2006/main" noChangeAspect="1"/>
+            </wp:cNvGraphicFramePr>
+            <a:graphic xmlns:a="http://schemas.openxmlformats.org/drawingml/2006/main">
+              <a:graphicData uri="http://schemas.openxmlformats.org/drawingml/2006/picture">
+                <pic:pic xmlns:pic="http://schemas.openxmlformats.org/drawingml/2006/picture">
+                  <pic:nvPicPr>
+                    <pic:cNvPr id="0" name="Picture 7"/>
+                    <pic:cNvPicPr>
+                      <a:picLocks noChangeAspect="1" noChangeArrowheads="1"/>
+                    </pic:cNvPicPr>
+                  </pic:nvPicPr>
+                  <pic:blipFill>
+                    <a:blip r:embed="rId24" cstate="print"/>
+                    <a:srcRect/>
+                    <a:stretch>
+                      <a:fillRect/>
+                    </a:stretch>
+                  </pic:blipFill>
+                  <pic:spPr bwMode="auto">
+                    <a:xfrm>
+                      <a:off x="0" y="0"/>
+                      <a:ext cx="3854862" cy="2053218"/>
+                    </a:xfrm>
+                    <a:prstGeom prst="rect">
+                      <a:avLst/>
+                    </a:prstGeom>
+                    <a:noFill/>
+                    <a:ln w="9525">
+                      <a:noFill/>
+                      <a:miter lim="800000"/>
+                      <a:headEnd/>
+                      <a:tailEnd/>
+                    </a:ln>
+                  </pic:spPr>
+                </pic:pic>
+              </a:graphicData>
+            </a:graphic>
+          </wp:inline>
+        </w:drawing>
+      </w:r>
+    </w:p>
+    <w:p>
+      <w:pPr>
+        <w:pStyle w:val="Prrafodelista"/>
+        <w:numPr>
+          <w:ilvl w:val="0"/>
+          <w:numId w:val="5"/>
+        </w:numPr>
+        <w:spacing w:line="240" w:lineRule="auto"/>
+        <w:ind w:left="714" w:hanging="357"/>
+        <w:contextualSpacing w:val="0"/>
+        <w:rPr>
+          <w:lang w:val="en-GB"/>
+        </w:rPr>
+      </w:pPr>
+      <w:r>
+        <w:rPr>
+          <w:lang w:val="en-GB"/>
+        </w:rPr>
+        <w:lastRenderedPageBreak/>
+        <w:t>Set the elements into the route:</w:t>
+      </w:r>
+    </w:p>
+    <w:p>
+      <w:pPr>
+        <w:pStyle w:val="Prrafodelista"/>
+        <w:numPr>
+          <w:ilvl w:val="1"/>
+          <w:numId w:val="5"/>
+        </w:numPr>
+        <w:ind w:left="1134"/>
+        <w:rPr>
+          <w:lang w:val="en-GB"/>
+        </w:rPr>
+      </w:pPr>
+      <w:r>
+        <w:rPr>
+          <w:lang w:val="en-GB"/>
+        </w:rPr>
+        <w:t>Click on single track elements to enable/disable the elements in the route.</w:t>
+      </w:r>
+    </w:p>
+    <w:p>
+      <w:pPr>
+        <w:pStyle w:val="Prrafodelista"/>
+        <w:numPr>
+          <w:ilvl w:val="1"/>
+          <w:numId w:val="5"/>
+        </w:numPr>
+        <w:spacing w:after="120" w:line="240" w:lineRule="auto"/>
+        <w:ind w:left="1134" w:hanging="357"/>
+        <w:contextualSpacing w:val="0"/>
+        <w:rPr>
+          <w:lang w:val="en-GB"/>
+        </w:rPr>
+      </w:pPr>
+      <w:r>
+        <w:rPr>
+          <w:lang w:val="en-GB"/>
+        </w:rPr>
+        <w:t>Click on accessory elements to show the menu:</w:t>
+      </w:r>
+    </w:p>
+    <w:p>
+      <w:pPr>
+        <w:pStyle w:val="Prrafodelista"/>
+        <w:numPr>
+          <w:ilvl w:val="2"/>
+          <w:numId w:val="5"/>
+        </w:numPr>
+        <w:spacing w:after="120" w:line="240" w:lineRule="auto"/>
+        <w:ind w:left="1417" w:hanging="181"/>
+        <w:contextualSpacing w:val="0"/>
+        <w:rPr>
+          <w:lang w:val="en-GB"/>
+        </w:rPr>
+      </w:pPr>
+      <w:r>
+        <w:rPr>
+          <w:lang w:val="en-GB"/>
+        </w:rPr>
+        <w:t xml:space="preserve">Set the </w:t>
+      </w:r>
+      <w:r>
+        <w:rPr>
+          <w:lang w:val="en-GB"/>
+        </w:rPr>
+        <w:t xml:space="preserve">accessory </w:t>
+      </w:r>
+      <w:r>
+        <w:rPr>
+          <w:lang w:val="en-GB"/>
+        </w:rPr>
+        <w:t>status</w:t>
+      </w:r>
+    </w:p>
+    <w:p>
+      <w:pPr>
+        <w:pStyle w:val="Prrafodelista"/>
+        <w:spacing w:line="240" w:lineRule="auto"/>
+        <w:ind w:left="1418"/>
+        <w:contextualSpacing w:val="0"/>
+        <w:rPr>
+          <w:lang w:val="en-GB"/>
+        </w:rPr>
+      </w:pPr>
+      <w:r>
+        <w:rPr>
+          <w:lang w:val="en-GB"/>
+        </w:rPr>
+        <w:drawing>
+          <wp:inline distT="0" distB="0" distL="0" distR="0">
+            <wp:extent cx="1443990" cy="950976"/>
+            <wp:effectExtent l="19050" t="0" r="3810" b="0"/>
+            <wp:docPr id="18" name="Imagen 10"/>
+            <wp:cNvGraphicFramePr>
+              <a:graphicFrameLocks xmlns:a="http://schemas.openxmlformats.org/drawingml/2006/main" noChangeAspect="1"/>
+            </wp:cNvGraphicFramePr>
+            <a:graphic xmlns:a="http://schemas.openxmlformats.org/drawingml/2006/main">
+              <a:graphicData uri="http://schemas.openxmlformats.org/drawingml/2006/picture">
+                <pic:pic xmlns:pic="http://schemas.openxmlformats.org/drawingml/2006/picture">
+                  <pic:nvPicPr>
+                    <pic:cNvPr id="0" name="Picture 10"/>
+                    <pic:cNvPicPr>
+                      <a:picLocks noChangeAspect="1" noChangeArrowheads="1"/>
+                    </pic:cNvPicPr>
+                  </pic:nvPicPr>
+                  <pic:blipFill>
+                    <a:blip r:embed="rId25" cstate="print"/>
+                    <a:srcRect l="16873" t="15033" r="4388"/>
+                    <a:stretch>
+                      <a:fillRect/>
+                    </a:stretch>
+                  </pic:blipFill>
+                  <pic:spPr bwMode="auto">
+                    <a:xfrm>
+                      <a:off x="0" y="0"/>
+                      <a:ext cx="1443990" cy="950976"/>
+                    </a:xfrm>
+                    <a:prstGeom prst="rect">
+                      <a:avLst/>
+                    </a:prstGeom>
+                    <a:noFill/>
+                    <a:ln w="9525">
+                      <a:noFill/>
+                      <a:miter lim="800000"/>
+                      <a:headEnd/>
+                      <a:tailEnd/>
+                    </a:ln>
+                  </pic:spPr>
+                </pic:pic>
+              </a:graphicData>
+            </a:graphic>
+          </wp:inline>
+        </w:drawing>
+      </w:r>
+    </w:p>
+    <w:p>
+      <w:pPr>
+        <w:pStyle w:val="Prrafodelista"/>
+        <w:numPr>
+          <w:ilvl w:val="2"/>
+          <w:numId w:val="5"/>
+        </w:numPr>
+        <w:spacing w:after="120" w:line="240" w:lineRule="auto"/>
+        <w:ind w:left="1417" w:hanging="181"/>
+        <w:contextualSpacing w:val="0"/>
+        <w:rPr>
+          <w:lang w:val="en-GB"/>
+        </w:rPr>
+      </w:pPr>
+      <w:r>
+        <w:rPr>
+          <w:lang w:val="en-GB"/>
+        </w:rPr>
+        <w:t>Activate in route (enable/disable the element by showing the yellow marker)</w:t>
+      </w:r>
+    </w:p>
+    <w:p>
+      <w:pPr>
+        <w:pStyle w:val="Prrafodelista"/>
+        <w:spacing w:line="240" w:lineRule="auto"/>
+        <w:ind w:left="1418"/>
+        <w:contextualSpacing w:val="0"/>
+        <w:rPr>
+          <w:lang w:val="en-GB"/>
+        </w:rPr>
+      </w:pPr>
+      <w:r>
+        <w:rPr>
+          <w:lang w:val="en-GB"/>
+        </w:rPr>
+        <w:t xml:space="preserve"> </w:t>
+      </w:r>
+      <w:r>
+        <w:rPr>
+          <w:noProof/>
+          <w:lang w:eastAsia="es-ES"/>
+        </w:rPr>
+        <w:drawing>
+          <wp:inline distT="0" distB="0" distL="0" distR="0">
+            <wp:extent cx="1458620" cy="944938"/>
+            <wp:effectExtent l="19050" t="0" r="8230" b="0"/>
+            <wp:docPr id="17" name="Imagen 13"/>
+            <wp:cNvGraphicFramePr>
+              <a:graphicFrameLocks xmlns:a="http://schemas.openxmlformats.org/drawingml/2006/main" noChangeAspect="1"/>
+            </wp:cNvGraphicFramePr>
+            <a:graphic xmlns:a="http://schemas.openxmlformats.org/drawingml/2006/main">
+              <a:graphicData uri="http://schemas.openxmlformats.org/drawingml/2006/picture">
+                <pic:pic xmlns:pic="http://schemas.openxmlformats.org/drawingml/2006/picture">
+                  <pic:nvPicPr>
+                    <pic:cNvPr id="0" name="Picture 13"/>
+                    <pic:cNvPicPr>
+                      <a:picLocks noChangeAspect="1" noChangeArrowheads="1"/>
+                    </pic:cNvPicPr>
+                  </pic:nvPicPr>
+                  <pic:blipFill>
+                    <a:blip r:embed="rId26" cstate="print"/>
+                    <a:srcRect/>
+                    <a:stretch>
+                      <a:fillRect/>
+                    </a:stretch>
+                  </pic:blipFill>
+                  <pic:spPr bwMode="auto">
+                    <a:xfrm>
+                      <a:off x="0" y="0"/>
+                      <a:ext cx="1463376" cy="948019"/>
+                    </a:xfrm>
+                    <a:prstGeom prst="rect">
+                      <a:avLst/>
+                    </a:prstGeom>
+                    <a:noFill/>
+                    <a:ln w="9525">
+                      <a:noFill/>
+                      <a:miter lim="800000"/>
+                      <a:headEnd/>
+                      <a:tailEnd/>
+                    </a:ln>
+                  </pic:spPr>
+                </pic:pic>
+              </a:graphicData>
+            </a:graphic>
+          </wp:inline>
+        </w:drawing>
+      </w:r>
+    </w:p>
+    <w:p>
+      <w:pPr>
+        <w:pStyle w:val="Prrafodelista"/>
+        <w:numPr>
+          <w:ilvl w:val="0"/>
+          <w:numId w:val="5"/>
+        </w:numPr>
+        <w:spacing w:after="60" w:line="240" w:lineRule="auto"/>
+        <w:ind w:left="714" w:hanging="357"/>
+        <w:contextualSpacing w:val="0"/>
+        <w:rPr>
+          <w:lang w:val="en-GB"/>
+        </w:rPr>
+      </w:pPr>
+      <w:r>
+        <w:rPr>
+          <w:lang w:val="en-GB"/>
+        </w:rPr>
+        <w:t>From the right side panel, fill the route basic properties.</w:t>
+      </w:r>
+    </w:p>
+    <w:p>
+      <w:pPr>
+        <w:pStyle w:val="Prrafodelista"/>
+        <w:numPr>
+          <w:ilvl w:val="0"/>
+          <w:numId w:val="5"/>
+        </w:numPr>
+        <w:spacing w:after="60" w:line="240" w:lineRule="auto"/>
+        <w:ind w:left="714" w:hanging="357"/>
+        <w:contextualSpacing w:val="0"/>
+        <w:rPr>
+          <w:lang w:val="en-GB"/>
+        </w:rPr>
+      </w:pPr>
+      <w:r>
+        <w:rPr>
+          <w:lang w:val="en-GB"/>
+        </w:rPr>
+        <w:t>I</w:t>
+      </w:r>
+      <w:r>
+        <w:rPr>
+          <w:lang w:val="en-GB"/>
+        </w:rPr>
+        <w:t>f</w:t>
+      </w:r>
+      <w:r>
+        <w:rPr>
+          <w:lang w:val="en-GB"/>
+        </w:rPr>
+        <w:t xml:space="preserve"> the current route corresponds to a </w:t>
+      </w:r>
+      <w:r>
+        <w:rPr>
+          <w:i/>
+          <w:lang w:val="en-GB"/>
+        </w:rPr>
+        <w:t>block interconnection</w:t>
+      </w:r>
+      <w:r>
+        <w:rPr>
+          <w:lang w:val="en-GB"/>
+        </w:rPr>
+        <w:t xml:space="preserve"> route, select the </w:t>
+      </w:r>
+      <w:r>
+        <w:rPr>
+          <w:i/>
+          <w:lang w:val="en-GB"/>
+        </w:rPr>
+        <w:t>Block</w:t>
+      </w:r>
+      <w:r>
+        <w:rPr>
+          <w:lang w:val="en-GB"/>
+        </w:rPr>
+        <w:t xml:space="preserve"> tab page, check the </w:t>
+      </w:r>
+      <w:r>
+        <w:rPr>
+          <w:i/>
+          <w:lang w:val="en-GB"/>
+        </w:rPr>
+        <w:t>Block interconnection</w:t>
+      </w:r>
+      <w:r>
+        <w:rPr>
+          <w:lang w:val="en-GB"/>
+        </w:rPr>
+        <w:t xml:space="preserve"> checkbox and then, select the two interconnected block elements in the combo boxes (</w:t>
+      </w:r>
+      <w:r>
+        <w:rPr>
+          <w:i/>
+          <w:lang w:val="en-GB"/>
+        </w:rPr>
+        <w:t>From</w:t>
+      </w:r>
+      <w:r>
+        <w:rPr>
+          <w:lang w:val="en-GB"/>
+        </w:rPr>
+        <w:t xml:space="preserve"> and </w:t>
+      </w:r>
+      <w:r>
+        <w:rPr>
+          <w:i/>
+          <w:lang w:val="en-GB"/>
+        </w:rPr>
+        <w:t>To</w:t>
+      </w:r>
+      <w:r>
+        <w:rPr>
+          <w:lang w:val="en-GB"/>
+        </w:rPr>
+        <w:t xml:space="preserve">). </w:t>
+      </w:r>
+    </w:p>
+    <w:p>
+      <w:pPr>
+        <w:pStyle w:val="Prrafodelista"/>
+        <w:numPr>
+          <w:ilvl w:val="0"/>
+          <w:numId w:val="5"/>
+        </w:numPr>
+        <w:spacing w:after="60" w:line="240" w:lineRule="auto"/>
+        <w:ind w:left="714" w:hanging="357"/>
+        <w:contextualSpacing w:val="0"/>
+        <w:rPr>
+          <w:lang w:val="en-GB"/>
+        </w:rPr>
+      </w:pPr>
+      <w:r>
+        <w:rPr>
+          <w:lang w:val="en-GB"/>
+        </w:rPr>
+        <w:t xml:space="preserve">Select </w:t>
+      </w:r>
+      <w:r>
+        <w:rPr>
+          <w:i/>
+          <w:lang w:val="en-GB"/>
+        </w:rPr>
+        <w:t>Save</w:t>
+      </w:r>
+      <w:r>
+        <w:rPr>
+          <w:lang w:val="en-GB"/>
+        </w:rPr>
+        <w:t xml:space="preserve"> to save and create the new route into the current project. </w:t>
+      </w:r>
+    </w:p>
+    <w:p>
+      <w:pPr>
+        <w:pStyle w:val="Prrafodelista"/>
+        <w:numPr>
+          <w:ilvl w:val="0"/>
+          <w:numId w:val="5"/>
+        </w:numPr>
+        <w:rPr>
+          <w:lang w:val="en-GB"/>
+        </w:rPr>
+      </w:pPr>
+      <w:r>
+        <w:rPr>
+          <w:lang w:val="en-GB"/>
+        </w:rPr>
+        <w:t xml:space="preserve">Select </w:t>
+      </w:r>
+      <w:r>
+        <w:rPr>
+          <w:i/>
+          <w:lang w:val="en-GB"/>
+        </w:rPr>
+        <w:t>Save and close</w:t>
+      </w:r>
+      <w:r>
+        <w:rPr>
+          <w:lang w:val="en-GB"/>
+        </w:rPr>
+        <w:t xml:space="preserve"> to save the current route and come back to current project the routes list.</w:t>
+      </w:r>
+    </w:p>
+    <w:p>
+      <w:pPr>
+        <w:pStyle w:val="Ttulo3"/>
+        <w:rPr>
+          <w:lang w:val="en-GB"/>
+        </w:rPr>
+      </w:pPr>
+      <w:bookmarkStart w:id="21" w:name="_Toc36663536"/>
+      <w:r>
+        <w:rPr>
+          <w:lang w:val="en-GB"/>
+        </w:rPr>
+        <w:t>Edit exiting route properties</w:t>
+      </w:r>
+      <w:bookmarkEnd w:id="21"/>
+      <w:r>
+        <w:rPr>
+          <w:lang w:val="en-GB"/>
+        </w:rPr>
+        <w:t xml:space="preserve"> </w:t>
+      </w:r>
+    </w:p>
+    <w:p>
+      <w:pPr>
+        <w:pStyle w:val="Prrafodelista"/>
+        <w:numPr>
+          <w:ilvl w:val="0"/>
+          <w:numId w:val="6"/>
+        </w:numPr>
+        <w:spacing w:after="60" w:line="240" w:lineRule="auto"/>
+        <w:ind w:left="714" w:hanging="357"/>
+        <w:contextualSpacing w:val="0"/>
+        <w:rPr>
+          <w:lang w:val="en-GB"/>
+        </w:rPr>
+      </w:pPr>
+      <w:r>
+        <w:rPr>
+          <w:lang w:val="en-GB"/>
+        </w:rPr>
+        <w:t xml:space="preserve">Open the </w:t>
+      </w:r>
+      <w:r>
+        <w:rPr>
+          <w:b/>
+          <w:lang w:val="en-GB"/>
+        </w:rPr>
+        <w:t>Route designer</w:t>
+      </w:r>
+      <w:r>
+        <w:rPr>
+          <w:lang w:val="en-GB"/>
+        </w:rPr>
+        <w:t xml:space="preserve"> module from the </w:t>
+      </w:r>
+      <w:r>
+        <w:rPr>
+          <w:i/>
+          <w:lang w:val="en-GB"/>
+        </w:rPr>
+        <w:t xml:space="preserve">Modules </w:t>
+      </w:r>
+      <w:r>
+        <w:rPr>
+          <w:lang w:val="en-GB"/>
+        </w:rPr>
+        <w:t>toolbox. The routes list will be shown.</w:t>
+      </w:r>
+    </w:p>
+    <w:p>
+      <w:pPr>
+        <w:pStyle w:val="Prrafodelista"/>
+        <w:numPr>
+          <w:ilvl w:val="0"/>
+          <w:numId w:val="6"/>
+        </w:numPr>
+        <w:spacing w:after="60" w:line="240" w:lineRule="auto"/>
+        <w:ind w:left="714" w:hanging="357"/>
+        <w:contextualSpacing w:val="0"/>
+        <w:rPr>
+          <w:lang w:val="en-GB"/>
+        </w:rPr>
+      </w:pPr>
+      <w:r>
+        <w:rPr>
+          <w:lang w:val="en-GB"/>
+        </w:rPr>
+        <w:t>Select the route to edit from the routes list.</w:t>
+      </w:r>
+    </w:p>
+    <w:p>
+      <w:pPr>
+        <w:pStyle w:val="Prrafodelista"/>
+        <w:numPr>
+          <w:ilvl w:val="0"/>
+          <w:numId w:val="6"/>
+        </w:numPr>
+        <w:spacing w:after="60" w:line="240" w:lineRule="auto"/>
+        <w:ind w:left="714" w:hanging="357"/>
+        <w:contextualSpacing w:val="0"/>
+        <w:rPr>
+          <w:lang w:val="en-GB"/>
+        </w:rPr>
+      </w:pPr>
+      <w:r>
+        <w:rPr>
+          <w:lang w:val="en-GB"/>
+        </w:rPr>
+        <w:t xml:space="preserve">Select </w:t>
+      </w:r>
+      <w:r>
+        <w:rPr>
+          <w:i/>
+          <w:lang w:val="en-GB"/>
+        </w:rPr>
+        <w:t>Edit</w:t>
+      </w:r>
+      <w:r>
+        <w:rPr>
+          <w:i/>
+          <w:lang w:val="en-GB"/>
+        </w:rPr>
+        <w:t xml:space="preserve"> route</w:t>
+      </w:r>
+      <w:r>
+        <w:rPr>
+          <w:lang w:val="en-GB"/>
+        </w:rPr>
+        <w:t xml:space="preserve"> from the main toolbar. The route designer will be shown, with </w:t>
+      </w:r>
+      <w:r>
+        <w:rPr>
+          <w:lang w:val="en-GB"/>
+        </w:rPr>
+        <w:t>the route represented within the switchboards</w:t>
+      </w:r>
+      <w:r>
+        <w:rPr>
+          <w:lang w:val="en-GB"/>
+        </w:rPr>
+        <w:t>.</w:t>
+      </w:r>
+    </w:p>
+    <w:p>
+      <w:pPr>
+        <w:pStyle w:val="Prrafodelista"/>
+        <w:numPr>
+          <w:ilvl w:val="0"/>
+          <w:numId w:val="6"/>
+        </w:numPr>
+        <w:spacing w:after="60" w:line="240" w:lineRule="auto"/>
+        <w:ind w:left="714" w:hanging="357"/>
+        <w:contextualSpacing w:val="0"/>
+        <w:rPr>
+          <w:lang w:val="en-GB"/>
+        </w:rPr>
+      </w:pPr>
+      <w:r>
+        <w:rPr>
+          <w:lang w:val="en-GB"/>
+        </w:rPr>
+        <w:t>Modify the route or the desired properties.</w:t>
+      </w:r>
+    </w:p>
+    <w:p>
+      <w:pPr>
+        <w:pStyle w:val="Prrafodelista"/>
+        <w:numPr>
+          <w:ilvl w:val="0"/>
+          <w:numId w:val="6"/>
+        </w:numPr>
+        <w:spacing w:after="60" w:line="240" w:lineRule="auto"/>
+        <w:ind w:left="714" w:hanging="357"/>
+        <w:contextualSpacing w:val="0"/>
+        <w:rPr>
+          <w:lang w:val="en-GB"/>
+        </w:rPr>
+      </w:pPr>
+      <w:r>
+        <w:rPr>
+          <w:lang w:val="en-GB"/>
+        </w:rPr>
+        <w:t xml:space="preserve">Select </w:t>
+      </w:r>
+      <w:r>
+        <w:rPr>
+          <w:i/>
+          <w:lang w:val="en-GB"/>
+        </w:rPr>
+        <w:t>Save</w:t>
+      </w:r>
+      <w:r>
+        <w:rPr>
+          <w:lang w:val="en-GB"/>
+        </w:rPr>
+        <w:t xml:space="preserve"> (or </w:t>
+      </w:r>
+      <w:r>
+        <w:rPr>
+          <w:i/>
+          <w:lang w:val="en-GB"/>
+        </w:rPr>
+        <w:t>Save and close</w:t>
+      </w:r>
+      <w:r>
+        <w:rPr>
+          <w:lang w:val="en-GB"/>
+        </w:rPr>
+        <w:t>) to save all changes.</w:t>
+      </w:r>
+    </w:p>
+    <w:p>
+      <w:pPr>
+        <w:pStyle w:val="Prrafodelista"/>
+        <w:numPr>
+          <w:ilvl w:val="0"/>
+          <w:numId w:val="6"/>
+        </w:numPr>
+        <w:contextualSpacing w:val="0"/>
+        <w:rPr>
+          <w:lang w:val="en-GB"/>
+        </w:rPr>
+      </w:pPr>
+      <w:r>
+        <w:rPr>
+          <w:lang w:val="en-GB"/>
+        </w:rPr>
+        <w:t xml:space="preserve">Select </w:t>
+      </w:r>
+      <w:r>
+        <w:rPr>
+          <w:i/>
+          <w:lang w:val="en-GB"/>
+        </w:rPr>
+        <w:t>Cancel</w:t>
+      </w:r>
+      <w:r>
+        <w:rPr>
+          <w:lang w:val="en-GB"/>
+        </w:rPr>
+        <w:t xml:space="preserve"> to close the route without saving and come back to the routes list.</w:t>
+      </w:r>
+    </w:p>
+    <w:p>
+      <w:pPr>
+        <w:pStyle w:val="Ttulo3"/>
+        <w:rPr>
+          <w:lang w:val="en-GB"/>
+        </w:rPr>
+      </w:pPr>
+      <w:r>
+        <w:rPr>
+          <w:lang w:val="en-GB"/>
+        </w:rPr>
+        <w:t xml:space="preserve">Delete a route </w:t>
+      </w:r>
+    </w:p>
+    <w:p>
+      <w:pPr>
+        <w:pStyle w:val="Prrafodelista"/>
+        <w:numPr>
+          <w:ilvl w:val="0"/>
+          <w:numId w:val="7"/>
+        </w:numPr>
+        <w:spacing w:after="60" w:line="240" w:lineRule="auto"/>
+        <w:contextualSpacing w:val="0"/>
+        <w:rPr>
+          <w:lang w:val="en-GB"/>
+        </w:rPr>
+      </w:pPr>
+      <w:r>
+        <w:rPr>
+          <w:lang w:val="en-GB"/>
+        </w:rPr>
+        <w:t xml:space="preserve">Open the </w:t>
+      </w:r>
+      <w:r>
+        <w:rPr>
+          <w:b/>
+          <w:lang w:val="en-GB"/>
+        </w:rPr>
+        <w:t>Route designer</w:t>
+      </w:r>
+      <w:r>
+        <w:rPr>
+          <w:lang w:val="en-GB"/>
+        </w:rPr>
+        <w:t xml:space="preserve"> module from the </w:t>
+      </w:r>
+      <w:r>
+        <w:rPr>
+          <w:i/>
+          <w:lang w:val="en-GB"/>
+        </w:rPr>
+        <w:t xml:space="preserve">Modules </w:t>
+      </w:r>
+      <w:r>
+        <w:rPr>
+          <w:lang w:val="en-GB"/>
+        </w:rPr>
+        <w:t>toolbox. The routes list will be shown.</w:t>
+      </w:r>
+    </w:p>
+    <w:p>
+      <w:pPr>
+        <w:pStyle w:val="Prrafodelista"/>
+        <w:numPr>
+          <w:ilvl w:val="0"/>
+          <w:numId w:val="7"/>
+        </w:numPr>
+        <w:spacing w:after="60" w:line="240" w:lineRule="auto"/>
+        <w:ind w:left="714" w:hanging="357"/>
+        <w:contextualSpacing w:val="0"/>
+        <w:rPr>
+          <w:lang w:val="en-GB"/>
+        </w:rPr>
+      </w:pPr>
+      <w:r>
+        <w:rPr>
+          <w:lang w:val="en-GB"/>
+        </w:rPr>
+        <w:t>Select the route to edit from the routes list.</w:t>
+      </w:r>
+    </w:p>
+    <w:p>
+      <w:pPr>
+        <w:pStyle w:val="Prrafodelista"/>
+        <w:numPr>
+          <w:ilvl w:val="0"/>
+          <w:numId w:val="7"/>
+        </w:numPr>
+        <w:spacing w:after="60" w:line="240" w:lineRule="auto"/>
+        <w:ind w:left="714" w:hanging="357"/>
+        <w:contextualSpacing w:val="0"/>
+        <w:rPr>
+          <w:lang w:val="en-GB"/>
+        </w:rPr>
+      </w:pPr>
+      <w:r>
+        <w:rPr>
+          <w:lang w:val="en-GB"/>
+        </w:rPr>
+        <w:t xml:space="preserve">Select </w:t>
+      </w:r>
+      <w:r>
+        <w:rPr>
+          <w:i/>
+          <w:lang w:val="en-GB"/>
+        </w:rPr>
+        <w:t>Edit</w:t>
+      </w:r>
+      <w:r>
+        <w:rPr>
+          <w:i/>
+          <w:lang w:val="en-GB"/>
+        </w:rPr>
+        <w:t xml:space="preserve"> route</w:t>
+      </w:r>
+      <w:r>
+        <w:rPr>
+          <w:lang w:val="en-GB"/>
+        </w:rPr>
+        <w:t xml:space="preserve"> from the main toolbar. The route designer will be shown, with </w:t>
+      </w:r>
+      <w:r>
+        <w:rPr>
+          <w:lang w:val="en-GB"/>
+        </w:rPr>
+        <w:t>the route represented within the switchboards</w:t>
+      </w:r>
+      <w:r>
+        <w:rPr>
+          <w:lang w:val="en-GB"/>
+        </w:rPr>
+        <w:t>.</w:t>
+      </w:r>
+    </w:p>
+    <w:p>
+      <w:pPr>
+        <w:pStyle w:val="Prrafodelista"/>
+        <w:numPr>
+          <w:ilvl w:val="0"/>
+          <w:numId w:val="7"/>
+        </w:numPr>
+        <w:spacing w:after="60" w:line="240" w:lineRule="auto"/>
+        <w:ind w:left="714" w:hanging="357"/>
+        <w:contextualSpacing w:val="0"/>
+        <w:rPr>
+          <w:lang w:val="en-GB"/>
+        </w:rPr>
+      </w:pPr>
+      <w:r>
+        <w:rPr>
+          <w:lang w:val="en-GB"/>
+        </w:rPr>
+        <w:t>Modify the route or the desired properties.</w:t>
+      </w:r>
+    </w:p>
+    <w:p>
+      <w:pPr>
+        <w:pStyle w:val="Prrafodelista"/>
+        <w:numPr>
+          <w:ilvl w:val="0"/>
+          <w:numId w:val="7"/>
+        </w:numPr>
+        <w:spacing w:after="60" w:line="240" w:lineRule="auto"/>
+        <w:ind w:left="714" w:hanging="357"/>
+        <w:contextualSpacing w:val="0"/>
+        <w:rPr>
+          <w:lang w:val="en-GB"/>
+        </w:rPr>
+      </w:pPr>
+      <w:r>
+        <w:rPr>
+          <w:lang w:val="en-GB"/>
+        </w:rPr>
+        <w:t xml:space="preserve">Select </w:t>
+      </w:r>
+      <w:r>
+        <w:rPr>
+          <w:i/>
+          <w:lang w:val="en-GB"/>
+        </w:rPr>
+        <w:t>Save</w:t>
+      </w:r>
+      <w:r>
+        <w:rPr>
+          <w:lang w:val="en-GB"/>
+        </w:rPr>
+        <w:t xml:space="preserve"> (or </w:t>
+      </w:r>
+      <w:r>
+        <w:rPr>
+          <w:i/>
+          <w:lang w:val="en-GB"/>
+        </w:rPr>
+        <w:t>Save and close</w:t>
+      </w:r>
+      <w:r>
+        <w:rPr>
+          <w:lang w:val="en-GB"/>
+        </w:rPr>
+        <w:t>) to save all changes.</w:t>
+      </w:r>
+    </w:p>
+    <w:p>
+      <w:pPr>
+        <w:pStyle w:val="Prrafodelista"/>
+        <w:numPr>
+          <w:ilvl w:val="0"/>
+          <w:numId w:val="7"/>
+        </w:numPr>
+        <w:spacing w:after="60" w:line="240" w:lineRule="auto"/>
+        <w:ind w:left="714" w:hanging="357"/>
+        <w:contextualSpacing w:val="0"/>
+        <w:rPr>
+          <w:lang w:val="en-GB"/>
+        </w:rPr>
+      </w:pPr>
+      <w:r>
+        <w:rPr>
+          <w:lang w:val="en-GB"/>
+        </w:rPr>
+        <w:t xml:space="preserve">Select </w:t>
+      </w:r>
+      <w:r>
+        <w:rPr>
+          <w:i/>
+          <w:lang w:val="en-GB"/>
+        </w:rPr>
+        <w:t>Cancel</w:t>
+      </w:r>
+      <w:r>
+        <w:rPr>
+          <w:lang w:val="en-GB"/>
+        </w:rPr>
+        <w:t xml:space="preserve"> to close the route without saving and come back to the routes list.</w:t>
+      </w:r>
+      <w:r>
+        <w:rPr>
+          <w:lang w:val="en-GB"/>
+        </w:rPr>
+        <w:t xml:space="preserve"> </w:t>
+      </w:r>
     </w:p>
     <w:p>
       <w:pPr>
@@ -5623,7 +7317,7 @@
           <w:lang w:val="en-GB"/>
         </w:rPr>
       </w:pPr>
-      <w:bookmarkStart w:id="18" w:name="_Toc36141723"/>
+      <w:bookmarkStart w:id="22" w:name="_Toc36663537"/>
       <w:r>
         <w:rPr>
           <w:lang w:val="en-GB"/>
@@ -5637,7 +7331,7 @@
         </w:rPr>
         <w:t xml:space="preserve"> the layout</w:t>
       </w:r>
-      <w:bookmarkEnd w:id="18"/>
+      <w:bookmarkEnd w:id="22"/>
     </w:p>
     <w:p>
       <w:pPr>
@@ -5675,7 +7369,19 @@
         <w:rPr>
           <w:lang w:val="en-GB"/>
         </w:rPr>
-        <w:t xml:space="preserve"> plug-in.</w:t>
+        <w:t xml:space="preserve"> </w:t>
+      </w:r>
+      <w:r>
+        <w:rPr>
+          <w:lang w:val="en-GB"/>
+        </w:rPr>
+        <w:t>module</w:t>
+      </w:r>
+      <w:r>
+        <w:rPr>
+          <w:lang w:val="en-GB"/>
+        </w:rPr>
+        <w:t>.</w:t>
       </w:r>
     </w:p>
     <w:p>
@@ -5685,16 +7391,16 @@
           <w:lang w:val="en-GB"/>
         </w:rPr>
       </w:pPr>
-      <w:bookmarkStart w:id="19" w:name="_Digital_system"/>
-      <w:bookmarkStart w:id="20" w:name="_Toc36141724"/>
-      <w:bookmarkEnd w:id="19"/>
+      <w:bookmarkStart w:id="23" w:name="_Digital_system"/>
+      <w:bookmarkStart w:id="24" w:name="_Toc36663538"/>
+      <w:bookmarkEnd w:id="23"/>
       <w:r>
         <w:rPr>
           <w:lang w:val="en-GB"/>
         </w:rPr>
         <w:t>Digital system</w:t>
       </w:r>
-      <w:bookmarkEnd w:id="20"/>
+      <w:bookmarkEnd w:id="24"/>
     </w:p>
     <w:p>
       <w:pPr>
@@ -5730,14 +7436,14 @@
           <w:lang w:val="en-GB"/>
         </w:rPr>
       </w:pPr>
-      <w:bookmarkStart w:id="21" w:name="_Toc36141725"/>
+      <w:bookmarkStart w:id="25" w:name="_Toc36663539"/>
       <w:r>
         <w:rPr>
           <w:lang w:val="en-GB"/>
         </w:rPr>
         <w:t>Supported systems</w:t>
       </w:r>
-      <w:bookmarkEnd w:id="21"/>
+      <w:bookmarkEnd w:id="25"/>
     </w:p>
     <w:p>
       <w:pPr>
@@ -5925,14 +7631,14 @@
           <w:lang w:val="en-GB"/>
         </w:rPr>
       </w:pPr>
-      <w:bookmarkStart w:id="22" w:name="_Toc36141726"/>
+      <w:bookmarkStart w:id="26" w:name="_Toc36663540"/>
       <w:r>
         <w:rPr>
           <w:lang w:val="en-GB"/>
         </w:rPr>
         <w:t>Selecting the layout digital system</w:t>
       </w:r>
-      <w:bookmarkEnd w:id="22"/>
+      <w:bookmarkEnd w:id="26"/>
     </w:p>
     <w:p>
       <w:pPr>
@@ -6061,7 +7767,7 @@
                     </pic:cNvPicPr>
                   </pic:nvPicPr>
                   <pic:blipFill>
-                    <a:blip r:embed="rId22" cstate="print"/>
+                    <a:blip r:embed="rId27" cstate="print"/>
                     <a:srcRect/>
                     <a:stretch>
                       <a:fillRect/>
@@ -6234,14 +7940,14 @@
           <w:lang w:val="en-GB"/>
         </w:rPr>
       </w:pPr>
-      <w:bookmarkStart w:id="23" w:name="_Toc36141727"/>
+      <w:bookmarkStart w:id="27" w:name="_Toc36663541"/>
       <w:r>
         <w:rPr>
           <w:lang w:val="en-GB"/>
         </w:rPr>
         <w:t>Installing new systems</w:t>
       </w:r>
-      <w:bookmarkEnd w:id="23"/>
+      <w:bookmarkEnd w:id="27"/>
     </w:p>
     <w:p>
       <w:pPr>
@@ -6283,14 +7989,14 @@
           <w:lang w:val="en-GB"/>
         </w:rPr>
       </w:pPr>
-      <w:bookmarkStart w:id="24" w:name="_Toc36141728"/>
+      <w:bookmarkStart w:id="28" w:name="_Toc36663542"/>
       <w:r>
         <w:rPr>
           <w:lang w:val="en-GB"/>
         </w:rPr>
         <w:t>Layout operations</w:t>
       </w:r>
-      <w:bookmarkEnd w:id="24"/>
+      <w:bookmarkEnd w:id="28"/>
     </w:p>
     <w:p>
       <w:pPr>
@@ -6327,7 +8033,7 @@
           <w:lang w:val="en-GB"/>
         </w:rPr>
       </w:pPr>
-      <w:bookmarkStart w:id="25" w:name="_Toc36141729"/>
+      <w:bookmarkStart w:id="29" w:name="_Toc36663543"/>
       <w:r>
         <w:rPr>
           <w:lang w:val="en-GB"/>
@@ -6346,7 +8052,7 @@
         </w:rPr>
         <w:t xml:space="preserve"> digital system</w:t>
       </w:r>
-      <w:bookmarkEnd w:id="25"/>
+      <w:bookmarkEnd w:id="29"/>
     </w:p>
     <w:p>
       <w:pPr>
@@ -6507,7 +8213,7 @@
         <w:noProof/>
         <w:sz w:val="18"/>
       </w:rPr>
-      <w:t>5</w:t>
+      <w:t>10</w:t>
     </w:r>
     <w:r>
       <w:rPr>
@@ -6527,7 +8233,7 @@
           <w:noProof/>
           <w:sz w:val="18"/>
         </w:rPr>
-        <w:t>10</w:t>
+        <w:t>12</w:t>
       </w:r>
     </w:fldSimple>
   </w:p>
@@ -7063,6 +8769,395 @@
       </w:rPr>
     </w:lvl>
   </w:abstractNum>
+  <w:abstractNum w:abstractNumId="3">
+    <w:nsid w:val="3F8E6723"/>
+    <w:multiLevelType w:val="hybridMultilevel"/>
+    <w:tmpl w:val="CE6C95A6"/>
+    <w:lvl w:ilvl="0" w:tplc="0C0A0001">
+      <w:start w:val="1"/>
+      <w:numFmt w:val="bullet"/>
+      <w:lvlText w:val=""/>
+      <w:lvlJc w:val="left"/>
+      <w:pPr>
+        <w:ind w:left="720" w:hanging="360"/>
+      </w:pPr>
+      <w:rPr>
+        <w:rFonts w:ascii="Symbol" w:hAnsi="Symbol" w:hint="default"/>
+      </w:rPr>
+    </w:lvl>
+    <w:lvl w:ilvl="1" w:tplc="0C0A0003" w:tentative="1">
+      <w:start w:val="1"/>
+      <w:numFmt w:val="bullet"/>
+      <w:lvlText w:val="o"/>
+      <w:lvlJc w:val="left"/>
+      <w:pPr>
+        <w:ind w:left="1440" w:hanging="360"/>
+      </w:pPr>
+      <w:rPr>
+        <w:rFonts w:ascii="Courier New" w:hAnsi="Courier New" w:cs="Courier New" w:hint="default"/>
+      </w:rPr>
+    </w:lvl>
+    <w:lvl w:ilvl="2" w:tplc="0C0A0005" w:tentative="1">
+      <w:start w:val="1"/>
+      <w:numFmt w:val="bullet"/>
+      <w:lvlText w:val=""/>
+      <w:lvlJc w:val="left"/>
+      <w:pPr>
+        <w:ind w:left="2160" w:hanging="360"/>
+      </w:pPr>
+      <w:rPr>
+        <w:rFonts w:ascii="Wingdings" w:hAnsi="Wingdings" w:hint="default"/>
+      </w:rPr>
+    </w:lvl>
+    <w:lvl w:ilvl="3" w:tplc="0C0A0001" w:tentative="1">
+      <w:start w:val="1"/>
+      <w:numFmt w:val="bullet"/>
+      <w:lvlText w:val=""/>
+      <w:lvlJc w:val="left"/>
+      <w:pPr>
+        <w:ind w:left="2880" w:hanging="360"/>
+      </w:pPr>
+      <w:rPr>
+        <w:rFonts w:ascii="Symbol" w:hAnsi="Symbol" w:hint="default"/>
+      </w:rPr>
+    </w:lvl>
+    <w:lvl w:ilvl="4" w:tplc="0C0A0003" w:tentative="1">
+      <w:start w:val="1"/>
+      <w:numFmt w:val="bullet"/>
+      <w:lvlText w:val="o"/>
+      <w:lvlJc w:val="left"/>
+      <w:pPr>
+        <w:ind w:left="3600" w:hanging="360"/>
+      </w:pPr>
+      <w:rPr>
+        <w:rFonts w:ascii="Courier New" w:hAnsi="Courier New" w:cs="Courier New" w:hint="default"/>
+      </w:rPr>
+    </w:lvl>
+    <w:lvl w:ilvl="5" w:tplc="0C0A0005" w:tentative="1">
+      <w:start w:val="1"/>
+      <w:numFmt w:val="bullet"/>
+      <w:lvlText w:val=""/>
+      <w:lvlJc w:val="left"/>
+      <w:pPr>
+        <w:ind w:left="4320" w:hanging="360"/>
+      </w:pPr>
+      <w:rPr>
+        <w:rFonts w:ascii="Wingdings" w:hAnsi="Wingdings" w:hint="default"/>
+      </w:rPr>
+    </w:lvl>
+    <w:lvl w:ilvl="6" w:tplc="0C0A0001" w:tentative="1">
+      <w:start w:val="1"/>
+      <w:numFmt w:val="bullet"/>
+      <w:lvlText w:val=""/>
+      <w:lvlJc w:val="left"/>
+      <w:pPr>
+        <w:ind w:left="5040" w:hanging="360"/>
+      </w:pPr>
+      <w:rPr>
+        <w:rFonts w:ascii="Symbol" w:hAnsi="Symbol" w:hint="default"/>
+      </w:rPr>
+    </w:lvl>
+    <w:lvl w:ilvl="7" w:tplc="0C0A0003" w:tentative="1">
+      <w:start w:val="1"/>
+      <w:numFmt w:val="bullet"/>
+      <w:lvlText w:val="o"/>
+      <w:lvlJc w:val="left"/>
+      <w:pPr>
+        <w:ind w:left="5760" w:hanging="360"/>
+      </w:pPr>
+      <w:rPr>
+        <w:rFonts w:ascii="Courier New" w:hAnsi="Courier New" w:cs="Courier New" w:hint="default"/>
+      </w:rPr>
+    </w:lvl>
+    <w:lvl w:ilvl="8" w:tplc="0C0A0005" w:tentative="1">
+      <w:start w:val="1"/>
+      <w:numFmt w:val="bullet"/>
+      <w:lvlText w:val=""/>
+      <w:lvlJc w:val="left"/>
+      <w:pPr>
+        <w:ind w:left="6480" w:hanging="360"/>
+      </w:pPr>
+      <w:rPr>
+        <w:rFonts w:ascii="Wingdings" w:hAnsi="Wingdings" w:hint="default"/>
+      </w:rPr>
+    </w:lvl>
+  </w:abstractNum>
+  <w:abstractNum w:abstractNumId="4">
+    <w:nsid w:val="50447D1B"/>
+    <w:multiLevelType w:val="hybridMultilevel"/>
+    <w:tmpl w:val="65BE86D8"/>
+    <w:lvl w:ilvl="0" w:tplc="0C0A000F">
+      <w:start w:val="1"/>
+      <w:numFmt w:val="decimal"/>
+      <w:lvlText w:val="%1."/>
+      <w:lvlJc w:val="left"/>
+      <w:pPr>
+        <w:ind w:left="720" w:hanging="360"/>
+      </w:pPr>
+    </w:lvl>
+    <w:lvl w:ilvl="1" w:tplc="0C0A0001">
+      <w:start w:val="1"/>
+      <w:numFmt w:val="bullet"/>
+      <w:lvlText w:val=""/>
+      <w:lvlJc w:val="left"/>
+      <w:pPr>
+        <w:ind w:left="1440" w:hanging="360"/>
+      </w:pPr>
+      <w:rPr>
+        <w:rFonts w:ascii="Symbol" w:hAnsi="Symbol" w:hint="default"/>
+      </w:rPr>
+    </w:lvl>
+    <w:lvl w:ilvl="2" w:tplc="0C0A0003">
+      <w:start w:val="1"/>
+      <w:numFmt w:val="bullet"/>
+      <w:lvlText w:val="o"/>
+      <w:lvlJc w:val="left"/>
+      <w:pPr>
+        <w:ind w:left="2160" w:hanging="180"/>
+      </w:pPr>
+      <w:rPr>
+        <w:rFonts w:ascii="Courier New" w:hAnsi="Courier New" w:cs="Courier New" w:hint="default"/>
+      </w:rPr>
+    </w:lvl>
+    <w:lvl w:ilvl="3" w:tplc="0C0A000F" w:tentative="1">
+      <w:start w:val="1"/>
+      <w:numFmt w:val="decimal"/>
+      <w:lvlText w:val="%4."/>
+      <w:lvlJc w:val="left"/>
+      <w:pPr>
+        <w:ind w:left="2880" w:hanging="360"/>
+      </w:pPr>
+    </w:lvl>
+    <w:lvl w:ilvl="4" w:tplc="0C0A0019" w:tentative="1">
+      <w:start w:val="1"/>
+      <w:numFmt w:val="lowerLetter"/>
+      <w:lvlText w:val="%5."/>
+      <w:lvlJc w:val="left"/>
+      <w:pPr>
+        <w:ind w:left="3600" w:hanging="360"/>
+      </w:pPr>
+    </w:lvl>
+    <w:lvl w:ilvl="5" w:tplc="0C0A001B" w:tentative="1">
+      <w:start w:val="1"/>
+      <w:numFmt w:val="lowerRoman"/>
+      <w:lvlText w:val="%6."/>
+      <w:lvlJc w:val="right"/>
+      <w:pPr>
+        <w:ind w:left="4320" w:hanging="180"/>
+      </w:pPr>
+    </w:lvl>
+    <w:lvl w:ilvl="6" w:tplc="0C0A000F" w:tentative="1">
+      <w:start w:val="1"/>
+      <w:numFmt w:val="decimal"/>
+      <w:lvlText w:val="%7."/>
+      <w:lvlJc w:val="left"/>
+      <w:pPr>
+        <w:ind w:left="5040" w:hanging="360"/>
+      </w:pPr>
+    </w:lvl>
+    <w:lvl w:ilvl="7" w:tplc="0C0A0019" w:tentative="1">
+      <w:start w:val="1"/>
+      <w:numFmt w:val="lowerLetter"/>
+      <w:lvlText w:val="%8."/>
+      <w:lvlJc w:val="left"/>
+      <w:pPr>
+        <w:ind w:left="5760" w:hanging="360"/>
+      </w:pPr>
+    </w:lvl>
+    <w:lvl w:ilvl="8" w:tplc="0C0A001B" w:tentative="1">
+      <w:start w:val="1"/>
+      <w:numFmt w:val="lowerRoman"/>
+      <w:lvlText w:val="%9."/>
+      <w:lvlJc w:val="right"/>
+      <w:pPr>
+        <w:ind w:left="6480" w:hanging="180"/>
+      </w:pPr>
+    </w:lvl>
+  </w:abstractNum>
+  <w:abstractNum w:abstractNumId="5">
+    <w:nsid w:val="582252ED"/>
+    <w:multiLevelType w:val="hybridMultilevel"/>
+    <w:tmpl w:val="65BE86D8"/>
+    <w:lvl w:ilvl="0" w:tplc="0C0A000F">
+      <w:start w:val="1"/>
+      <w:numFmt w:val="decimal"/>
+      <w:lvlText w:val="%1."/>
+      <w:lvlJc w:val="left"/>
+      <w:pPr>
+        <w:ind w:left="720" w:hanging="360"/>
+      </w:pPr>
+    </w:lvl>
+    <w:lvl w:ilvl="1" w:tplc="0C0A0001">
+      <w:start w:val="1"/>
+      <w:numFmt w:val="bullet"/>
+      <w:lvlText w:val=""/>
+      <w:lvlJc w:val="left"/>
+      <w:pPr>
+        <w:ind w:left="1440" w:hanging="360"/>
+      </w:pPr>
+      <w:rPr>
+        <w:rFonts w:ascii="Symbol" w:hAnsi="Symbol" w:hint="default"/>
+      </w:rPr>
+    </w:lvl>
+    <w:lvl w:ilvl="2" w:tplc="0C0A0003">
+      <w:start w:val="1"/>
+      <w:numFmt w:val="bullet"/>
+      <w:lvlText w:val="o"/>
+      <w:lvlJc w:val="left"/>
+      <w:pPr>
+        <w:ind w:left="2160" w:hanging="180"/>
+      </w:pPr>
+      <w:rPr>
+        <w:rFonts w:ascii="Courier New" w:hAnsi="Courier New" w:cs="Courier New" w:hint="default"/>
+      </w:rPr>
+    </w:lvl>
+    <w:lvl w:ilvl="3" w:tplc="0C0A000F" w:tentative="1">
+      <w:start w:val="1"/>
+      <w:numFmt w:val="decimal"/>
+      <w:lvlText w:val="%4."/>
+      <w:lvlJc w:val="left"/>
+      <w:pPr>
+        <w:ind w:left="2880" w:hanging="360"/>
+      </w:pPr>
+    </w:lvl>
+    <w:lvl w:ilvl="4" w:tplc="0C0A0019" w:tentative="1">
+      <w:start w:val="1"/>
+      <w:numFmt w:val="lowerLetter"/>
+      <w:lvlText w:val="%5."/>
+      <w:lvlJc w:val="left"/>
+      <w:pPr>
+        <w:ind w:left="3600" w:hanging="360"/>
+      </w:pPr>
+    </w:lvl>
+    <w:lvl w:ilvl="5" w:tplc="0C0A001B" w:tentative="1">
+      <w:start w:val="1"/>
+      <w:numFmt w:val="lowerRoman"/>
+      <w:lvlText w:val="%6."/>
+      <w:lvlJc w:val="right"/>
+      <w:pPr>
+        <w:ind w:left="4320" w:hanging="180"/>
+      </w:pPr>
+    </w:lvl>
+    <w:lvl w:ilvl="6" w:tplc="0C0A000F" w:tentative="1">
+      <w:start w:val="1"/>
+      <w:numFmt w:val="decimal"/>
+      <w:lvlText w:val="%7."/>
+      <w:lvlJc w:val="left"/>
+      <w:pPr>
+        <w:ind w:left="5040" w:hanging="360"/>
+      </w:pPr>
+    </w:lvl>
+    <w:lvl w:ilvl="7" w:tplc="0C0A0019" w:tentative="1">
+      <w:start w:val="1"/>
+      <w:numFmt w:val="lowerLetter"/>
+      <w:lvlText w:val="%8."/>
+      <w:lvlJc w:val="left"/>
+      <w:pPr>
+        <w:ind w:left="5760" w:hanging="360"/>
+      </w:pPr>
+    </w:lvl>
+    <w:lvl w:ilvl="8" w:tplc="0C0A001B" w:tentative="1">
+      <w:start w:val="1"/>
+      <w:numFmt w:val="lowerRoman"/>
+      <w:lvlText w:val="%9."/>
+      <w:lvlJc w:val="right"/>
+      <w:pPr>
+        <w:ind w:left="6480" w:hanging="180"/>
+      </w:pPr>
+    </w:lvl>
+  </w:abstractNum>
+  <w:abstractNum w:abstractNumId="6">
+    <w:nsid w:val="7ED2042D"/>
+    <w:multiLevelType w:val="hybridMultilevel"/>
+    <w:tmpl w:val="65BE86D8"/>
+    <w:lvl w:ilvl="0" w:tplc="0C0A000F">
+      <w:start w:val="1"/>
+      <w:numFmt w:val="decimal"/>
+      <w:lvlText w:val="%1."/>
+      <w:lvlJc w:val="left"/>
+      <w:pPr>
+        <w:ind w:left="720" w:hanging="360"/>
+      </w:pPr>
+    </w:lvl>
+    <w:lvl w:ilvl="1" w:tplc="0C0A0001">
+      <w:start w:val="1"/>
+      <w:numFmt w:val="bullet"/>
+      <w:lvlText w:val=""/>
+      <w:lvlJc w:val="left"/>
+      <w:pPr>
+        <w:ind w:left="1440" w:hanging="360"/>
+      </w:pPr>
+      <w:rPr>
+        <w:rFonts w:ascii="Symbol" w:hAnsi="Symbol" w:hint="default"/>
+      </w:rPr>
+    </w:lvl>
+    <w:lvl w:ilvl="2" w:tplc="0C0A0003">
+      <w:start w:val="1"/>
+      <w:numFmt w:val="bullet"/>
+      <w:lvlText w:val="o"/>
+      <w:lvlJc w:val="left"/>
+      <w:pPr>
+        <w:ind w:left="2160" w:hanging="180"/>
+      </w:pPr>
+      <w:rPr>
+        <w:rFonts w:ascii="Courier New" w:hAnsi="Courier New" w:cs="Courier New" w:hint="default"/>
+      </w:rPr>
+    </w:lvl>
+    <w:lvl w:ilvl="3" w:tplc="0C0A000F" w:tentative="1">
+      <w:start w:val="1"/>
+      <w:numFmt w:val="decimal"/>
+      <w:lvlText w:val="%4."/>
+      <w:lvlJc w:val="left"/>
+      <w:pPr>
+        <w:ind w:left="2880" w:hanging="360"/>
+      </w:pPr>
+    </w:lvl>
+    <w:lvl w:ilvl="4" w:tplc="0C0A0019" w:tentative="1">
+      <w:start w:val="1"/>
+      <w:numFmt w:val="lowerLetter"/>
+      <w:lvlText w:val="%5."/>
+      <w:lvlJc w:val="left"/>
+      <w:pPr>
+        <w:ind w:left="3600" w:hanging="360"/>
+      </w:pPr>
+    </w:lvl>
+    <w:lvl w:ilvl="5" w:tplc="0C0A001B" w:tentative="1">
+      <w:start w:val="1"/>
+      <w:numFmt w:val="lowerRoman"/>
+      <w:lvlText w:val="%6."/>
+      <w:lvlJc w:val="right"/>
+      <w:pPr>
+        <w:ind w:left="4320" w:hanging="180"/>
+      </w:pPr>
+    </w:lvl>
+    <w:lvl w:ilvl="6" w:tplc="0C0A000F" w:tentative="1">
+      <w:start w:val="1"/>
+      <w:numFmt w:val="decimal"/>
+      <w:lvlText w:val="%7."/>
+      <w:lvlJc w:val="left"/>
+      <w:pPr>
+        <w:ind w:left="5040" w:hanging="360"/>
+      </w:pPr>
+    </w:lvl>
+    <w:lvl w:ilvl="7" w:tplc="0C0A0019" w:tentative="1">
+      <w:start w:val="1"/>
+      <w:numFmt w:val="lowerLetter"/>
+      <w:lvlText w:val="%8."/>
+      <w:lvlJc w:val="left"/>
+      <w:pPr>
+        <w:ind w:left="5760" w:hanging="360"/>
+      </w:pPr>
+    </w:lvl>
+    <w:lvl w:ilvl="8" w:tplc="0C0A001B" w:tentative="1">
+      <w:start w:val="1"/>
+      <w:numFmt w:val="lowerRoman"/>
+      <w:lvlText w:val="%9."/>
+      <w:lvlJc w:val="right"/>
+      <w:pPr>
+        <w:ind w:left="6480" w:hanging="180"/>
+      </w:pPr>
+    </w:lvl>
+  </w:abstractNum>
   <w:num w:numId="1">
     <w:abstractNumId w:val="0"/>
   </w:num>
@@ -7071,6 +9166,18 @@
   </w:num>
   <w:num w:numId="3">
     <w:abstractNumId w:val="2"/>
+  </w:num>
+  <w:num w:numId="4">
+    <w:abstractNumId w:val="3"/>
+  </w:num>
+  <w:num w:numId="5">
+    <w:abstractNumId w:val="5"/>
+  </w:num>
+  <w:num w:numId="6">
+    <w:abstractNumId w:val="4"/>
+  </w:num>
+  <w:num w:numId="7">
+    <w:abstractNumId w:val="6"/>
   </w:num>
 </w:numbering>
 </file>
@@ -7692,10 +9799,10 @@
     <w:uiPriority w:val="39"/>
     <w:unhideWhenUsed/>
     <w:qFormat/>
-    <w:rsid w:val="00C4421B"/>
+    <w:rsid w:val="00EA0156"/>
     <w:pPr>
-      <w:spacing w:after="100" w:line="276" w:lineRule="auto"/>
-      <w:ind w:left="220"/>
+      <w:spacing w:after="0" w:line="240" w:lineRule="auto"/>
+      <w:ind w:left="221"/>
       <w:jc w:val="left"/>
     </w:pPr>
     <w:rPr>
@@ -7710,9 +9817,9 @@
     <w:uiPriority w:val="39"/>
     <w:unhideWhenUsed/>
     <w:qFormat/>
-    <w:rsid w:val="00C4421B"/>
+    <w:rsid w:val="00EA0156"/>
     <w:pPr>
-      <w:spacing w:after="100" w:line="276" w:lineRule="auto"/>
+      <w:spacing w:before="120" w:after="0" w:line="240" w:lineRule="auto"/>
       <w:jc w:val="left"/>
     </w:pPr>
     <w:rPr>
@@ -7727,10 +9834,10 @@
     <w:uiPriority w:val="39"/>
     <w:unhideWhenUsed/>
     <w:qFormat/>
-    <w:rsid w:val="00C4421B"/>
+    <w:rsid w:val="00EA0156"/>
     <w:pPr>
-      <w:spacing w:after="100" w:line="276" w:lineRule="auto"/>
-      <w:ind w:left="440"/>
+      <w:spacing w:after="0" w:line="240" w:lineRule="auto"/>
+      <w:ind w:left="442"/>
       <w:jc w:val="left"/>
     </w:pPr>
     <w:rPr>
@@ -7856,7 +9963,7 @@
       </w:tcPr>
     </w:tblStylePr>
   </w:style>
-  <w:style w:type="table" w:styleId="Listaclara-nfasis1">
+  <w:style w:type="table" w:customStyle="1" w:styleId="Listaclara-nfasis1">
     <w:name w:val="Light List Accent 1"/>
     <w:basedOn w:val="Tablanormal"/>
     <w:uiPriority w:val="61"/>
@@ -7955,10 +10062,10 @@
     <w:autoRedefine/>
     <w:uiPriority w:val="39"/>
     <w:unhideWhenUsed/>
-    <w:rsid w:val="007431AE"/>
+    <w:rsid w:val="00EA0156"/>
     <w:pPr>
-      <w:spacing w:after="100"/>
-      <w:ind w:left="660"/>
+      <w:spacing w:after="0"/>
+      <w:ind w:left="658"/>
     </w:pPr>
   </w:style>
   <w:style w:type="character" w:customStyle="1" w:styleId="Ttulo4Car">
@@ -8245,7 +10352,7 @@
   <a:extraClrSchemeLst/>
   <a:extLst>
     <a:ext uri="{05A4C25C-085E-4340-85A3-A5531E510DB2}">
-      <thm15:themeFamily xmlns="" xmlns:thm15="http://schemas.microsoft.com/office/thememl/2012/main" name="Office Theme" id="{62F939B6-93AF-4DB8-9C6B-D6C7DFDC589F}" vid="{4A3C46E8-61CC-4603-A589-7422A47A8E4A}"/>
+      <thm15:themeFamily xmlns:thm15="http://schemas.microsoft.com/office/thememl/2012/main" xmlns="" name="Office Theme" id="{62F939B6-93AF-4DB8-9C6B-D6C7DFDC589F}" vid="{4A3C46E8-61CC-4603-A589-7422A47A8E4A}"/>
     </a:ext>
   </a:extLst>
 </a:theme>
@@ -8256,7 +10363,7 @@
 </file>
 
 <file path=customXml/itemProps1.xml><?xml version="1.0" encoding="utf-8"?>
-<ds:datastoreItem xmlns:ds="http://schemas.openxmlformats.org/officeDocument/2006/customXml" ds:itemID="{A4EEF171-40B9-4FFD-9D38-700DAFC119DC}">
+<ds:datastoreItem xmlns:ds="http://schemas.openxmlformats.org/officeDocument/2006/customXml" ds:itemID="{6F7B2923-E008-46CB-AF45-031AE5416A9B}">
   <ds:schemaRefs>
     <ds:schemaRef ds:uri="http://schemas.openxmlformats.org/officeDocument/2006/bibliography"/>
   </ds:schemaRefs>

</xml_diff>

<commit_message>
RailwayStudio.Control: - Divided into two plugins: Control and Design
</commit_message>
<xml_diff>
--- a/docs/manual.docx
+++ b/docs/manual.docx
@@ -3233,7 +3233,7 @@
     </w:p>
     <w:tbl>
       <w:tblPr>
-        <w:tblStyle w:val="Listaclara-nfasis1"/>
+        <w:tblStyle w:val="Listaclara-nfasis11"/>
         <w:tblW w:w="0" w:type="auto"/>
         <w:tblLook w:val="04A0"/>
       </w:tblPr>
@@ -3900,12 +3900,767 @@
     </w:p>
     <w:p>
       <w:pPr>
+        <w:rPr>
+          <w:lang w:val="en-GB"/>
+        </w:rPr>
+      </w:pPr>
+      <w:bookmarkStart w:id="13" w:name="_Toc36663528"/>
+      <w:r>
+        <w:rPr>
+          <w:lang w:val="en-GB"/>
+        </w:rPr>
+        <w:t>To design the layout</w:t>
+      </w:r>
+      <w:r>
+        <w:rPr>
+          <w:lang w:val="en-GB"/>
+        </w:rPr>
+        <w:t>, the Layout designer module will be used. This module allows graphically design the layout.</w:t>
+      </w:r>
+    </w:p>
+    <w:p>
+      <w:pPr>
+        <w:rPr>
+          <w:lang w:val="en-GB"/>
+        </w:rPr>
+      </w:pPr>
+      <w:r>
+        <w:rPr>
+          <w:noProof/>
+          <w:lang w:eastAsia="es-ES"/>
+        </w:rPr>
+        <w:drawing>
+          <wp:inline distT="0" distB="0" distL="0" distR="0">
+            <wp:extent cx="5400040" cy="3553272"/>
+            <wp:effectExtent l="19050" t="0" r="0" b="0"/>
+            <wp:docPr id="23" name="Imagen 16"/>
+            <wp:cNvGraphicFramePr>
+              <a:graphicFrameLocks xmlns:a="http://schemas.openxmlformats.org/drawingml/2006/main" noChangeAspect="1"/>
+            </wp:cNvGraphicFramePr>
+            <a:graphic xmlns:a="http://schemas.openxmlformats.org/drawingml/2006/main">
+              <a:graphicData uri="http://schemas.openxmlformats.org/drawingml/2006/picture">
+                <pic:pic xmlns:pic="http://schemas.openxmlformats.org/drawingml/2006/picture">
+                  <pic:nvPicPr>
+                    <pic:cNvPr id="0" name="Picture 16"/>
+                    <pic:cNvPicPr>
+                      <a:picLocks noChangeAspect="1" noChangeArrowheads="1"/>
+                    </pic:cNvPicPr>
+                  </pic:nvPicPr>
+                  <pic:blipFill>
+                    <a:blip r:embed="rId15" cstate="print"/>
+                    <a:srcRect/>
+                    <a:stretch>
+                      <a:fillRect/>
+                    </a:stretch>
+                  </pic:blipFill>
+                  <pic:spPr bwMode="auto">
+                    <a:xfrm>
+                      <a:off x="0" y="0"/>
+                      <a:ext cx="5400040" cy="3553272"/>
+                    </a:xfrm>
+                    <a:prstGeom prst="rect">
+                      <a:avLst/>
+                    </a:prstGeom>
+                    <a:noFill/>
+                    <a:ln w="9525">
+                      <a:noFill/>
+                      <a:miter lim="800000"/>
+                      <a:headEnd/>
+                      <a:tailEnd/>
+                    </a:ln>
+                  </pic:spPr>
+                </pic:pic>
+              </a:graphicData>
+            </a:graphic>
+          </wp:inline>
+        </w:drawing>
+      </w:r>
+    </w:p>
+    <w:p>
+      <w:pPr>
         <w:pStyle w:val="Ttulo1"/>
         <w:rPr>
           <w:lang w:val="en-GB"/>
         </w:rPr>
       </w:pPr>
-      <w:bookmarkStart w:id="13" w:name="_Toc36663528"/>
+      <w:r>
+        <w:rPr>
+          <w:lang w:val="en-GB"/>
+        </w:rPr>
+        <w:t>Switchboards</w:t>
+      </w:r>
+    </w:p>
+    <w:p>
+      <w:pPr>
+        <w:rPr>
+          <w:lang w:val="en-GB"/>
+        </w:rPr>
+      </w:pPr>
+      <w:r>
+        <w:rPr>
+          <w:lang w:val="en-GB"/>
+        </w:rPr>
+        <w:t xml:space="preserve">The layout is graphically represented in one or more switchboards. Each switchboard contains </w:t>
+      </w:r>
+      <w:hyperlink w:anchor="_Elements" w:history="1">
+        <w:r>
+          <w:rPr>
+            <w:rStyle w:val="Hipervnculo"/>
+            <w:lang w:val="en-GB"/>
+          </w:rPr>
+          <w:t>elements</w:t>
+        </w:r>
+      </w:hyperlink>
+      <w:r>
+        <w:rPr>
+          <w:lang w:val="en-GB"/>
+        </w:rPr>
+        <w:t xml:space="preserve"> placed in a grid and measured in columns and rows.</w:t>
+      </w:r>
+    </w:p>
+    <w:p>
+      <w:pPr>
+        <w:pStyle w:val="Ttulo2"/>
+        <w:rPr>
+          <w:lang w:val="en-GB"/>
+        </w:rPr>
+      </w:pPr>
+      <w:r>
+        <w:rPr>
+          <w:lang w:val="en-GB"/>
+        </w:rPr>
+        <w:t>Managing the layout switchboards</w:t>
+      </w:r>
+    </w:p>
+    <w:p>
+      <w:pPr>
+        <w:pStyle w:val="Ttulo3"/>
+        <w:rPr>
+          <w:lang w:val="en-GB"/>
+        </w:rPr>
+      </w:pPr>
+      <w:r>
+        <w:rPr>
+          <w:lang w:val="en-GB"/>
+        </w:rPr>
+        <w:t>Create a new switchboard</w:t>
+      </w:r>
+    </w:p>
+    <w:p>
+      <w:pPr>
+        <w:pStyle w:val="Prrafodelista"/>
+        <w:numPr>
+          <w:ilvl w:val="0"/>
+          <w:numId w:val="1"/>
+        </w:numPr>
+        <w:spacing w:after="60" w:line="240" w:lineRule="auto"/>
+        <w:contextualSpacing w:val="0"/>
+        <w:rPr>
+          <w:lang w:val="en-GB"/>
+        </w:rPr>
+      </w:pPr>
+      <w:r>
+        <w:rPr>
+          <w:lang w:val="en-GB"/>
+        </w:rPr>
+        <w:t xml:space="preserve">Open the </w:t>
+      </w:r>
+      <w:r>
+        <w:rPr>
+          <w:b/>
+          <w:lang w:val="en-GB"/>
+        </w:rPr>
+        <w:t xml:space="preserve">Layout </w:t>
+      </w:r>
+      <w:r>
+        <w:rPr>
+          <w:b/>
+          <w:lang w:val="en-GB"/>
+        </w:rPr>
+        <w:t>design</w:t>
+      </w:r>
+      <w:r>
+        <w:rPr>
+          <w:lang w:val="en-GB"/>
+        </w:rPr>
+        <w:t xml:space="preserve"> plug-in.</w:t>
+      </w:r>
+    </w:p>
+    <w:p>
+      <w:pPr>
+        <w:pStyle w:val="Prrafodelista"/>
+        <w:numPr>
+          <w:ilvl w:val="0"/>
+          <w:numId w:val="1"/>
+        </w:numPr>
+        <w:spacing w:after="60" w:line="240" w:lineRule="auto"/>
+        <w:contextualSpacing w:val="0"/>
+        <w:rPr>
+          <w:lang w:val="en-GB"/>
+        </w:rPr>
+      </w:pPr>
+      <w:r>
+        <w:rPr>
+          <w:lang w:val="en-GB"/>
+        </w:rPr>
+        <w:t xml:space="preserve">From the toolbar, select </w:t>
+      </w:r>
+      <w:proofErr w:type="gramStart"/>
+      <w:r>
+        <w:rPr>
+          <w:b/>
+          <w:lang w:val="en-GB"/>
+        </w:rPr>
+        <w:t>New</w:t>
+      </w:r>
+      <w:proofErr w:type="gramEnd"/>
+      <w:r>
+        <w:rPr>
+          <w:b/>
+          <w:lang w:val="en-GB"/>
+        </w:rPr>
+        <w:t xml:space="preserve"> switchboard</w:t>
+      </w:r>
+      <w:r>
+        <w:rPr>
+          <w:lang w:val="en-GB"/>
+        </w:rPr>
+        <w:t xml:space="preserve">. It will open the </w:t>
+      </w:r>
+      <w:r>
+        <w:rPr>
+          <w:i/>
+          <w:lang w:val="en-GB"/>
+        </w:rPr>
+        <w:t>Switchboard editor</w:t>
+      </w:r>
+      <w:r>
+        <w:rPr>
+          <w:lang w:val="en-GB"/>
+        </w:rPr>
+        <w:t xml:space="preserve"> dialogue:</w:t>
+      </w:r>
+    </w:p>
+    <w:p>
+      <w:pPr>
+        <w:pStyle w:val="Prrafodelista"/>
+        <w:spacing w:before="120" w:after="120" w:line="240" w:lineRule="auto"/>
+        <w:contextualSpacing w:val="0"/>
+        <w:rPr>
+          <w:lang w:val="en-GB"/>
+        </w:rPr>
+      </w:pPr>
+      <w:r>
+        <w:rPr>
+          <w:noProof/>
+          <w:lang w:eastAsia="es-ES"/>
+        </w:rPr>
+        <w:lastRenderedPageBreak/>
+        <w:drawing>
+          <wp:inline distT="0" distB="0" distL="0" distR="0">
+            <wp:extent cx="2387651" cy="2099147"/>
+            <wp:effectExtent l="19050" t="0" r="0" b="0"/>
+            <wp:docPr id="21" name="Imagen 10"/>
+            <wp:cNvGraphicFramePr>
+              <a:graphicFrameLocks xmlns:a="http://schemas.openxmlformats.org/drawingml/2006/main" noChangeAspect="1"/>
+            </wp:cNvGraphicFramePr>
+            <a:graphic xmlns:a="http://schemas.openxmlformats.org/drawingml/2006/main">
+              <a:graphicData uri="http://schemas.openxmlformats.org/drawingml/2006/picture">
+                <pic:pic xmlns:pic="http://schemas.openxmlformats.org/drawingml/2006/picture">
+                  <pic:nvPicPr>
+                    <pic:cNvPr id="0" name="Picture 10"/>
+                    <pic:cNvPicPr>
+                      <a:picLocks noChangeAspect="1" noChangeArrowheads="1"/>
+                    </pic:cNvPicPr>
+                  </pic:nvPicPr>
+                  <pic:blipFill>
+                    <a:blip r:embed="rId16" cstate="print"/>
+                    <a:srcRect/>
+                    <a:stretch>
+                      <a:fillRect/>
+                    </a:stretch>
+                  </pic:blipFill>
+                  <pic:spPr bwMode="auto">
+                    <a:xfrm>
+                      <a:off x="0" y="0"/>
+                      <a:ext cx="2387708" cy="2099197"/>
+                    </a:xfrm>
+                    <a:prstGeom prst="rect">
+                      <a:avLst/>
+                    </a:prstGeom>
+                    <a:noFill/>
+                    <a:ln w="9525">
+                      <a:noFill/>
+                      <a:miter lim="800000"/>
+                      <a:headEnd/>
+                      <a:tailEnd/>
+                    </a:ln>
+                  </pic:spPr>
+                </pic:pic>
+              </a:graphicData>
+            </a:graphic>
+          </wp:inline>
+        </w:drawing>
+      </w:r>
+    </w:p>
+    <w:p>
+      <w:pPr>
+        <w:pStyle w:val="Prrafodelista"/>
+        <w:numPr>
+          <w:ilvl w:val="0"/>
+          <w:numId w:val="1"/>
+        </w:numPr>
+        <w:spacing w:after="60" w:line="240" w:lineRule="auto"/>
+        <w:contextualSpacing w:val="0"/>
+        <w:rPr>
+          <w:lang w:val="en-GB"/>
+        </w:rPr>
+      </w:pPr>
+      <w:r>
+        <w:rPr>
+          <w:lang w:val="en-GB"/>
+        </w:rPr>
+        <w:t>Specify the switchboard’s name and its measures (width and height).</w:t>
+      </w:r>
+    </w:p>
+    <w:p>
+      <w:pPr>
+        <w:pStyle w:val="Prrafodelista"/>
+        <w:numPr>
+          <w:ilvl w:val="0"/>
+          <w:numId w:val="1"/>
+        </w:numPr>
+        <w:spacing w:after="60" w:line="240" w:lineRule="auto"/>
+        <w:contextualSpacing w:val="0"/>
+        <w:rPr>
+          <w:lang w:val="en-GB"/>
+        </w:rPr>
+      </w:pPr>
+      <w:r>
+        <w:rPr>
+          <w:lang w:val="en-GB"/>
+        </w:rPr>
+        <w:t>Optionally a brief description can be provided.</w:t>
+      </w:r>
+    </w:p>
+    <w:p>
+      <w:pPr>
+        <w:pStyle w:val="Prrafodelista"/>
+        <w:numPr>
+          <w:ilvl w:val="0"/>
+          <w:numId w:val="1"/>
+        </w:numPr>
+        <w:rPr>
+          <w:lang w:val="en-GB"/>
+        </w:rPr>
+      </w:pPr>
+      <w:r>
+        <w:rPr>
+          <w:lang w:val="en-GB"/>
+        </w:rPr>
+        <w:t xml:space="preserve">Press </w:t>
+      </w:r>
+      <w:r>
+        <w:rPr>
+          <w:b/>
+          <w:lang w:val="en-GB"/>
+        </w:rPr>
+        <w:t>OK</w:t>
+      </w:r>
+      <w:r>
+        <w:rPr>
+          <w:lang w:val="en-GB"/>
+        </w:rPr>
+        <w:t xml:space="preserve"> to create the new switchboard in the current layout.</w:t>
+      </w:r>
+    </w:p>
+    <w:p>
+      <w:pPr>
+        <w:pStyle w:val="Ttulo3"/>
+        <w:rPr>
+          <w:lang w:val="en-GB"/>
+        </w:rPr>
+      </w:pPr>
+      <w:r>
+        <w:rPr>
+          <w:lang w:val="en-GB"/>
+        </w:rPr>
+        <w:t>Edit switchboard</w:t>
+      </w:r>
+    </w:p>
+    <w:p>
+      <w:pPr>
+        <w:pStyle w:val="Prrafodelista"/>
+        <w:numPr>
+          <w:ilvl w:val="0"/>
+          <w:numId w:val="10"/>
+        </w:numPr>
+        <w:spacing w:after="60" w:line="240" w:lineRule="auto"/>
+        <w:contextualSpacing w:val="0"/>
+        <w:rPr>
+          <w:lang w:val="en-GB"/>
+        </w:rPr>
+      </w:pPr>
+      <w:r>
+        <w:rPr>
+          <w:lang w:val="en-GB"/>
+        </w:rPr>
+        <w:t xml:space="preserve">Open the </w:t>
+      </w:r>
+      <w:r>
+        <w:rPr>
+          <w:b/>
+          <w:lang w:val="en-GB"/>
+        </w:rPr>
+        <w:t xml:space="preserve">Layout </w:t>
+      </w:r>
+      <w:r>
+        <w:rPr>
+          <w:b/>
+          <w:lang w:val="en-GB"/>
+        </w:rPr>
+        <w:t>design</w:t>
+      </w:r>
+      <w:r>
+        <w:rPr>
+          <w:lang w:val="en-GB"/>
+        </w:rPr>
+        <w:t xml:space="preserve"> plug-in.</w:t>
+      </w:r>
+    </w:p>
+    <w:p>
+      <w:pPr>
+        <w:pStyle w:val="Prrafodelista"/>
+        <w:numPr>
+          <w:ilvl w:val="0"/>
+          <w:numId w:val="10"/>
+        </w:numPr>
+        <w:spacing w:after="60" w:line="240" w:lineRule="auto"/>
+        <w:ind w:left="714" w:hanging="357"/>
+        <w:contextualSpacing w:val="0"/>
+        <w:rPr>
+          <w:lang w:val="en-GB"/>
+        </w:rPr>
+      </w:pPr>
+      <w:r>
+        <w:rPr>
+          <w:lang w:val="en-GB"/>
+        </w:rPr>
+        <w:t>Select the switchboard to edit by selecting its tab page.</w:t>
+      </w:r>
+    </w:p>
+    <w:p>
+      <w:pPr>
+        <w:pStyle w:val="Prrafodelista"/>
+        <w:spacing w:before="120" w:after="120" w:line="240" w:lineRule="auto"/>
+        <w:contextualSpacing w:val="0"/>
+        <w:rPr>
+          <w:lang w:val="en-GB"/>
+        </w:rPr>
+      </w:pPr>
+      <w:r>
+        <w:rPr>
+          <w:noProof/>
+          <w:lang w:eastAsia="es-ES"/>
+        </w:rPr>
+        <w:drawing>
+          <wp:inline distT="0" distB="0" distL="0" distR="0">
+            <wp:extent cx="2095043" cy="633450"/>
+            <wp:effectExtent l="19050" t="0" r="457" b="0"/>
+            <wp:docPr id="24" name="Imagen 19"/>
+            <wp:cNvGraphicFramePr>
+              <a:graphicFrameLocks xmlns:a="http://schemas.openxmlformats.org/drawingml/2006/main" noChangeAspect="1"/>
+            </wp:cNvGraphicFramePr>
+            <a:graphic xmlns:a="http://schemas.openxmlformats.org/drawingml/2006/main">
+              <a:graphicData uri="http://schemas.openxmlformats.org/drawingml/2006/picture">
+                <pic:pic xmlns:pic="http://schemas.openxmlformats.org/drawingml/2006/picture">
+                  <pic:nvPicPr>
+                    <pic:cNvPr id="0" name="Picture 19"/>
+                    <pic:cNvPicPr>
+                      <a:picLocks noChangeAspect="1" noChangeArrowheads="1"/>
+                    </pic:cNvPicPr>
+                  </pic:nvPicPr>
+                  <pic:blipFill>
+                    <a:blip r:embed="rId17" cstate="print"/>
+                    <a:srcRect/>
+                    <a:stretch>
+                      <a:fillRect/>
+                    </a:stretch>
+                  </pic:blipFill>
+                  <pic:spPr bwMode="auto">
+                    <a:xfrm>
+                      <a:off x="0" y="0"/>
+                      <a:ext cx="2094725" cy="633354"/>
+                    </a:xfrm>
+                    <a:prstGeom prst="rect">
+                      <a:avLst/>
+                    </a:prstGeom>
+                    <a:noFill/>
+                    <a:ln w="9525">
+                      <a:noFill/>
+                      <a:miter lim="800000"/>
+                      <a:headEnd/>
+                      <a:tailEnd/>
+                    </a:ln>
+                  </pic:spPr>
+                </pic:pic>
+              </a:graphicData>
+            </a:graphic>
+          </wp:inline>
+        </w:drawing>
+      </w:r>
+    </w:p>
+    <w:p>
+      <w:pPr>
+        <w:pStyle w:val="Prrafodelista"/>
+        <w:numPr>
+          <w:ilvl w:val="0"/>
+          <w:numId w:val="10"/>
+        </w:numPr>
+        <w:rPr>
+          <w:lang w:val="en-GB"/>
+        </w:rPr>
+      </w:pPr>
+      <w:r>
+        <w:rPr>
+          <w:lang w:val="en-GB"/>
+        </w:rPr>
+        <w:t xml:space="preserve">From the toolbar, select </w:t>
+      </w:r>
+      <w:r>
+        <w:rPr>
+          <w:b/>
+          <w:lang w:val="en-GB"/>
+        </w:rPr>
+        <w:t>Edit switchboard</w:t>
+      </w:r>
+      <w:r>
+        <w:rPr>
+          <w:lang w:val="en-GB"/>
+        </w:rPr>
+        <w:t xml:space="preserve">. It will open the </w:t>
+      </w:r>
+      <w:r>
+        <w:rPr>
+          <w:i/>
+          <w:lang w:val="en-GB"/>
+        </w:rPr>
+        <w:t>Switchboard editor</w:t>
+      </w:r>
+      <w:r>
+        <w:rPr>
+          <w:lang w:val="en-GB"/>
+        </w:rPr>
+        <w:t xml:space="preserve"> dialogue showing the current information.</w:t>
+      </w:r>
+    </w:p>
+    <w:p>
+      <w:pPr>
+        <w:pStyle w:val="Prrafodelista"/>
+        <w:numPr>
+          <w:ilvl w:val="0"/>
+          <w:numId w:val="10"/>
+        </w:numPr>
+        <w:rPr>
+          <w:lang w:val="en-GB"/>
+        </w:rPr>
+      </w:pPr>
+      <w:r>
+        <w:rPr>
+          <w:lang w:val="en-GB"/>
+        </w:rPr>
+        <w:t>Edit the values.</w:t>
+      </w:r>
+    </w:p>
+    <w:p>
+      <w:pPr>
+        <w:pStyle w:val="Prrafodelista"/>
+        <w:numPr>
+          <w:ilvl w:val="0"/>
+          <w:numId w:val="10"/>
+        </w:numPr>
+        <w:rPr>
+          <w:lang w:val="en-GB"/>
+        </w:rPr>
+      </w:pPr>
+      <w:r>
+        <w:rPr>
+          <w:lang w:val="en-GB"/>
+        </w:rPr>
+        <w:t xml:space="preserve">Press </w:t>
+      </w:r>
+      <w:r>
+        <w:rPr>
+          <w:b/>
+          <w:lang w:val="en-GB"/>
+        </w:rPr>
+        <w:t>OK</w:t>
+      </w:r>
+      <w:r>
+        <w:rPr>
+          <w:lang w:val="en-GB"/>
+        </w:rPr>
+        <w:t xml:space="preserve"> to create the new switchboard in the current layout.</w:t>
+      </w:r>
+    </w:p>
+    <w:p>
+      <w:pPr>
+        <w:pStyle w:val="Ttulo3"/>
+        <w:rPr>
+          <w:lang w:val="en-GB"/>
+        </w:rPr>
+      </w:pPr>
+      <w:r>
+        <w:rPr>
+          <w:lang w:val="en-GB"/>
+        </w:rPr>
+        <w:t>Delete switchboard</w:t>
+      </w:r>
+    </w:p>
+    <w:p>
+      <w:pPr>
+        <w:pStyle w:val="Prrafodelista"/>
+        <w:numPr>
+          <w:ilvl w:val="0"/>
+          <w:numId w:val="11"/>
+        </w:numPr>
+        <w:spacing w:after="60" w:line="240" w:lineRule="auto"/>
+        <w:contextualSpacing w:val="0"/>
+        <w:rPr>
+          <w:lang w:val="en-GB"/>
+        </w:rPr>
+      </w:pPr>
+      <w:r>
+        <w:rPr>
+          <w:lang w:val="en-GB"/>
+        </w:rPr>
+        <w:t xml:space="preserve">Open the </w:t>
+      </w:r>
+      <w:r>
+        <w:rPr>
+          <w:b/>
+          <w:lang w:val="en-GB"/>
+        </w:rPr>
+        <w:t xml:space="preserve">Layout </w:t>
+      </w:r>
+      <w:r>
+        <w:rPr>
+          <w:b/>
+          <w:lang w:val="en-GB"/>
+        </w:rPr>
+        <w:t>design</w:t>
+      </w:r>
+      <w:r>
+        <w:rPr>
+          <w:lang w:val="en-GB"/>
+        </w:rPr>
+        <w:t xml:space="preserve"> plug-in.</w:t>
+      </w:r>
+    </w:p>
+    <w:p>
+      <w:pPr>
+        <w:pStyle w:val="Prrafodelista"/>
+        <w:numPr>
+          <w:ilvl w:val="0"/>
+          <w:numId w:val="11"/>
+        </w:numPr>
+        <w:rPr>
+          <w:lang w:val="en-GB"/>
+        </w:rPr>
+      </w:pPr>
+      <w:r>
+        <w:rPr>
+          <w:lang w:val="en-GB"/>
+        </w:rPr>
+        <w:t>Select the switchboard to delete by selecting its tab page.</w:t>
+      </w:r>
+    </w:p>
+    <w:p>
+      <w:pPr>
+        <w:pStyle w:val="Prrafodelista"/>
+        <w:numPr>
+          <w:ilvl w:val="0"/>
+          <w:numId w:val="11"/>
+        </w:numPr>
+        <w:rPr>
+          <w:lang w:val="en-GB"/>
+        </w:rPr>
+      </w:pPr>
+      <w:r>
+        <w:rPr>
+          <w:lang w:val="en-GB"/>
+        </w:rPr>
+        <w:t xml:space="preserve">From the toolbar, select </w:t>
+      </w:r>
+      <w:r>
+        <w:rPr>
+          <w:b/>
+          <w:lang w:val="en-GB"/>
+        </w:rPr>
+        <w:t>Delete switchboard</w:t>
+      </w:r>
+      <w:r>
+        <w:rPr>
+          <w:lang w:val="en-GB"/>
+        </w:rPr>
+        <w:t>. A confirmation dialogue will appear.</w:t>
+      </w:r>
+    </w:p>
+    <w:p>
+      <w:pPr>
+        <w:pStyle w:val="Prrafodelista"/>
+        <w:numPr>
+          <w:ilvl w:val="0"/>
+          <w:numId w:val="11"/>
+        </w:numPr>
+        <w:rPr>
+          <w:lang w:val="en-GB"/>
+        </w:rPr>
+      </w:pPr>
+      <w:r>
+        <w:rPr>
+          <w:lang w:val="en-GB"/>
+        </w:rPr>
+        <w:t xml:space="preserve">Press </w:t>
+      </w:r>
+      <w:proofErr w:type="gramStart"/>
+      <w:r>
+        <w:rPr>
+          <w:b/>
+          <w:lang w:val="en-GB"/>
+        </w:rPr>
+        <w:t>Yes</w:t>
+      </w:r>
+      <w:proofErr w:type="gramEnd"/>
+      <w:r>
+        <w:rPr>
+          <w:lang w:val="en-GB"/>
+        </w:rPr>
+        <w:t xml:space="preserve"> to delete the switchboard or </w:t>
+      </w:r>
+      <w:r>
+        <w:rPr>
+          <w:b/>
+          <w:lang w:val="en-GB"/>
+        </w:rPr>
+        <w:t>No</w:t>
+      </w:r>
+      <w:r>
+        <w:rPr>
+          <w:lang w:val="en-GB"/>
+        </w:rPr>
+        <w:t xml:space="preserve"> to cancel.</w:t>
+      </w:r>
+    </w:p>
+    <w:p>
+      <w:pPr>
+        <w:pStyle w:val="Ttulo1"/>
+        <w:rPr>
+          <w:lang w:val="en-GB"/>
+        </w:rPr>
+      </w:pPr>
+      <w:bookmarkStart w:id="14" w:name="_Elements"/>
+      <w:bookmarkEnd w:id="14"/>
       <w:r>
         <w:rPr>
           <w:lang w:val="en-GB"/>
@@ -3973,14 +4728,14 @@
           <w:lang w:val="en-GB"/>
         </w:rPr>
       </w:pPr>
-      <w:bookmarkStart w:id="14" w:name="_Toc36663529"/>
+      <w:bookmarkStart w:id="15" w:name="_Toc36663529"/>
       <w:r>
         <w:rPr>
           <w:lang w:val="en-GB"/>
         </w:rPr>
         <w:t>Accessory elements</w:t>
       </w:r>
-      <w:bookmarkEnd w:id="14"/>
+      <w:bookmarkEnd w:id="15"/>
     </w:p>
     <w:p>
       <w:pPr>
@@ -4248,7 +5003,7 @@
                           </pic:cNvPicPr>
                         </pic:nvPicPr>
                         <pic:blipFill>
-                          <a:blip r:embed="rId15" cstate="print"/>
+                          <a:blip r:embed="rId18" cstate="print"/>
                           <a:srcRect/>
                           <a:stretch>
                             <a:fillRect/>
@@ -4387,7 +5142,7 @@
                           </pic:cNvPicPr>
                         </pic:nvPicPr>
                         <pic:blipFill>
-                          <a:blip r:embed="rId16" cstate="print"/>
+                          <a:blip r:embed="rId19" cstate="print"/>
                           <a:srcRect/>
                           <a:stretch>
                             <a:fillRect/>
@@ -4794,7 +5549,7 @@
                           </pic:cNvPicPr>
                         </pic:nvPicPr>
                         <pic:blipFill>
-                          <a:blip r:embed="rId17" cstate="print"/>
+                          <a:blip r:embed="rId20" cstate="print"/>
                           <a:srcRect t="8889" b="39259"/>
                           <a:stretch>
                             <a:fillRect/>
@@ -4981,7 +5736,7 @@
                           </pic:cNvPicPr>
                         </pic:nvPicPr>
                         <pic:blipFill>
-                          <a:blip r:embed="rId18" cstate="print"/>
+                          <a:blip r:embed="rId21" cstate="print"/>
                           <a:srcRect t="9302" b="39535"/>
                           <a:stretch>
                             <a:fillRect/>
@@ -5168,7 +5923,7 @@
                           </pic:cNvPicPr>
                         </pic:nvPicPr>
                         <pic:blipFill>
-                          <a:blip r:embed="rId19" cstate="print"/>
+                          <a:blip r:embed="rId22" cstate="print"/>
                           <a:srcRect t="9744" b="39487"/>
                           <a:stretch>
                             <a:fillRect/>
@@ -5356,14 +6111,14 @@
           <w:lang w:val="en-GB"/>
         </w:rPr>
       </w:pPr>
-      <w:bookmarkStart w:id="15" w:name="_Toc36663530"/>
+      <w:bookmarkStart w:id="16" w:name="_Toc36663530"/>
       <w:r>
         <w:rPr>
           <w:lang w:val="en-GB"/>
         </w:rPr>
         <w:t>Themes</w:t>
       </w:r>
-      <w:bookmarkEnd w:id="15"/>
+      <w:bookmarkEnd w:id="16"/>
     </w:p>
     <w:p>
       <w:pPr>
@@ -5437,15 +6192,14 @@
           <w:lang w:val="en-GB"/>
         </w:rPr>
       </w:pPr>
-      <w:bookmarkStart w:id="16" w:name="_Toc36663531"/>
-      <w:r>
-        <w:rPr>
-          <w:lang w:val="en-GB"/>
-        </w:rPr>
-        <w:lastRenderedPageBreak/>
+      <w:bookmarkStart w:id="17" w:name="_Toc36663531"/>
+      <w:r>
+        <w:rPr>
+          <w:lang w:val="en-GB"/>
+        </w:rPr>
         <w:t>Selecting the layout theme</w:t>
       </w:r>
-      <w:bookmarkEnd w:id="16"/>
+      <w:bookmarkEnd w:id="17"/>
     </w:p>
     <w:p>
       <w:pPr>
@@ -5465,7 +6219,7 @@
         <w:pStyle w:val="Prrafodelista"/>
         <w:numPr>
           <w:ilvl w:val="0"/>
-          <w:numId w:val="1"/>
+          <w:numId w:val="11"/>
         </w:numPr>
         <w:rPr>
           <w:lang w:val="en-GB"/>
@@ -5503,7 +6257,7 @@
         <w:pStyle w:val="Prrafodelista"/>
         <w:numPr>
           <w:ilvl w:val="0"/>
-          <w:numId w:val="1"/>
+          <w:numId w:val="11"/>
         </w:numPr>
         <w:ind w:left="714" w:hanging="357"/>
         <w:contextualSpacing w:val="0"/>
@@ -5571,6 +6325,7 @@
           <w:noProof/>
           <w:lang w:eastAsia="es-ES"/>
         </w:rPr>
+        <w:lastRenderedPageBreak/>
         <w:drawing>
           <wp:inline distT="0" distB="0" distL="0" distR="0">
             <wp:extent cx="2811932" cy="2559494"/>
@@ -5589,7 +6344,7 @@
                     </pic:cNvPicPr>
                   </pic:nvPicPr>
                   <pic:blipFill>
-                    <a:blip r:embed="rId20" cstate="print"/>
+                    <a:blip r:embed="rId23" cstate="print"/>
                     <a:srcRect/>
                     <a:stretch>
                       <a:fillRect/>
@@ -5623,7 +6378,7 @@
         <w:pStyle w:val="Prrafodelista"/>
         <w:numPr>
           <w:ilvl w:val="0"/>
-          <w:numId w:val="1"/>
+          <w:numId w:val="11"/>
         </w:numPr>
         <w:rPr>
           <w:lang w:val="en-GB"/>
@@ -5641,7 +6396,7 @@
         <w:pStyle w:val="Prrafodelista"/>
         <w:numPr>
           <w:ilvl w:val="0"/>
-          <w:numId w:val="1"/>
+          <w:numId w:val="11"/>
         </w:numPr>
         <w:rPr>
           <w:lang w:val="en-GB"/>
@@ -5693,7 +6448,7 @@
         <w:pStyle w:val="Prrafodelista"/>
         <w:numPr>
           <w:ilvl w:val="0"/>
-          <w:numId w:val="1"/>
+          <w:numId w:val="11"/>
         </w:numPr>
         <w:rPr>
           <w:lang w:val="en-GB"/>
@@ -5800,7 +6555,7 @@
                     </pic:cNvPicPr>
                   </pic:nvPicPr>
                   <pic:blipFill>
-                    <a:blip r:embed="rId21" cstate="print"/>
+                    <a:blip r:embed="rId24" cstate="print"/>
                     <a:srcRect/>
                     <a:stretch>
                       <a:fillRect/>
@@ -5836,7 +6591,7 @@
           <w:lang w:val="en-GB"/>
         </w:rPr>
       </w:pPr>
-      <w:bookmarkStart w:id="17" w:name="_Toc36663532"/>
+      <w:bookmarkStart w:id="18" w:name="_Toc36663532"/>
       <w:r>
         <w:rPr>
           <w:lang w:val="en-GB"/>
@@ -5849,7 +6604,7 @@
         </w:rPr>
         <w:t>themes</w:t>
       </w:r>
-      <w:bookmarkEnd w:id="17"/>
+      <w:bookmarkEnd w:id="18"/>
     </w:p>
     <w:p>
       <w:pPr>
@@ -5891,14 +6646,14 @@
           <w:lang w:val="en-GB"/>
         </w:rPr>
       </w:pPr>
-      <w:bookmarkStart w:id="18" w:name="_Toc36663533"/>
+      <w:bookmarkStart w:id="19" w:name="_Toc36663533"/>
       <w:r>
         <w:rPr>
           <w:lang w:val="en-GB"/>
         </w:rPr>
         <w:t>Routes</w:t>
       </w:r>
-      <w:bookmarkEnd w:id="18"/>
+      <w:bookmarkEnd w:id="19"/>
     </w:p>
     <w:p>
       <w:pPr>
@@ -5985,7 +6740,6 @@
         <w:rPr>
           <w:lang w:val="en-GB"/>
         </w:rPr>
-        <w:lastRenderedPageBreak/>
         <w:t xml:space="preserve">When a route is </w:t>
       </w:r>
       <w:r>
@@ -6039,6 +6793,7 @@
           <w:noProof/>
           <w:lang w:eastAsia="es-ES"/>
         </w:rPr>
+        <w:lastRenderedPageBreak/>
         <w:drawing>
           <wp:inline distT="0" distB="0" distL="0" distR="0">
             <wp:extent cx="3580028" cy="1568777"/>
@@ -6057,7 +6812,7 @@
                     </pic:cNvPicPr>
                   </pic:nvPicPr>
                   <pic:blipFill>
-                    <a:blip r:embed="rId22" cstate="print"/>
+                    <a:blip r:embed="rId25" cstate="print"/>
                     <a:srcRect/>
                     <a:stretch>
                       <a:fillRect/>
@@ -6093,14 +6848,14 @@
           <w:lang w:val="en-GB"/>
         </w:rPr>
       </w:pPr>
-      <w:bookmarkStart w:id="19" w:name="_Toc36663534"/>
+      <w:bookmarkStart w:id="20" w:name="_Toc36663534"/>
       <w:r>
         <w:rPr>
           <w:lang w:val="en-GB"/>
         </w:rPr>
         <w:t>Designing routes</w:t>
       </w:r>
-      <w:bookmarkEnd w:id="19"/>
+      <w:bookmarkEnd w:id="20"/>
     </w:p>
     <w:p>
       <w:pPr>
@@ -6135,14 +6890,14 @@
           <w:lang w:val="en-GB"/>
         </w:rPr>
       </w:pPr>
-      <w:bookmarkStart w:id="20" w:name="_Toc36663535"/>
+      <w:bookmarkStart w:id="21" w:name="_Toc36663535"/>
       <w:r>
         <w:rPr>
           <w:lang w:val="en-GB"/>
         </w:rPr>
         <w:t>Create new route</w:t>
       </w:r>
-      <w:bookmarkEnd w:id="20"/>
+      <w:bookmarkEnd w:id="21"/>
     </w:p>
     <w:p>
       <w:pPr>
@@ -6227,7 +6982,7 @@
                     </pic:cNvPicPr>
                   </pic:nvPicPr>
                   <pic:blipFill>
-                    <a:blip r:embed="rId23" cstate="print"/>
+                    <a:blip r:embed="rId26" cstate="print"/>
                     <a:srcRect/>
                     <a:stretch>
                       <a:fillRect/>
@@ -6353,7 +7108,7 @@
                     </pic:cNvPicPr>
                   </pic:nvPicPr>
                   <pic:blipFill>
-                    <a:blip r:embed="rId24" cstate="print"/>
+                    <a:blip r:embed="rId27" cstate="print"/>
                     <a:srcRect/>
                     <a:stretch>
                       <a:fillRect/>
@@ -6400,7 +7155,6 @@
         <w:rPr>
           <w:lang w:val="en-GB"/>
         </w:rPr>
-        <w:lastRenderedPageBreak/>
         <w:t>Set the elements into the route:</w:t>
       </w:r>
     </w:p>
@@ -6462,6 +7216,7 @@
         <w:rPr>
           <w:lang w:val="en-GB"/>
         </w:rPr>
+        <w:lastRenderedPageBreak/>
         <w:t xml:space="preserve">Set the </w:t>
       </w:r>
       <w:r>
@@ -6489,7 +7244,8 @@
       </w:pPr>
       <w:r>
         <w:rPr>
-          <w:lang w:val="en-GB"/>
+          <w:noProof/>
+          <w:lang w:eastAsia="es-ES"/>
         </w:rPr>
         <w:drawing>
           <wp:inline distT="0" distB="0" distL="0" distR="0">
@@ -6509,7 +7265,7 @@
                     </pic:cNvPicPr>
                   </pic:nvPicPr>
                   <pic:blipFill>
-                    <a:blip r:embed="rId25" cstate="print"/>
+                    <a:blip r:embed="rId28" cstate="print"/>
                     <a:srcRect l="16873" t="15033" r="4388"/>
                     <a:stretch>
                       <a:fillRect/>
@@ -6598,7 +7354,7 @@
                     </pic:cNvPicPr>
                   </pic:nvPicPr>
                   <pic:blipFill>
-                    <a:blip r:embed="rId26" cstate="print"/>
+                    <a:blip r:embed="rId29" cstate="print"/>
                     <a:srcRect/>
                     <a:stretch>
                       <a:fillRect/>
@@ -6818,14 +7574,14 @@
           <w:lang w:val="en-GB"/>
         </w:rPr>
       </w:pPr>
-      <w:bookmarkStart w:id="21" w:name="_Toc36663536"/>
+      <w:bookmarkStart w:id="22" w:name="_Toc36663536"/>
       <w:r>
         <w:rPr>
           <w:lang w:val="en-GB"/>
         </w:rPr>
         <w:t>Edit exiting route properties</w:t>
       </w:r>
-      <w:bookmarkEnd w:id="21"/>
+      <w:bookmarkEnd w:id="22"/>
       <w:r>
         <w:rPr>
           <w:lang w:val="en-GB"/>
@@ -7317,7 +8073,7 @@
           <w:lang w:val="en-GB"/>
         </w:rPr>
       </w:pPr>
-      <w:bookmarkStart w:id="22" w:name="_Toc36663537"/>
+      <w:bookmarkStart w:id="23" w:name="_Toc36663537"/>
       <w:r>
         <w:rPr>
           <w:lang w:val="en-GB"/>
@@ -7331,7 +8087,7 @@
         </w:rPr>
         <w:t xml:space="preserve"> the layout</w:t>
       </w:r>
-      <w:bookmarkEnd w:id="22"/>
+      <w:bookmarkEnd w:id="23"/>
     </w:p>
     <w:p>
       <w:pPr>
@@ -7391,16 +8147,16 @@
           <w:lang w:val="en-GB"/>
         </w:rPr>
       </w:pPr>
-      <w:bookmarkStart w:id="23" w:name="_Digital_system"/>
-      <w:bookmarkStart w:id="24" w:name="_Toc36663538"/>
-      <w:bookmarkEnd w:id="23"/>
+      <w:bookmarkStart w:id="24" w:name="_Digital_system"/>
+      <w:bookmarkStart w:id="25" w:name="_Toc36663538"/>
+      <w:bookmarkEnd w:id="24"/>
       <w:r>
         <w:rPr>
           <w:lang w:val="en-GB"/>
         </w:rPr>
         <w:t>Digital system</w:t>
       </w:r>
-      <w:bookmarkEnd w:id="24"/>
+      <w:bookmarkEnd w:id="25"/>
     </w:p>
     <w:p>
       <w:pPr>
@@ -7436,14 +8192,14 @@
           <w:lang w:val="en-GB"/>
         </w:rPr>
       </w:pPr>
-      <w:bookmarkStart w:id="25" w:name="_Toc36663539"/>
+      <w:bookmarkStart w:id="26" w:name="_Toc36663539"/>
       <w:r>
         <w:rPr>
           <w:lang w:val="en-GB"/>
         </w:rPr>
         <w:t>Supported systems</w:t>
       </w:r>
-      <w:bookmarkEnd w:id="25"/>
+      <w:bookmarkEnd w:id="26"/>
     </w:p>
     <w:p>
       <w:pPr>
@@ -7631,14 +8387,14 @@
           <w:lang w:val="en-GB"/>
         </w:rPr>
       </w:pPr>
-      <w:bookmarkStart w:id="26" w:name="_Toc36663540"/>
+      <w:bookmarkStart w:id="27" w:name="_Toc36663540"/>
       <w:r>
         <w:rPr>
           <w:lang w:val="en-GB"/>
         </w:rPr>
         <w:t>Selecting the layout digital system</w:t>
       </w:r>
-      <w:bookmarkEnd w:id="26"/>
+      <w:bookmarkEnd w:id="27"/>
     </w:p>
     <w:p>
       <w:pPr>
@@ -7658,7 +8414,7 @@
         <w:pStyle w:val="Prrafodelista"/>
         <w:numPr>
           <w:ilvl w:val="0"/>
-          <w:numId w:val="1"/>
+          <w:numId w:val="11"/>
         </w:numPr>
         <w:rPr>
           <w:lang w:val="en-GB"/>
@@ -7689,7 +8445,7 @@
         <w:pStyle w:val="Prrafodelista"/>
         <w:numPr>
           <w:ilvl w:val="0"/>
-          <w:numId w:val="1"/>
+          <w:numId w:val="11"/>
         </w:numPr>
         <w:ind w:left="714" w:hanging="357"/>
         <w:contextualSpacing w:val="0"/>
@@ -7767,7 +8523,7 @@
                     </pic:cNvPicPr>
                   </pic:nvPicPr>
                   <pic:blipFill>
-                    <a:blip r:embed="rId27" cstate="print"/>
+                    <a:blip r:embed="rId30" cstate="print"/>
                     <a:srcRect/>
                     <a:stretch>
                       <a:fillRect/>
@@ -7801,7 +8557,7 @@
         <w:pStyle w:val="Prrafodelista"/>
         <w:numPr>
           <w:ilvl w:val="0"/>
-          <w:numId w:val="1"/>
+          <w:numId w:val="11"/>
         </w:numPr>
         <w:rPr>
           <w:lang w:val="en-GB"/>
@@ -7819,7 +8575,7 @@
         <w:pStyle w:val="Prrafodelista"/>
         <w:numPr>
           <w:ilvl w:val="0"/>
-          <w:numId w:val="1"/>
+          <w:numId w:val="11"/>
         </w:numPr>
         <w:rPr>
           <w:lang w:val="en-GB"/>
@@ -7850,7 +8606,7 @@
         <w:pStyle w:val="Prrafodelista"/>
         <w:numPr>
           <w:ilvl w:val="0"/>
-          <w:numId w:val="1"/>
+          <w:numId w:val="11"/>
         </w:numPr>
         <w:rPr>
           <w:lang w:val="en-GB"/>
@@ -7882,7 +8638,7 @@
         <w:pStyle w:val="Prrafodelista"/>
         <w:numPr>
           <w:ilvl w:val="0"/>
-          <w:numId w:val="1"/>
+          <w:numId w:val="11"/>
         </w:numPr>
         <w:rPr>
           <w:lang w:val="en-GB"/>
@@ -7940,14 +8696,14 @@
           <w:lang w:val="en-GB"/>
         </w:rPr>
       </w:pPr>
-      <w:bookmarkStart w:id="27" w:name="_Toc36663541"/>
+      <w:bookmarkStart w:id="28" w:name="_Toc36663541"/>
       <w:r>
         <w:rPr>
           <w:lang w:val="en-GB"/>
         </w:rPr>
         <w:t>Installing new systems</w:t>
       </w:r>
-      <w:bookmarkEnd w:id="27"/>
+      <w:bookmarkEnd w:id="28"/>
     </w:p>
     <w:p>
       <w:pPr>
@@ -7989,14 +8745,14 @@
           <w:lang w:val="en-GB"/>
         </w:rPr>
       </w:pPr>
-      <w:bookmarkStart w:id="28" w:name="_Toc36663542"/>
+      <w:bookmarkStart w:id="29" w:name="_Toc36663542"/>
       <w:r>
         <w:rPr>
           <w:lang w:val="en-GB"/>
         </w:rPr>
         <w:t>Layout operations</w:t>
       </w:r>
-      <w:bookmarkEnd w:id="28"/>
+      <w:bookmarkEnd w:id="29"/>
     </w:p>
     <w:p>
       <w:pPr>
@@ -8033,7 +8789,7 @@
           <w:lang w:val="en-GB"/>
         </w:rPr>
       </w:pPr>
-      <w:bookmarkStart w:id="29" w:name="_Toc36663543"/>
+      <w:bookmarkStart w:id="30" w:name="_Toc36663543"/>
       <w:r>
         <w:rPr>
           <w:lang w:val="en-GB"/>
@@ -8052,7 +8808,7 @@
         </w:rPr>
         <w:t xml:space="preserve"> digital system</w:t>
       </w:r>
-      <w:bookmarkEnd w:id="29"/>
+      <w:bookmarkEnd w:id="30"/>
     </w:p>
     <w:p>
       <w:pPr>
@@ -8213,7 +8969,7 @@
         <w:noProof/>
         <w:sz w:val="18"/>
       </w:rPr>
-      <w:t>10</w:t>
+      <w:t>8</w:t>
     </w:r>
     <w:r>
       <w:rPr>
@@ -8233,7 +8989,7 @@
           <w:noProof/>
           <w:sz w:val="18"/>
         </w:rPr>
-        <w:t>12</w:t>
+        <w:t>14</w:t>
       </w:r>
     </w:fldSimple>
   </w:p>
@@ -8487,7 +9243,7 @@
   <w:abstractNum w:abstractNumId="0">
     <w:nsid w:val="0C55504E"/>
     <w:multiLevelType w:val="hybridMultilevel"/>
-    <w:tmpl w:val="E8A81384"/>
+    <w:tmpl w:val="1B607F66"/>
     <w:lvl w:ilvl="0" w:tplc="0C0A000F">
       <w:start w:val="1"/>
       <w:numFmt w:val="decimal"/>
@@ -8573,7 +9329,7 @@
   <w:abstractNum w:abstractNumId="1">
     <w:nsid w:val="1C6D2CE0"/>
     <w:multiLevelType w:val="hybridMultilevel"/>
-    <w:tmpl w:val="9EE66F86"/>
+    <w:tmpl w:val="CDB640BC"/>
     <w:lvl w:ilvl="0" w:tplc="0C0A000F">
       <w:start w:val="1"/>
       <w:numFmt w:val="decimal"/>
@@ -8657,6 +9413,92 @@
     </w:lvl>
   </w:abstractNum>
   <w:abstractNum w:abstractNumId="2">
+    <w:nsid w:val="23A53510"/>
+    <w:multiLevelType w:val="hybridMultilevel"/>
+    <w:tmpl w:val="C8F26E70"/>
+    <w:lvl w:ilvl="0" w:tplc="0C0A000F">
+      <w:start w:val="1"/>
+      <w:numFmt w:val="decimal"/>
+      <w:lvlText w:val="%1."/>
+      <w:lvlJc w:val="left"/>
+      <w:pPr>
+        <w:ind w:left="720" w:hanging="360"/>
+      </w:pPr>
+    </w:lvl>
+    <w:lvl w:ilvl="1" w:tplc="0C0A0019" w:tentative="1">
+      <w:start w:val="1"/>
+      <w:numFmt w:val="lowerLetter"/>
+      <w:lvlText w:val="%2."/>
+      <w:lvlJc w:val="left"/>
+      <w:pPr>
+        <w:ind w:left="1440" w:hanging="360"/>
+      </w:pPr>
+    </w:lvl>
+    <w:lvl w:ilvl="2" w:tplc="0C0A001B" w:tentative="1">
+      <w:start w:val="1"/>
+      <w:numFmt w:val="lowerRoman"/>
+      <w:lvlText w:val="%3."/>
+      <w:lvlJc w:val="right"/>
+      <w:pPr>
+        <w:ind w:left="2160" w:hanging="180"/>
+      </w:pPr>
+    </w:lvl>
+    <w:lvl w:ilvl="3" w:tplc="0C0A000F" w:tentative="1">
+      <w:start w:val="1"/>
+      <w:numFmt w:val="decimal"/>
+      <w:lvlText w:val="%4."/>
+      <w:lvlJc w:val="left"/>
+      <w:pPr>
+        <w:ind w:left="2880" w:hanging="360"/>
+      </w:pPr>
+    </w:lvl>
+    <w:lvl w:ilvl="4" w:tplc="0C0A0019" w:tentative="1">
+      <w:start w:val="1"/>
+      <w:numFmt w:val="lowerLetter"/>
+      <w:lvlText w:val="%5."/>
+      <w:lvlJc w:val="left"/>
+      <w:pPr>
+        <w:ind w:left="3600" w:hanging="360"/>
+      </w:pPr>
+    </w:lvl>
+    <w:lvl w:ilvl="5" w:tplc="0C0A001B" w:tentative="1">
+      <w:start w:val="1"/>
+      <w:numFmt w:val="lowerRoman"/>
+      <w:lvlText w:val="%6."/>
+      <w:lvlJc w:val="right"/>
+      <w:pPr>
+        <w:ind w:left="4320" w:hanging="180"/>
+      </w:pPr>
+    </w:lvl>
+    <w:lvl w:ilvl="6" w:tplc="0C0A000F" w:tentative="1">
+      <w:start w:val="1"/>
+      <w:numFmt w:val="decimal"/>
+      <w:lvlText w:val="%7."/>
+      <w:lvlJc w:val="left"/>
+      <w:pPr>
+        <w:ind w:left="5040" w:hanging="360"/>
+      </w:pPr>
+    </w:lvl>
+    <w:lvl w:ilvl="7" w:tplc="0C0A0019" w:tentative="1">
+      <w:start w:val="1"/>
+      <w:numFmt w:val="lowerLetter"/>
+      <w:lvlText w:val="%8."/>
+      <w:lvlJc w:val="left"/>
+      <w:pPr>
+        <w:ind w:left="5760" w:hanging="360"/>
+      </w:pPr>
+    </w:lvl>
+    <w:lvl w:ilvl="8" w:tplc="0C0A001B" w:tentative="1">
+      <w:start w:val="1"/>
+      <w:numFmt w:val="lowerRoman"/>
+      <w:lvlText w:val="%9."/>
+      <w:lvlJc w:val="right"/>
+      <w:pPr>
+        <w:ind w:left="6480" w:hanging="180"/>
+      </w:pPr>
+    </w:lvl>
+  </w:abstractNum>
+  <w:abstractNum w:abstractNumId="3">
     <w:nsid w:val="367A1C43"/>
     <w:multiLevelType w:val="hybridMultilevel"/>
     <w:tmpl w:val="B6AA3A50"/>
@@ -8769,7 +9611,7 @@
       </w:rPr>
     </w:lvl>
   </w:abstractNum>
-  <w:abstractNum w:abstractNumId="3">
+  <w:abstractNum w:abstractNumId="4">
     <w:nsid w:val="3F8E6723"/>
     <w:multiLevelType w:val="hybridMultilevel"/>
     <w:tmpl w:val="CE6C95A6"/>
@@ -8882,7 +9724,179 @@
       </w:rPr>
     </w:lvl>
   </w:abstractNum>
-  <w:abstractNum w:abstractNumId="4">
+  <w:abstractNum w:abstractNumId="5">
+    <w:nsid w:val="49057612"/>
+    <w:multiLevelType w:val="hybridMultilevel"/>
+    <w:tmpl w:val="C8F26E70"/>
+    <w:lvl w:ilvl="0" w:tplc="0C0A000F">
+      <w:start w:val="1"/>
+      <w:numFmt w:val="decimal"/>
+      <w:lvlText w:val="%1."/>
+      <w:lvlJc w:val="left"/>
+      <w:pPr>
+        <w:ind w:left="720" w:hanging="360"/>
+      </w:pPr>
+    </w:lvl>
+    <w:lvl w:ilvl="1" w:tplc="0C0A0019" w:tentative="1">
+      <w:start w:val="1"/>
+      <w:numFmt w:val="lowerLetter"/>
+      <w:lvlText w:val="%2."/>
+      <w:lvlJc w:val="left"/>
+      <w:pPr>
+        <w:ind w:left="1440" w:hanging="360"/>
+      </w:pPr>
+    </w:lvl>
+    <w:lvl w:ilvl="2" w:tplc="0C0A001B" w:tentative="1">
+      <w:start w:val="1"/>
+      <w:numFmt w:val="lowerRoman"/>
+      <w:lvlText w:val="%3."/>
+      <w:lvlJc w:val="right"/>
+      <w:pPr>
+        <w:ind w:left="2160" w:hanging="180"/>
+      </w:pPr>
+    </w:lvl>
+    <w:lvl w:ilvl="3" w:tplc="0C0A000F" w:tentative="1">
+      <w:start w:val="1"/>
+      <w:numFmt w:val="decimal"/>
+      <w:lvlText w:val="%4."/>
+      <w:lvlJc w:val="left"/>
+      <w:pPr>
+        <w:ind w:left="2880" w:hanging="360"/>
+      </w:pPr>
+    </w:lvl>
+    <w:lvl w:ilvl="4" w:tplc="0C0A0019" w:tentative="1">
+      <w:start w:val="1"/>
+      <w:numFmt w:val="lowerLetter"/>
+      <w:lvlText w:val="%5."/>
+      <w:lvlJc w:val="left"/>
+      <w:pPr>
+        <w:ind w:left="3600" w:hanging="360"/>
+      </w:pPr>
+    </w:lvl>
+    <w:lvl w:ilvl="5" w:tplc="0C0A001B" w:tentative="1">
+      <w:start w:val="1"/>
+      <w:numFmt w:val="lowerRoman"/>
+      <w:lvlText w:val="%6."/>
+      <w:lvlJc w:val="right"/>
+      <w:pPr>
+        <w:ind w:left="4320" w:hanging="180"/>
+      </w:pPr>
+    </w:lvl>
+    <w:lvl w:ilvl="6" w:tplc="0C0A000F" w:tentative="1">
+      <w:start w:val="1"/>
+      <w:numFmt w:val="decimal"/>
+      <w:lvlText w:val="%7."/>
+      <w:lvlJc w:val="left"/>
+      <w:pPr>
+        <w:ind w:left="5040" w:hanging="360"/>
+      </w:pPr>
+    </w:lvl>
+    <w:lvl w:ilvl="7" w:tplc="0C0A0019" w:tentative="1">
+      <w:start w:val="1"/>
+      <w:numFmt w:val="lowerLetter"/>
+      <w:lvlText w:val="%8."/>
+      <w:lvlJc w:val="left"/>
+      <w:pPr>
+        <w:ind w:left="5760" w:hanging="360"/>
+      </w:pPr>
+    </w:lvl>
+    <w:lvl w:ilvl="8" w:tplc="0C0A001B" w:tentative="1">
+      <w:start w:val="1"/>
+      <w:numFmt w:val="lowerRoman"/>
+      <w:lvlText w:val="%9."/>
+      <w:lvlJc w:val="right"/>
+      <w:pPr>
+        <w:ind w:left="6480" w:hanging="180"/>
+      </w:pPr>
+    </w:lvl>
+  </w:abstractNum>
+  <w:abstractNum w:abstractNumId="6">
+    <w:nsid w:val="49254D5F"/>
+    <w:multiLevelType w:val="hybridMultilevel"/>
+    <w:tmpl w:val="CDB640BC"/>
+    <w:lvl w:ilvl="0" w:tplc="0C0A000F">
+      <w:start w:val="1"/>
+      <w:numFmt w:val="decimal"/>
+      <w:lvlText w:val="%1."/>
+      <w:lvlJc w:val="left"/>
+      <w:pPr>
+        <w:ind w:left="720" w:hanging="360"/>
+      </w:pPr>
+    </w:lvl>
+    <w:lvl w:ilvl="1" w:tplc="0C0A0019" w:tentative="1">
+      <w:start w:val="1"/>
+      <w:numFmt w:val="lowerLetter"/>
+      <w:lvlText w:val="%2."/>
+      <w:lvlJc w:val="left"/>
+      <w:pPr>
+        <w:ind w:left="1440" w:hanging="360"/>
+      </w:pPr>
+    </w:lvl>
+    <w:lvl w:ilvl="2" w:tplc="0C0A001B" w:tentative="1">
+      <w:start w:val="1"/>
+      <w:numFmt w:val="lowerRoman"/>
+      <w:lvlText w:val="%3."/>
+      <w:lvlJc w:val="right"/>
+      <w:pPr>
+        <w:ind w:left="2160" w:hanging="180"/>
+      </w:pPr>
+    </w:lvl>
+    <w:lvl w:ilvl="3" w:tplc="0C0A000F" w:tentative="1">
+      <w:start w:val="1"/>
+      <w:numFmt w:val="decimal"/>
+      <w:lvlText w:val="%4."/>
+      <w:lvlJc w:val="left"/>
+      <w:pPr>
+        <w:ind w:left="2880" w:hanging="360"/>
+      </w:pPr>
+    </w:lvl>
+    <w:lvl w:ilvl="4" w:tplc="0C0A0019" w:tentative="1">
+      <w:start w:val="1"/>
+      <w:numFmt w:val="lowerLetter"/>
+      <w:lvlText w:val="%5."/>
+      <w:lvlJc w:val="left"/>
+      <w:pPr>
+        <w:ind w:left="3600" w:hanging="360"/>
+      </w:pPr>
+    </w:lvl>
+    <w:lvl w:ilvl="5" w:tplc="0C0A001B" w:tentative="1">
+      <w:start w:val="1"/>
+      <w:numFmt w:val="lowerRoman"/>
+      <w:lvlText w:val="%6."/>
+      <w:lvlJc w:val="right"/>
+      <w:pPr>
+        <w:ind w:left="4320" w:hanging="180"/>
+      </w:pPr>
+    </w:lvl>
+    <w:lvl w:ilvl="6" w:tplc="0C0A000F" w:tentative="1">
+      <w:start w:val="1"/>
+      <w:numFmt w:val="decimal"/>
+      <w:lvlText w:val="%7."/>
+      <w:lvlJc w:val="left"/>
+      <w:pPr>
+        <w:ind w:left="5040" w:hanging="360"/>
+      </w:pPr>
+    </w:lvl>
+    <w:lvl w:ilvl="7" w:tplc="0C0A0019" w:tentative="1">
+      <w:start w:val="1"/>
+      <w:numFmt w:val="lowerLetter"/>
+      <w:lvlText w:val="%8."/>
+      <w:lvlJc w:val="left"/>
+      <w:pPr>
+        <w:ind w:left="5760" w:hanging="360"/>
+      </w:pPr>
+    </w:lvl>
+    <w:lvl w:ilvl="8" w:tplc="0C0A001B" w:tentative="1">
+      <w:start w:val="1"/>
+      <w:numFmt w:val="lowerRoman"/>
+      <w:lvlText w:val="%9."/>
+      <w:lvlJc w:val="right"/>
+      <w:pPr>
+        <w:ind w:left="6480" w:hanging="180"/>
+      </w:pPr>
+    </w:lvl>
+  </w:abstractNum>
+  <w:abstractNum w:abstractNumId="7">
     <w:nsid w:val="50447D1B"/>
     <w:multiLevelType w:val="hybridMultilevel"/>
     <w:tmpl w:val="65BE86D8"/>
@@ -8974,7 +9988,7 @@
       </w:pPr>
     </w:lvl>
   </w:abstractNum>
-  <w:abstractNum w:abstractNumId="5">
+  <w:abstractNum w:abstractNumId="8">
     <w:nsid w:val="582252ED"/>
     <w:multiLevelType w:val="hybridMultilevel"/>
     <w:tmpl w:val="65BE86D8"/>
@@ -9066,7 +10080,93 @@
       </w:pPr>
     </w:lvl>
   </w:abstractNum>
-  <w:abstractNum w:abstractNumId="6">
+  <w:abstractNum w:abstractNumId="9">
+    <w:nsid w:val="65E41ADC"/>
+    <w:multiLevelType w:val="hybridMultilevel"/>
+    <w:tmpl w:val="2196CF34"/>
+    <w:lvl w:ilvl="0" w:tplc="0C0A000F">
+      <w:start w:val="1"/>
+      <w:numFmt w:val="decimal"/>
+      <w:lvlText w:val="%1."/>
+      <w:lvlJc w:val="left"/>
+      <w:pPr>
+        <w:ind w:left="720" w:hanging="360"/>
+      </w:pPr>
+    </w:lvl>
+    <w:lvl w:ilvl="1" w:tplc="0C0A0019" w:tentative="1">
+      <w:start w:val="1"/>
+      <w:numFmt w:val="lowerLetter"/>
+      <w:lvlText w:val="%2."/>
+      <w:lvlJc w:val="left"/>
+      <w:pPr>
+        <w:ind w:left="1440" w:hanging="360"/>
+      </w:pPr>
+    </w:lvl>
+    <w:lvl w:ilvl="2" w:tplc="0C0A001B" w:tentative="1">
+      <w:start w:val="1"/>
+      <w:numFmt w:val="lowerRoman"/>
+      <w:lvlText w:val="%3."/>
+      <w:lvlJc w:val="right"/>
+      <w:pPr>
+        <w:ind w:left="2160" w:hanging="180"/>
+      </w:pPr>
+    </w:lvl>
+    <w:lvl w:ilvl="3" w:tplc="0C0A000F" w:tentative="1">
+      <w:start w:val="1"/>
+      <w:numFmt w:val="decimal"/>
+      <w:lvlText w:val="%4."/>
+      <w:lvlJc w:val="left"/>
+      <w:pPr>
+        <w:ind w:left="2880" w:hanging="360"/>
+      </w:pPr>
+    </w:lvl>
+    <w:lvl w:ilvl="4" w:tplc="0C0A0019" w:tentative="1">
+      <w:start w:val="1"/>
+      <w:numFmt w:val="lowerLetter"/>
+      <w:lvlText w:val="%5."/>
+      <w:lvlJc w:val="left"/>
+      <w:pPr>
+        <w:ind w:left="3600" w:hanging="360"/>
+      </w:pPr>
+    </w:lvl>
+    <w:lvl w:ilvl="5" w:tplc="0C0A001B" w:tentative="1">
+      <w:start w:val="1"/>
+      <w:numFmt w:val="lowerRoman"/>
+      <w:lvlText w:val="%6."/>
+      <w:lvlJc w:val="right"/>
+      <w:pPr>
+        <w:ind w:left="4320" w:hanging="180"/>
+      </w:pPr>
+    </w:lvl>
+    <w:lvl w:ilvl="6" w:tplc="0C0A000F" w:tentative="1">
+      <w:start w:val="1"/>
+      <w:numFmt w:val="decimal"/>
+      <w:lvlText w:val="%7."/>
+      <w:lvlJc w:val="left"/>
+      <w:pPr>
+        <w:ind w:left="5040" w:hanging="360"/>
+      </w:pPr>
+    </w:lvl>
+    <w:lvl w:ilvl="7" w:tplc="0C0A0019" w:tentative="1">
+      <w:start w:val="1"/>
+      <w:numFmt w:val="lowerLetter"/>
+      <w:lvlText w:val="%8."/>
+      <w:lvlJc w:val="left"/>
+      <w:pPr>
+        <w:ind w:left="5760" w:hanging="360"/>
+      </w:pPr>
+    </w:lvl>
+    <w:lvl w:ilvl="8" w:tplc="0C0A001B" w:tentative="1">
+      <w:start w:val="1"/>
+      <w:numFmt w:val="lowerRoman"/>
+      <w:lvlText w:val="%9."/>
+      <w:lvlJc w:val="right"/>
+      <w:pPr>
+        <w:ind w:left="6480" w:hanging="180"/>
+      </w:pPr>
+    </w:lvl>
+  </w:abstractNum>
+  <w:abstractNum w:abstractNumId="10">
     <w:nsid w:val="7ED2042D"/>
     <w:multiLevelType w:val="hybridMultilevel"/>
     <w:tmpl w:val="65BE86D8"/>
@@ -9165,19 +10265,31 @@
     <w:abstractNumId w:val="1"/>
   </w:num>
   <w:num w:numId="3">
-    <w:abstractNumId w:val="2"/>
+    <w:abstractNumId w:val="3"/>
   </w:num>
   <w:num w:numId="4">
-    <w:abstractNumId w:val="3"/>
+    <w:abstractNumId w:val="4"/>
   </w:num>
   <w:num w:numId="5">
+    <w:abstractNumId w:val="8"/>
+  </w:num>
+  <w:num w:numId="6">
+    <w:abstractNumId w:val="7"/>
+  </w:num>
+  <w:num w:numId="7">
+    <w:abstractNumId w:val="10"/>
+  </w:num>
+  <w:num w:numId="8">
+    <w:abstractNumId w:val="6"/>
+  </w:num>
+  <w:num w:numId="9">
+    <w:abstractNumId w:val="9"/>
+  </w:num>
+  <w:num w:numId="10">
     <w:abstractNumId w:val="5"/>
   </w:num>
-  <w:num w:numId="6">
-    <w:abstractNumId w:val="4"/>
-  </w:num>
-  <w:num w:numId="7">
-    <w:abstractNumId w:val="6"/>
+  <w:num w:numId="11">
+    <w:abstractNumId w:val="2"/>
   </w:num>
 </w:numbering>
 </file>
@@ -9963,8 +11075,8 @@
       </w:tcPr>
     </w:tblStylePr>
   </w:style>
-  <w:style w:type="table" w:customStyle="1" w:styleId="Listaclara-nfasis1">
-    <w:name w:val="Light List Accent 1"/>
+  <w:style w:type="table" w:customStyle="1" w:styleId="Listaclara-nfasis11">
+    <w:name w:val="Lista clara - Énfasis 11"/>
     <w:basedOn w:val="Tablanormal"/>
     <w:uiPriority w:val="61"/>
     <w:rsid w:val="00C66883"/>
@@ -10352,7 +11464,7 @@
   <a:extraClrSchemeLst/>
   <a:extLst>
     <a:ext uri="{05A4C25C-085E-4340-85A3-A5531E510DB2}">
-      <thm15:themeFamily xmlns:thm15="http://schemas.microsoft.com/office/thememl/2012/main" xmlns="" name="Office Theme" id="{62F939B6-93AF-4DB8-9C6B-D6C7DFDC589F}" vid="{4A3C46E8-61CC-4603-A589-7422A47A8E4A}"/>
+      <thm15:themeFamily xmlns="" xmlns:thm15="http://schemas.microsoft.com/office/thememl/2012/main" name="Office Theme" id="{62F939B6-93AF-4DB8-9C6B-D6C7DFDC589F}" vid="{4A3C46E8-61CC-4603-A589-7422A47A8E4A}"/>
     </a:ext>
   </a:extLst>
 </a:theme>
@@ -10363,7 +11475,7 @@
 </file>
 
 <file path=customXml/itemProps1.xml><?xml version="1.0" encoding="utf-8"?>
-<ds:datastoreItem xmlns:ds="http://schemas.openxmlformats.org/officeDocument/2006/customXml" ds:itemID="{6F7B2923-E008-46CB-AF45-031AE5416A9B}">
+<ds:datastoreItem xmlns:ds="http://schemas.openxmlformats.org/officeDocument/2006/customXml" ds:itemID="{6423023F-E59A-4A17-AF50-D593D8656750}">
   <ds:schemaRefs>
     <ds:schemaRef ds:uri="http://schemas.openxmlformats.org/officeDocument/2006/bibliography"/>
   </ds:schemaRefs>

</xml_diff>

<commit_message>
OTC.Core: - Implemented the model Decoder -> Output -> Connection -> Element for accessories and feedback.
</commit_message>
<xml_diff>
--- a/docs/manual.docx
+++ b/docs/manual.docx
@@ -3894,6 +3894,3116 @@
           <w:lang w:val="en-GB"/>
         </w:rPr>
         <w:lastRenderedPageBreak/>
+        <w:t>Layout concepts</w:t>
+      </w:r>
+    </w:p>
+    <w:p>
+      <w:pPr>
+        <w:rPr>
+          <w:lang w:val="en-GB"/>
+        </w:rPr>
+      </w:pPr>
+      <w:r>
+        <w:rPr>
+          <w:lang w:val="en-GB"/>
+        </w:rPr>
+        <w:t>The following schema shows all main objects used to describe a layout:</w:t>
+      </w:r>
+    </w:p>
+    <w:p>
+      <w:pPr>
+        <w:rPr>
+          <w:lang w:val="en-GB"/>
+        </w:rPr>
+      </w:pPr>
+      <w:r>
+        <w:rPr>
+          <w:lang w:val="en-GB"/>
+        </w:rPr>
+        <w:drawing>
+          <wp:inline distT="0" distB="0" distL="0" distR="0">
+            <wp:extent cx="5400040" cy="3600027"/>
+            <wp:effectExtent l="19050" t="0" r="0" b="0"/>
+            <wp:docPr id="19" name="Objeto 1"/>
+            <wp:cNvGraphicFramePr/>
+            <a:graphic xmlns:a="http://schemas.openxmlformats.org/drawingml/2006/main">
+              <a:graphicData uri="http://schemas.openxmlformats.org/drawingml/2006/lockedCanvas">
+                <lc:lockedCanvas xmlns:lc="http://schemas.openxmlformats.org/drawingml/2006/lockedCanvas">
+                  <a:nvGrpSpPr>
+                    <a:cNvPr id="0" name=""/>
+                    <a:cNvGrpSpPr/>
+                  </a:nvGrpSpPr>
+                  <a:grpSpPr>
+                    <a:xfrm>
+                      <a:off x="0" y="0"/>
+                      <a:ext cx="8208912" cy="5472608"/>
+                      <a:chOff x="467544" y="332656"/>
+                      <a:chExt cx="8208912" cy="5472608"/>
+                    </a:xfrm>
+                  </a:grpSpPr>
+                  <a:sp>
+                    <a:nvSpPr>
+                      <a:cNvPr id="4" name="3 Rectángulo"/>
+                      <a:cNvSpPr/>
+                    </a:nvSpPr>
+                    <a:spPr>
+                      <a:xfrm>
+                        <a:off x="3923928" y="332656"/>
+                        <a:ext cx="1224136" cy="504056"/>
+                      </a:xfrm>
+                      <a:prstGeom prst="rect">
+                        <a:avLst/>
+                      </a:prstGeom>
+                    </a:spPr>
+                    <a:txSp>
+                      <a:txBody>
+                        <a:bodyPr rtlCol="0" anchor="ctr"/>
+                        <a:lstStyle>
+                          <a:defPPr>
+                            <a:defRPr lang="es-ES"/>
+                          </a:defPPr>
+                          <a:lvl1pPr marL="0" algn="l" defTabSz="914400" rtl="0" eaLnBrk="1" latinLnBrk="0" hangingPunct="1">
+                            <a:defRPr sz="1800" kern="1200">
+                              <a:solidFill>
+                                <a:schemeClr val="dk1"/>
+                              </a:solidFill>
+                              <a:latin typeface="+mn-lt"/>
+                              <a:ea typeface="+mn-ea"/>
+                              <a:cs typeface="+mn-cs"/>
+                            </a:defRPr>
+                          </a:lvl1pPr>
+                          <a:lvl2pPr marL="457200" algn="l" defTabSz="914400" rtl="0" eaLnBrk="1" latinLnBrk="0" hangingPunct="1">
+                            <a:defRPr sz="1800" kern="1200">
+                              <a:solidFill>
+                                <a:schemeClr val="dk1"/>
+                              </a:solidFill>
+                              <a:latin typeface="+mn-lt"/>
+                              <a:ea typeface="+mn-ea"/>
+                              <a:cs typeface="+mn-cs"/>
+                            </a:defRPr>
+                          </a:lvl2pPr>
+                          <a:lvl3pPr marL="914400" algn="l" defTabSz="914400" rtl="0" eaLnBrk="1" latinLnBrk="0" hangingPunct="1">
+                            <a:defRPr sz="1800" kern="1200">
+                              <a:solidFill>
+                                <a:schemeClr val="dk1"/>
+                              </a:solidFill>
+                              <a:latin typeface="+mn-lt"/>
+                              <a:ea typeface="+mn-ea"/>
+                              <a:cs typeface="+mn-cs"/>
+                            </a:defRPr>
+                          </a:lvl3pPr>
+                          <a:lvl4pPr marL="1371600" algn="l" defTabSz="914400" rtl="0" eaLnBrk="1" latinLnBrk="0" hangingPunct="1">
+                            <a:defRPr sz="1800" kern="1200">
+                              <a:solidFill>
+                                <a:schemeClr val="dk1"/>
+                              </a:solidFill>
+                              <a:latin typeface="+mn-lt"/>
+                              <a:ea typeface="+mn-ea"/>
+                              <a:cs typeface="+mn-cs"/>
+                            </a:defRPr>
+                          </a:lvl4pPr>
+                          <a:lvl5pPr marL="1828800" algn="l" defTabSz="914400" rtl="0" eaLnBrk="1" latinLnBrk="0" hangingPunct="1">
+                            <a:defRPr sz="1800" kern="1200">
+                              <a:solidFill>
+                                <a:schemeClr val="dk1"/>
+                              </a:solidFill>
+                              <a:latin typeface="+mn-lt"/>
+                              <a:ea typeface="+mn-ea"/>
+                              <a:cs typeface="+mn-cs"/>
+                            </a:defRPr>
+                          </a:lvl5pPr>
+                          <a:lvl6pPr marL="2286000" algn="l" defTabSz="914400" rtl="0" eaLnBrk="1" latinLnBrk="0" hangingPunct="1">
+                            <a:defRPr sz="1800" kern="1200">
+                              <a:solidFill>
+                                <a:schemeClr val="dk1"/>
+                              </a:solidFill>
+                              <a:latin typeface="+mn-lt"/>
+                              <a:ea typeface="+mn-ea"/>
+                              <a:cs typeface="+mn-cs"/>
+                            </a:defRPr>
+                          </a:lvl6pPr>
+                          <a:lvl7pPr marL="2743200" algn="l" defTabSz="914400" rtl="0" eaLnBrk="1" latinLnBrk="0" hangingPunct="1">
+                            <a:defRPr sz="1800" kern="1200">
+                              <a:solidFill>
+                                <a:schemeClr val="dk1"/>
+                              </a:solidFill>
+                              <a:latin typeface="+mn-lt"/>
+                              <a:ea typeface="+mn-ea"/>
+                              <a:cs typeface="+mn-cs"/>
+                            </a:defRPr>
+                          </a:lvl7pPr>
+                          <a:lvl8pPr marL="3200400" algn="l" defTabSz="914400" rtl="0" eaLnBrk="1" latinLnBrk="0" hangingPunct="1">
+                            <a:defRPr sz="1800" kern="1200">
+                              <a:solidFill>
+                                <a:schemeClr val="dk1"/>
+                              </a:solidFill>
+                              <a:latin typeface="+mn-lt"/>
+                              <a:ea typeface="+mn-ea"/>
+                              <a:cs typeface="+mn-cs"/>
+                            </a:defRPr>
+                          </a:lvl8pPr>
+                          <a:lvl9pPr marL="3657600" algn="l" defTabSz="914400" rtl="0" eaLnBrk="1" latinLnBrk="0" hangingPunct="1">
+                            <a:defRPr sz="1800" kern="1200">
+                              <a:solidFill>
+                                <a:schemeClr val="dk1"/>
+                              </a:solidFill>
+                              <a:latin typeface="+mn-lt"/>
+                              <a:ea typeface="+mn-ea"/>
+                              <a:cs typeface="+mn-cs"/>
+                            </a:defRPr>
+                          </a:lvl9pPr>
+                        </a:lstStyle>
+                        <a:p>
+                          <a:pPr algn="ctr"/>
+                          <a:r>
+                            <a:rPr lang="en-GB" sz="1600" smtClean="0"/>
+                            <a:t>Project</a:t>
+                          </a:r>
+                          <a:endParaRPr lang="en-GB" sz="1600"/>
+                        </a:p>
+                      </a:txBody>
+                      <a:useSpRect/>
+                    </a:txSp>
+                    <a:style>
+                      <a:lnRef idx="1">
+                        <a:schemeClr val="accent1"/>
+                      </a:lnRef>
+                      <a:fillRef idx="2">
+                        <a:schemeClr val="accent1"/>
+                      </a:fillRef>
+                      <a:effectRef idx="1">
+                        <a:schemeClr val="accent1"/>
+                      </a:effectRef>
+                      <a:fontRef idx="minor">
+                        <a:schemeClr val="dk1"/>
+                      </a:fontRef>
+                    </a:style>
+                  </a:sp>
+                  <a:sp>
+                    <a:nvSpPr>
+                      <a:cNvPr id="5" name="4 Rectángulo"/>
+                      <a:cNvSpPr/>
+                    </a:nvSpPr>
+                    <a:spPr>
+                      <a:xfrm>
+                        <a:off x="2627784" y="1412776"/>
+                        <a:ext cx="1728192" cy="504056"/>
+                      </a:xfrm>
+                      <a:prstGeom prst="rect">
+                        <a:avLst/>
+                      </a:prstGeom>
+                    </a:spPr>
+                    <a:txSp>
+                      <a:txBody>
+                        <a:bodyPr rtlCol="0" anchor="ctr"/>
+                        <a:lstStyle>
+                          <a:defPPr>
+                            <a:defRPr lang="es-ES"/>
+                          </a:defPPr>
+                          <a:lvl1pPr marL="0" algn="l" defTabSz="914400" rtl="0" eaLnBrk="1" latinLnBrk="0" hangingPunct="1">
+                            <a:defRPr sz="1800" kern="1200">
+                              <a:solidFill>
+                                <a:schemeClr val="dk1"/>
+                              </a:solidFill>
+                              <a:latin typeface="+mn-lt"/>
+                              <a:ea typeface="+mn-ea"/>
+                              <a:cs typeface="+mn-cs"/>
+                            </a:defRPr>
+                          </a:lvl1pPr>
+                          <a:lvl2pPr marL="457200" algn="l" defTabSz="914400" rtl="0" eaLnBrk="1" latinLnBrk="0" hangingPunct="1">
+                            <a:defRPr sz="1800" kern="1200">
+                              <a:solidFill>
+                                <a:schemeClr val="dk1"/>
+                              </a:solidFill>
+                              <a:latin typeface="+mn-lt"/>
+                              <a:ea typeface="+mn-ea"/>
+                              <a:cs typeface="+mn-cs"/>
+                            </a:defRPr>
+                          </a:lvl2pPr>
+                          <a:lvl3pPr marL="914400" algn="l" defTabSz="914400" rtl="0" eaLnBrk="1" latinLnBrk="0" hangingPunct="1">
+                            <a:defRPr sz="1800" kern="1200">
+                              <a:solidFill>
+                                <a:schemeClr val="dk1"/>
+                              </a:solidFill>
+                              <a:latin typeface="+mn-lt"/>
+                              <a:ea typeface="+mn-ea"/>
+                              <a:cs typeface="+mn-cs"/>
+                            </a:defRPr>
+                          </a:lvl3pPr>
+                          <a:lvl4pPr marL="1371600" algn="l" defTabSz="914400" rtl="0" eaLnBrk="1" latinLnBrk="0" hangingPunct="1">
+                            <a:defRPr sz="1800" kern="1200">
+                              <a:solidFill>
+                                <a:schemeClr val="dk1"/>
+                              </a:solidFill>
+                              <a:latin typeface="+mn-lt"/>
+                              <a:ea typeface="+mn-ea"/>
+                              <a:cs typeface="+mn-cs"/>
+                            </a:defRPr>
+                          </a:lvl4pPr>
+                          <a:lvl5pPr marL="1828800" algn="l" defTabSz="914400" rtl="0" eaLnBrk="1" latinLnBrk="0" hangingPunct="1">
+                            <a:defRPr sz="1800" kern="1200">
+                              <a:solidFill>
+                                <a:schemeClr val="dk1"/>
+                              </a:solidFill>
+                              <a:latin typeface="+mn-lt"/>
+                              <a:ea typeface="+mn-ea"/>
+                              <a:cs typeface="+mn-cs"/>
+                            </a:defRPr>
+                          </a:lvl5pPr>
+                          <a:lvl6pPr marL="2286000" algn="l" defTabSz="914400" rtl="0" eaLnBrk="1" latinLnBrk="0" hangingPunct="1">
+                            <a:defRPr sz="1800" kern="1200">
+                              <a:solidFill>
+                                <a:schemeClr val="dk1"/>
+                              </a:solidFill>
+                              <a:latin typeface="+mn-lt"/>
+                              <a:ea typeface="+mn-ea"/>
+                              <a:cs typeface="+mn-cs"/>
+                            </a:defRPr>
+                          </a:lvl6pPr>
+                          <a:lvl7pPr marL="2743200" algn="l" defTabSz="914400" rtl="0" eaLnBrk="1" latinLnBrk="0" hangingPunct="1">
+                            <a:defRPr sz="1800" kern="1200">
+                              <a:solidFill>
+                                <a:schemeClr val="dk1"/>
+                              </a:solidFill>
+                              <a:latin typeface="+mn-lt"/>
+                              <a:ea typeface="+mn-ea"/>
+                              <a:cs typeface="+mn-cs"/>
+                            </a:defRPr>
+                          </a:lvl7pPr>
+                          <a:lvl8pPr marL="3200400" algn="l" defTabSz="914400" rtl="0" eaLnBrk="1" latinLnBrk="0" hangingPunct="1">
+                            <a:defRPr sz="1800" kern="1200">
+                              <a:solidFill>
+                                <a:schemeClr val="dk1"/>
+                              </a:solidFill>
+                              <a:latin typeface="+mn-lt"/>
+                              <a:ea typeface="+mn-ea"/>
+                              <a:cs typeface="+mn-cs"/>
+                            </a:defRPr>
+                          </a:lvl8pPr>
+                          <a:lvl9pPr marL="3657600" algn="l" defTabSz="914400" rtl="0" eaLnBrk="1" latinLnBrk="0" hangingPunct="1">
+                            <a:defRPr sz="1800" kern="1200">
+                              <a:solidFill>
+                                <a:schemeClr val="dk1"/>
+                              </a:solidFill>
+                              <a:latin typeface="+mn-lt"/>
+                              <a:ea typeface="+mn-ea"/>
+                              <a:cs typeface="+mn-cs"/>
+                            </a:defRPr>
+                          </a:lvl9pPr>
+                        </a:lstStyle>
+                        <a:p>
+                          <a:pPr algn="ctr"/>
+                          <a:r>
+                            <a:rPr lang="en-GB" sz="1400" smtClean="0"/>
+                            <a:t>Switchboards</a:t>
+                          </a:r>
+                          <a:endParaRPr lang="en-GB" sz="1400"/>
+                        </a:p>
+                      </a:txBody>
+                      <a:useSpRect/>
+                    </a:txSp>
+                    <a:style>
+                      <a:lnRef idx="1">
+                        <a:schemeClr val="accent1"/>
+                      </a:lnRef>
+                      <a:fillRef idx="2">
+                        <a:schemeClr val="accent1"/>
+                      </a:fillRef>
+                      <a:effectRef idx="1">
+                        <a:schemeClr val="accent1"/>
+                      </a:effectRef>
+                      <a:fontRef idx="minor">
+                        <a:schemeClr val="dk1"/>
+                      </a:fontRef>
+                    </a:style>
+                  </a:sp>
+                  <a:sp>
+                    <a:nvSpPr>
+                      <a:cNvPr id="6" name="5 Rectángulo"/>
+                      <a:cNvSpPr/>
+                    </a:nvSpPr>
+                    <a:spPr>
+                      <a:xfrm>
+                        <a:off x="4788024" y="1412776"/>
+                        <a:ext cx="1728192" cy="504056"/>
+                      </a:xfrm>
+                      <a:prstGeom prst="rect">
+                        <a:avLst/>
+                      </a:prstGeom>
+                    </a:spPr>
+                    <a:txSp>
+                      <a:txBody>
+                        <a:bodyPr rtlCol="0" anchor="ctr"/>
+                        <a:lstStyle>
+                          <a:defPPr>
+                            <a:defRPr lang="es-ES"/>
+                          </a:defPPr>
+                          <a:lvl1pPr marL="0" algn="l" defTabSz="914400" rtl="0" eaLnBrk="1" latinLnBrk="0" hangingPunct="1">
+                            <a:defRPr sz="1800" kern="1200">
+                              <a:solidFill>
+                                <a:schemeClr val="dk1"/>
+                              </a:solidFill>
+                              <a:latin typeface="+mn-lt"/>
+                              <a:ea typeface="+mn-ea"/>
+                              <a:cs typeface="+mn-cs"/>
+                            </a:defRPr>
+                          </a:lvl1pPr>
+                          <a:lvl2pPr marL="457200" algn="l" defTabSz="914400" rtl="0" eaLnBrk="1" latinLnBrk="0" hangingPunct="1">
+                            <a:defRPr sz="1800" kern="1200">
+                              <a:solidFill>
+                                <a:schemeClr val="dk1"/>
+                              </a:solidFill>
+                              <a:latin typeface="+mn-lt"/>
+                              <a:ea typeface="+mn-ea"/>
+                              <a:cs typeface="+mn-cs"/>
+                            </a:defRPr>
+                          </a:lvl2pPr>
+                          <a:lvl3pPr marL="914400" algn="l" defTabSz="914400" rtl="0" eaLnBrk="1" latinLnBrk="0" hangingPunct="1">
+                            <a:defRPr sz="1800" kern="1200">
+                              <a:solidFill>
+                                <a:schemeClr val="dk1"/>
+                              </a:solidFill>
+                              <a:latin typeface="+mn-lt"/>
+                              <a:ea typeface="+mn-ea"/>
+                              <a:cs typeface="+mn-cs"/>
+                            </a:defRPr>
+                          </a:lvl3pPr>
+                          <a:lvl4pPr marL="1371600" algn="l" defTabSz="914400" rtl="0" eaLnBrk="1" latinLnBrk="0" hangingPunct="1">
+                            <a:defRPr sz="1800" kern="1200">
+                              <a:solidFill>
+                                <a:schemeClr val="dk1"/>
+                              </a:solidFill>
+                              <a:latin typeface="+mn-lt"/>
+                              <a:ea typeface="+mn-ea"/>
+                              <a:cs typeface="+mn-cs"/>
+                            </a:defRPr>
+                          </a:lvl4pPr>
+                          <a:lvl5pPr marL="1828800" algn="l" defTabSz="914400" rtl="0" eaLnBrk="1" latinLnBrk="0" hangingPunct="1">
+                            <a:defRPr sz="1800" kern="1200">
+                              <a:solidFill>
+                                <a:schemeClr val="dk1"/>
+                              </a:solidFill>
+                              <a:latin typeface="+mn-lt"/>
+                              <a:ea typeface="+mn-ea"/>
+                              <a:cs typeface="+mn-cs"/>
+                            </a:defRPr>
+                          </a:lvl5pPr>
+                          <a:lvl6pPr marL="2286000" algn="l" defTabSz="914400" rtl="0" eaLnBrk="1" latinLnBrk="0" hangingPunct="1">
+                            <a:defRPr sz="1800" kern="1200">
+                              <a:solidFill>
+                                <a:schemeClr val="dk1"/>
+                              </a:solidFill>
+                              <a:latin typeface="+mn-lt"/>
+                              <a:ea typeface="+mn-ea"/>
+                              <a:cs typeface="+mn-cs"/>
+                            </a:defRPr>
+                          </a:lvl6pPr>
+                          <a:lvl7pPr marL="2743200" algn="l" defTabSz="914400" rtl="0" eaLnBrk="1" latinLnBrk="0" hangingPunct="1">
+                            <a:defRPr sz="1800" kern="1200">
+                              <a:solidFill>
+                                <a:schemeClr val="dk1"/>
+                              </a:solidFill>
+                              <a:latin typeface="+mn-lt"/>
+                              <a:ea typeface="+mn-ea"/>
+                              <a:cs typeface="+mn-cs"/>
+                            </a:defRPr>
+                          </a:lvl7pPr>
+                          <a:lvl8pPr marL="3200400" algn="l" defTabSz="914400" rtl="0" eaLnBrk="1" latinLnBrk="0" hangingPunct="1">
+                            <a:defRPr sz="1800" kern="1200">
+                              <a:solidFill>
+                                <a:schemeClr val="dk1"/>
+                              </a:solidFill>
+                              <a:latin typeface="+mn-lt"/>
+                              <a:ea typeface="+mn-ea"/>
+                              <a:cs typeface="+mn-cs"/>
+                            </a:defRPr>
+                          </a:lvl8pPr>
+                          <a:lvl9pPr marL="3657600" algn="l" defTabSz="914400" rtl="0" eaLnBrk="1" latinLnBrk="0" hangingPunct="1">
+                            <a:defRPr sz="1800" kern="1200">
+                              <a:solidFill>
+                                <a:schemeClr val="dk1"/>
+                              </a:solidFill>
+                              <a:latin typeface="+mn-lt"/>
+                              <a:ea typeface="+mn-ea"/>
+                              <a:cs typeface="+mn-cs"/>
+                            </a:defRPr>
+                          </a:lvl9pPr>
+                        </a:lstStyle>
+                        <a:p>
+                          <a:pPr algn="ctr"/>
+                          <a:r>
+                            <a:rPr lang="en-GB" sz="1400" dirty="0" smtClean="0"/>
+                            <a:t>Accessory decoders</a:t>
+                          </a:r>
+                          <a:endParaRPr lang="en-GB" sz="1400" dirty="0"/>
+                        </a:p>
+                      </a:txBody>
+                      <a:useSpRect/>
+                    </a:txSp>
+                    <a:style>
+                      <a:lnRef idx="1">
+                        <a:schemeClr val="accent1"/>
+                      </a:lnRef>
+                      <a:fillRef idx="2">
+                        <a:schemeClr val="accent1"/>
+                      </a:fillRef>
+                      <a:effectRef idx="1">
+                        <a:schemeClr val="accent1"/>
+                      </a:effectRef>
+                      <a:fontRef idx="minor">
+                        <a:schemeClr val="dk1"/>
+                      </a:fontRef>
+                    </a:style>
+                  </a:sp>
+                  <a:cxnSp>
+                    <a:nvCxnSpPr>
+                      <a:cNvPr id="8" name="7 Conector recto de flecha"/>
+                      <a:cNvCxnSpPr>
+                        <a:stCxn id="4" idx="2"/>
+                        <a:endCxn id="5" idx="0"/>
+                      </a:cNvCxnSpPr>
+                    </a:nvCxnSpPr>
+                    <a:spPr>
+                      <a:xfrm flipH="1">
+                        <a:off x="3491880" y="836712"/>
+                        <a:ext cx="1044116" cy="576064"/>
+                      </a:xfrm>
+                      <a:prstGeom prst="straightConnector1">
+                        <a:avLst/>
+                      </a:prstGeom>
+                      <a:ln>
+                        <a:tailEnd type="arrow"/>
+                      </a:ln>
+                    </a:spPr>
+                    <a:style>
+                      <a:lnRef idx="1">
+                        <a:schemeClr val="accent1"/>
+                      </a:lnRef>
+                      <a:fillRef idx="2">
+                        <a:schemeClr val="accent1"/>
+                      </a:fillRef>
+                      <a:effectRef idx="1">
+                        <a:schemeClr val="accent1"/>
+                      </a:effectRef>
+                      <a:fontRef idx="minor">
+                        <a:schemeClr val="dk1"/>
+                      </a:fontRef>
+                    </a:style>
+                  </a:cxnSp>
+                  <a:cxnSp>
+                    <a:nvCxnSpPr>
+                      <a:cNvPr id="10" name="9 Conector recto de flecha"/>
+                      <a:cNvCxnSpPr>
+                        <a:stCxn id="4" idx="2"/>
+                        <a:endCxn id="6" idx="0"/>
+                      </a:cNvCxnSpPr>
+                    </a:nvCxnSpPr>
+                    <a:spPr>
+                      <a:xfrm>
+                        <a:off x="4535996" y="836712"/>
+                        <a:ext cx="1116124" cy="576064"/>
+                      </a:xfrm>
+                      <a:prstGeom prst="straightConnector1">
+                        <a:avLst/>
+                      </a:prstGeom>
+                      <a:ln>
+                        <a:tailEnd type="arrow"/>
+                      </a:ln>
+                    </a:spPr>
+                    <a:style>
+                      <a:lnRef idx="1">
+                        <a:schemeClr val="accent1"/>
+                      </a:lnRef>
+                      <a:fillRef idx="2">
+                        <a:schemeClr val="accent1"/>
+                      </a:fillRef>
+                      <a:effectRef idx="1">
+                        <a:schemeClr val="accent1"/>
+                      </a:effectRef>
+                      <a:fontRef idx="minor">
+                        <a:schemeClr val="dk1"/>
+                      </a:fontRef>
+                    </a:style>
+                  </a:cxnSp>
+                  <a:sp>
+                    <a:nvSpPr>
+                      <a:cNvPr id="15" name="14 Rectángulo"/>
+                      <a:cNvSpPr/>
+                    </a:nvSpPr>
+                    <a:spPr>
+                      <a:xfrm>
+                        <a:off x="2627784" y="4221088"/>
+                        <a:ext cx="1728192" cy="504056"/>
+                      </a:xfrm>
+                      <a:prstGeom prst="rect">
+                        <a:avLst/>
+                      </a:prstGeom>
+                    </a:spPr>
+                    <a:txSp>
+                      <a:txBody>
+                        <a:bodyPr rtlCol="0" anchor="ctr"/>
+                        <a:lstStyle>
+                          <a:defPPr>
+                            <a:defRPr lang="es-ES"/>
+                          </a:defPPr>
+                          <a:lvl1pPr marL="0" algn="l" defTabSz="914400" rtl="0" eaLnBrk="1" latinLnBrk="0" hangingPunct="1">
+                            <a:defRPr sz="1800" kern="1200">
+                              <a:solidFill>
+                                <a:schemeClr val="dk1"/>
+                              </a:solidFill>
+                              <a:latin typeface="+mn-lt"/>
+                              <a:ea typeface="+mn-ea"/>
+                              <a:cs typeface="+mn-cs"/>
+                            </a:defRPr>
+                          </a:lvl1pPr>
+                          <a:lvl2pPr marL="457200" algn="l" defTabSz="914400" rtl="0" eaLnBrk="1" latinLnBrk="0" hangingPunct="1">
+                            <a:defRPr sz="1800" kern="1200">
+                              <a:solidFill>
+                                <a:schemeClr val="dk1"/>
+                              </a:solidFill>
+                              <a:latin typeface="+mn-lt"/>
+                              <a:ea typeface="+mn-ea"/>
+                              <a:cs typeface="+mn-cs"/>
+                            </a:defRPr>
+                          </a:lvl2pPr>
+                          <a:lvl3pPr marL="914400" algn="l" defTabSz="914400" rtl="0" eaLnBrk="1" latinLnBrk="0" hangingPunct="1">
+                            <a:defRPr sz="1800" kern="1200">
+                              <a:solidFill>
+                                <a:schemeClr val="dk1"/>
+                              </a:solidFill>
+                              <a:latin typeface="+mn-lt"/>
+                              <a:ea typeface="+mn-ea"/>
+                              <a:cs typeface="+mn-cs"/>
+                            </a:defRPr>
+                          </a:lvl3pPr>
+                          <a:lvl4pPr marL="1371600" algn="l" defTabSz="914400" rtl="0" eaLnBrk="1" latinLnBrk="0" hangingPunct="1">
+                            <a:defRPr sz="1800" kern="1200">
+                              <a:solidFill>
+                                <a:schemeClr val="dk1"/>
+                              </a:solidFill>
+                              <a:latin typeface="+mn-lt"/>
+                              <a:ea typeface="+mn-ea"/>
+                              <a:cs typeface="+mn-cs"/>
+                            </a:defRPr>
+                          </a:lvl4pPr>
+                          <a:lvl5pPr marL="1828800" algn="l" defTabSz="914400" rtl="0" eaLnBrk="1" latinLnBrk="0" hangingPunct="1">
+                            <a:defRPr sz="1800" kern="1200">
+                              <a:solidFill>
+                                <a:schemeClr val="dk1"/>
+                              </a:solidFill>
+                              <a:latin typeface="+mn-lt"/>
+                              <a:ea typeface="+mn-ea"/>
+                              <a:cs typeface="+mn-cs"/>
+                            </a:defRPr>
+                          </a:lvl5pPr>
+                          <a:lvl6pPr marL="2286000" algn="l" defTabSz="914400" rtl="0" eaLnBrk="1" latinLnBrk="0" hangingPunct="1">
+                            <a:defRPr sz="1800" kern="1200">
+                              <a:solidFill>
+                                <a:schemeClr val="dk1"/>
+                              </a:solidFill>
+                              <a:latin typeface="+mn-lt"/>
+                              <a:ea typeface="+mn-ea"/>
+                              <a:cs typeface="+mn-cs"/>
+                            </a:defRPr>
+                          </a:lvl6pPr>
+                          <a:lvl7pPr marL="2743200" algn="l" defTabSz="914400" rtl="0" eaLnBrk="1" latinLnBrk="0" hangingPunct="1">
+                            <a:defRPr sz="1800" kern="1200">
+                              <a:solidFill>
+                                <a:schemeClr val="dk1"/>
+                              </a:solidFill>
+                              <a:latin typeface="+mn-lt"/>
+                              <a:ea typeface="+mn-ea"/>
+                              <a:cs typeface="+mn-cs"/>
+                            </a:defRPr>
+                          </a:lvl7pPr>
+                          <a:lvl8pPr marL="3200400" algn="l" defTabSz="914400" rtl="0" eaLnBrk="1" latinLnBrk="0" hangingPunct="1">
+                            <a:defRPr sz="1800" kern="1200">
+                              <a:solidFill>
+                                <a:schemeClr val="dk1"/>
+                              </a:solidFill>
+                              <a:latin typeface="+mn-lt"/>
+                              <a:ea typeface="+mn-ea"/>
+                              <a:cs typeface="+mn-cs"/>
+                            </a:defRPr>
+                          </a:lvl8pPr>
+                          <a:lvl9pPr marL="3657600" algn="l" defTabSz="914400" rtl="0" eaLnBrk="1" latinLnBrk="0" hangingPunct="1">
+                            <a:defRPr sz="1800" kern="1200">
+                              <a:solidFill>
+                                <a:schemeClr val="dk1"/>
+                              </a:solidFill>
+                              <a:latin typeface="+mn-lt"/>
+                              <a:ea typeface="+mn-ea"/>
+                              <a:cs typeface="+mn-cs"/>
+                            </a:defRPr>
+                          </a:lvl9pPr>
+                        </a:lstStyle>
+                        <a:p>
+                          <a:pPr algn="ctr"/>
+                          <a:r>
+                            <a:rPr lang="en-GB" sz="1400" dirty="0" smtClean="0"/>
+                            <a:t>Elements</a:t>
+                          </a:r>
+                          <a:endParaRPr lang="en-GB" sz="1400" dirty="0"/>
+                        </a:p>
+                      </a:txBody>
+                      <a:useSpRect/>
+                    </a:txSp>
+                    <a:style>
+                      <a:lnRef idx="1">
+                        <a:schemeClr val="accent1"/>
+                      </a:lnRef>
+                      <a:fillRef idx="2">
+                        <a:schemeClr val="accent1"/>
+                      </a:fillRef>
+                      <a:effectRef idx="1">
+                        <a:schemeClr val="accent1"/>
+                      </a:effectRef>
+                      <a:fontRef idx="minor">
+                        <a:schemeClr val="dk1"/>
+                      </a:fontRef>
+                    </a:style>
+                  </a:sp>
+                  <a:cxnSp>
+                    <a:nvCxnSpPr>
+                      <a:cNvPr id="17" name="16 Conector recto de flecha"/>
+                      <a:cNvCxnSpPr>
+                        <a:stCxn id="5" idx="2"/>
+                        <a:endCxn id="15" idx="0"/>
+                      </a:cNvCxnSpPr>
+                    </a:nvCxnSpPr>
+                    <a:spPr>
+                      <a:xfrm>
+                        <a:off x="3491880" y="1916832"/>
+                        <a:ext cx="0" cy="2304256"/>
+                      </a:xfrm>
+                      <a:prstGeom prst="straightConnector1">
+                        <a:avLst/>
+                      </a:prstGeom>
+                      <a:ln>
+                        <a:tailEnd type="arrow"/>
+                      </a:ln>
+                    </a:spPr>
+                    <a:style>
+                      <a:lnRef idx="1">
+                        <a:schemeClr val="accent1"/>
+                      </a:lnRef>
+                      <a:fillRef idx="2">
+                        <a:schemeClr val="accent1"/>
+                      </a:fillRef>
+                      <a:effectRef idx="1">
+                        <a:schemeClr val="accent1"/>
+                      </a:effectRef>
+                      <a:fontRef idx="minor">
+                        <a:schemeClr val="dk1"/>
+                      </a:fontRef>
+                    </a:style>
+                  </a:cxnSp>
+                  <a:sp>
+                    <a:nvSpPr>
+                      <a:cNvPr id="18" name="17 Rectángulo"/>
+                      <a:cNvSpPr/>
+                    </a:nvSpPr>
+                    <a:spPr>
+                      <a:xfrm>
+                        <a:off x="2627784" y="5301208"/>
+                        <a:ext cx="1728192" cy="504056"/>
+                      </a:xfrm>
+                      <a:prstGeom prst="rect">
+                        <a:avLst/>
+                      </a:prstGeom>
+                    </a:spPr>
+                    <a:txSp>
+                      <a:txBody>
+                        <a:bodyPr rtlCol="0" anchor="ctr"/>
+                        <a:lstStyle>
+                          <a:defPPr>
+                            <a:defRPr lang="es-ES"/>
+                          </a:defPPr>
+                          <a:lvl1pPr marL="0" algn="l" defTabSz="914400" rtl="0" eaLnBrk="1" latinLnBrk="0" hangingPunct="1">
+                            <a:defRPr sz="1800" kern="1200">
+                              <a:solidFill>
+                                <a:schemeClr val="dk1"/>
+                              </a:solidFill>
+                              <a:latin typeface="+mn-lt"/>
+                              <a:ea typeface="+mn-ea"/>
+                              <a:cs typeface="+mn-cs"/>
+                            </a:defRPr>
+                          </a:lvl1pPr>
+                          <a:lvl2pPr marL="457200" algn="l" defTabSz="914400" rtl="0" eaLnBrk="1" latinLnBrk="0" hangingPunct="1">
+                            <a:defRPr sz="1800" kern="1200">
+                              <a:solidFill>
+                                <a:schemeClr val="dk1"/>
+                              </a:solidFill>
+                              <a:latin typeface="+mn-lt"/>
+                              <a:ea typeface="+mn-ea"/>
+                              <a:cs typeface="+mn-cs"/>
+                            </a:defRPr>
+                          </a:lvl2pPr>
+                          <a:lvl3pPr marL="914400" algn="l" defTabSz="914400" rtl="0" eaLnBrk="1" latinLnBrk="0" hangingPunct="1">
+                            <a:defRPr sz="1800" kern="1200">
+                              <a:solidFill>
+                                <a:schemeClr val="dk1"/>
+                              </a:solidFill>
+                              <a:latin typeface="+mn-lt"/>
+                              <a:ea typeface="+mn-ea"/>
+                              <a:cs typeface="+mn-cs"/>
+                            </a:defRPr>
+                          </a:lvl3pPr>
+                          <a:lvl4pPr marL="1371600" algn="l" defTabSz="914400" rtl="0" eaLnBrk="1" latinLnBrk="0" hangingPunct="1">
+                            <a:defRPr sz="1800" kern="1200">
+                              <a:solidFill>
+                                <a:schemeClr val="dk1"/>
+                              </a:solidFill>
+                              <a:latin typeface="+mn-lt"/>
+                              <a:ea typeface="+mn-ea"/>
+                              <a:cs typeface="+mn-cs"/>
+                            </a:defRPr>
+                          </a:lvl4pPr>
+                          <a:lvl5pPr marL="1828800" algn="l" defTabSz="914400" rtl="0" eaLnBrk="1" latinLnBrk="0" hangingPunct="1">
+                            <a:defRPr sz="1800" kern="1200">
+                              <a:solidFill>
+                                <a:schemeClr val="dk1"/>
+                              </a:solidFill>
+                              <a:latin typeface="+mn-lt"/>
+                              <a:ea typeface="+mn-ea"/>
+                              <a:cs typeface="+mn-cs"/>
+                            </a:defRPr>
+                          </a:lvl5pPr>
+                          <a:lvl6pPr marL="2286000" algn="l" defTabSz="914400" rtl="0" eaLnBrk="1" latinLnBrk="0" hangingPunct="1">
+                            <a:defRPr sz="1800" kern="1200">
+                              <a:solidFill>
+                                <a:schemeClr val="dk1"/>
+                              </a:solidFill>
+                              <a:latin typeface="+mn-lt"/>
+                              <a:ea typeface="+mn-ea"/>
+                              <a:cs typeface="+mn-cs"/>
+                            </a:defRPr>
+                          </a:lvl6pPr>
+                          <a:lvl7pPr marL="2743200" algn="l" defTabSz="914400" rtl="0" eaLnBrk="1" latinLnBrk="0" hangingPunct="1">
+                            <a:defRPr sz="1800" kern="1200">
+                              <a:solidFill>
+                                <a:schemeClr val="dk1"/>
+                              </a:solidFill>
+                              <a:latin typeface="+mn-lt"/>
+                              <a:ea typeface="+mn-ea"/>
+                              <a:cs typeface="+mn-cs"/>
+                            </a:defRPr>
+                          </a:lvl7pPr>
+                          <a:lvl8pPr marL="3200400" algn="l" defTabSz="914400" rtl="0" eaLnBrk="1" latinLnBrk="0" hangingPunct="1">
+                            <a:defRPr sz="1800" kern="1200">
+                              <a:solidFill>
+                                <a:schemeClr val="dk1"/>
+                              </a:solidFill>
+                              <a:latin typeface="+mn-lt"/>
+                              <a:ea typeface="+mn-ea"/>
+                              <a:cs typeface="+mn-cs"/>
+                            </a:defRPr>
+                          </a:lvl8pPr>
+                          <a:lvl9pPr marL="3657600" algn="l" defTabSz="914400" rtl="0" eaLnBrk="1" latinLnBrk="0" hangingPunct="1">
+                            <a:defRPr sz="1800" kern="1200">
+                              <a:solidFill>
+                                <a:schemeClr val="dk1"/>
+                              </a:solidFill>
+                              <a:latin typeface="+mn-lt"/>
+                              <a:ea typeface="+mn-ea"/>
+                              <a:cs typeface="+mn-cs"/>
+                            </a:defRPr>
+                          </a:lvl9pPr>
+                        </a:lstStyle>
+                        <a:p>
+                          <a:pPr algn="ctr"/>
+                          <a:r>
+                            <a:rPr lang="en-GB" sz="1400" dirty="0" smtClean="0"/>
+                            <a:t>Actions</a:t>
+                          </a:r>
+                          <a:endParaRPr lang="en-GB" sz="1400" dirty="0"/>
+                        </a:p>
+                      </a:txBody>
+                      <a:useSpRect/>
+                    </a:txSp>
+                    <a:style>
+                      <a:lnRef idx="1">
+                        <a:schemeClr val="accent1"/>
+                      </a:lnRef>
+                      <a:fillRef idx="2">
+                        <a:schemeClr val="accent1"/>
+                      </a:fillRef>
+                      <a:effectRef idx="1">
+                        <a:schemeClr val="accent1"/>
+                      </a:effectRef>
+                      <a:fontRef idx="minor">
+                        <a:schemeClr val="dk1"/>
+                      </a:fontRef>
+                    </a:style>
+                  </a:sp>
+                  <a:cxnSp>
+                    <a:nvCxnSpPr>
+                      <a:cNvPr id="20" name="19 Conector recto de flecha"/>
+                      <a:cNvCxnSpPr>
+                        <a:stCxn id="15" idx="2"/>
+                        <a:endCxn id="18" idx="0"/>
+                      </a:cNvCxnSpPr>
+                    </a:nvCxnSpPr>
+                    <a:spPr>
+                      <a:xfrm>
+                        <a:off x="3491880" y="4725144"/>
+                        <a:ext cx="0" cy="576064"/>
+                      </a:xfrm>
+                      <a:prstGeom prst="straightConnector1">
+                        <a:avLst/>
+                      </a:prstGeom>
+                      <a:ln>
+                        <a:headEnd type="triangle"/>
+                        <a:tailEnd type="none"/>
+                      </a:ln>
+                    </a:spPr>
+                    <a:style>
+                      <a:lnRef idx="1">
+                        <a:schemeClr val="accent1"/>
+                      </a:lnRef>
+                      <a:fillRef idx="2">
+                        <a:schemeClr val="accent1"/>
+                      </a:fillRef>
+                      <a:effectRef idx="1">
+                        <a:schemeClr val="accent1"/>
+                      </a:effectRef>
+                      <a:fontRef idx="minor">
+                        <a:schemeClr val="dk1"/>
+                      </a:fontRef>
+                    </a:style>
+                  </a:cxnSp>
+                  <a:sp>
+                    <a:nvSpPr>
+                      <a:cNvPr id="22" name="21 Rectángulo"/>
+                      <a:cNvSpPr/>
+                    </a:nvSpPr>
+                    <a:spPr>
+                      <a:xfrm>
+                        <a:off x="827584" y="5301208"/>
+                        <a:ext cx="1152128" cy="504056"/>
+                      </a:xfrm>
+                      <a:prstGeom prst="rect">
+                        <a:avLst/>
+                      </a:prstGeom>
+                    </a:spPr>
+                    <a:txSp>
+                      <a:txBody>
+                        <a:bodyPr rtlCol="0" anchor="ctr"/>
+                        <a:lstStyle>
+                          <a:defPPr>
+                            <a:defRPr lang="es-ES"/>
+                          </a:defPPr>
+                          <a:lvl1pPr marL="0" algn="l" defTabSz="914400" rtl="0" eaLnBrk="1" latinLnBrk="0" hangingPunct="1">
+                            <a:defRPr sz="1800" kern="1200">
+                              <a:solidFill>
+                                <a:schemeClr val="dk1"/>
+                              </a:solidFill>
+                              <a:latin typeface="+mn-lt"/>
+                              <a:ea typeface="+mn-ea"/>
+                              <a:cs typeface="+mn-cs"/>
+                            </a:defRPr>
+                          </a:lvl1pPr>
+                          <a:lvl2pPr marL="457200" algn="l" defTabSz="914400" rtl="0" eaLnBrk="1" latinLnBrk="0" hangingPunct="1">
+                            <a:defRPr sz="1800" kern="1200">
+                              <a:solidFill>
+                                <a:schemeClr val="dk1"/>
+                              </a:solidFill>
+                              <a:latin typeface="+mn-lt"/>
+                              <a:ea typeface="+mn-ea"/>
+                              <a:cs typeface="+mn-cs"/>
+                            </a:defRPr>
+                          </a:lvl2pPr>
+                          <a:lvl3pPr marL="914400" algn="l" defTabSz="914400" rtl="0" eaLnBrk="1" latinLnBrk="0" hangingPunct="1">
+                            <a:defRPr sz="1800" kern="1200">
+                              <a:solidFill>
+                                <a:schemeClr val="dk1"/>
+                              </a:solidFill>
+                              <a:latin typeface="+mn-lt"/>
+                              <a:ea typeface="+mn-ea"/>
+                              <a:cs typeface="+mn-cs"/>
+                            </a:defRPr>
+                          </a:lvl3pPr>
+                          <a:lvl4pPr marL="1371600" algn="l" defTabSz="914400" rtl="0" eaLnBrk="1" latinLnBrk="0" hangingPunct="1">
+                            <a:defRPr sz="1800" kern="1200">
+                              <a:solidFill>
+                                <a:schemeClr val="dk1"/>
+                              </a:solidFill>
+                              <a:latin typeface="+mn-lt"/>
+                              <a:ea typeface="+mn-ea"/>
+                              <a:cs typeface="+mn-cs"/>
+                            </a:defRPr>
+                          </a:lvl4pPr>
+                          <a:lvl5pPr marL="1828800" algn="l" defTabSz="914400" rtl="0" eaLnBrk="1" latinLnBrk="0" hangingPunct="1">
+                            <a:defRPr sz="1800" kern="1200">
+                              <a:solidFill>
+                                <a:schemeClr val="dk1"/>
+                              </a:solidFill>
+                              <a:latin typeface="+mn-lt"/>
+                              <a:ea typeface="+mn-ea"/>
+                              <a:cs typeface="+mn-cs"/>
+                            </a:defRPr>
+                          </a:lvl5pPr>
+                          <a:lvl6pPr marL="2286000" algn="l" defTabSz="914400" rtl="0" eaLnBrk="1" latinLnBrk="0" hangingPunct="1">
+                            <a:defRPr sz="1800" kern="1200">
+                              <a:solidFill>
+                                <a:schemeClr val="dk1"/>
+                              </a:solidFill>
+                              <a:latin typeface="+mn-lt"/>
+                              <a:ea typeface="+mn-ea"/>
+                              <a:cs typeface="+mn-cs"/>
+                            </a:defRPr>
+                          </a:lvl6pPr>
+                          <a:lvl7pPr marL="2743200" algn="l" defTabSz="914400" rtl="0" eaLnBrk="1" latinLnBrk="0" hangingPunct="1">
+                            <a:defRPr sz="1800" kern="1200">
+                              <a:solidFill>
+                                <a:schemeClr val="dk1"/>
+                              </a:solidFill>
+                              <a:latin typeface="+mn-lt"/>
+                              <a:ea typeface="+mn-ea"/>
+                              <a:cs typeface="+mn-cs"/>
+                            </a:defRPr>
+                          </a:lvl7pPr>
+                          <a:lvl8pPr marL="3200400" algn="l" defTabSz="914400" rtl="0" eaLnBrk="1" latinLnBrk="0" hangingPunct="1">
+                            <a:defRPr sz="1800" kern="1200">
+                              <a:solidFill>
+                                <a:schemeClr val="dk1"/>
+                              </a:solidFill>
+                              <a:latin typeface="+mn-lt"/>
+                              <a:ea typeface="+mn-ea"/>
+                              <a:cs typeface="+mn-cs"/>
+                            </a:defRPr>
+                          </a:lvl8pPr>
+                          <a:lvl9pPr marL="3657600" algn="l" defTabSz="914400" rtl="0" eaLnBrk="1" latinLnBrk="0" hangingPunct="1">
+                            <a:defRPr sz="1800" kern="1200">
+                              <a:solidFill>
+                                <a:schemeClr val="dk1"/>
+                              </a:solidFill>
+                              <a:latin typeface="+mn-lt"/>
+                              <a:ea typeface="+mn-ea"/>
+                              <a:cs typeface="+mn-cs"/>
+                            </a:defRPr>
+                          </a:lvl9pPr>
+                        </a:lstStyle>
+                        <a:p>
+                          <a:pPr algn="ctr"/>
+                          <a:r>
+                            <a:rPr lang="en-GB" sz="1400" dirty="0" smtClean="0"/>
+                            <a:t>Sounds</a:t>
+                          </a:r>
+                          <a:endParaRPr lang="en-GB" sz="1400" dirty="0"/>
+                        </a:p>
+                      </a:txBody>
+                      <a:useSpRect/>
+                    </a:txSp>
+                    <a:style>
+                      <a:lnRef idx="1">
+                        <a:schemeClr val="accent1"/>
+                      </a:lnRef>
+                      <a:fillRef idx="2">
+                        <a:schemeClr val="accent1"/>
+                      </a:fillRef>
+                      <a:effectRef idx="1">
+                        <a:schemeClr val="accent1"/>
+                      </a:effectRef>
+                      <a:fontRef idx="minor">
+                        <a:schemeClr val="dk1"/>
+                      </a:fontRef>
+                    </a:style>
+                  </a:sp>
+                  <a:cxnSp>
+                    <a:nvCxnSpPr>
+                      <a:cNvPr id="27" name="26 Conector recto de flecha"/>
+                      <a:cNvCxnSpPr>
+                        <a:stCxn id="22" idx="3"/>
+                        <a:endCxn id="18" idx="1"/>
+                      </a:cNvCxnSpPr>
+                    </a:nvCxnSpPr>
+                    <a:spPr>
+                      <a:xfrm>
+                        <a:off x="1979712" y="5553236"/>
+                        <a:ext cx="648072" cy="0"/>
+                      </a:xfrm>
+                      <a:prstGeom prst="straightConnector1">
+                        <a:avLst/>
+                      </a:prstGeom>
+                      <a:ln>
+                        <a:tailEnd type="arrow"/>
+                      </a:ln>
+                    </a:spPr>
+                    <a:style>
+                      <a:lnRef idx="1">
+                        <a:schemeClr val="accent1"/>
+                      </a:lnRef>
+                      <a:fillRef idx="2">
+                        <a:schemeClr val="accent1"/>
+                      </a:fillRef>
+                      <a:effectRef idx="1">
+                        <a:schemeClr val="accent1"/>
+                      </a:effectRef>
+                      <a:fontRef idx="minor">
+                        <a:schemeClr val="dk1"/>
+                      </a:fontRef>
+                    </a:style>
+                  </a:cxnSp>
+                  <a:sp>
+                    <a:nvSpPr>
+                      <a:cNvPr id="28" name="27 Rectángulo"/>
+                      <a:cNvSpPr/>
+                    </a:nvSpPr>
+                    <a:spPr>
+                      <a:xfrm>
+                        <a:off x="4788024" y="2420888"/>
+                        <a:ext cx="1728192" cy="504056"/>
+                      </a:xfrm>
+                      <a:prstGeom prst="rect">
+                        <a:avLst/>
+                      </a:prstGeom>
+                    </a:spPr>
+                    <a:txSp>
+                      <a:txBody>
+                        <a:bodyPr rtlCol="0" anchor="ctr"/>
+                        <a:lstStyle>
+                          <a:defPPr>
+                            <a:defRPr lang="es-ES"/>
+                          </a:defPPr>
+                          <a:lvl1pPr marL="0" algn="l" defTabSz="914400" rtl="0" eaLnBrk="1" latinLnBrk="0" hangingPunct="1">
+                            <a:defRPr sz="1800" kern="1200">
+                              <a:solidFill>
+                                <a:schemeClr val="dk1"/>
+                              </a:solidFill>
+                              <a:latin typeface="+mn-lt"/>
+                              <a:ea typeface="+mn-ea"/>
+                              <a:cs typeface="+mn-cs"/>
+                            </a:defRPr>
+                          </a:lvl1pPr>
+                          <a:lvl2pPr marL="457200" algn="l" defTabSz="914400" rtl="0" eaLnBrk="1" latinLnBrk="0" hangingPunct="1">
+                            <a:defRPr sz="1800" kern="1200">
+                              <a:solidFill>
+                                <a:schemeClr val="dk1"/>
+                              </a:solidFill>
+                              <a:latin typeface="+mn-lt"/>
+                              <a:ea typeface="+mn-ea"/>
+                              <a:cs typeface="+mn-cs"/>
+                            </a:defRPr>
+                          </a:lvl2pPr>
+                          <a:lvl3pPr marL="914400" algn="l" defTabSz="914400" rtl="0" eaLnBrk="1" latinLnBrk="0" hangingPunct="1">
+                            <a:defRPr sz="1800" kern="1200">
+                              <a:solidFill>
+                                <a:schemeClr val="dk1"/>
+                              </a:solidFill>
+                              <a:latin typeface="+mn-lt"/>
+                              <a:ea typeface="+mn-ea"/>
+                              <a:cs typeface="+mn-cs"/>
+                            </a:defRPr>
+                          </a:lvl3pPr>
+                          <a:lvl4pPr marL="1371600" algn="l" defTabSz="914400" rtl="0" eaLnBrk="1" latinLnBrk="0" hangingPunct="1">
+                            <a:defRPr sz="1800" kern="1200">
+                              <a:solidFill>
+                                <a:schemeClr val="dk1"/>
+                              </a:solidFill>
+                              <a:latin typeface="+mn-lt"/>
+                              <a:ea typeface="+mn-ea"/>
+                              <a:cs typeface="+mn-cs"/>
+                            </a:defRPr>
+                          </a:lvl4pPr>
+                          <a:lvl5pPr marL="1828800" algn="l" defTabSz="914400" rtl="0" eaLnBrk="1" latinLnBrk="0" hangingPunct="1">
+                            <a:defRPr sz="1800" kern="1200">
+                              <a:solidFill>
+                                <a:schemeClr val="dk1"/>
+                              </a:solidFill>
+                              <a:latin typeface="+mn-lt"/>
+                              <a:ea typeface="+mn-ea"/>
+                              <a:cs typeface="+mn-cs"/>
+                            </a:defRPr>
+                          </a:lvl5pPr>
+                          <a:lvl6pPr marL="2286000" algn="l" defTabSz="914400" rtl="0" eaLnBrk="1" latinLnBrk="0" hangingPunct="1">
+                            <a:defRPr sz="1800" kern="1200">
+                              <a:solidFill>
+                                <a:schemeClr val="dk1"/>
+                              </a:solidFill>
+                              <a:latin typeface="+mn-lt"/>
+                              <a:ea typeface="+mn-ea"/>
+                              <a:cs typeface="+mn-cs"/>
+                            </a:defRPr>
+                          </a:lvl6pPr>
+                          <a:lvl7pPr marL="2743200" algn="l" defTabSz="914400" rtl="0" eaLnBrk="1" latinLnBrk="0" hangingPunct="1">
+                            <a:defRPr sz="1800" kern="1200">
+                              <a:solidFill>
+                                <a:schemeClr val="dk1"/>
+                              </a:solidFill>
+                              <a:latin typeface="+mn-lt"/>
+                              <a:ea typeface="+mn-ea"/>
+                              <a:cs typeface="+mn-cs"/>
+                            </a:defRPr>
+                          </a:lvl7pPr>
+                          <a:lvl8pPr marL="3200400" algn="l" defTabSz="914400" rtl="0" eaLnBrk="1" latinLnBrk="0" hangingPunct="1">
+                            <a:defRPr sz="1800" kern="1200">
+                              <a:solidFill>
+                                <a:schemeClr val="dk1"/>
+                              </a:solidFill>
+                              <a:latin typeface="+mn-lt"/>
+                              <a:ea typeface="+mn-ea"/>
+                              <a:cs typeface="+mn-cs"/>
+                            </a:defRPr>
+                          </a:lvl8pPr>
+                          <a:lvl9pPr marL="3657600" algn="l" defTabSz="914400" rtl="0" eaLnBrk="1" latinLnBrk="0" hangingPunct="1">
+                            <a:defRPr sz="1800" kern="1200">
+                              <a:solidFill>
+                                <a:schemeClr val="dk1"/>
+                              </a:solidFill>
+                              <a:latin typeface="+mn-lt"/>
+                              <a:ea typeface="+mn-ea"/>
+                              <a:cs typeface="+mn-cs"/>
+                            </a:defRPr>
+                          </a:lvl9pPr>
+                        </a:lstStyle>
+                        <a:p>
+                          <a:pPr algn="ctr"/>
+                          <a:r>
+                            <a:rPr lang="en-GB" sz="1400" dirty="0" smtClean="0"/>
+                            <a:t>Outputs</a:t>
+                          </a:r>
+                          <a:endParaRPr lang="en-GB" sz="1400" dirty="0"/>
+                        </a:p>
+                      </a:txBody>
+                      <a:useSpRect/>
+                    </a:txSp>
+                    <a:style>
+                      <a:lnRef idx="1">
+                        <a:schemeClr val="accent1"/>
+                      </a:lnRef>
+                      <a:fillRef idx="2">
+                        <a:schemeClr val="accent1"/>
+                      </a:fillRef>
+                      <a:effectRef idx="1">
+                        <a:schemeClr val="accent1"/>
+                      </a:effectRef>
+                      <a:fontRef idx="minor">
+                        <a:schemeClr val="dk1"/>
+                      </a:fontRef>
+                    </a:style>
+                  </a:sp>
+                  <a:cxnSp>
+                    <a:nvCxnSpPr>
+                      <a:cNvPr id="30" name="29 Conector recto de flecha"/>
+                      <a:cNvCxnSpPr>
+                        <a:stCxn id="6" idx="2"/>
+                        <a:endCxn id="28" idx="0"/>
+                      </a:cNvCxnSpPr>
+                    </a:nvCxnSpPr>
+                    <a:spPr>
+                      <a:xfrm>
+                        <a:off x="5652120" y="1916832"/>
+                        <a:ext cx="0" cy="504056"/>
+                      </a:xfrm>
+                      <a:prstGeom prst="straightConnector1">
+                        <a:avLst/>
+                      </a:prstGeom>
+                      <a:ln>
+                        <a:tailEnd type="arrow"/>
+                      </a:ln>
+                    </a:spPr>
+                    <a:style>
+                      <a:lnRef idx="1">
+                        <a:schemeClr val="accent1"/>
+                      </a:lnRef>
+                      <a:fillRef idx="2">
+                        <a:schemeClr val="accent1"/>
+                      </a:fillRef>
+                      <a:effectRef idx="1">
+                        <a:schemeClr val="accent1"/>
+                      </a:effectRef>
+                      <a:fontRef idx="minor">
+                        <a:schemeClr val="dk1"/>
+                      </a:fontRef>
+                    </a:style>
+                  </a:cxnSp>
+                  <a:cxnSp>
+                    <a:nvCxnSpPr>
+                      <a:cNvPr id="32" name="31 Conector recto de flecha"/>
+                      <a:cNvCxnSpPr>
+                        <a:stCxn id="31" idx="2"/>
+                        <a:endCxn id="15" idx="3"/>
+                      </a:cNvCxnSpPr>
+                    </a:nvCxnSpPr>
+                    <a:spPr>
+                      <a:xfrm flipH="1">
+                        <a:off x="4355976" y="3933056"/>
+                        <a:ext cx="1296144" cy="540060"/>
+                      </a:xfrm>
+                      <a:prstGeom prst="straightConnector1">
+                        <a:avLst/>
+                      </a:prstGeom>
+                      <a:ln>
+                        <a:headEnd type="arrow"/>
+                        <a:tailEnd type="arrow"/>
+                      </a:ln>
+                    </a:spPr>
+                    <a:style>
+                      <a:lnRef idx="1">
+                        <a:schemeClr val="accent1"/>
+                      </a:lnRef>
+                      <a:fillRef idx="2">
+                        <a:schemeClr val="accent1"/>
+                      </a:fillRef>
+                      <a:effectRef idx="1">
+                        <a:schemeClr val="accent1"/>
+                      </a:effectRef>
+                      <a:fontRef idx="minor">
+                        <a:schemeClr val="dk1"/>
+                      </a:fontRef>
+                    </a:style>
+                  </a:cxnSp>
+                  <a:sp>
+                    <a:nvSpPr>
+                      <a:cNvPr id="19" name="18 Rectángulo"/>
+                      <a:cNvSpPr/>
+                    </a:nvSpPr>
+                    <a:spPr>
+                      <a:xfrm>
+                        <a:off x="6948264" y="1412776"/>
+                        <a:ext cx="1728192" cy="504056"/>
+                      </a:xfrm>
+                      <a:prstGeom prst="rect">
+                        <a:avLst/>
+                      </a:prstGeom>
+                    </a:spPr>
+                    <a:txSp>
+                      <a:txBody>
+                        <a:bodyPr rtlCol="0" anchor="ctr"/>
+                        <a:lstStyle>
+                          <a:defPPr>
+                            <a:defRPr lang="es-ES"/>
+                          </a:defPPr>
+                          <a:lvl1pPr marL="0" algn="l" defTabSz="914400" rtl="0" eaLnBrk="1" latinLnBrk="0" hangingPunct="1">
+                            <a:defRPr sz="1800" kern="1200">
+                              <a:solidFill>
+                                <a:schemeClr val="dk1"/>
+                              </a:solidFill>
+                              <a:latin typeface="+mn-lt"/>
+                              <a:ea typeface="+mn-ea"/>
+                              <a:cs typeface="+mn-cs"/>
+                            </a:defRPr>
+                          </a:lvl1pPr>
+                          <a:lvl2pPr marL="457200" algn="l" defTabSz="914400" rtl="0" eaLnBrk="1" latinLnBrk="0" hangingPunct="1">
+                            <a:defRPr sz="1800" kern="1200">
+                              <a:solidFill>
+                                <a:schemeClr val="dk1"/>
+                              </a:solidFill>
+                              <a:latin typeface="+mn-lt"/>
+                              <a:ea typeface="+mn-ea"/>
+                              <a:cs typeface="+mn-cs"/>
+                            </a:defRPr>
+                          </a:lvl2pPr>
+                          <a:lvl3pPr marL="914400" algn="l" defTabSz="914400" rtl="0" eaLnBrk="1" latinLnBrk="0" hangingPunct="1">
+                            <a:defRPr sz="1800" kern="1200">
+                              <a:solidFill>
+                                <a:schemeClr val="dk1"/>
+                              </a:solidFill>
+                              <a:latin typeface="+mn-lt"/>
+                              <a:ea typeface="+mn-ea"/>
+                              <a:cs typeface="+mn-cs"/>
+                            </a:defRPr>
+                          </a:lvl3pPr>
+                          <a:lvl4pPr marL="1371600" algn="l" defTabSz="914400" rtl="0" eaLnBrk="1" latinLnBrk="0" hangingPunct="1">
+                            <a:defRPr sz="1800" kern="1200">
+                              <a:solidFill>
+                                <a:schemeClr val="dk1"/>
+                              </a:solidFill>
+                              <a:latin typeface="+mn-lt"/>
+                              <a:ea typeface="+mn-ea"/>
+                              <a:cs typeface="+mn-cs"/>
+                            </a:defRPr>
+                          </a:lvl4pPr>
+                          <a:lvl5pPr marL="1828800" algn="l" defTabSz="914400" rtl="0" eaLnBrk="1" latinLnBrk="0" hangingPunct="1">
+                            <a:defRPr sz="1800" kern="1200">
+                              <a:solidFill>
+                                <a:schemeClr val="dk1"/>
+                              </a:solidFill>
+                              <a:latin typeface="+mn-lt"/>
+                              <a:ea typeface="+mn-ea"/>
+                              <a:cs typeface="+mn-cs"/>
+                            </a:defRPr>
+                          </a:lvl5pPr>
+                          <a:lvl6pPr marL="2286000" algn="l" defTabSz="914400" rtl="0" eaLnBrk="1" latinLnBrk="0" hangingPunct="1">
+                            <a:defRPr sz="1800" kern="1200">
+                              <a:solidFill>
+                                <a:schemeClr val="dk1"/>
+                              </a:solidFill>
+                              <a:latin typeface="+mn-lt"/>
+                              <a:ea typeface="+mn-ea"/>
+                              <a:cs typeface="+mn-cs"/>
+                            </a:defRPr>
+                          </a:lvl6pPr>
+                          <a:lvl7pPr marL="2743200" algn="l" defTabSz="914400" rtl="0" eaLnBrk="1" latinLnBrk="0" hangingPunct="1">
+                            <a:defRPr sz="1800" kern="1200">
+                              <a:solidFill>
+                                <a:schemeClr val="dk1"/>
+                              </a:solidFill>
+                              <a:latin typeface="+mn-lt"/>
+                              <a:ea typeface="+mn-ea"/>
+                              <a:cs typeface="+mn-cs"/>
+                            </a:defRPr>
+                          </a:lvl7pPr>
+                          <a:lvl8pPr marL="3200400" algn="l" defTabSz="914400" rtl="0" eaLnBrk="1" latinLnBrk="0" hangingPunct="1">
+                            <a:defRPr sz="1800" kern="1200">
+                              <a:solidFill>
+                                <a:schemeClr val="dk1"/>
+                              </a:solidFill>
+                              <a:latin typeface="+mn-lt"/>
+                              <a:ea typeface="+mn-ea"/>
+                              <a:cs typeface="+mn-cs"/>
+                            </a:defRPr>
+                          </a:lvl8pPr>
+                          <a:lvl9pPr marL="3657600" algn="l" defTabSz="914400" rtl="0" eaLnBrk="1" latinLnBrk="0" hangingPunct="1">
+                            <a:defRPr sz="1800" kern="1200">
+                              <a:solidFill>
+                                <a:schemeClr val="dk1"/>
+                              </a:solidFill>
+                              <a:latin typeface="+mn-lt"/>
+                              <a:ea typeface="+mn-ea"/>
+                              <a:cs typeface="+mn-cs"/>
+                            </a:defRPr>
+                          </a:lvl9pPr>
+                        </a:lstStyle>
+                        <a:p>
+                          <a:pPr algn="ctr"/>
+                          <a:r>
+                            <a:rPr lang="en-GB" sz="1400" dirty="0" smtClean="0"/>
+                            <a:t>Feedback encoders</a:t>
+                          </a:r>
+                          <a:endParaRPr lang="en-GB" sz="1400" dirty="0"/>
+                        </a:p>
+                      </a:txBody>
+                      <a:useSpRect/>
+                    </a:txSp>
+                    <a:style>
+                      <a:lnRef idx="1">
+                        <a:schemeClr val="accent1"/>
+                      </a:lnRef>
+                      <a:fillRef idx="2">
+                        <a:schemeClr val="accent1"/>
+                      </a:fillRef>
+                      <a:effectRef idx="1">
+                        <a:schemeClr val="accent1"/>
+                      </a:effectRef>
+                      <a:fontRef idx="minor">
+                        <a:schemeClr val="dk1"/>
+                      </a:fontRef>
+                    </a:style>
+                  </a:sp>
+                  <a:cxnSp>
+                    <a:nvCxnSpPr>
+                      <a:cNvPr id="25" name="24 Conector recto de flecha"/>
+                      <a:cNvCxnSpPr>
+                        <a:stCxn id="4" idx="2"/>
+                        <a:endCxn id="19" idx="0"/>
+                      </a:cNvCxnSpPr>
+                    </a:nvCxnSpPr>
+                    <a:spPr>
+                      <a:xfrm>
+                        <a:off x="4535996" y="836712"/>
+                        <a:ext cx="3276364" cy="576064"/>
+                      </a:xfrm>
+                      <a:prstGeom prst="straightConnector1">
+                        <a:avLst/>
+                      </a:prstGeom>
+                      <a:ln>
+                        <a:tailEnd type="arrow"/>
+                      </a:ln>
+                    </a:spPr>
+                    <a:style>
+                      <a:lnRef idx="1">
+                        <a:schemeClr val="accent1"/>
+                      </a:lnRef>
+                      <a:fillRef idx="0">
+                        <a:schemeClr val="accent1"/>
+                      </a:fillRef>
+                      <a:effectRef idx="0">
+                        <a:schemeClr val="accent1"/>
+                      </a:effectRef>
+                      <a:fontRef idx="minor">
+                        <a:schemeClr val="tx1"/>
+                      </a:fontRef>
+                    </a:style>
+                  </a:cxnSp>
+                  <a:sp>
+                    <a:nvSpPr>
+                      <a:cNvPr id="26" name="25 Rectángulo"/>
+                      <a:cNvSpPr/>
+                    </a:nvSpPr>
+                    <a:spPr>
+                      <a:xfrm>
+                        <a:off x="6948264" y="2420888"/>
+                        <a:ext cx="1728192" cy="504056"/>
+                      </a:xfrm>
+                      <a:prstGeom prst="rect">
+                        <a:avLst/>
+                      </a:prstGeom>
+                    </a:spPr>
+                    <a:txSp>
+                      <a:txBody>
+                        <a:bodyPr rtlCol="0" anchor="ctr"/>
+                        <a:lstStyle>
+                          <a:defPPr>
+                            <a:defRPr lang="es-ES"/>
+                          </a:defPPr>
+                          <a:lvl1pPr marL="0" algn="l" defTabSz="914400" rtl="0" eaLnBrk="1" latinLnBrk="0" hangingPunct="1">
+                            <a:defRPr sz="1800" kern="1200">
+                              <a:solidFill>
+                                <a:schemeClr val="dk1"/>
+                              </a:solidFill>
+                              <a:latin typeface="+mn-lt"/>
+                              <a:ea typeface="+mn-ea"/>
+                              <a:cs typeface="+mn-cs"/>
+                            </a:defRPr>
+                          </a:lvl1pPr>
+                          <a:lvl2pPr marL="457200" algn="l" defTabSz="914400" rtl="0" eaLnBrk="1" latinLnBrk="0" hangingPunct="1">
+                            <a:defRPr sz="1800" kern="1200">
+                              <a:solidFill>
+                                <a:schemeClr val="dk1"/>
+                              </a:solidFill>
+                              <a:latin typeface="+mn-lt"/>
+                              <a:ea typeface="+mn-ea"/>
+                              <a:cs typeface="+mn-cs"/>
+                            </a:defRPr>
+                          </a:lvl2pPr>
+                          <a:lvl3pPr marL="914400" algn="l" defTabSz="914400" rtl="0" eaLnBrk="1" latinLnBrk="0" hangingPunct="1">
+                            <a:defRPr sz="1800" kern="1200">
+                              <a:solidFill>
+                                <a:schemeClr val="dk1"/>
+                              </a:solidFill>
+                              <a:latin typeface="+mn-lt"/>
+                              <a:ea typeface="+mn-ea"/>
+                              <a:cs typeface="+mn-cs"/>
+                            </a:defRPr>
+                          </a:lvl3pPr>
+                          <a:lvl4pPr marL="1371600" algn="l" defTabSz="914400" rtl="0" eaLnBrk="1" latinLnBrk="0" hangingPunct="1">
+                            <a:defRPr sz="1800" kern="1200">
+                              <a:solidFill>
+                                <a:schemeClr val="dk1"/>
+                              </a:solidFill>
+                              <a:latin typeface="+mn-lt"/>
+                              <a:ea typeface="+mn-ea"/>
+                              <a:cs typeface="+mn-cs"/>
+                            </a:defRPr>
+                          </a:lvl4pPr>
+                          <a:lvl5pPr marL="1828800" algn="l" defTabSz="914400" rtl="0" eaLnBrk="1" latinLnBrk="0" hangingPunct="1">
+                            <a:defRPr sz="1800" kern="1200">
+                              <a:solidFill>
+                                <a:schemeClr val="dk1"/>
+                              </a:solidFill>
+                              <a:latin typeface="+mn-lt"/>
+                              <a:ea typeface="+mn-ea"/>
+                              <a:cs typeface="+mn-cs"/>
+                            </a:defRPr>
+                          </a:lvl5pPr>
+                          <a:lvl6pPr marL="2286000" algn="l" defTabSz="914400" rtl="0" eaLnBrk="1" latinLnBrk="0" hangingPunct="1">
+                            <a:defRPr sz="1800" kern="1200">
+                              <a:solidFill>
+                                <a:schemeClr val="dk1"/>
+                              </a:solidFill>
+                              <a:latin typeface="+mn-lt"/>
+                              <a:ea typeface="+mn-ea"/>
+                              <a:cs typeface="+mn-cs"/>
+                            </a:defRPr>
+                          </a:lvl6pPr>
+                          <a:lvl7pPr marL="2743200" algn="l" defTabSz="914400" rtl="0" eaLnBrk="1" latinLnBrk="0" hangingPunct="1">
+                            <a:defRPr sz="1800" kern="1200">
+                              <a:solidFill>
+                                <a:schemeClr val="dk1"/>
+                              </a:solidFill>
+                              <a:latin typeface="+mn-lt"/>
+                              <a:ea typeface="+mn-ea"/>
+                              <a:cs typeface="+mn-cs"/>
+                            </a:defRPr>
+                          </a:lvl7pPr>
+                          <a:lvl8pPr marL="3200400" algn="l" defTabSz="914400" rtl="0" eaLnBrk="1" latinLnBrk="0" hangingPunct="1">
+                            <a:defRPr sz="1800" kern="1200">
+                              <a:solidFill>
+                                <a:schemeClr val="dk1"/>
+                              </a:solidFill>
+                              <a:latin typeface="+mn-lt"/>
+                              <a:ea typeface="+mn-ea"/>
+                              <a:cs typeface="+mn-cs"/>
+                            </a:defRPr>
+                          </a:lvl8pPr>
+                          <a:lvl9pPr marL="3657600" algn="l" defTabSz="914400" rtl="0" eaLnBrk="1" latinLnBrk="0" hangingPunct="1">
+                            <a:defRPr sz="1800" kern="1200">
+                              <a:solidFill>
+                                <a:schemeClr val="dk1"/>
+                              </a:solidFill>
+                              <a:latin typeface="+mn-lt"/>
+                              <a:ea typeface="+mn-ea"/>
+                              <a:cs typeface="+mn-cs"/>
+                            </a:defRPr>
+                          </a:lvl9pPr>
+                        </a:lstStyle>
+                        <a:p>
+                          <a:pPr algn="ctr"/>
+                          <a:r>
+                            <a:rPr lang="en-GB" sz="1400" dirty="0" smtClean="0"/>
+                            <a:t>Inputs</a:t>
+                          </a:r>
+                          <a:endParaRPr lang="en-GB" sz="1400" dirty="0"/>
+                        </a:p>
+                      </a:txBody>
+                      <a:useSpRect/>
+                    </a:txSp>
+                    <a:style>
+                      <a:lnRef idx="1">
+                        <a:schemeClr val="accent1"/>
+                      </a:lnRef>
+                      <a:fillRef idx="2">
+                        <a:schemeClr val="accent1"/>
+                      </a:fillRef>
+                      <a:effectRef idx="1">
+                        <a:schemeClr val="accent1"/>
+                      </a:effectRef>
+                      <a:fontRef idx="minor">
+                        <a:schemeClr val="dk1"/>
+                      </a:fontRef>
+                    </a:style>
+                  </a:sp>
+                  <a:sp>
+                    <a:nvSpPr>
+                      <a:cNvPr id="29" name="28 Rectángulo"/>
+                      <a:cNvSpPr/>
+                    </a:nvSpPr>
+                    <a:spPr>
+                      <a:xfrm>
+                        <a:off x="6948264" y="3429000"/>
+                        <a:ext cx="1728192" cy="504056"/>
+                      </a:xfrm>
+                      <a:prstGeom prst="rect">
+                        <a:avLst/>
+                      </a:prstGeom>
+                    </a:spPr>
+                    <a:txSp>
+                      <a:txBody>
+                        <a:bodyPr rtlCol="0" anchor="ctr"/>
+                        <a:lstStyle>
+                          <a:defPPr>
+                            <a:defRPr lang="es-ES"/>
+                          </a:defPPr>
+                          <a:lvl1pPr marL="0" algn="l" defTabSz="914400" rtl="0" eaLnBrk="1" latinLnBrk="0" hangingPunct="1">
+                            <a:defRPr sz="1800" kern="1200">
+                              <a:solidFill>
+                                <a:schemeClr val="dk1"/>
+                              </a:solidFill>
+                              <a:latin typeface="+mn-lt"/>
+                              <a:ea typeface="+mn-ea"/>
+                              <a:cs typeface="+mn-cs"/>
+                            </a:defRPr>
+                          </a:lvl1pPr>
+                          <a:lvl2pPr marL="457200" algn="l" defTabSz="914400" rtl="0" eaLnBrk="1" latinLnBrk="0" hangingPunct="1">
+                            <a:defRPr sz="1800" kern="1200">
+                              <a:solidFill>
+                                <a:schemeClr val="dk1"/>
+                              </a:solidFill>
+                              <a:latin typeface="+mn-lt"/>
+                              <a:ea typeface="+mn-ea"/>
+                              <a:cs typeface="+mn-cs"/>
+                            </a:defRPr>
+                          </a:lvl2pPr>
+                          <a:lvl3pPr marL="914400" algn="l" defTabSz="914400" rtl="0" eaLnBrk="1" latinLnBrk="0" hangingPunct="1">
+                            <a:defRPr sz="1800" kern="1200">
+                              <a:solidFill>
+                                <a:schemeClr val="dk1"/>
+                              </a:solidFill>
+                              <a:latin typeface="+mn-lt"/>
+                              <a:ea typeface="+mn-ea"/>
+                              <a:cs typeface="+mn-cs"/>
+                            </a:defRPr>
+                          </a:lvl3pPr>
+                          <a:lvl4pPr marL="1371600" algn="l" defTabSz="914400" rtl="0" eaLnBrk="1" latinLnBrk="0" hangingPunct="1">
+                            <a:defRPr sz="1800" kern="1200">
+                              <a:solidFill>
+                                <a:schemeClr val="dk1"/>
+                              </a:solidFill>
+                              <a:latin typeface="+mn-lt"/>
+                              <a:ea typeface="+mn-ea"/>
+                              <a:cs typeface="+mn-cs"/>
+                            </a:defRPr>
+                          </a:lvl4pPr>
+                          <a:lvl5pPr marL="1828800" algn="l" defTabSz="914400" rtl="0" eaLnBrk="1" latinLnBrk="0" hangingPunct="1">
+                            <a:defRPr sz="1800" kern="1200">
+                              <a:solidFill>
+                                <a:schemeClr val="dk1"/>
+                              </a:solidFill>
+                              <a:latin typeface="+mn-lt"/>
+                              <a:ea typeface="+mn-ea"/>
+                              <a:cs typeface="+mn-cs"/>
+                            </a:defRPr>
+                          </a:lvl5pPr>
+                          <a:lvl6pPr marL="2286000" algn="l" defTabSz="914400" rtl="0" eaLnBrk="1" latinLnBrk="0" hangingPunct="1">
+                            <a:defRPr sz="1800" kern="1200">
+                              <a:solidFill>
+                                <a:schemeClr val="dk1"/>
+                              </a:solidFill>
+                              <a:latin typeface="+mn-lt"/>
+                              <a:ea typeface="+mn-ea"/>
+                              <a:cs typeface="+mn-cs"/>
+                            </a:defRPr>
+                          </a:lvl6pPr>
+                          <a:lvl7pPr marL="2743200" algn="l" defTabSz="914400" rtl="0" eaLnBrk="1" latinLnBrk="0" hangingPunct="1">
+                            <a:defRPr sz="1800" kern="1200">
+                              <a:solidFill>
+                                <a:schemeClr val="dk1"/>
+                              </a:solidFill>
+                              <a:latin typeface="+mn-lt"/>
+                              <a:ea typeface="+mn-ea"/>
+                              <a:cs typeface="+mn-cs"/>
+                            </a:defRPr>
+                          </a:lvl7pPr>
+                          <a:lvl8pPr marL="3200400" algn="l" defTabSz="914400" rtl="0" eaLnBrk="1" latinLnBrk="0" hangingPunct="1">
+                            <a:defRPr sz="1800" kern="1200">
+                              <a:solidFill>
+                                <a:schemeClr val="dk1"/>
+                              </a:solidFill>
+                              <a:latin typeface="+mn-lt"/>
+                              <a:ea typeface="+mn-ea"/>
+                              <a:cs typeface="+mn-cs"/>
+                            </a:defRPr>
+                          </a:lvl8pPr>
+                          <a:lvl9pPr marL="3657600" algn="l" defTabSz="914400" rtl="0" eaLnBrk="1" latinLnBrk="0" hangingPunct="1">
+                            <a:defRPr sz="1800" kern="1200">
+                              <a:solidFill>
+                                <a:schemeClr val="dk1"/>
+                              </a:solidFill>
+                              <a:latin typeface="+mn-lt"/>
+                              <a:ea typeface="+mn-ea"/>
+                              <a:cs typeface="+mn-cs"/>
+                            </a:defRPr>
+                          </a:lvl9pPr>
+                        </a:lstStyle>
+                        <a:p>
+                          <a:pPr algn="ctr"/>
+                          <a:r>
+                            <a:rPr lang="en-GB" sz="1400" dirty="0" smtClean="0"/>
+                            <a:t>Connections</a:t>
+                          </a:r>
+                          <a:endParaRPr lang="en-GB" sz="1400" dirty="0"/>
+                        </a:p>
+                      </a:txBody>
+                      <a:useSpRect/>
+                    </a:txSp>
+                    <a:style>
+                      <a:lnRef idx="1">
+                        <a:schemeClr val="accent1"/>
+                      </a:lnRef>
+                      <a:fillRef idx="2">
+                        <a:schemeClr val="accent1"/>
+                      </a:fillRef>
+                      <a:effectRef idx="1">
+                        <a:schemeClr val="accent1"/>
+                      </a:effectRef>
+                      <a:fontRef idx="minor">
+                        <a:schemeClr val="dk1"/>
+                      </a:fontRef>
+                    </a:style>
+                  </a:sp>
+                  <a:sp>
+                    <a:nvSpPr>
+                      <a:cNvPr id="31" name="30 Rectángulo"/>
+                      <a:cNvSpPr/>
+                    </a:nvSpPr>
+                    <a:spPr>
+                      <a:xfrm>
+                        <a:off x="4788024" y="3429000"/>
+                        <a:ext cx="1728192" cy="504056"/>
+                      </a:xfrm>
+                      <a:prstGeom prst="rect">
+                        <a:avLst/>
+                      </a:prstGeom>
+                    </a:spPr>
+                    <a:txSp>
+                      <a:txBody>
+                        <a:bodyPr rtlCol="0" anchor="ctr"/>
+                        <a:lstStyle>
+                          <a:defPPr>
+                            <a:defRPr lang="es-ES"/>
+                          </a:defPPr>
+                          <a:lvl1pPr marL="0" algn="l" defTabSz="914400" rtl="0" eaLnBrk="1" latinLnBrk="0" hangingPunct="1">
+                            <a:defRPr sz="1800" kern="1200">
+                              <a:solidFill>
+                                <a:schemeClr val="dk1"/>
+                              </a:solidFill>
+                              <a:latin typeface="+mn-lt"/>
+                              <a:ea typeface="+mn-ea"/>
+                              <a:cs typeface="+mn-cs"/>
+                            </a:defRPr>
+                          </a:lvl1pPr>
+                          <a:lvl2pPr marL="457200" algn="l" defTabSz="914400" rtl="0" eaLnBrk="1" latinLnBrk="0" hangingPunct="1">
+                            <a:defRPr sz="1800" kern="1200">
+                              <a:solidFill>
+                                <a:schemeClr val="dk1"/>
+                              </a:solidFill>
+                              <a:latin typeface="+mn-lt"/>
+                              <a:ea typeface="+mn-ea"/>
+                              <a:cs typeface="+mn-cs"/>
+                            </a:defRPr>
+                          </a:lvl2pPr>
+                          <a:lvl3pPr marL="914400" algn="l" defTabSz="914400" rtl="0" eaLnBrk="1" latinLnBrk="0" hangingPunct="1">
+                            <a:defRPr sz="1800" kern="1200">
+                              <a:solidFill>
+                                <a:schemeClr val="dk1"/>
+                              </a:solidFill>
+                              <a:latin typeface="+mn-lt"/>
+                              <a:ea typeface="+mn-ea"/>
+                              <a:cs typeface="+mn-cs"/>
+                            </a:defRPr>
+                          </a:lvl3pPr>
+                          <a:lvl4pPr marL="1371600" algn="l" defTabSz="914400" rtl="0" eaLnBrk="1" latinLnBrk="0" hangingPunct="1">
+                            <a:defRPr sz="1800" kern="1200">
+                              <a:solidFill>
+                                <a:schemeClr val="dk1"/>
+                              </a:solidFill>
+                              <a:latin typeface="+mn-lt"/>
+                              <a:ea typeface="+mn-ea"/>
+                              <a:cs typeface="+mn-cs"/>
+                            </a:defRPr>
+                          </a:lvl4pPr>
+                          <a:lvl5pPr marL="1828800" algn="l" defTabSz="914400" rtl="0" eaLnBrk="1" latinLnBrk="0" hangingPunct="1">
+                            <a:defRPr sz="1800" kern="1200">
+                              <a:solidFill>
+                                <a:schemeClr val="dk1"/>
+                              </a:solidFill>
+                              <a:latin typeface="+mn-lt"/>
+                              <a:ea typeface="+mn-ea"/>
+                              <a:cs typeface="+mn-cs"/>
+                            </a:defRPr>
+                          </a:lvl5pPr>
+                          <a:lvl6pPr marL="2286000" algn="l" defTabSz="914400" rtl="0" eaLnBrk="1" latinLnBrk="0" hangingPunct="1">
+                            <a:defRPr sz="1800" kern="1200">
+                              <a:solidFill>
+                                <a:schemeClr val="dk1"/>
+                              </a:solidFill>
+                              <a:latin typeface="+mn-lt"/>
+                              <a:ea typeface="+mn-ea"/>
+                              <a:cs typeface="+mn-cs"/>
+                            </a:defRPr>
+                          </a:lvl6pPr>
+                          <a:lvl7pPr marL="2743200" algn="l" defTabSz="914400" rtl="0" eaLnBrk="1" latinLnBrk="0" hangingPunct="1">
+                            <a:defRPr sz="1800" kern="1200">
+                              <a:solidFill>
+                                <a:schemeClr val="dk1"/>
+                              </a:solidFill>
+                              <a:latin typeface="+mn-lt"/>
+                              <a:ea typeface="+mn-ea"/>
+                              <a:cs typeface="+mn-cs"/>
+                            </a:defRPr>
+                          </a:lvl7pPr>
+                          <a:lvl8pPr marL="3200400" algn="l" defTabSz="914400" rtl="0" eaLnBrk="1" latinLnBrk="0" hangingPunct="1">
+                            <a:defRPr sz="1800" kern="1200">
+                              <a:solidFill>
+                                <a:schemeClr val="dk1"/>
+                              </a:solidFill>
+                              <a:latin typeface="+mn-lt"/>
+                              <a:ea typeface="+mn-ea"/>
+                              <a:cs typeface="+mn-cs"/>
+                            </a:defRPr>
+                          </a:lvl8pPr>
+                          <a:lvl9pPr marL="3657600" algn="l" defTabSz="914400" rtl="0" eaLnBrk="1" latinLnBrk="0" hangingPunct="1">
+                            <a:defRPr sz="1800" kern="1200">
+                              <a:solidFill>
+                                <a:schemeClr val="dk1"/>
+                              </a:solidFill>
+                              <a:latin typeface="+mn-lt"/>
+                              <a:ea typeface="+mn-ea"/>
+                              <a:cs typeface="+mn-cs"/>
+                            </a:defRPr>
+                          </a:lvl9pPr>
+                        </a:lstStyle>
+                        <a:p>
+                          <a:pPr algn="ctr"/>
+                          <a:r>
+                            <a:rPr lang="en-GB" sz="1400" dirty="0" smtClean="0"/>
+                            <a:t>Connections</a:t>
+                          </a:r>
+                          <a:endParaRPr lang="en-GB" sz="1400" dirty="0"/>
+                        </a:p>
+                      </a:txBody>
+                      <a:useSpRect/>
+                    </a:txSp>
+                    <a:style>
+                      <a:lnRef idx="1">
+                        <a:schemeClr val="accent1"/>
+                      </a:lnRef>
+                      <a:fillRef idx="2">
+                        <a:schemeClr val="accent1"/>
+                      </a:fillRef>
+                      <a:effectRef idx="1">
+                        <a:schemeClr val="accent1"/>
+                      </a:effectRef>
+                      <a:fontRef idx="minor">
+                        <a:schemeClr val="dk1"/>
+                      </a:fontRef>
+                    </a:style>
+                  </a:sp>
+                  <a:cxnSp>
+                    <a:nvCxnSpPr>
+                      <a:cNvPr id="36" name="35 Conector recto de flecha"/>
+                      <a:cNvCxnSpPr>
+                        <a:stCxn id="19" idx="2"/>
+                        <a:endCxn id="26" idx="0"/>
+                      </a:cNvCxnSpPr>
+                    </a:nvCxnSpPr>
+                    <a:spPr>
+                      <a:xfrm>
+                        <a:off x="7812360" y="1916832"/>
+                        <a:ext cx="0" cy="504056"/>
+                      </a:xfrm>
+                      <a:prstGeom prst="straightConnector1">
+                        <a:avLst/>
+                      </a:prstGeom>
+                      <a:ln>
+                        <a:tailEnd type="arrow"/>
+                      </a:ln>
+                    </a:spPr>
+                    <a:style>
+                      <a:lnRef idx="1">
+                        <a:schemeClr val="accent1"/>
+                      </a:lnRef>
+                      <a:fillRef idx="0">
+                        <a:schemeClr val="accent1"/>
+                      </a:fillRef>
+                      <a:effectRef idx="0">
+                        <a:schemeClr val="accent1"/>
+                      </a:effectRef>
+                      <a:fontRef idx="minor">
+                        <a:schemeClr val="tx1"/>
+                      </a:fontRef>
+                    </a:style>
+                  </a:cxnSp>
+                  <a:cxnSp>
+                    <a:nvCxnSpPr>
+                      <a:cNvPr id="38" name="37 Conector recto de flecha"/>
+                      <a:cNvCxnSpPr>
+                        <a:stCxn id="26" idx="2"/>
+                        <a:endCxn id="29" idx="0"/>
+                      </a:cNvCxnSpPr>
+                    </a:nvCxnSpPr>
+                    <a:spPr>
+                      <a:xfrm>
+                        <a:off x="7812360" y="2924944"/>
+                        <a:ext cx="0" cy="504056"/>
+                      </a:xfrm>
+                      <a:prstGeom prst="straightConnector1">
+                        <a:avLst/>
+                      </a:prstGeom>
+                      <a:ln>
+                        <a:tailEnd type="arrow"/>
+                      </a:ln>
+                    </a:spPr>
+                    <a:style>
+                      <a:lnRef idx="1">
+                        <a:schemeClr val="accent1"/>
+                      </a:lnRef>
+                      <a:fillRef idx="0">
+                        <a:schemeClr val="accent1"/>
+                      </a:fillRef>
+                      <a:effectRef idx="0">
+                        <a:schemeClr val="accent1"/>
+                      </a:effectRef>
+                      <a:fontRef idx="minor">
+                        <a:schemeClr val="tx1"/>
+                      </a:fontRef>
+                    </a:style>
+                  </a:cxnSp>
+                  <a:cxnSp>
+                    <a:nvCxnSpPr>
+                      <a:cNvPr id="40" name="39 Conector recto de flecha"/>
+                      <a:cNvCxnSpPr>
+                        <a:stCxn id="28" idx="2"/>
+                        <a:endCxn id="31" idx="0"/>
+                      </a:cNvCxnSpPr>
+                    </a:nvCxnSpPr>
+                    <a:spPr>
+                      <a:xfrm>
+                        <a:off x="5652120" y="2924944"/>
+                        <a:ext cx="0" cy="504056"/>
+                      </a:xfrm>
+                      <a:prstGeom prst="straightConnector1">
+                        <a:avLst/>
+                      </a:prstGeom>
+                      <a:ln>
+                        <a:tailEnd type="arrow"/>
+                      </a:ln>
+                    </a:spPr>
+                    <a:style>
+                      <a:lnRef idx="1">
+                        <a:schemeClr val="accent1"/>
+                      </a:lnRef>
+                      <a:fillRef idx="0">
+                        <a:schemeClr val="accent1"/>
+                      </a:fillRef>
+                      <a:effectRef idx="0">
+                        <a:schemeClr val="accent1"/>
+                      </a:effectRef>
+                      <a:fontRef idx="minor">
+                        <a:schemeClr val="tx1"/>
+                      </a:fontRef>
+                    </a:style>
+                  </a:cxnSp>
+                  <a:cxnSp>
+                    <a:nvCxnSpPr>
+                      <a:cNvPr id="43" name="42 Conector recto de flecha"/>
+                      <a:cNvCxnSpPr>
+                        <a:stCxn id="29" idx="2"/>
+                        <a:endCxn id="15" idx="3"/>
+                      </a:cNvCxnSpPr>
+                    </a:nvCxnSpPr>
+                    <a:spPr>
+                      <a:xfrm flipH="1">
+                        <a:off x="4355976" y="3933056"/>
+                        <a:ext cx="3456384" cy="540060"/>
+                      </a:xfrm>
+                      <a:prstGeom prst="straightConnector1">
+                        <a:avLst/>
+                      </a:prstGeom>
+                      <a:ln>
+                        <a:headEnd type="arrow"/>
+                        <a:tailEnd type="arrow"/>
+                      </a:ln>
+                    </a:spPr>
+                    <a:style>
+                      <a:lnRef idx="1">
+                        <a:schemeClr val="accent1"/>
+                      </a:lnRef>
+                      <a:fillRef idx="0">
+                        <a:schemeClr val="accent1"/>
+                      </a:fillRef>
+                      <a:effectRef idx="0">
+                        <a:schemeClr val="accent1"/>
+                      </a:effectRef>
+                      <a:fontRef idx="minor">
+                        <a:schemeClr val="tx1"/>
+                      </a:fontRef>
+                    </a:style>
+                  </a:cxnSp>
+                  <a:sp>
+                    <a:nvSpPr>
+                      <a:cNvPr id="44" name="43 Rectángulo"/>
+                      <a:cNvSpPr/>
+                    </a:nvSpPr>
+                    <a:spPr>
+                      <a:xfrm>
+                        <a:off x="467544" y="1412776"/>
+                        <a:ext cx="1728192" cy="504056"/>
+                      </a:xfrm>
+                      <a:prstGeom prst="rect">
+                        <a:avLst/>
+                      </a:prstGeom>
+                    </a:spPr>
+                    <a:txSp>
+                      <a:txBody>
+                        <a:bodyPr rtlCol="0" anchor="ctr"/>
+                        <a:lstStyle>
+                          <a:defPPr>
+                            <a:defRPr lang="es-ES"/>
+                          </a:defPPr>
+                          <a:lvl1pPr marL="0" algn="l" defTabSz="914400" rtl="0" eaLnBrk="1" latinLnBrk="0" hangingPunct="1">
+                            <a:defRPr sz="1800" kern="1200">
+                              <a:solidFill>
+                                <a:schemeClr val="dk1"/>
+                              </a:solidFill>
+                              <a:latin typeface="+mn-lt"/>
+                              <a:ea typeface="+mn-ea"/>
+                              <a:cs typeface="+mn-cs"/>
+                            </a:defRPr>
+                          </a:lvl1pPr>
+                          <a:lvl2pPr marL="457200" algn="l" defTabSz="914400" rtl="0" eaLnBrk="1" latinLnBrk="0" hangingPunct="1">
+                            <a:defRPr sz="1800" kern="1200">
+                              <a:solidFill>
+                                <a:schemeClr val="dk1"/>
+                              </a:solidFill>
+                              <a:latin typeface="+mn-lt"/>
+                              <a:ea typeface="+mn-ea"/>
+                              <a:cs typeface="+mn-cs"/>
+                            </a:defRPr>
+                          </a:lvl2pPr>
+                          <a:lvl3pPr marL="914400" algn="l" defTabSz="914400" rtl="0" eaLnBrk="1" latinLnBrk="0" hangingPunct="1">
+                            <a:defRPr sz="1800" kern="1200">
+                              <a:solidFill>
+                                <a:schemeClr val="dk1"/>
+                              </a:solidFill>
+                              <a:latin typeface="+mn-lt"/>
+                              <a:ea typeface="+mn-ea"/>
+                              <a:cs typeface="+mn-cs"/>
+                            </a:defRPr>
+                          </a:lvl3pPr>
+                          <a:lvl4pPr marL="1371600" algn="l" defTabSz="914400" rtl="0" eaLnBrk="1" latinLnBrk="0" hangingPunct="1">
+                            <a:defRPr sz="1800" kern="1200">
+                              <a:solidFill>
+                                <a:schemeClr val="dk1"/>
+                              </a:solidFill>
+                              <a:latin typeface="+mn-lt"/>
+                              <a:ea typeface="+mn-ea"/>
+                              <a:cs typeface="+mn-cs"/>
+                            </a:defRPr>
+                          </a:lvl4pPr>
+                          <a:lvl5pPr marL="1828800" algn="l" defTabSz="914400" rtl="0" eaLnBrk="1" latinLnBrk="0" hangingPunct="1">
+                            <a:defRPr sz="1800" kern="1200">
+                              <a:solidFill>
+                                <a:schemeClr val="dk1"/>
+                              </a:solidFill>
+                              <a:latin typeface="+mn-lt"/>
+                              <a:ea typeface="+mn-ea"/>
+                              <a:cs typeface="+mn-cs"/>
+                            </a:defRPr>
+                          </a:lvl5pPr>
+                          <a:lvl6pPr marL="2286000" algn="l" defTabSz="914400" rtl="0" eaLnBrk="1" latinLnBrk="0" hangingPunct="1">
+                            <a:defRPr sz="1800" kern="1200">
+                              <a:solidFill>
+                                <a:schemeClr val="dk1"/>
+                              </a:solidFill>
+                              <a:latin typeface="+mn-lt"/>
+                              <a:ea typeface="+mn-ea"/>
+                              <a:cs typeface="+mn-cs"/>
+                            </a:defRPr>
+                          </a:lvl6pPr>
+                          <a:lvl7pPr marL="2743200" algn="l" defTabSz="914400" rtl="0" eaLnBrk="1" latinLnBrk="0" hangingPunct="1">
+                            <a:defRPr sz="1800" kern="1200">
+                              <a:solidFill>
+                                <a:schemeClr val="dk1"/>
+                              </a:solidFill>
+                              <a:latin typeface="+mn-lt"/>
+                              <a:ea typeface="+mn-ea"/>
+                              <a:cs typeface="+mn-cs"/>
+                            </a:defRPr>
+                          </a:lvl7pPr>
+                          <a:lvl8pPr marL="3200400" algn="l" defTabSz="914400" rtl="0" eaLnBrk="1" latinLnBrk="0" hangingPunct="1">
+                            <a:defRPr sz="1800" kern="1200">
+                              <a:solidFill>
+                                <a:schemeClr val="dk1"/>
+                              </a:solidFill>
+                              <a:latin typeface="+mn-lt"/>
+                              <a:ea typeface="+mn-ea"/>
+                              <a:cs typeface="+mn-cs"/>
+                            </a:defRPr>
+                          </a:lvl8pPr>
+                          <a:lvl9pPr marL="3657600" algn="l" defTabSz="914400" rtl="0" eaLnBrk="1" latinLnBrk="0" hangingPunct="1">
+                            <a:defRPr sz="1800" kern="1200">
+                              <a:solidFill>
+                                <a:schemeClr val="dk1"/>
+                              </a:solidFill>
+                              <a:latin typeface="+mn-lt"/>
+                              <a:ea typeface="+mn-ea"/>
+                              <a:cs typeface="+mn-cs"/>
+                            </a:defRPr>
+                          </a:lvl9pPr>
+                        </a:lstStyle>
+                        <a:p>
+                          <a:pPr algn="ctr"/>
+                          <a:r>
+                            <a:rPr lang="en-GB" sz="1400" dirty="0" smtClean="0"/>
+                            <a:t>Routes</a:t>
+                          </a:r>
+                          <a:endParaRPr lang="en-GB" sz="1400" dirty="0"/>
+                        </a:p>
+                      </a:txBody>
+                      <a:useSpRect/>
+                    </a:txSp>
+                    <a:style>
+                      <a:lnRef idx="1">
+                        <a:schemeClr val="accent1"/>
+                      </a:lnRef>
+                      <a:fillRef idx="2">
+                        <a:schemeClr val="accent1"/>
+                      </a:fillRef>
+                      <a:effectRef idx="1">
+                        <a:schemeClr val="accent1"/>
+                      </a:effectRef>
+                      <a:fontRef idx="minor">
+                        <a:schemeClr val="dk1"/>
+                      </a:fontRef>
+                    </a:style>
+                  </a:sp>
+                  <a:cxnSp>
+                    <a:nvCxnSpPr>
+                      <a:cNvPr id="46" name="45 Conector recto de flecha"/>
+                      <a:cNvCxnSpPr>
+                        <a:stCxn id="4" idx="2"/>
+                        <a:endCxn id="44" idx="0"/>
+                      </a:cNvCxnSpPr>
+                    </a:nvCxnSpPr>
+                    <a:spPr>
+                      <a:xfrm flipH="1">
+                        <a:off x="1331640" y="836712"/>
+                        <a:ext cx="3204356" cy="576064"/>
+                      </a:xfrm>
+                      <a:prstGeom prst="straightConnector1">
+                        <a:avLst/>
+                      </a:prstGeom>
+                      <a:ln>
+                        <a:tailEnd type="arrow"/>
+                      </a:ln>
+                    </a:spPr>
+                    <a:style>
+                      <a:lnRef idx="1">
+                        <a:schemeClr val="accent1"/>
+                      </a:lnRef>
+                      <a:fillRef idx="0">
+                        <a:schemeClr val="accent1"/>
+                      </a:fillRef>
+                      <a:effectRef idx="0">
+                        <a:schemeClr val="accent1"/>
+                      </a:effectRef>
+                      <a:fontRef idx="minor">
+                        <a:schemeClr val="tx1"/>
+                      </a:fontRef>
+                    </a:style>
+                  </a:cxnSp>
+                  <a:sp>
+                    <a:nvSpPr>
+                      <a:cNvPr id="47" name="46 Rectángulo"/>
+                      <a:cNvSpPr/>
+                    </a:nvSpPr>
+                    <a:spPr>
+                      <a:xfrm>
+                        <a:off x="467544" y="2420888"/>
+                        <a:ext cx="1728192" cy="504056"/>
+                      </a:xfrm>
+                      <a:prstGeom prst="rect">
+                        <a:avLst/>
+                      </a:prstGeom>
+                    </a:spPr>
+                    <a:txSp>
+                      <a:txBody>
+                        <a:bodyPr rtlCol="0" anchor="ctr"/>
+                        <a:lstStyle>
+                          <a:defPPr>
+                            <a:defRPr lang="es-ES"/>
+                          </a:defPPr>
+                          <a:lvl1pPr marL="0" algn="l" defTabSz="914400" rtl="0" eaLnBrk="1" latinLnBrk="0" hangingPunct="1">
+                            <a:defRPr sz="1800" kern="1200">
+                              <a:solidFill>
+                                <a:schemeClr val="dk1"/>
+                              </a:solidFill>
+                              <a:latin typeface="+mn-lt"/>
+                              <a:ea typeface="+mn-ea"/>
+                              <a:cs typeface="+mn-cs"/>
+                            </a:defRPr>
+                          </a:lvl1pPr>
+                          <a:lvl2pPr marL="457200" algn="l" defTabSz="914400" rtl="0" eaLnBrk="1" latinLnBrk="0" hangingPunct="1">
+                            <a:defRPr sz="1800" kern="1200">
+                              <a:solidFill>
+                                <a:schemeClr val="dk1"/>
+                              </a:solidFill>
+                              <a:latin typeface="+mn-lt"/>
+                              <a:ea typeface="+mn-ea"/>
+                              <a:cs typeface="+mn-cs"/>
+                            </a:defRPr>
+                          </a:lvl2pPr>
+                          <a:lvl3pPr marL="914400" algn="l" defTabSz="914400" rtl="0" eaLnBrk="1" latinLnBrk="0" hangingPunct="1">
+                            <a:defRPr sz="1800" kern="1200">
+                              <a:solidFill>
+                                <a:schemeClr val="dk1"/>
+                              </a:solidFill>
+                              <a:latin typeface="+mn-lt"/>
+                              <a:ea typeface="+mn-ea"/>
+                              <a:cs typeface="+mn-cs"/>
+                            </a:defRPr>
+                          </a:lvl3pPr>
+                          <a:lvl4pPr marL="1371600" algn="l" defTabSz="914400" rtl="0" eaLnBrk="1" latinLnBrk="0" hangingPunct="1">
+                            <a:defRPr sz="1800" kern="1200">
+                              <a:solidFill>
+                                <a:schemeClr val="dk1"/>
+                              </a:solidFill>
+                              <a:latin typeface="+mn-lt"/>
+                              <a:ea typeface="+mn-ea"/>
+                              <a:cs typeface="+mn-cs"/>
+                            </a:defRPr>
+                          </a:lvl4pPr>
+                          <a:lvl5pPr marL="1828800" algn="l" defTabSz="914400" rtl="0" eaLnBrk="1" latinLnBrk="0" hangingPunct="1">
+                            <a:defRPr sz="1800" kern="1200">
+                              <a:solidFill>
+                                <a:schemeClr val="dk1"/>
+                              </a:solidFill>
+                              <a:latin typeface="+mn-lt"/>
+                              <a:ea typeface="+mn-ea"/>
+                              <a:cs typeface="+mn-cs"/>
+                            </a:defRPr>
+                          </a:lvl5pPr>
+                          <a:lvl6pPr marL="2286000" algn="l" defTabSz="914400" rtl="0" eaLnBrk="1" latinLnBrk="0" hangingPunct="1">
+                            <a:defRPr sz="1800" kern="1200">
+                              <a:solidFill>
+                                <a:schemeClr val="dk1"/>
+                              </a:solidFill>
+                              <a:latin typeface="+mn-lt"/>
+                              <a:ea typeface="+mn-ea"/>
+                              <a:cs typeface="+mn-cs"/>
+                            </a:defRPr>
+                          </a:lvl6pPr>
+                          <a:lvl7pPr marL="2743200" algn="l" defTabSz="914400" rtl="0" eaLnBrk="1" latinLnBrk="0" hangingPunct="1">
+                            <a:defRPr sz="1800" kern="1200">
+                              <a:solidFill>
+                                <a:schemeClr val="dk1"/>
+                              </a:solidFill>
+                              <a:latin typeface="+mn-lt"/>
+                              <a:ea typeface="+mn-ea"/>
+                              <a:cs typeface="+mn-cs"/>
+                            </a:defRPr>
+                          </a:lvl7pPr>
+                          <a:lvl8pPr marL="3200400" algn="l" defTabSz="914400" rtl="0" eaLnBrk="1" latinLnBrk="0" hangingPunct="1">
+                            <a:defRPr sz="1800" kern="1200">
+                              <a:solidFill>
+                                <a:schemeClr val="dk1"/>
+                              </a:solidFill>
+                              <a:latin typeface="+mn-lt"/>
+                              <a:ea typeface="+mn-ea"/>
+                              <a:cs typeface="+mn-cs"/>
+                            </a:defRPr>
+                          </a:lvl8pPr>
+                          <a:lvl9pPr marL="3657600" algn="l" defTabSz="914400" rtl="0" eaLnBrk="1" latinLnBrk="0" hangingPunct="1">
+                            <a:defRPr sz="1800" kern="1200">
+                              <a:solidFill>
+                                <a:schemeClr val="dk1"/>
+                              </a:solidFill>
+                              <a:latin typeface="+mn-lt"/>
+                              <a:ea typeface="+mn-ea"/>
+                              <a:cs typeface="+mn-cs"/>
+                            </a:defRPr>
+                          </a:lvl9pPr>
+                        </a:lstStyle>
+                        <a:p>
+                          <a:pPr algn="ctr"/>
+                          <a:r>
+                            <a:rPr lang="en-GB" sz="1400" dirty="0" smtClean="0"/>
+                            <a:t>Route elements</a:t>
+                          </a:r>
+                          <a:endParaRPr lang="en-GB" sz="1400" dirty="0"/>
+                        </a:p>
+                      </a:txBody>
+                      <a:useSpRect/>
+                    </a:txSp>
+                    <a:style>
+                      <a:lnRef idx="1">
+                        <a:schemeClr val="accent1"/>
+                      </a:lnRef>
+                      <a:fillRef idx="2">
+                        <a:schemeClr val="accent1"/>
+                      </a:fillRef>
+                      <a:effectRef idx="1">
+                        <a:schemeClr val="accent1"/>
+                      </a:effectRef>
+                      <a:fontRef idx="minor">
+                        <a:schemeClr val="dk1"/>
+                      </a:fontRef>
+                    </a:style>
+                  </a:sp>
+                  <a:cxnSp>
+                    <a:nvCxnSpPr>
+                      <a:cNvPr id="49" name="48 Conector recto de flecha"/>
+                      <a:cNvCxnSpPr>
+                        <a:stCxn id="44" idx="2"/>
+                        <a:endCxn id="47" idx="0"/>
+                      </a:cNvCxnSpPr>
+                    </a:nvCxnSpPr>
+                    <a:spPr>
+                      <a:xfrm>
+                        <a:off x="1331640" y="1916832"/>
+                        <a:ext cx="0" cy="504056"/>
+                      </a:xfrm>
+                      <a:prstGeom prst="straightConnector1">
+                        <a:avLst/>
+                      </a:prstGeom>
+                      <a:ln>
+                        <a:tailEnd type="arrow"/>
+                      </a:ln>
+                    </a:spPr>
+                    <a:style>
+                      <a:lnRef idx="1">
+                        <a:schemeClr val="accent1"/>
+                      </a:lnRef>
+                      <a:fillRef idx="0">
+                        <a:schemeClr val="accent1"/>
+                      </a:fillRef>
+                      <a:effectRef idx="0">
+                        <a:schemeClr val="accent1"/>
+                      </a:effectRef>
+                      <a:fontRef idx="minor">
+                        <a:schemeClr val="tx1"/>
+                      </a:fontRef>
+                    </a:style>
+                  </a:cxnSp>
+                  <a:cxnSp>
+                    <a:nvCxnSpPr>
+                      <a:cNvPr id="51" name="50 Conector recto de flecha"/>
+                      <a:cNvCxnSpPr>
+                        <a:stCxn id="47" idx="2"/>
+                        <a:endCxn id="15" idx="0"/>
+                      </a:cNvCxnSpPr>
+                    </a:nvCxnSpPr>
+                    <a:spPr>
+                      <a:xfrm>
+                        <a:off x="1331640" y="2924944"/>
+                        <a:ext cx="2160240" cy="1296144"/>
+                      </a:xfrm>
+                      <a:prstGeom prst="straightConnector1">
+                        <a:avLst/>
+                      </a:prstGeom>
+                      <a:ln>
+                        <a:tailEnd type="arrow"/>
+                      </a:ln>
+                    </a:spPr>
+                    <a:style>
+                      <a:lnRef idx="1">
+                        <a:schemeClr val="accent1"/>
+                      </a:lnRef>
+                      <a:fillRef idx="0">
+                        <a:schemeClr val="accent1"/>
+                      </a:fillRef>
+                      <a:effectRef idx="0">
+                        <a:schemeClr val="accent1"/>
+                      </a:effectRef>
+                      <a:fontRef idx="minor">
+                        <a:schemeClr val="tx1"/>
+                      </a:fontRef>
+                    </a:style>
+                  </a:cxnSp>
+                </lc:lockedCanvas>
+              </a:graphicData>
+            </a:graphic>
+          </wp:inline>
+        </w:drawing>
+      </w:r>
+    </w:p>
+    <w:p>
+      <w:pPr>
+        <w:pStyle w:val="Prrafodelista"/>
+        <w:numPr>
+          <w:ilvl w:val="0"/>
+          <w:numId w:val="12"/>
+        </w:numPr>
+        <w:rPr>
+          <w:b/>
+          <w:lang w:val="en-GB"/>
+        </w:rPr>
+      </w:pPr>
+      <w:r>
+        <w:rPr>
+          <w:b/>
+          <w:lang w:val="en-GB"/>
+        </w:rPr>
+        <w:t>Project</w:t>
+      </w:r>
+    </w:p>
+    <w:p>
+      <w:pPr>
+        <w:pStyle w:val="Prrafodelista"/>
+        <w:spacing w:after="120" w:line="240" w:lineRule="auto"/>
+        <w:ind w:left="357"/>
+        <w:contextualSpacing w:val="0"/>
+        <w:rPr>
+          <w:lang w:val="en-GB"/>
+        </w:rPr>
+      </w:pPr>
+      <w:r>
+        <w:rPr>
+          <w:lang w:val="en-GB"/>
+        </w:rPr>
+        <w:t xml:space="preserve">A project is a container for one layout, so </w:t>
+      </w:r>
+      <w:r>
+        <w:rPr>
+          <w:i/>
+          <w:lang w:val="en-GB"/>
+        </w:rPr>
+        <w:t>project</w:t>
+      </w:r>
+      <w:r>
+        <w:rPr>
+          <w:lang w:val="en-GB"/>
+        </w:rPr>
+        <w:t xml:space="preserve"> and </w:t>
+      </w:r>
+      <w:r>
+        <w:rPr>
+          <w:i/>
+          <w:lang w:val="en-GB"/>
+        </w:rPr>
+        <w:t>layout</w:t>
+      </w:r>
+      <w:r>
+        <w:rPr>
+          <w:lang w:val="en-GB"/>
+        </w:rPr>
+        <w:t xml:space="preserve"> are equivalent words.</w:t>
+      </w:r>
+    </w:p>
+    <w:p>
+      <w:pPr>
+        <w:pStyle w:val="Prrafodelista"/>
+        <w:numPr>
+          <w:ilvl w:val="0"/>
+          <w:numId w:val="12"/>
+        </w:numPr>
+        <w:rPr>
+          <w:lang w:val="en-GB"/>
+        </w:rPr>
+      </w:pPr>
+      <w:r>
+        <w:rPr>
+          <w:b/>
+          <w:lang w:val="en-GB"/>
+        </w:rPr>
+        <w:t>Switchboard</w:t>
+      </w:r>
+    </w:p>
+    <w:p>
+      <w:pPr>
+        <w:pStyle w:val="Prrafodelista"/>
+        <w:spacing w:after="120" w:line="240" w:lineRule="auto"/>
+        <w:ind w:left="357"/>
+        <w:contextualSpacing w:val="0"/>
+        <w:rPr>
+          <w:lang w:val="en-GB"/>
+        </w:rPr>
+      </w:pPr>
+      <w:r>
+        <w:rPr>
+          <w:lang w:val="en-GB"/>
+        </w:rPr>
+        <w:t>Switchboard is a graphical representation for the tracks, allowing control all the elements</w:t>
+      </w:r>
+      <w:r>
+        <w:rPr>
+          <w:lang w:val="en-GB"/>
+        </w:rPr>
+        <w:t xml:space="preserve"> and each project has one or more switchboards. For big layouts it is possible to operate multiple switchboards (e.g. station, fiddle yard, industry, etc.).</w:t>
+      </w:r>
+    </w:p>
+    <w:p>
+      <w:pPr>
+        <w:pStyle w:val="Prrafodelista"/>
+        <w:numPr>
+          <w:ilvl w:val="0"/>
+          <w:numId w:val="12"/>
+        </w:numPr>
+        <w:rPr>
+          <w:lang w:val="en-GB"/>
+        </w:rPr>
+      </w:pPr>
+      <w:r>
+        <w:rPr>
+          <w:b/>
+          <w:lang w:val="en-GB"/>
+        </w:rPr>
+        <w:t>Elements</w:t>
+      </w:r>
+    </w:p>
+    <w:p>
+      <w:pPr>
+        <w:pStyle w:val="Prrafodelista"/>
+        <w:spacing w:after="120" w:line="240" w:lineRule="auto"/>
+        <w:ind w:left="357"/>
+        <w:contextualSpacing w:val="0"/>
+        <w:rPr>
+          <w:lang w:val="en-GB"/>
+        </w:rPr>
+      </w:pPr>
+      <w:r>
+        <w:rPr>
+          <w:lang w:val="en-GB"/>
+        </w:rPr>
+        <w:t>Elements allow represent and control the layout. There are multiple types of elements (single tracks, turnouts, different types of signals, etc.). Some of them could be connected to digital components to be able to control them through digital command station.</w:t>
+      </w:r>
+    </w:p>
+    <w:p>
+      <w:pPr>
+        <w:pStyle w:val="Prrafodelista"/>
+        <w:numPr>
+          <w:ilvl w:val="0"/>
+          <w:numId w:val="12"/>
+        </w:numPr>
+        <w:rPr>
+          <w:lang w:val="en-GB"/>
+        </w:rPr>
+      </w:pPr>
+      <w:r>
+        <w:rPr>
+          <w:b/>
+          <w:lang w:val="en-GB"/>
+        </w:rPr>
+        <w:t>Accessory decoders</w:t>
+      </w:r>
+    </w:p>
+    <w:p>
+      <w:pPr>
+        <w:pStyle w:val="Prrafodelista"/>
+        <w:spacing w:after="120" w:line="240" w:lineRule="auto"/>
+        <w:ind w:left="357"/>
+        <w:contextualSpacing w:val="0"/>
+        <w:rPr>
+          <w:lang w:val="en-GB"/>
+        </w:rPr>
+      </w:pPr>
+      <w:r>
+        <w:rPr>
+          <w:lang w:val="en-GB"/>
+        </w:rPr>
+        <w:t xml:space="preserve">Digital elements that allows controlling accessories (turnouts, signals, etc.). </w:t>
+      </w:r>
+      <w:r>
+        <w:rPr>
+          <w:lang w:val="en-GB"/>
+        </w:rPr>
+        <w:t>Accessory decoders should be connected to the digital command station in order to be able to control accessories through this software.</w:t>
+      </w:r>
+    </w:p>
+    <w:p>
+      <w:pPr>
+        <w:pStyle w:val="Prrafodelista"/>
+        <w:numPr>
+          <w:ilvl w:val="0"/>
+          <w:numId w:val="12"/>
+        </w:numPr>
+        <w:rPr>
+          <w:lang w:val="en-GB"/>
+        </w:rPr>
+      </w:pPr>
+      <w:r>
+        <w:rPr>
+          <w:b/>
+          <w:lang w:val="en-GB"/>
+        </w:rPr>
+        <w:t>Accessory decoder outputs</w:t>
+      </w:r>
+    </w:p>
+    <w:p>
+      <w:pPr>
+        <w:pStyle w:val="Prrafodelista"/>
+        <w:spacing w:after="120" w:line="240" w:lineRule="auto"/>
+        <w:ind w:left="357"/>
+        <w:contextualSpacing w:val="0"/>
+        <w:rPr>
+          <w:lang w:val="en-GB"/>
+        </w:rPr>
+      </w:pPr>
+      <w:r>
+        <w:rPr>
+          <w:lang w:val="en-GB"/>
+        </w:rPr>
+        <w:t>Each accessory decoder has one or more outputs to be connected to the accessory control inputs. Usually each output has a digital accessory address and some particular parameters to correctly control the accessories.</w:t>
+      </w:r>
+    </w:p>
+    <w:p>
+      <w:pPr>
+        <w:pStyle w:val="Prrafodelista"/>
+        <w:numPr>
+          <w:ilvl w:val="0"/>
+          <w:numId w:val="12"/>
+        </w:numPr>
+        <w:rPr>
+          <w:lang w:val="en-GB"/>
+        </w:rPr>
+      </w:pPr>
+      <w:r>
+        <w:rPr>
+          <w:b/>
+          <w:lang w:val="en-GB"/>
+        </w:rPr>
+        <w:t>Accessory decoder output connection</w:t>
+      </w:r>
+      <w:r>
+        <w:rPr>
+          <w:b/>
+          <w:lang w:val="en-GB"/>
+        </w:rPr>
+        <w:t>s</w:t>
+      </w:r>
+    </w:p>
+    <w:p>
+      <w:pPr>
+        <w:pStyle w:val="Prrafodelista"/>
+        <w:spacing w:after="120" w:line="240" w:lineRule="auto"/>
+        <w:ind w:left="357"/>
+        <w:contextualSpacing w:val="0"/>
+        <w:rPr>
+          <w:lang w:val="en-GB"/>
+        </w:rPr>
+      </w:pPr>
+      <w:r>
+        <w:rPr>
+          <w:lang w:val="en-GB"/>
+        </w:rPr>
+        <w:lastRenderedPageBreak/>
+        <w:t>Each accessory decoder output should be connected to an accessory input</w:t>
+      </w:r>
+      <w:r>
+        <w:rPr>
+          <w:lang w:val="en-GB"/>
+        </w:rPr>
+        <w:t xml:space="preserve"> (e.g. straight/turned in a turnout)</w:t>
+      </w:r>
+      <w:r>
+        <w:rPr>
+          <w:lang w:val="en-GB"/>
+        </w:rPr>
+        <w:t>.</w:t>
+      </w:r>
+      <w:r>
+        <w:rPr>
+          <w:lang w:val="en-GB"/>
+        </w:rPr>
+        <w:t xml:space="preserve"> </w:t>
+      </w:r>
+      <w:r>
+        <w:rPr>
+          <w:lang w:val="en-GB"/>
+        </w:rPr>
+        <w:t>These physical inputs are represented in the switchboard elements</w:t>
+      </w:r>
+      <w:r>
+        <w:rPr>
+          <w:lang w:val="en-GB"/>
+        </w:rPr>
+        <w:t>.</w:t>
+      </w:r>
+    </w:p>
+    <w:p>
+      <w:pPr>
+        <w:pStyle w:val="Prrafodelista"/>
+        <w:numPr>
+          <w:ilvl w:val="0"/>
+          <w:numId w:val="12"/>
+        </w:numPr>
+        <w:rPr>
+          <w:lang w:val="en-GB"/>
+        </w:rPr>
+      </w:pPr>
+      <w:r>
+        <w:rPr>
+          <w:b/>
+          <w:lang w:val="en-GB"/>
+        </w:rPr>
+        <w:t>Feedback encoders</w:t>
+      </w:r>
+    </w:p>
+    <w:p>
+      <w:pPr>
+        <w:pStyle w:val="Prrafodelista"/>
+        <w:spacing w:after="120" w:line="240" w:lineRule="auto"/>
+        <w:ind w:left="357"/>
+        <w:contextualSpacing w:val="0"/>
+        <w:rPr>
+          <w:lang w:val="en-GB"/>
+        </w:rPr>
+      </w:pPr>
+      <w:r>
+        <w:rPr>
+          <w:lang w:val="en-GB"/>
+        </w:rPr>
+        <w:t xml:space="preserve">Digital elements that allows </w:t>
+      </w:r>
+      <w:r>
+        <w:rPr>
+          <w:lang w:val="en-GB"/>
+        </w:rPr>
+        <w:t>receiving occupation and momentary contact information</w:t>
+      </w:r>
+      <w:r>
+        <w:rPr>
+          <w:lang w:val="en-GB"/>
+        </w:rPr>
+        <w:t xml:space="preserve">. </w:t>
+      </w:r>
+      <w:r>
+        <w:rPr>
+          <w:lang w:val="en-GB"/>
+        </w:rPr>
+        <w:t>Feedback encoders</w:t>
+      </w:r>
+      <w:r>
+        <w:rPr>
+          <w:lang w:val="en-GB"/>
+        </w:rPr>
+        <w:t xml:space="preserve"> should be connected to the digital command station in order to be able to </w:t>
+      </w:r>
+      <w:r>
+        <w:rPr>
+          <w:lang w:val="en-GB"/>
+        </w:rPr>
+        <w:t>receive the appropriate signals</w:t>
+      </w:r>
+      <w:r>
+        <w:rPr>
+          <w:lang w:val="en-GB"/>
+        </w:rPr>
+        <w:t xml:space="preserve"> through this software.</w:t>
+      </w:r>
+    </w:p>
+    <w:p>
+      <w:pPr>
+        <w:pStyle w:val="Prrafodelista"/>
+        <w:numPr>
+          <w:ilvl w:val="0"/>
+          <w:numId w:val="12"/>
+        </w:numPr>
+        <w:rPr>
+          <w:lang w:val="en-GB"/>
+        </w:rPr>
+      </w:pPr>
+      <w:r>
+        <w:rPr>
+          <w:b/>
+          <w:lang w:val="en-GB"/>
+        </w:rPr>
+        <w:t>Feedback encoder inputs</w:t>
+      </w:r>
+    </w:p>
+    <w:p>
+      <w:pPr>
+        <w:pStyle w:val="Prrafodelista"/>
+        <w:spacing w:after="120" w:line="240" w:lineRule="auto"/>
+        <w:ind w:left="357"/>
+        <w:contextualSpacing w:val="0"/>
+        <w:rPr>
+          <w:lang w:val="en-GB"/>
+        </w:rPr>
+      </w:pPr>
+      <w:r>
+        <w:rPr>
+          <w:lang w:val="en-GB"/>
+        </w:rPr>
+        <w:t xml:space="preserve">Each </w:t>
+      </w:r>
+      <w:r>
+        <w:rPr>
+          <w:lang w:val="en-GB"/>
+        </w:rPr>
+        <w:t>feedback encoder</w:t>
+      </w:r>
+      <w:r>
+        <w:rPr>
+          <w:lang w:val="en-GB"/>
+        </w:rPr>
+        <w:t xml:space="preserve"> has one or more outputs to be connected to the </w:t>
+      </w:r>
+      <w:r>
+        <w:rPr>
+          <w:lang w:val="en-GB"/>
+        </w:rPr>
+        <w:t>track sensors. Each input could usually have some particular parameters</w:t>
+      </w:r>
+      <w:r>
+        <w:rPr>
+          <w:lang w:val="en-GB"/>
+        </w:rPr>
+        <w:t>.</w:t>
+      </w:r>
+    </w:p>
+    <w:p>
+      <w:pPr>
+        <w:pStyle w:val="Prrafodelista"/>
+        <w:numPr>
+          <w:ilvl w:val="0"/>
+          <w:numId w:val="12"/>
+        </w:numPr>
+        <w:rPr>
+          <w:lang w:val="en-GB"/>
+        </w:rPr>
+      </w:pPr>
+      <w:r>
+        <w:rPr>
+          <w:b/>
+          <w:lang w:val="en-GB"/>
+        </w:rPr>
+        <w:t>Feedback encoder input connections</w:t>
+      </w:r>
+    </w:p>
+    <w:p>
+      <w:pPr>
+        <w:pStyle w:val="Prrafodelista"/>
+        <w:spacing w:after="120" w:line="240" w:lineRule="auto"/>
+        <w:ind w:left="357"/>
+        <w:contextualSpacing w:val="0"/>
+        <w:rPr>
+          <w:lang w:val="en-GB"/>
+        </w:rPr>
+      </w:pPr>
+      <w:r>
+        <w:rPr>
+          <w:lang w:val="en-GB"/>
+        </w:rPr>
+        <w:t xml:space="preserve">Each </w:t>
+      </w:r>
+      <w:r>
+        <w:rPr>
+          <w:lang w:val="en-GB"/>
+        </w:rPr>
+        <w:t>feedback</w:t>
+      </w:r>
+      <w:r>
+        <w:rPr>
+          <w:lang w:val="en-GB"/>
+        </w:rPr>
+        <w:t xml:space="preserve"> </w:t>
+      </w:r>
+      <w:r>
+        <w:rPr>
+          <w:lang w:val="en-GB"/>
+        </w:rPr>
+        <w:t>encoder input</w:t>
+      </w:r>
+      <w:r>
+        <w:rPr>
+          <w:lang w:val="en-GB"/>
+        </w:rPr>
+        <w:t xml:space="preserve"> should be connected to a</w:t>
+      </w:r>
+      <w:r>
+        <w:rPr>
+          <w:lang w:val="en-GB"/>
+        </w:rPr>
+        <w:t xml:space="preserve"> track sensor</w:t>
+      </w:r>
+      <w:r>
+        <w:rPr>
+          <w:lang w:val="en-GB"/>
+        </w:rPr>
+        <w:t xml:space="preserve"> (e.g. </w:t>
+      </w:r>
+      <w:r>
+        <w:rPr>
+          <w:lang w:val="en-GB"/>
+        </w:rPr>
+        <w:t>consumption detector or reed contact</w:t>
+      </w:r>
+      <w:r>
+        <w:rPr>
+          <w:lang w:val="en-GB"/>
+        </w:rPr>
+        <w:t xml:space="preserve">). </w:t>
+      </w:r>
+      <w:r>
+        <w:rPr>
+          <w:lang w:val="en-GB"/>
+        </w:rPr>
+        <w:t>These sensors are implemented in some switchboard elements and should be connected to the appropriate encoder inputs.</w:t>
+      </w:r>
+    </w:p>
+    <w:p>
+      <w:pPr>
+        <w:pStyle w:val="Prrafodelista"/>
+        <w:numPr>
+          <w:ilvl w:val="0"/>
+          <w:numId w:val="12"/>
+        </w:numPr>
+        <w:rPr>
+          <w:lang w:val="en-GB"/>
+        </w:rPr>
+      </w:pPr>
+      <w:r>
+        <w:rPr>
+          <w:b/>
+          <w:lang w:val="en-GB"/>
+        </w:rPr>
+        <w:t>Routes</w:t>
+      </w:r>
+    </w:p>
+    <w:p>
+      <w:pPr>
+        <w:pStyle w:val="Prrafodelista"/>
+        <w:spacing w:after="120" w:line="240" w:lineRule="auto"/>
+        <w:ind w:left="357"/>
+        <w:contextualSpacing w:val="0"/>
+        <w:rPr>
+          <w:lang w:val="en-GB"/>
+        </w:rPr>
+      </w:pPr>
+      <w:r>
+        <w:rPr>
+          <w:lang w:val="en-GB"/>
+        </w:rPr>
+        <w:t xml:space="preserve">Each project could contain routes. A route is a track trace between two blocks. When a route is activated, all involved elements will be set to the appropriate state to ensure that a train can run from start block to the destination block. More than one route can be activated at same time, </w:t>
+      </w:r>
+      <w:r>
+        <w:rPr>
+          <w:lang w:val="en-GB"/>
+        </w:rPr>
+        <w:t>as long as the routes don’t have conflicting elements.</w:t>
+      </w:r>
+    </w:p>
+    <w:p>
+      <w:pPr>
+        <w:pStyle w:val="Prrafodelista"/>
+        <w:spacing w:after="120" w:line="240" w:lineRule="auto"/>
+        <w:ind w:left="357"/>
+        <w:contextualSpacing w:val="0"/>
+        <w:jc w:val="center"/>
+        <w:rPr>
+          <w:lang w:val="en-GB"/>
+        </w:rPr>
+      </w:pPr>
+      <w:r>
+        <w:rPr>
+          <w:noProof/>
+          <w:lang w:eastAsia="es-ES"/>
+        </w:rPr>
+        <w:drawing>
+          <wp:inline distT="0" distB="0" distL="0" distR="0">
+            <wp:extent cx="3323996" cy="2162731"/>
+            <wp:effectExtent l="19050" t="0" r="0" b="0"/>
+            <wp:docPr id="20" name="Imagen 1" descr="https://www.hmmueller.de/DVD8_x1000/4300-035_7481.jpg"/>
+            <wp:cNvGraphicFramePr>
+              <a:graphicFrameLocks xmlns:a="http://schemas.openxmlformats.org/drawingml/2006/main" noChangeAspect="1"/>
+            </wp:cNvGraphicFramePr>
+            <a:graphic xmlns:a="http://schemas.openxmlformats.org/drawingml/2006/main">
+              <a:graphicData uri="http://schemas.openxmlformats.org/drawingml/2006/picture">
+                <pic:pic xmlns:pic="http://schemas.openxmlformats.org/drawingml/2006/picture">
+                  <pic:nvPicPr>
+                    <pic:cNvPr id="0" name="Picture 1" descr="https://www.hmmueller.de/DVD8_x1000/4300-035_7481.jpg"/>
+                    <pic:cNvPicPr>
+                      <a:picLocks noChangeAspect="1" noChangeArrowheads="1"/>
+                    </pic:cNvPicPr>
+                  </pic:nvPicPr>
+                  <pic:blipFill>
+                    <a:blip r:embed="rId15" cstate="print"/>
+                    <a:srcRect l="4522" t="8350" r="15993" b="15685"/>
+                    <a:stretch>
+                      <a:fillRect/>
+                    </a:stretch>
+                  </pic:blipFill>
+                  <pic:spPr bwMode="auto">
+                    <a:xfrm>
+                      <a:off x="0" y="0"/>
+                      <a:ext cx="3324874" cy="2163302"/>
+                    </a:xfrm>
+                    <a:prstGeom prst="rect">
+                      <a:avLst/>
+                    </a:prstGeom>
+                    <a:noFill/>
+                    <a:ln w="9525">
+                      <a:noFill/>
+                      <a:miter lim="800000"/>
+                      <a:headEnd/>
+                      <a:tailEnd/>
+                    </a:ln>
+                  </pic:spPr>
+                </pic:pic>
+              </a:graphicData>
+            </a:graphic>
+          </wp:inline>
+        </w:drawing>
+      </w:r>
+    </w:p>
+    <w:p>
+      <w:pPr>
+        <w:pStyle w:val="Prrafodelista"/>
+        <w:numPr>
+          <w:ilvl w:val="0"/>
+          <w:numId w:val="12"/>
+        </w:numPr>
+        <w:rPr>
+          <w:lang w:val="en-GB"/>
+        </w:rPr>
+      </w:pPr>
+      <w:r>
+        <w:rPr>
+          <w:b/>
+          <w:lang w:val="en-GB"/>
+        </w:rPr>
+        <w:t>Route element</w:t>
+      </w:r>
+      <w:r>
+        <w:rPr>
+          <w:b/>
+          <w:lang w:val="en-GB"/>
+        </w:rPr>
+        <w:t>s</w:t>
+      </w:r>
+    </w:p>
+    <w:p>
+      <w:pPr>
+        <w:pStyle w:val="Prrafodelista"/>
+        <w:spacing w:after="120" w:line="240" w:lineRule="auto"/>
+        <w:ind w:left="357"/>
+        <w:contextualSpacing w:val="0"/>
+        <w:rPr>
+          <w:lang w:val="en-GB"/>
+        </w:rPr>
+      </w:pPr>
+      <w:r>
+        <w:rPr>
+          <w:lang w:val="en-GB"/>
+        </w:rPr>
+        <w:t>All elements included in a route</w:t>
+      </w:r>
+      <w:r>
+        <w:rPr>
+          <w:lang w:val="en-GB"/>
+        </w:rPr>
+        <w:t>.</w:t>
+      </w:r>
+      <w:r>
+        <w:rPr>
+          <w:lang w:val="en-GB"/>
+        </w:rPr>
+        <w:t xml:space="preserve"> Each route element contains information about the status, switch time, etc.</w:t>
+      </w:r>
+    </w:p>
+    <w:p>
+      <w:pPr>
+        <w:pStyle w:val="Prrafodelista"/>
+        <w:spacing w:after="120" w:line="240" w:lineRule="auto"/>
+        <w:ind w:left="357"/>
+        <w:contextualSpacing w:val="0"/>
+        <w:rPr>
+          <w:lang w:val="en-GB"/>
+        </w:rPr>
+      </w:pPr>
+    </w:p>
+    <w:p>
+      <w:pPr>
+        <w:pStyle w:val="Prrafodelista"/>
+        <w:ind w:left="360"/>
+        <w:rPr>
+          <w:lang w:val="en-GB"/>
+        </w:rPr>
+      </w:pPr>
+    </w:p>
+    <w:p>
+      <w:pPr>
+        <w:rPr>
+          <w:lang w:val="en-GB"/>
+        </w:rPr>
+      </w:pPr>
+    </w:p>
+    <w:p>
+      <w:pPr>
+        <w:jc w:val="left"/>
+        <w:rPr>
+          <w:rFonts w:asciiTheme="majorHAnsi" w:eastAsiaTheme="majorEastAsia" w:hAnsiTheme="majorHAnsi" w:cstheme="majorBidi"/>
+          <w:color w:val="323E4F" w:themeColor="text2" w:themeShade="BF"/>
+          <w:spacing w:val="5"/>
+          <w:kern w:val="28"/>
+          <w:sz w:val="52"/>
+          <w:szCs w:val="52"/>
+          <w:lang w:val="en-GB"/>
+        </w:rPr>
+      </w:pPr>
+      <w:r>
+        <w:rPr>
+          <w:lang w:val="en-GB"/>
+        </w:rPr>
+        <w:br w:type="page"/>
+      </w:r>
+    </w:p>
+    <w:p>
+      <w:pPr>
+        <w:pStyle w:val="Ttulo"/>
+        <w:rPr>
+          <w:lang w:val="en-GB"/>
+        </w:rPr>
+      </w:pPr>
+      <w:r>
+        <w:rPr>
+          <w:lang w:val="en-GB"/>
+        </w:rPr>
+        <w:lastRenderedPageBreak/>
         <w:t>Designing the layout</w:t>
       </w:r>
       <w:bookmarkEnd w:id="12"/>
@@ -3947,7 +7057,7 @@
                     </pic:cNvPicPr>
                   </pic:nvPicPr>
                   <pic:blipFill>
-                    <a:blip r:embed="rId15" cstate="print"/>
+                    <a:blip r:embed="rId16" cstate="print"/>
                     <a:srcRect/>
                     <a:stretch>
                       <a:fillRect/>
@@ -4174,7 +7284,7 @@
                     </pic:cNvPicPr>
                   </pic:nvPicPr>
                   <pic:blipFill>
-                    <a:blip r:embed="rId16" cstate="print"/>
+                    <a:blip r:embed="rId17" cstate="print"/>
                     <a:srcRect/>
                     <a:stretch>
                       <a:fillRect/>
@@ -4381,7 +7491,7 @@
                     </pic:cNvPicPr>
                   </pic:nvPicPr>
                   <pic:blipFill>
-                    <a:blip r:embed="rId17" cstate="print"/>
+                    <a:blip r:embed="rId18" cstate="print"/>
                     <a:srcRect/>
                     <a:stretch>
                       <a:fillRect/>
@@ -5003,7 +8113,7 @@
                           </pic:cNvPicPr>
                         </pic:nvPicPr>
                         <pic:blipFill>
-                          <a:blip r:embed="rId18" cstate="print"/>
+                          <a:blip r:embed="rId19" cstate="print"/>
                           <a:srcRect/>
                           <a:stretch>
                             <a:fillRect/>
@@ -5142,7 +8252,7 @@
                           </pic:cNvPicPr>
                         </pic:nvPicPr>
                         <pic:blipFill>
-                          <a:blip r:embed="rId19" cstate="print"/>
+                          <a:blip r:embed="rId20" cstate="print"/>
                           <a:srcRect/>
                           <a:stretch>
                             <a:fillRect/>
@@ -5549,7 +8659,7 @@
                           </pic:cNvPicPr>
                         </pic:nvPicPr>
                         <pic:blipFill>
-                          <a:blip r:embed="rId20" cstate="print"/>
+                          <a:blip r:embed="rId21" cstate="print"/>
                           <a:srcRect t="8889" b="39259"/>
                           <a:stretch>
                             <a:fillRect/>
@@ -5736,7 +8846,7 @@
                           </pic:cNvPicPr>
                         </pic:nvPicPr>
                         <pic:blipFill>
-                          <a:blip r:embed="rId21" cstate="print"/>
+                          <a:blip r:embed="rId22" cstate="print"/>
                           <a:srcRect t="9302" b="39535"/>
                           <a:stretch>
                             <a:fillRect/>
@@ -5923,7 +9033,7 @@
                           </pic:cNvPicPr>
                         </pic:nvPicPr>
                         <pic:blipFill>
-                          <a:blip r:embed="rId22" cstate="print"/>
+                          <a:blip r:embed="rId23" cstate="print"/>
                           <a:srcRect t="9744" b="39487"/>
                           <a:stretch>
                             <a:fillRect/>
@@ -6344,7 +9454,7 @@
                     </pic:cNvPicPr>
                   </pic:nvPicPr>
                   <pic:blipFill>
-                    <a:blip r:embed="rId23" cstate="print"/>
+                    <a:blip r:embed="rId24" cstate="print"/>
                     <a:srcRect/>
                     <a:stretch>
                       <a:fillRect/>
@@ -6555,7 +9665,7 @@
                     </pic:cNvPicPr>
                   </pic:nvPicPr>
                   <pic:blipFill>
-                    <a:blip r:embed="rId24" cstate="print"/>
+                    <a:blip r:embed="rId25" cstate="print"/>
                     <a:srcRect/>
                     <a:stretch>
                       <a:fillRect/>
@@ -6812,7 +9922,7 @@
                     </pic:cNvPicPr>
                   </pic:nvPicPr>
                   <pic:blipFill>
-                    <a:blip r:embed="rId25" cstate="print"/>
+                    <a:blip r:embed="rId26" cstate="print"/>
                     <a:srcRect/>
                     <a:stretch>
                       <a:fillRect/>
@@ -6982,7 +10092,7 @@
                     </pic:cNvPicPr>
                   </pic:nvPicPr>
                   <pic:blipFill>
-                    <a:blip r:embed="rId26" cstate="print"/>
+                    <a:blip r:embed="rId27" cstate="print"/>
                     <a:srcRect/>
                     <a:stretch>
                       <a:fillRect/>
@@ -7108,7 +10218,7 @@
                     </pic:cNvPicPr>
                   </pic:nvPicPr>
                   <pic:blipFill>
-                    <a:blip r:embed="rId27" cstate="print"/>
+                    <a:blip r:embed="rId28" cstate="print"/>
                     <a:srcRect/>
                     <a:stretch>
                       <a:fillRect/>
@@ -7265,7 +10375,7 @@
                     </pic:cNvPicPr>
                   </pic:nvPicPr>
                   <pic:blipFill>
-                    <a:blip r:embed="rId28" cstate="print"/>
+                    <a:blip r:embed="rId29" cstate="print"/>
                     <a:srcRect l="16873" t="15033" r="4388"/>
                     <a:stretch>
                       <a:fillRect/>
@@ -7354,7 +10464,7 @@
                     </pic:cNvPicPr>
                   </pic:nvPicPr>
                   <pic:blipFill>
-                    <a:blip r:embed="rId29" cstate="print"/>
+                    <a:blip r:embed="rId30" cstate="print"/>
                     <a:srcRect/>
                     <a:stretch>
                       <a:fillRect/>
@@ -8523,7 +11633,7 @@
                     </pic:cNvPicPr>
                   </pic:nvPicPr>
                   <pic:blipFill>
-                    <a:blip r:embed="rId30" cstate="print"/>
+                    <a:blip r:embed="rId31" cstate="print"/>
                     <a:srcRect/>
                     <a:stretch>
                       <a:fillRect/>
@@ -8989,7 +12099,7 @@
           <w:noProof/>
           <w:sz w:val="18"/>
         </w:rPr>
-        <w:t>14</w:t>
+        <w:t>16</w:t>
       </w:r>
     </w:fldSimple>
   </w:p>
@@ -9241,274 +12351,16 @@
 <file path=word/numbering.xml><?xml version="1.0" encoding="utf-8"?>
 <w:numbering xmlns:ve="http://schemas.openxmlformats.org/markup-compatibility/2006" xmlns:o="urn:schemas-microsoft-com:office:office" xmlns:r="http://schemas.openxmlformats.org/officeDocument/2006/relationships" xmlns:m="http://schemas.openxmlformats.org/officeDocument/2006/math" xmlns:v="urn:schemas-microsoft-com:vml" xmlns:wp="http://schemas.openxmlformats.org/drawingml/2006/wordprocessingDrawing" xmlns:w10="urn:schemas-microsoft-com:office:word" xmlns:w="http://schemas.openxmlformats.org/wordprocessingml/2006/main" xmlns:wne="http://schemas.microsoft.com/office/word/2006/wordml">
   <w:abstractNum w:abstractNumId="0">
-    <w:nsid w:val="0C55504E"/>
+    <w:nsid w:val="02CB4955"/>
     <w:multiLevelType w:val="hybridMultilevel"/>
-    <w:tmpl w:val="1B607F66"/>
-    <w:lvl w:ilvl="0" w:tplc="0C0A000F">
-      <w:start w:val="1"/>
-      <w:numFmt w:val="decimal"/>
-      <w:lvlText w:val="%1."/>
-      <w:lvlJc w:val="left"/>
-      <w:pPr>
-        <w:ind w:left="720" w:hanging="360"/>
-      </w:pPr>
-    </w:lvl>
-    <w:lvl w:ilvl="1" w:tplc="0C0A0019" w:tentative="1">
-      <w:start w:val="1"/>
-      <w:numFmt w:val="lowerLetter"/>
-      <w:lvlText w:val="%2."/>
-      <w:lvlJc w:val="left"/>
-      <w:pPr>
-        <w:ind w:left="1440" w:hanging="360"/>
-      </w:pPr>
-    </w:lvl>
-    <w:lvl w:ilvl="2" w:tplc="0C0A001B" w:tentative="1">
-      <w:start w:val="1"/>
-      <w:numFmt w:val="lowerRoman"/>
-      <w:lvlText w:val="%3."/>
-      <w:lvlJc w:val="right"/>
-      <w:pPr>
-        <w:ind w:left="2160" w:hanging="180"/>
-      </w:pPr>
-    </w:lvl>
-    <w:lvl w:ilvl="3" w:tplc="0C0A000F" w:tentative="1">
-      <w:start w:val="1"/>
-      <w:numFmt w:val="decimal"/>
-      <w:lvlText w:val="%4."/>
-      <w:lvlJc w:val="left"/>
-      <w:pPr>
-        <w:ind w:left="2880" w:hanging="360"/>
-      </w:pPr>
-    </w:lvl>
-    <w:lvl w:ilvl="4" w:tplc="0C0A0019" w:tentative="1">
-      <w:start w:val="1"/>
-      <w:numFmt w:val="lowerLetter"/>
-      <w:lvlText w:val="%5."/>
-      <w:lvlJc w:val="left"/>
-      <w:pPr>
-        <w:ind w:left="3600" w:hanging="360"/>
-      </w:pPr>
-    </w:lvl>
-    <w:lvl w:ilvl="5" w:tplc="0C0A001B" w:tentative="1">
-      <w:start w:val="1"/>
-      <w:numFmt w:val="lowerRoman"/>
-      <w:lvlText w:val="%6."/>
-      <w:lvlJc w:val="right"/>
-      <w:pPr>
-        <w:ind w:left="4320" w:hanging="180"/>
-      </w:pPr>
-    </w:lvl>
-    <w:lvl w:ilvl="6" w:tplc="0C0A000F" w:tentative="1">
-      <w:start w:val="1"/>
-      <w:numFmt w:val="decimal"/>
-      <w:lvlText w:val="%7."/>
-      <w:lvlJc w:val="left"/>
-      <w:pPr>
-        <w:ind w:left="5040" w:hanging="360"/>
-      </w:pPr>
-    </w:lvl>
-    <w:lvl w:ilvl="7" w:tplc="0C0A0019" w:tentative="1">
-      <w:start w:val="1"/>
-      <w:numFmt w:val="lowerLetter"/>
-      <w:lvlText w:val="%8."/>
-      <w:lvlJc w:val="left"/>
-      <w:pPr>
-        <w:ind w:left="5760" w:hanging="360"/>
-      </w:pPr>
-    </w:lvl>
-    <w:lvl w:ilvl="8" w:tplc="0C0A001B" w:tentative="1">
-      <w:start w:val="1"/>
-      <w:numFmt w:val="lowerRoman"/>
-      <w:lvlText w:val="%9."/>
-      <w:lvlJc w:val="right"/>
-      <w:pPr>
-        <w:ind w:left="6480" w:hanging="180"/>
-      </w:pPr>
-    </w:lvl>
-  </w:abstractNum>
-  <w:abstractNum w:abstractNumId="1">
-    <w:nsid w:val="1C6D2CE0"/>
-    <w:multiLevelType w:val="hybridMultilevel"/>
-    <w:tmpl w:val="CDB640BC"/>
-    <w:lvl w:ilvl="0" w:tplc="0C0A000F">
-      <w:start w:val="1"/>
-      <w:numFmt w:val="decimal"/>
-      <w:lvlText w:val="%1."/>
-      <w:lvlJc w:val="left"/>
-      <w:pPr>
-        <w:ind w:left="720" w:hanging="360"/>
-      </w:pPr>
-    </w:lvl>
-    <w:lvl w:ilvl="1" w:tplc="0C0A0019" w:tentative="1">
-      <w:start w:val="1"/>
-      <w:numFmt w:val="lowerLetter"/>
-      <w:lvlText w:val="%2."/>
-      <w:lvlJc w:val="left"/>
-      <w:pPr>
-        <w:ind w:left="1440" w:hanging="360"/>
-      </w:pPr>
-    </w:lvl>
-    <w:lvl w:ilvl="2" w:tplc="0C0A001B" w:tentative="1">
-      <w:start w:val="1"/>
-      <w:numFmt w:val="lowerRoman"/>
-      <w:lvlText w:val="%3."/>
-      <w:lvlJc w:val="right"/>
-      <w:pPr>
-        <w:ind w:left="2160" w:hanging="180"/>
-      </w:pPr>
-    </w:lvl>
-    <w:lvl w:ilvl="3" w:tplc="0C0A000F" w:tentative="1">
-      <w:start w:val="1"/>
-      <w:numFmt w:val="decimal"/>
-      <w:lvlText w:val="%4."/>
-      <w:lvlJc w:val="left"/>
-      <w:pPr>
-        <w:ind w:left="2880" w:hanging="360"/>
-      </w:pPr>
-    </w:lvl>
-    <w:lvl w:ilvl="4" w:tplc="0C0A0019" w:tentative="1">
-      <w:start w:val="1"/>
-      <w:numFmt w:val="lowerLetter"/>
-      <w:lvlText w:val="%5."/>
-      <w:lvlJc w:val="left"/>
-      <w:pPr>
-        <w:ind w:left="3600" w:hanging="360"/>
-      </w:pPr>
-    </w:lvl>
-    <w:lvl w:ilvl="5" w:tplc="0C0A001B" w:tentative="1">
-      <w:start w:val="1"/>
-      <w:numFmt w:val="lowerRoman"/>
-      <w:lvlText w:val="%6."/>
-      <w:lvlJc w:val="right"/>
-      <w:pPr>
-        <w:ind w:left="4320" w:hanging="180"/>
-      </w:pPr>
-    </w:lvl>
-    <w:lvl w:ilvl="6" w:tplc="0C0A000F" w:tentative="1">
-      <w:start w:val="1"/>
-      <w:numFmt w:val="decimal"/>
-      <w:lvlText w:val="%7."/>
-      <w:lvlJc w:val="left"/>
-      <w:pPr>
-        <w:ind w:left="5040" w:hanging="360"/>
-      </w:pPr>
-    </w:lvl>
-    <w:lvl w:ilvl="7" w:tplc="0C0A0019" w:tentative="1">
-      <w:start w:val="1"/>
-      <w:numFmt w:val="lowerLetter"/>
-      <w:lvlText w:val="%8."/>
-      <w:lvlJc w:val="left"/>
-      <w:pPr>
-        <w:ind w:left="5760" w:hanging="360"/>
-      </w:pPr>
-    </w:lvl>
-    <w:lvl w:ilvl="8" w:tplc="0C0A001B" w:tentative="1">
-      <w:start w:val="1"/>
-      <w:numFmt w:val="lowerRoman"/>
-      <w:lvlText w:val="%9."/>
-      <w:lvlJc w:val="right"/>
-      <w:pPr>
-        <w:ind w:left="6480" w:hanging="180"/>
-      </w:pPr>
-    </w:lvl>
-  </w:abstractNum>
-  <w:abstractNum w:abstractNumId="2">
-    <w:nsid w:val="23A53510"/>
-    <w:multiLevelType w:val="hybridMultilevel"/>
-    <w:tmpl w:val="C8F26E70"/>
-    <w:lvl w:ilvl="0" w:tplc="0C0A000F">
-      <w:start w:val="1"/>
-      <w:numFmt w:val="decimal"/>
-      <w:lvlText w:val="%1."/>
-      <w:lvlJc w:val="left"/>
-      <w:pPr>
-        <w:ind w:left="720" w:hanging="360"/>
-      </w:pPr>
-    </w:lvl>
-    <w:lvl w:ilvl="1" w:tplc="0C0A0019" w:tentative="1">
-      <w:start w:val="1"/>
-      <w:numFmt w:val="lowerLetter"/>
-      <w:lvlText w:val="%2."/>
-      <w:lvlJc w:val="left"/>
-      <w:pPr>
-        <w:ind w:left="1440" w:hanging="360"/>
-      </w:pPr>
-    </w:lvl>
-    <w:lvl w:ilvl="2" w:tplc="0C0A001B" w:tentative="1">
-      <w:start w:val="1"/>
-      <w:numFmt w:val="lowerRoman"/>
-      <w:lvlText w:val="%3."/>
-      <w:lvlJc w:val="right"/>
-      <w:pPr>
-        <w:ind w:left="2160" w:hanging="180"/>
-      </w:pPr>
-    </w:lvl>
-    <w:lvl w:ilvl="3" w:tplc="0C0A000F" w:tentative="1">
-      <w:start w:val="1"/>
-      <w:numFmt w:val="decimal"/>
-      <w:lvlText w:val="%4."/>
-      <w:lvlJc w:val="left"/>
-      <w:pPr>
-        <w:ind w:left="2880" w:hanging="360"/>
-      </w:pPr>
-    </w:lvl>
-    <w:lvl w:ilvl="4" w:tplc="0C0A0019" w:tentative="1">
-      <w:start w:val="1"/>
-      <w:numFmt w:val="lowerLetter"/>
-      <w:lvlText w:val="%5."/>
-      <w:lvlJc w:val="left"/>
-      <w:pPr>
-        <w:ind w:left="3600" w:hanging="360"/>
-      </w:pPr>
-    </w:lvl>
-    <w:lvl w:ilvl="5" w:tplc="0C0A001B" w:tentative="1">
-      <w:start w:val="1"/>
-      <w:numFmt w:val="lowerRoman"/>
-      <w:lvlText w:val="%6."/>
-      <w:lvlJc w:val="right"/>
-      <w:pPr>
-        <w:ind w:left="4320" w:hanging="180"/>
-      </w:pPr>
-    </w:lvl>
-    <w:lvl w:ilvl="6" w:tplc="0C0A000F" w:tentative="1">
-      <w:start w:val="1"/>
-      <w:numFmt w:val="decimal"/>
-      <w:lvlText w:val="%7."/>
-      <w:lvlJc w:val="left"/>
-      <w:pPr>
-        <w:ind w:left="5040" w:hanging="360"/>
-      </w:pPr>
-    </w:lvl>
-    <w:lvl w:ilvl="7" w:tplc="0C0A0019" w:tentative="1">
-      <w:start w:val="1"/>
-      <w:numFmt w:val="lowerLetter"/>
-      <w:lvlText w:val="%8."/>
-      <w:lvlJc w:val="left"/>
-      <w:pPr>
-        <w:ind w:left="5760" w:hanging="360"/>
-      </w:pPr>
-    </w:lvl>
-    <w:lvl w:ilvl="8" w:tplc="0C0A001B" w:tentative="1">
-      <w:start w:val="1"/>
-      <w:numFmt w:val="lowerRoman"/>
-      <w:lvlText w:val="%9."/>
-      <w:lvlJc w:val="right"/>
-      <w:pPr>
-        <w:ind w:left="6480" w:hanging="180"/>
-      </w:pPr>
-    </w:lvl>
-  </w:abstractNum>
-  <w:abstractNum w:abstractNumId="3">
-    <w:nsid w:val="367A1C43"/>
-    <w:multiLevelType w:val="hybridMultilevel"/>
-    <w:tmpl w:val="B6AA3A50"/>
+    <w:tmpl w:val="CAC45DF8"/>
     <w:lvl w:ilvl="0" w:tplc="0C0A0001">
       <w:start w:val="1"/>
       <w:numFmt w:val="bullet"/>
       <w:lvlText w:val=""/>
       <w:lvlJc w:val="left"/>
       <w:pPr>
-        <w:ind w:left="766" w:hanging="360"/>
+        <w:ind w:left="360" w:hanging="360"/>
       </w:pPr>
       <w:rPr>
         <w:rFonts w:ascii="Symbol" w:hAnsi="Symbol" w:hint="default"/>
@@ -9520,7 +12372,7 @@
       <w:lvlText w:val="o"/>
       <w:lvlJc w:val="left"/>
       <w:pPr>
-        <w:ind w:left="1486" w:hanging="360"/>
+        <w:ind w:left="1080" w:hanging="360"/>
       </w:pPr>
       <w:rPr>
         <w:rFonts w:ascii="Courier New" w:hAnsi="Courier New" w:cs="Courier New" w:hint="default"/>
@@ -9532,7 +12384,7 @@
       <w:lvlText w:val=""/>
       <w:lvlJc w:val="left"/>
       <w:pPr>
-        <w:ind w:left="2206" w:hanging="360"/>
+        <w:ind w:left="1800" w:hanging="360"/>
       </w:pPr>
       <w:rPr>
         <w:rFonts w:ascii="Wingdings" w:hAnsi="Wingdings" w:hint="default"/>
@@ -9544,7 +12396,7 @@
       <w:lvlText w:val=""/>
       <w:lvlJc w:val="left"/>
       <w:pPr>
-        <w:ind w:left="2926" w:hanging="360"/>
+        <w:ind w:left="2520" w:hanging="360"/>
       </w:pPr>
       <w:rPr>
         <w:rFonts w:ascii="Symbol" w:hAnsi="Symbol" w:hint="default"/>
@@ -9556,7 +12408,7 @@
       <w:lvlText w:val="o"/>
       <w:lvlJc w:val="left"/>
       <w:pPr>
-        <w:ind w:left="3646" w:hanging="360"/>
+        <w:ind w:left="3240" w:hanging="360"/>
       </w:pPr>
       <w:rPr>
         <w:rFonts w:ascii="Courier New" w:hAnsi="Courier New" w:cs="Courier New" w:hint="default"/>
@@ -9568,7 +12420,7 @@
       <w:lvlText w:val=""/>
       <w:lvlJc w:val="left"/>
       <w:pPr>
-        <w:ind w:left="4366" w:hanging="360"/>
+        <w:ind w:left="3960" w:hanging="360"/>
       </w:pPr>
       <w:rPr>
         <w:rFonts w:ascii="Wingdings" w:hAnsi="Wingdings" w:hint="default"/>
@@ -9580,7 +12432,7 @@
       <w:lvlText w:val=""/>
       <w:lvlJc w:val="left"/>
       <w:pPr>
-        <w:ind w:left="5086" w:hanging="360"/>
+        <w:ind w:left="4680" w:hanging="360"/>
       </w:pPr>
       <w:rPr>
         <w:rFonts w:ascii="Symbol" w:hAnsi="Symbol" w:hint="default"/>
@@ -9592,7 +12444,7 @@
       <w:lvlText w:val="o"/>
       <w:lvlJc w:val="left"/>
       <w:pPr>
-        <w:ind w:left="5806" w:hanging="360"/>
+        <w:ind w:left="5400" w:hanging="360"/>
       </w:pPr>
       <w:rPr>
         <w:rFonts w:ascii="Courier New" w:hAnsi="Courier New" w:cs="Courier New" w:hint="default"/>
@@ -9604,24 +12456,282 @@
       <w:lvlText w:val=""/>
       <w:lvlJc w:val="left"/>
       <w:pPr>
-        <w:ind w:left="6526" w:hanging="360"/>
+        <w:ind w:left="6120" w:hanging="360"/>
       </w:pPr>
       <w:rPr>
         <w:rFonts w:ascii="Wingdings" w:hAnsi="Wingdings" w:hint="default"/>
       </w:rPr>
     </w:lvl>
   </w:abstractNum>
+  <w:abstractNum w:abstractNumId="1">
+    <w:nsid w:val="0C55504E"/>
+    <w:multiLevelType w:val="hybridMultilevel"/>
+    <w:tmpl w:val="1B607F66"/>
+    <w:lvl w:ilvl="0" w:tplc="0C0A000F">
+      <w:start w:val="1"/>
+      <w:numFmt w:val="decimal"/>
+      <w:lvlText w:val="%1."/>
+      <w:lvlJc w:val="left"/>
+      <w:pPr>
+        <w:ind w:left="720" w:hanging="360"/>
+      </w:pPr>
+    </w:lvl>
+    <w:lvl w:ilvl="1" w:tplc="0C0A0019" w:tentative="1">
+      <w:start w:val="1"/>
+      <w:numFmt w:val="lowerLetter"/>
+      <w:lvlText w:val="%2."/>
+      <w:lvlJc w:val="left"/>
+      <w:pPr>
+        <w:ind w:left="1440" w:hanging="360"/>
+      </w:pPr>
+    </w:lvl>
+    <w:lvl w:ilvl="2" w:tplc="0C0A001B" w:tentative="1">
+      <w:start w:val="1"/>
+      <w:numFmt w:val="lowerRoman"/>
+      <w:lvlText w:val="%3."/>
+      <w:lvlJc w:val="right"/>
+      <w:pPr>
+        <w:ind w:left="2160" w:hanging="180"/>
+      </w:pPr>
+    </w:lvl>
+    <w:lvl w:ilvl="3" w:tplc="0C0A000F" w:tentative="1">
+      <w:start w:val="1"/>
+      <w:numFmt w:val="decimal"/>
+      <w:lvlText w:val="%4."/>
+      <w:lvlJc w:val="left"/>
+      <w:pPr>
+        <w:ind w:left="2880" w:hanging="360"/>
+      </w:pPr>
+    </w:lvl>
+    <w:lvl w:ilvl="4" w:tplc="0C0A0019" w:tentative="1">
+      <w:start w:val="1"/>
+      <w:numFmt w:val="lowerLetter"/>
+      <w:lvlText w:val="%5."/>
+      <w:lvlJc w:val="left"/>
+      <w:pPr>
+        <w:ind w:left="3600" w:hanging="360"/>
+      </w:pPr>
+    </w:lvl>
+    <w:lvl w:ilvl="5" w:tplc="0C0A001B" w:tentative="1">
+      <w:start w:val="1"/>
+      <w:numFmt w:val="lowerRoman"/>
+      <w:lvlText w:val="%6."/>
+      <w:lvlJc w:val="right"/>
+      <w:pPr>
+        <w:ind w:left="4320" w:hanging="180"/>
+      </w:pPr>
+    </w:lvl>
+    <w:lvl w:ilvl="6" w:tplc="0C0A000F" w:tentative="1">
+      <w:start w:val="1"/>
+      <w:numFmt w:val="decimal"/>
+      <w:lvlText w:val="%7."/>
+      <w:lvlJc w:val="left"/>
+      <w:pPr>
+        <w:ind w:left="5040" w:hanging="360"/>
+      </w:pPr>
+    </w:lvl>
+    <w:lvl w:ilvl="7" w:tplc="0C0A0019" w:tentative="1">
+      <w:start w:val="1"/>
+      <w:numFmt w:val="lowerLetter"/>
+      <w:lvlText w:val="%8."/>
+      <w:lvlJc w:val="left"/>
+      <w:pPr>
+        <w:ind w:left="5760" w:hanging="360"/>
+      </w:pPr>
+    </w:lvl>
+    <w:lvl w:ilvl="8" w:tplc="0C0A001B" w:tentative="1">
+      <w:start w:val="1"/>
+      <w:numFmt w:val="lowerRoman"/>
+      <w:lvlText w:val="%9."/>
+      <w:lvlJc w:val="right"/>
+      <w:pPr>
+        <w:ind w:left="6480" w:hanging="180"/>
+      </w:pPr>
+    </w:lvl>
+  </w:abstractNum>
+  <w:abstractNum w:abstractNumId="2">
+    <w:nsid w:val="1C6D2CE0"/>
+    <w:multiLevelType w:val="hybridMultilevel"/>
+    <w:tmpl w:val="CDB640BC"/>
+    <w:lvl w:ilvl="0" w:tplc="0C0A000F">
+      <w:start w:val="1"/>
+      <w:numFmt w:val="decimal"/>
+      <w:lvlText w:val="%1."/>
+      <w:lvlJc w:val="left"/>
+      <w:pPr>
+        <w:ind w:left="720" w:hanging="360"/>
+      </w:pPr>
+    </w:lvl>
+    <w:lvl w:ilvl="1" w:tplc="0C0A0019" w:tentative="1">
+      <w:start w:val="1"/>
+      <w:numFmt w:val="lowerLetter"/>
+      <w:lvlText w:val="%2."/>
+      <w:lvlJc w:val="left"/>
+      <w:pPr>
+        <w:ind w:left="1440" w:hanging="360"/>
+      </w:pPr>
+    </w:lvl>
+    <w:lvl w:ilvl="2" w:tplc="0C0A001B" w:tentative="1">
+      <w:start w:val="1"/>
+      <w:numFmt w:val="lowerRoman"/>
+      <w:lvlText w:val="%3."/>
+      <w:lvlJc w:val="right"/>
+      <w:pPr>
+        <w:ind w:left="2160" w:hanging="180"/>
+      </w:pPr>
+    </w:lvl>
+    <w:lvl w:ilvl="3" w:tplc="0C0A000F" w:tentative="1">
+      <w:start w:val="1"/>
+      <w:numFmt w:val="decimal"/>
+      <w:lvlText w:val="%4."/>
+      <w:lvlJc w:val="left"/>
+      <w:pPr>
+        <w:ind w:left="2880" w:hanging="360"/>
+      </w:pPr>
+    </w:lvl>
+    <w:lvl w:ilvl="4" w:tplc="0C0A0019" w:tentative="1">
+      <w:start w:val="1"/>
+      <w:numFmt w:val="lowerLetter"/>
+      <w:lvlText w:val="%5."/>
+      <w:lvlJc w:val="left"/>
+      <w:pPr>
+        <w:ind w:left="3600" w:hanging="360"/>
+      </w:pPr>
+    </w:lvl>
+    <w:lvl w:ilvl="5" w:tplc="0C0A001B" w:tentative="1">
+      <w:start w:val="1"/>
+      <w:numFmt w:val="lowerRoman"/>
+      <w:lvlText w:val="%6."/>
+      <w:lvlJc w:val="right"/>
+      <w:pPr>
+        <w:ind w:left="4320" w:hanging="180"/>
+      </w:pPr>
+    </w:lvl>
+    <w:lvl w:ilvl="6" w:tplc="0C0A000F" w:tentative="1">
+      <w:start w:val="1"/>
+      <w:numFmt w:val="decimal"/>
+      <w:lvlText w:val="%7."/>
+      <w:lvlJc w:val="left"/>
+      <w:pPr>
+        <w:ind w:left="5040" w:hanging="360"/>
+      </w:pPr>
+    </w:lvl>
+    <w:lvl w:ilvl="7" w:tplc="0C0A0019" w:tentative="1">
+      <w:start w:val="1"/>
+      <w:numFmt w:val="lowerLetter"/>
+      <w:lvlText w:val="%8."/>
+      <w:lvlJc w:val="left"/>
+      <w:pPr>
+        <w:ind w:left="5760" w:hanging="360"/>
+      </w:pPr>
+    </w:lvl>
+    <w:lvl w:ilvl="8" w:tplc="0C0A001B" w:tentative="1">
+      <w:start w:val="1"/>
+      <w:numFmt w:val="lowerRoman"/>
+      <w:lvlText w:val="%9."/>
+      <w:lvlJc w:val="right"/>
+      <w:pPr>
+        <w:ind w:left="6480" w:hanging="180"/>
+      </w:pPr>
+    </w:lvl>
+  </w:abstractNum>
+  <w:abstractNum w:abstractNumId="3">
+    <w:nsid w:val="23A53510"/>
+    <w:multiLevelType w:val="hybridMultilevel"/>
+    <w:tmpl w:val="C8F26E70"/>
+    <w:lvl w:ilvl="0" w:tplc="0C0A000F">
+      <w:start w:val="1"/>
+      <w:numFmt w:val="decimal"/>
+      <w:lvlText w:val="%1."/>
+      <w:lvlJc w:val="left"/>
+      <w:pPr>
+        <w:ind w:left="720" w:hanging="360"/>
+      </w:pPr>
+    </w:lvl>
+    <w:lvl w:ilvl="1" w:tplc="0C0A0019" w:tentative="1">
+      <w:start w:val="1"/>
+      <w:numFmt w:val="lowerLetter"/>
+      <w:lvlText w:val="%2."/>
+      <w:lvlJc w:val="left"/>
+      <w:pPr>
+        <w:ind w:left="1440" w:hanging="360"/>
+      </w:pPr>
+    </w:lvl>
+    <w:lvl w:ilvl="2" w:tplc="0C0A001B" w:tentative="1">
+      <w:start w:val="1"/>
+      <w:numFmt w:val="lowerRoman"/>
+      <w:lvlText w:val="%3."/>
+      <w:lvlJc w:val="right"/>
+      <w:pPr>
+        <w:ind w:left="2160" w:hanging="180"/>
+      </w:pPr>
+    </w:lvl>
+    <w:lvl w:ilvl="3" w:tplc="0C0A000F" w:tentative="1">
+      <w:start w:val="1"/>
+      <w:numFmt w:val="decimal"/>
+      <w:lvlText w:val="%4."/>
+      <w:lvlJc w:val="left"/>
+      <w:pPr>
+        <w:ind w:left="2880" w:hanging="360"/>
+      </w:pPr>
+    </w:lvl>
+    <w:lvl w:ilvl="4" w:tplc="0C0A0019" w:tentative="1">
+      <w:start w:val="1"/>
+      <w:numFmt w:val="lowerLetter"/>
+      <w:lvlText w:val="%5."/>
+      <w:lvlJc w:val="left"/>
+      <w:pPr>
+        <w:ind w:left="3600" w:hanging="360"/>
+      </w:pPr>
+    </w:lvl>
+    <w:lvl w:ilvl="5" w:tplc="0C0A001B" w:tentative="1">
+      <w:start w:val="1"/>
+      <w:numFmt w:val="lowerRoman"/>
+      <w:lvlText w:val="%6."/>
+      <w:lvlJc w:val="right"/>
+      <w:pPr>
+        <w:ind w:left="4320" w:hanging="180"/>
+      </w:pPr>
+    </w:lvl>
+    <w:lvl w:ilvl="6" w:tplc="0C0A000F" w:tentative="1">
+      <w:start w:val="1"/>
+      <w:numFmt w:val="decimal"/>
+      <w:lvlText w:val="%7."/>
+      <w:lvlJc w:val="left"/>
+      <w:pPr>
+        <w:ind w:left="5040" w:hanging="360"/>
+      </w:pPr>
+    </w:lvl>
+    <w:lvl w:ilvl="7" w:tplc="0C0A0019" w:tentative="1">
+      <w:start w:val="1"/>
+      <w:numFmt w:val="lowerLetter"/>
+      <w:lvlText w:val="%8."/>
+      <w:lvlJc w:val="left"/>
+      <w:pPr>
+        <w:ind w:left="5760" w:hanging="360"/>
+      </w:pPr>
+    </w:lvl>
+    <w:lvl w:ilvl="8" w:tplc="0C0A001B" w:tentative="1">
+      <w:start w:val="1"/>
+      <w:numFmt w:val="lowerRoman"/>
+      <w:lvlText w:val="%9."/>
+      <w:lvlJc w:val="right"/>
+      <w:pPr>
+        <w:ind w:left="6480" w:hanging="180"/>
+      </w:pPr>
+    </w:lvl>
+  </w:abstractNum>
   <w:abstractNum w:abstractNumId="4">
-    <w:nsid w:val="3F8E6723"/>
+    <w:nsid w:val="367A1C43"/>
     <w:multiLevelType w:val="hybridMultilevel"/>
-    <w:tmpl w:val="CE6C95A6"/>
+    <w:tmpl w:val="B6AA3A50"/>
     <w:lvl w:ilvl="0" w:tplc="0C0A0001">
       <w:start w:val="1"/>
       <w:numFmt w:val="bullet"/>
       <w:lvlText w:val=""/>
       <w:lvlJc w:val="left"/>
       <w:pPr>
-        <w:ind w:left="720" w:hanging="360"/>
+        <w:ind w:left="766" w:hanging="360"/>
       </w:pPr>
       <w:rPr>
         <w:rFonts w:ascii="Symbol" w:hAnsi="Symbol" w:hint="default"/>
@@ -9633,7 +12743,7 @@
       <w:lvlText w:val="o"/>
       <w:lvlJc w:val="left"/>
       <w:pPr>
-        <w:ind w:left="1440" w:hanging="360"/>
+        <w:ind w:left="1486" w:hanging="360"/>
       </w:pPr>
       <w:rPr>
         <w:rFonts w:ascii="Courier New" w:hAnsi="Courier New" w:cs="Courier New" w:hint="default"/>
@@ -9645,7 +12755,7 @@
       <w:lvlText w:val=""/>
       <w:lvlJc w:val="left"/>
       <w:pPr>
-        <w:ind w:left="2160" w:hanging="360"/>
+        <w:ind w:left="2206" w:hanging="360"/>
       </w:pPr>
       <w:rPr>
         <w:rFonts w:ascii="Wingdings" w:hAnsi="Wingdings" w:hint="default"/>
@@ -9657,7 +12767,7 @@
       <w:lvlText w:val=""/>
       <w:lvlJc w:val="left"/>
       <w:pPr>
-        <w:ind w:left="2880" w:hanging="360"/>
+        <w:ind w:left="2926" w:hanging="360"/>
       </w:pPr>
       <w:rPr>
         <w:rFonts w:ascii="Symbol" w:hAnsi="Symbol" w:hint="default"/>
@@ -9669,7 +12779,7 @@
       <w:lvlText w:val="o"/>
       <w:lvlJc w:val="left"/>
       <w:pPr>
-        <w:ind w:left="3600" w:hanging="360"/>
+        <w:ind w:left="3646" w:hanging="360"/>
       </w:pPr>
       <w:rPr>
         <w:rFonts w:ascii="Courier New" w:hAnsi="Courier New" w:cs="Courier New" w:hint="default"/>
@@ -9681,7 +12791,7 @@
       <w:lvlText w:val=""/>
       <w:lvlJc w:val="left"/>
       <w:pPr>
-        <w:ind w:left="4320" w:hanging="360"/>
+        <w:ind w:left="4366" w:hanging="360"/>
       </w:pPr>
       <w:rPr>
         <w:rFonts w:ascii="Wingdings" w:hAnsi="Wingdings" w:hint="default"/>
@@ -9693,7 +12803,7 @@
       <w:lvlText w:val=""/>
       <w:lvlJc w:val="left"/>
       <w:pPr>
-        <w:ind w:left="5040" w:hanging="360"/>
+        <w:ind w:left="5086" w:hanging="360"/>
       </w:pPr>
       <w:rPr>
         <w:rFonts w:ascii="Symbol" w:hAnsi="Symbol" w:hint="default"/>
@@ -9705,7 +12815,7 @@
       <w:lvlText w:val="o"/>
       <w:lvlJc w:val="left"/>
       <w:pPr>
-        <w:ind w:left="5760" w:hanging="360"/>
+        <w:ind w:left="5806" w:hanging="360"/>
       </w:pPr>
       <w:rPr>
         <w:rFonts w:ascii="Courier New" w:hAnsi="Courier New" w:cs="Courier New" w:hint="default"/>
@@ -9717,7 +12827,7 @@
       <w:lvlText w:val=""/>
       <w:lvlJc w:val="left"/>
       <w:pPr>
-        <w:ind w:left="6480" w:hanging="360"/>
+        <w:ind w:left="6526" w:hanging="360"/>
       </w:pPr>
       <w:rPr>
         <w:rFonts w:ascii="Wingdings" w:hAnsi="Wingdings" w:hint="default"/>
@@ -9725,6 +12835,119 @@
     </w:lvl>
   </w:abstractNum>
   <w:abstractNum w:abstractNumId="5">
+    <w:nsid w:val="3F8E6723"/>
+    <w:multiLevelType w:val="hybridMultilevel"/>
+    <w:tmpl w:val="CE6C95A6"/>
+    <w:lvl w:ilvl="0" w:tplc="0C0A0001">
+      <w:start w:val="1"/>
+      <w:numFmt w:val="bullet"/>
+      <w:lvlText w:val=""/>
+      <w:lvlJc w:val="left"/>
+      <w:pPr>
+        <w:ind w:left="720" w:hanging="360"/>
+      </w:pPr>
+      <w:rPr>
+        <w:rFonts w:ascii="Symbol" w:hAnsi="Symbol" w:hint="default"/>
+      </w:rPr>
+    </w:lvl>
+    <w:lvl w:ilvl="1" w:tplc="0C0A0003" w:tentative="1">
+      <w:start w:val="1"/>
+      <w:numFmt w:val="bullet"/>
+      <w:lvlText w:val="o"/>
+      <w:lvlJc w:val="left"/>
+      <w:pPr>
+        <w:ind w:left="1440" w:hanging="360"/>
+      </w:pPr>
+      <w:rPr>
+        <w:rFonts w:ascii="Courier New" w:hAnsi="Courier New" w:cs="Courier New" w:hint="default"/>
+      </w:rPr>
+    </w:lvl>
+    <w:lvl w:ilvl="2" w:tplc="0C0A0005" w:tentative="1">
+      <w:start w:val="1"/>
+      <w:numFmt w:val="bullet"/>
+      <w:lvlText w:val=""/>
+      <w:lvlJc w:val="left"/>
+      <w:pPr>
+        <w:ind w:left="2160" w:hanging="360"/>
+      </w:pPr>
+      <w:rPr>
+        <w:rFonts w:ascii="Wingdings" w:hAnsi="Wingdings" w:hint="default"/>
+      </w:rPr>
+    </w:lvl>
+    <w:lvl w:ilvl="3" w:tplc="0C0A0001" w:tentative="1">
+      <w:start w:val="1"/>
+      <w:numFmt w:val="bullet"/>
+      <w:lvlText w:val=""/>
+      <w:lvlJc w:val="left"/>
+      <w:pPr>
+        <w:ind w:left="2880" w:hanging="360"/>
+      </w:pPr>
+      <w:rPr>
+        <w:rFonts w:ascii="Symbol" w:hAnsi="Symbol" w:hint="default"/>
+      </w:rPr>
+    </w:lvl>
+    <w:lvl w:ilvl="4" w:tplc="0C0A0003" w:tentative="1">
+      <w:start w:val="1"/>
+      <w:numFmt w:val="bullet"/>
+      <w:lvlText w:val="o"/>
+      <w:lvlJc w:val="left"/>
+      <w:pPr>
+        <w:ind w:left="3600" w:hanging="360"/>
+      </w:pPr>
+      <w:rPr>
+        <w:rFonts w:ascii="Courier New" w:hAnsi="Courier New" w:cs="Courier New" w:hint="default"/>
+      </w:rPr>
+    </w:lvl>
+    <w:lvl w:ilvl="5" w:tplc="0C0A0005" w:tentative="1">
+      <w:start w:val="1"/>
+      <w:numFmt w:val="bullet"/>
+      <w:lvlText w:val=""/>
+      <w:lvlJc w:val="left"/>
+      <w:pPr>
+        <w:ind w:left="4320" w:hanging="360"/>
+      </w:pPr>
+      <w:rPr>
+        <w:rFonts w:ascii="Wingdings" w:hAnsi="Wingdings" w:hint="default"/>
+      </w:rPr>
+    </w:lvl>
+    <w:lvl w:ilvl="6" w:tplc="0C0A0001" w:tentative="1">
+      <w:start w:val="1"/>
+      <w:numFmt w:val="bullet"/>
+      <w:lvlText w:val=""/>
+      <w:lvlJc w:val="left"/>
+      <w:pPr>
+        <w:ind w:left="5040" w:hanging="360"/>
+      </w:pPr>
+      <w:rPr>
+        <w:rFonts w:ascii="Symbol" w:hAnsi="Symbol" w:hint="default"/>
+      </w:rPr>
+    </w:lvl>
+    <w:lvl w:ilvl="7" w:tplc="0C0A0003" w:tentative="1">
+      <w:start w:val="1"/>
+      <w:numFmt w:val="bullet"/>
+      <w:lvlText w:val="o"/>
+      <w:lvlJc w:val="left"/>
+      <w:pPr>
+        <w:ind w:left="5760" w:hanging="360"/>
+      </w:pPr>
+      <w:rPr>
+        <w:rFonts w:ascii="Courier New" w:hAnsi="Courier New" w:cs="Courier New" w:hint="default"/>
+      </w:rPr>
+    </w:lvl>
+    <w:lvl w:ilvl="8" w:tplc="0C0A0005" w:tentative="1">
+      <w:start w:val="1"/>
+      <w:numFmt w:val="bullet"/>
+      <w:lvlText w:val=""/>
+      <w:lvlJc w:val="left"/>
+      <w:pPr>
+        <w:ind w:left="6480" w:hanging="360"/>
+      </w:pPr>
+      <w:rPr>
+        <w:rFonts w:ascii="Wingdings" w:hAnsi="Wingdings" w:hint="default"/>
+      </w:rPr>
+    </w:lvl>
+  </w:abstractNum>
+  <w:abstractNum w:abstractNumId="6">
     <w:nsid w:val="49057612"/>
     <w:multiLevelType w:val="hybridMultilevel"/>
     <w:tmpl w:val="C8F26E70"/>
@@ -9810,7 +13033,7 @@
       </w:pPr>
     </w:lvl>
   </w:abstractNum>
-  <w:abstractNum w:abstractNumId="6">
+  <w:abstractNum w:abstractNumId="7">
     <w:nsid w:val="49254D5F"/>
     <w:multiLevelType w:val="hybridMultilevel"/>
     <w:tmpl w:val="CDB640BC"/>
@@ -9896,7 +13119,7 @@
       </w:pPr>
     </w:lvl>
   </w:abstractNum>
-  <w:abstractNum w:abstractNumId="7">
+  <w:abstractNum w:abstractNumId="8">
     <w:nsid w:val="50447D1B"/>
     <w:multiLevelType w:val="hybridMultilevel"/>
     <w:tmpl w:val="65BE86D8"/>
@@ -9988,7 +13211,7 @@
       </w:pPr>
     </w:lvl>
   </w:abstractNum>
-  <w:abstractNum w:abstractNumId="8">
+  <w:abstractNum w:abstractNumId="9">
     <w:nsid w:val="582252ED"/>
     <w:multiLevelType w:val="hybridMultilevel"/>
     <w:tmpl w:val="65BE86D8"/>
@@ -10080,7 +13303,7 @@
       </w:pPr>
     </w:lvl>
   </w:abstractNum>
-  <w:abstractNum w:abstractNumId="9">
+  <w:abstractNum w:abstractNumId="10">
     <w:nsid w:val="65E41ADC"/>
     <w:multiLevelType w:val="hybridMultilevel"/>
     <w:tmpl w:val="2196CF34"/>
@@ -10166,7 +13389,7 @@
       </w:pPr>
     </w:lvl>
   </w:abstractNum>
-  <w:abstractNum w:abstractNumId="10">
+  <w:abstractNum w:abstractNumId="11">
     <w:nsid w:val="7ED2042D"/>
     <w:multiLevelType w:val="hybridMultilevel"/>
     <w:tmpl w:val="65BE86D8"/>
@@ -10259,37 +13482,40 @@
     </w:lvl>
   </w:abstractNum>
   <w:num w:numId="1">
-    <w:abstractNumId w:val="0"/>
+    <w:abstractNumId w:val="1"/>
   </w:num>
   <w:num w:numId="2">
-    <w:abstractNumId w:val="1"/>
+    <w:abstractNumId w:val="2"/>
   </w:num>
   <w:num w:numId="3">
+    <w:abstractNumId w:val="4"/>
+  </w:num>
+  <w:num w:numId="4">
+    <w:abstractNumId w:val="5"/>
+  </w:num>
+  <w:num w:numId="5">
+    <w:abstractNumId w:val="9"/>
+  </w:num>
+  <w:num w:numId="6">
+    <w:abstractNumId w:val="8"/>
+  </w:num>
+  <w:num w:numId="7">
+    <w:abstractNumId w:val="11"/>
+  </w:num>
+  <w:num w:numId="8">
+    <w:abstractNumId w:val="7"/>
+  </w:num>
+  <w:num w:numId="9">
+    <w:abstractNumId w:val="10"/>
+  </w:num>
+  <w:num w:numId="10">
+    <w:abstractNumId w:val="6"/>
+  </w:num>
+  <w:num w:numId="11">
     <w:abstractNumId w:val="3"/>
   </w:num>
-  <w:num w:numId="4">
-    <w:abstractNumId w:val="4"/>
-  </w:num>
-  <w:num w:numId="5">
-    <w:abstractNumId w:val="8"/>
-  </w:num>
-  <w:num w:numId="6">
-    <w:abstractNumId w:val="7"/>
-  </w:num>
-  <w:num w:numId="7">
-    <w:abstractNumId w:val="10"/>
-  </w:num>
-  <w:num w:numId="8">
-    <w:abstractNumId w:val="6"/>
-  </w:num>
-  <w:num w:numId="9">
-    <w:abstractNumId w:val="9"/>
-  </w:num>
-  <w:num w:numId="10">
-    <w:abstractNumId w:val="5"/>
-  </w:num>
-  <w:num w:numId="11">
-    <w:abstractNumId w:val="2"/>
+  <w:num w:numId="12">
+    <w:abstractNumId w:val="0"/>
   </w:num>
 </w:numbering>
 </file>
@@ -10573,7 +13799,6 @@
   <w:style w:type="character" w:default="1" w:styleId="Fuentedeprrafopredeter">
     <w:name w:val="Default Paragraph Font"/>
     <w:uiPriority w:val="1"/>
-    <w:semiHidden/>
     <w:unhideWhenUsed/>
   </w:style>
   <w:style w:type="table" w:default="1" w:styleId="Tablanormal">
@@ -11464,7 +14689,7 @@
   <a:extraClrSchemeLst/>
   <a:extLst>
     <a:ext uri="{05A4C25C-085E-4340-85A3-A5531E510DB2}">
-      <thm15:themeFamily xmlns="" xmlns:thm15="http://schemas.microsoft.com/office/thememl/2012/main" name="Office Theme" id="{62F939B6-93AF-4DB8-9C6B-D6C7DFDC589F}" vid="{4A3C46E8-61CC-4603-A589-7422A47A8E4A}"/>
+      <thm15:themeFamily xmlns:thm15="http://schemas.microsoft.com/office/thememl/2012/main" xmlns="" name="Office Theme" id="{62F939B6-93AF-4DB8-9C6B-D6C7DFDC589F}" vid="{4A3C46E8-61CC-4603-A589-7422A47A8E4A}"/>
     </a:ext>
   </a:extLst>
 </a:theme>
@@ -11475,7 +14700,7 @@
 </file>
 
 <file path=customXml/itemProps1.xml><?xml version="1.0" encoding="utf-8"?>
-<ds:datastoreItem xmlns:ds="http://schemas.openxmlformats.org/officeDocument/2006/customXml" ds:itemID="{6423023F-E59A-4A17-AF50-D593D8656750}">
+<ds:datastoreItem xmlns:ds="http://schemas.openxmlformats.org/officeDocument/2006/customXml" ds:itemID="{7F90FF54-78D0-4D0F-99C0-7A8B73071459}">
   <ds:schemaRefs>
     <ds:schemaRef ds:uri="http://schemas.openxmlformats.org/officeDocument/2006/bibliography"/>
   </ds:schemaRefs>

</xml_diff>

<commit_message>
System.Lenz.USB: - Implements the feedback commands Issues:  Solved issue #6
</commit_message>
<xml_diff>
--- a/docs/manual.docx
+++ b/docs/manual.docx
@@ -3918,7 +3918,8 @@
       </w:pPr>
       <w:r>
         <w:rPr>
-          <w:lang w:val="en-GB"/>
+          <w:noProof/>
+          <w:lang w:eastAsia="es-ES"/>
         </w:rPr>
         <w:drawing>
           <wp:inline distT="0" distB="0" distL="0" distR="0">
@@ -11524,7 +11525,7 @@
         <w:pStyle w:val="Prrafodelista"/>
         <w:numPr>
           <w:ilvl w:val="0"/>
-          <w:numId w:val="11"/>
+          <w:numId w:val="13"/>
         </w:numPr>
         <w:rPr>
           <w:lang w:val="en-GB"/>
@@ -11555,7 +11556,7 @@
         <w:pStyle w:val="Prrafodelista"/>
         <w:numPr>
           <w:ilvl w:val="0"/>
-          <w:numId w:val="11"/>
+          <w:numId w:val="13"/>
         </w:numPr>
         <w:ind w:left="714" w:hanging="357"/>
         <w:contextualSpacing w:val="0"/>
@@ -11667,7 +11668,7 @@
         <w:pStyle w:val="Prrafodelista"/>
         <w:numPr>
           <w:ilvl w:val="0"/>
-          <w:numId w:val="11"/>
+          <w:numId w:val="13"/>
         </w:numPr>
         <w:rPr>
           <w:lang w:val="en-GB"/>
@@ -11685,7 +11686,7 @@
         <w:pStyle w:val="Prrafodelista"/>
         <w:numPr>
           <w:ilvl w:val="0"/>
-          <w:numId w:val="11"/>
+          <w:numId w:val="13"/>
         </w:numPr>
         <w:rPr>
           <w:lang w:val="en-GB"/>
@@ -11716,7 +11717,7 @@
         <w:pStyle w:val="Prrafodelista"/>
         <w:numPr>
           <w:ilvl w:val="0"/>
-          <w:numId w:val="11"/>
+          <w:numId w:val="13"/>
         </w:numPr>
         <w:rPr>
           <w:lang w:val="en-GB"/>
@@ -11748,7 +11749,7 @@
         <w:pStyle w:val="Prrafodelista"/>
         <w:numPr>
           <w:ilvl w:val="0"/>
-          <w:numId w:val="11"/>
+          <w:numId w:val="13"/>
         </w:numPr>
         <w:rPr>
           <w:lang w:val="en-GB"/>
@@ -11846,6 +11847,111 @@
           <w:lang w:val="en-GB"/>
         </w:rPr>
         <w:t xml:space="preserve"> will automatically detect the drivers and put them available in the system’s management dialogue.</w:t>
+      </w:r>
+      <w:r>
+        <w:rPr>
+          <w:lang w:val="en-GB"/>
+        </w:rPr>
+        <w:t xml:space="preserve"> </w:t>
+      </w:r>
+    </w:p>
+    <w:p>
+      <w:pPr>
+        <w:pStyle w:val="Ttulo2"/>
+        <w:rPr>
+          <w:lang w:val="en-GB"/>
+        </w:rPr>
+      </w:pPr>
+      <w:r>
+        <w:rPr>
+          <w:lang w:val="en-GB"/>
+        </w:rPr>
+        <w:t>Configuring the digital system</w:t>
+      </w:r>
+    </w:p>
+    <w:p>
+      <w:pPr>
+        <w:rPr>
+          <w:lang w:val="en-GB"/>
+        </w:rPr>
+      </w:pPr>
+      <w:r>
+        <w:rPr>
+          <w:lang w:val="en-GB"/>
+        </w:rPr>
+        <w:t>Each digital system can be configured from both Manage digital systems dialogue and the Layout control plug-in module.</w:t>
+      </w:r>
+    </w:p>
+    <w:p>
+      <w:pPr>
+        <w:pStyle w:val="Ttulo3"/>
+        <w:rPr>
+          <w:lang w:val="en-GB"/>
+        </w:rPr>
+      </w:pPr>
+      <w:r>
+        <w:rPr>
+          <w:lang w:val="en-GB"/>
+        </w:rPr>
+        <w:t>Lenz XpressNet USB</w:t>
+      </w:r>
+    </w:p>
+    <w:p>
+      <w:pPr>
+        <w:rPr>
+          <w:lang w:val="en-GB"/>
+        </w:rPr>
+      </w:pPr>
+      <w:r>
+        <w:rPr>
+          <w:noProof/>
+          <w:lang w:eastAsia="es-ES"/>
+        </w:rPr>
+        <w:drawing>
+          <wp:inline distT="0" distB="0" distL="0" distR="0">
+            <wp:extent cx="1824380" cy="2534176"/>
+            <wp:effectExtent l="19050" t="0" r="4420" b="0"/>
+            <wp:docPr id="15" name="Imagen 1"/>
+            <wp:cNvGraphicFramePr>
+              <a:graphicFrameLocks xmlns:a="http://schemas.openxmlformats.org/drawingml/2006/main" noChangeAspect="1"/>
+            </wp:cNvGraphicFramePr>
+            <a:graphic xmlns:a="http://schemas.openxmlformats.org/drawingml/2006/main">
+              <a:graphicData uri="http://schemas.openxmlformats.org/drawingml/2006/picture">
+                <pic:pic xmlns:pic="http://schemas.openxmlformats.org/drawingml/2006/picture">
+                  <pic:nvPicPr>
+                    <pic:cNvPr id="0" name="Picture 1"/>
+                    <pic:cNvPicPr>
+                      <a:picLocks noChangeAspect="1" noChangeArrowheads="1"/>
+                    </pic:cNvPicPr>
+                  </pic:nvPicPr>
+                  <pic:blipFill>
+                    <a:blip r:embed="rId32" cstate="print"/>
+                    <a:srcRect/>
+                    <a:stretch>
+                      <a:fillRect/>
+                    </a:stretch>
+                  </pic:blipFill>
+                  <pic:spPr bwMode="auto">
+                    <a:xfrm>
+                      <a:off x="0" y="0"/>
+                      <a:ext cx="1824478" cy="2534312"/>
+                    </a:xfrm>
+                    <a:prstGeom prst="rect">
+                      <a:avLst/>
+                    </a:prstGeom>
+                    <a:noFill/>
+                    <a:ln w="9525">
+                      <a:noFill/>
+                      <a:miter lim="800000"/>
+                      <a:headEnd/>
+                      <a:tailEnd/>
+                    </a:ln>
+                  </pic:spPr>
+                </pic:pic>
+              </a:graphicData>
+            </a:graphic>
+          </wp:inline>
+        </w:drawing>
       </w:r>
     </w:p>
     <w:p>
@@ -12079,7 +12185,7 @@
         <w:noProof/>
         <w:sz w:val="18"/>
       </w:rPr>
-      <w:t>8</w:t>
+      <w:t>16</w:t>
     </w:r>
     <w:r>
       <w:rPr>
@@ -12099,7 +12205,7 @@
           <w:noProof/>
           <w:sz w:val="18"/>
         </w:rPr>
-        <w:t>16</w:t>
+        <w:t>17</w:t>
       </w:r>
     </w:fldSimple>
   </w:p>
@@ -13390,6 +13496,92 @@
     </w:lvl>
   </w:abstractNum>
   <w:abstractNum w:abstractNumId="11">
+    <w:nsid w:val="77216FD7"/>
+    <w:multiLevelType w:val="hybridMultilevel"/>
+    <w:tmpl w:val="C8F26E70"/>
+    <w:lvl w:ilvl="0" w:tplc="0C0A000F">
+      <w:start w:val="1"/>
+      <w:numFmt w:val="decimal"/>
+      <w:lvlText w:val="%1."/>
+      <w:lvlJc w:val="left"/>
+      <w:pPr>
+        <w:ind w:left="720" w:hanging="360"/>
+      </w:pPr>
+    </w:lvl>
+    <w:lvl w:ilvl="1" w:tplc="0C0A0019" w:tentative="1">
+      <w:start w:val="1"/>
+      <w:numFmt w:val="lowerLetter"/>
+      <w:lvlText w:val="%2."/>
+      <w:lvlJc w:val="left"/>
+      <w:pPr>
+        <w:ind w:left="1440" w:hanging="360"/>
+      </w:pPr>
+    </w:lvl>
+    <w:lvl w:ilvl="2" w:tplc="0C0A001B" w:tentative="1">
+      <w:start w:val="1"/>
+      <w:numFmt w:val="lowerRoman"/>
+      <w:lvlText w:val="%3."/>
+      <w:lvlJc w:val="right"/>
+      <w:pPr>
+        <w:ind w:left="2160" w:hanging="180"/>
+      </w:pPr>
+    </w:lvl>
+    <w:lvl w:ilvl="3" w:tplc="0C0A000F" w:tentative="1">
+      <w:start w:val="1"/>
+      <w:numFmt w:val="decimal"/>
+      <w:lvlText w:val="%4."/>
+      <w:lvlJc w:val="left"/>
+      <w:pPr>
+        <w:ind w:left="2880" w:hanging="360"/>
+      </w:pPr>
+    </w:lvl>
+    <w:lvl w:ilvl="4" w:tplc="0C0A0019" w:tentative="1">
+      <w:start w:val="1"/>
+      <w:numFmt w:val="lowerLetter"/>
+      <w:lvlText w:val="%5."/>
+      <w:lvlJc w:val="left"/>
+      <w:pPr>
+        <w:ind w:left="3600" w:hanging="360"/>
+      </w:pPr>
+    </w:lvl>
+    <w:lvl w:ilvl="5" w:tplc="0C0A001B" w:tentative="1">
+      <w:start w:val="1"/>
+      <w:numFmt w:val="lowerRoman"/>
+      <w:lvlText w:val="%6."/>
+      <w:lvlJc w:val="right"/>
+      <w:pPr>
+        <w:ind w:left="4320" w:hanging="180"/>
+      </w:pPr>
+    </w:lvl>
+    <w:lvl w:ilvl="6" w:tplc="0C0A000F" w:tentative="1">
+      <w:start w:val="1"/>
+      <w:numFmt w:val="decimal"/>
+      <w:lvlText w:val="%7."/>
+      <w:lvlJc w:val="left"/>
+      <w:pPr>
+        <w:ind w:left="5040" w:hanging="360"/>
+      </w:pPr>
+    </w:lvl>
+    <w:lvl w:ilvl="7" w:tplc="0C0A0019" w:tentative="1">
+      <w:start w:val="1"/>
+      <w:numFmt w:val="lowerLetter"/>
+      <w:lvlText w:val="%8."/>
+      <w:lvlJc w:val="left"/>
+      <w:pPr>
+        <w:ind w:left="5760" w:hanging="360"/>
+      </w:pPr>
+    </w:lvl>
+    <w:lvl w:ilvl="8" w:tplc="0C0A001B" w:tentative="1">
+      <w:start w:val="1"/>
+      <w:numFmt w:val="lowerRoman"/>
+      <w:lvlText w:val="%9."/>
+      <w:lvlJc w:val="right"/>
+      <w:pPr>
+        <w:ind w:left="6480" w:hanging="180"/>
+      </w:pPr>
+    </w:lvl>
+  </w:abstractNum>
+  <w:abstractNum w:abstractNumId="12">
     <w:nsid w:val="7ED2042D"/>
     <w:multiLevelType w:val="hybridMultilevel"/>
     <w:tmpl w:val="65BE86D8"/>
@@ -13500,7 +13692,7 @@
     <w:abstractNumId w:val="8"/>
   </w:num>
   <w:num w:numId="7">
-    <w:abstractNumId w:val="11"/>
+    <w:abstractNumId w:val="12"/>
   </w:num>
   <w:num w:numId="8">
     <w:abstractNumId w:val="7"/>
@@ -13516,6 +13708,9 @@
   </w:num>
   <w:num w:numId="12">
     <w:abstractNumId w:val="0"/>
+  </w:num>
+  <w:num w:numId="13">
+    <w:abstractNumId w:val="11"/>
   </w:num>
 </w:numbering>
 </file>
@@ -13799,6 +13994,7 @@
   <w:style w:type="character" w:default="1" w:styleId="Fuentedeprrafopredeter">
     <w:name w:val="Default Paragraph Font"/>
     <w:uiPriority w:val="1"/>
+    <w:semiHidden/>
     <w:unhideWhenUsed/>
   </w:style>
   <w:style w:type="table" w:default="1" w:styleId="Tablanormal">
@@ -14689,7 +14885,7 @@
   <a:extraClrSchemeLst/>
   <a:extLst>
     <a:ext uri="{05A4C25C-085E-4340-85A3-A5531E510DB2}">
-      <thm15:themeFamily xmlns:thm15="http://schemas.microsoft.com/office/thememl/2012/main" xmlns="" name="Office Theme" id="{62F939B6-93AF-4DB8-9C6B-D6C7DFDC589F}" vid="{4A3C46E8-61CC-4603-A589-7422A47A8E4A}"/>
+      <thm15:themeFamily xmlns="" xmlns:thm15="http://schemas.microsoft.com/office/thememl/2012/main" name="Office Theme" id="{62F939B6-93AF-4DB8-9C6B-D6C7DFDC589F}" vid="{4A3C46E8-61CC-4603-A589-7422A47A8E4A}"/>
     </a:ext>
   </a:extLst>
 </a:theme>
@@ -14700,7 +14896,7 @@
 </file>
 
 <file path=customXml/itemProps1.xml><?xml version="1.0" encoding="utf-8"?>
-<ds:datastoreItem xmlns:ds="http://schemas.openxmlformats.org/officeDocument/2006/customXml" ds:itemID="{7F90FF54-78D0-4D0F-99C0-7A8B73071459}">
+<ds:datastoreItem xmlns:ds="http://schemas.openxmlformats.org/officeDocument/2006/customXml" ds:itemID="{250790D4-339B-49B4-9448-E73351652930}">
   <ds:schemaRefs>
     <ds:schemaRef ds:uri="http://schemas.openxmlformats.org/officeDocument/2006/bibliography"/>
   </ds:schemaRefs>

</xml_diff>

<commit_message>
OTC.Core: - Implemented the first approach to traffic management RS:Control: - Implemented all new entities for traffic management.
</commit_message>
<xml_diff>
--- a/docs/manual.docx
+++ b/docs/manual.docx
@@ -7042,9 +7042,9 @@
         </w:rPr>
         <w:drawing>
           <wp:inline distT="0" distB="0" distL="0" distR="0">
-            <wp:extent cx="5400040" cy="3553272"/>
+            <wp:extent cx="5400040" cy="3232970"/>
             <wp:effectExtent l="19050" t="0" r="0" b="0"/>
-            <wp:docPr id="23" name="Imagen 16"/>
+            <wp:docPr id="26" name="Imagen 7"/>
             <wp:cNvGraphicFramePr>
               <a:graphicFrameLocks xmlns:a="http://schemas.openxmlformats.org/drawingml/2006/main" noChangeAspect="1"/>
             </wp:cNvGraphicFramePr>
@@ -7052,7 +7052,7 @@
               <a:graphicData uri="http://schemas.openxmlformats.org/drawingml/2006/picture">
                 <pic:pic xmlns:pic="http://schemas.openxmlformats.org/drawingml/2006/picture">
                   <pic:nvPicPr>
-                    <pic:cNvPr id="0" name="Picture 16"/>
+                    <pic:cNvPr id="0" name="Picture 7"/>
                     <pic:cNvPicPr>
                       <a:picLocks noChangeAspect="1" noChangeArrowheads="1"/>
                     </pic:cNvPicPr>
@@ -7067,7 +7067,7 @@
                   <pic:spPr bwMode="auto">
                     <a:xfrm>
                       <a:off x="0" y="0"/>
-                      <a:ext cx="5400040" cy="3553272"/>
+                      <a:ext cx="5400040" cy="3232970"/>
                     </a:xfrm>
                     <a:prstGeom prst="rect">
                       <a:avLst/>
@@ -9826,7 +9826,7 @@
           <w:b/>
           <w:lang w:val="en-GB"/>
         </w:rPr>
-        <w:t>Free route</w:t>
+        <w:t>Accessory group</w:t>
       </w:r>
       <w:r>
         <w:rPr>
@@ -10077,9 +10077,9 @@
         </w:rPr>
         <w:drawing>
           <wp:inline distT="0" distB="0" distL="0" distR="0">
-            <wp:extent cx="2811932" cy="2205222"/>
-            <wp:effectExtent l="19050" t="0" r="7468" b="0"/>
-            <wp:docPr id="13" name="Imagen 4"/>
+            <wp:extent cx="2812263" cy="1912012"/>
+            <wp:effectExtent l="19050" t="0" r="7137" b="0"/>
+            <wp:docPr id="22" name="Imagen 1"/>
             <wp:cNvGraphicFramePr>
               <a:graphicFrameLocks xmlns:a="http://schemas.openxmlformats.org/drawingml/2006/main" noChangeAspect="1"/>
             </wp:cNvGraphicFramePr>
@@ -10087,7 +10087,7 @@
               <a:graphicData uri="http://schemas.openxmlformats.org/drawingml/2006/picture">
                 <pic:pic xmlns:pic="http://schemas.openxmlformats.org/drawingml/2006/picture">
                   <pic:nvPicPr>
-                    <pic:cNvPr id="0" name="Picture 4"/>
+                    <pic:cNvPr id="0" name="Picture 1"/>
                     <pic:cNvPicPr>
                       <a:picLocks noChangeAspect="1" noChangeArrowheads="1"/>
                     </pic:cNvPicPr>
@@ -10102,7 +10102,7 @@
                   <pic:spPr bwMode="auto">
                     <a:xfrm>
                       <a:off x="0" y="0"/>
-                      <a:ext cx="2812705" cy="2205828"/>
+                      <a:ext cx="2811627" cy="1911579"/>
                     </a:xfrm>
                     <a:prstGeom prst="rect">
                       <a:avLst/>
@@ -10203,9 +10203,9 @@
         </w:rPr>
         <w:drawing>
           <wp:inline distT="0" distB="0" distL="0" distR="0">
-            <wp:extent cx="3850691" cy="2050997"/>
+            <wp:extent cx="3850691" cy="2329449"/>
             <wp:effectExtent l="19050" t="0" r="0" b="0"/>
-            <wp:docPr id="14" name="Imagen 7"/>
+            <wp:docPr id="25" name="Imagen 4"/>
             <wp:cNvGraphicFramePr>
               <a:graphicFrameLocks xmlns:a="http://schemas.openxmlformats.org/drawingml/2006/main" noChangeAspect="1"/>
             </wp:cNvGraphicFramePr>
@@ -10213,7 +10213,7 @@
               <a:graphicData uri="http://schemas.openxmlformats.org/drawingml/2006/picture">
                 <pic:pic xmlns:pic="http://schemas.openxmlformats.org/drawingml/2006/picture">
                   <pic:nvPicPr>
-                    <pic:cNvPr id="0" name="Picture 7"/>
+                    <pic:cNvPr id="0" name="Picture 4"/>
                     <pic:cNvPicPr>
                       <a:picLocks noChangeAspect="1" noChangeArrowheads="1"/>
                     </pic:cNvPicPr>
@@ -10228,7 +10228,7 @@
                   <pic:spPr bwMode="auto">
                     <a:xfrm>
                       <a:off x="0" y="0"/>
-                      <a:ext cx="3854862" cy="2053218"/>
+                      <a:ext cx="3849641" cy="2328814"/>
                     </a:xfrm>
                     <a:prstGeom prst="rect">
                       <a:avLst/>
@@ -10558,33 +10558,44 @@
         <w:rPr>
           <w:lang w:val="en-GB"/>
         </w:rPr>
-        <w:t xml:space="preserve"> route, select the </w:t>
+        <w:t xml:space="preserve"> route, </w:t>
+      </w:r>
+      <w:r>
+        <w:rPr>
+          <w:lang w:val="en-GB"/>
+        </w:rPr>
+        <w:t xml:space="preserve">check the </w:t>
       </w:r>
       <w:r>
         <w:rPr>
           <w:i/>
           <w:lang w:val="en-GB"/>
         </w:rPr>
-        <w:t>Block</w:t>
-      </w:r>
-      <w:r>
-        <w:rPr>
-          <w:lang w:val="en-GB"/>
-        </w:rPr>
-        <w:t xml:space="preserve"> tab page, check the </w:t>
-      </w:r>
-      <w:r>
-        <w:rPr>
-          <w:i/>
-          <w:lang w:val="en-GB"/>
-        </w:rPr>
-        <w:t>Block interconnection</w:t>
-      </w:r>
-      <w:r>
-        <w:rPr>
-          <w:lang w:val="en-GB"/>
-        </w:rPr>
-        <w:t xml:space="preserve"> checkbox and then, select the two interconnected block elements in the combo boxes (</w:t>
+        <w:t>Route connects two blocks</w:t>
+      </w:r>
+      <w:r>
+        <w:rPr>
+          <w:lang w:val="en-GB"/>
+        </w:rPr>
+        <w:t xml:space="preserve"> checkbox and specify the </w:t>
+      </w:r>
+      <w:r>
+        <w:rPr>
+          <w:lang w:val="en-GB"/>
+        </w:rPr>
+        <w:t>two interconnected block</w:t>
+      </w:r>
+      <w:r>
+        <w:rPr>
+          <w:lang w:val="en-GB"/>
+        </w:rPr>
+        <w:t>s</w:t>
+      </w:r>
+      <w:r>
+        <w:rPr>
+          <w:lang w:val="en-GB"/>
+        </w:rPr>
+        <w:t xml:space="preserve"> in the combo boxes (</w:t>
       </w:r>
       <w:r>
         <w:rPr>
@@ -10631,20 +10642,20 @@
         <w:rPr>
           <w:lang w:val="en-GB"/>
         </w:rPr>
-        <w:t xml:space="preserve">Select </w:t>
+        <w:t xml:space="preserve">Additionally you can add an explanation notes using tab </w:t>
       </w:r>
       <w:r>
         <w:rPr>
           <w:i/>
           <w:lang w:val="en-GB"/>
         </w:rPr>
-        <w:t>Save</w:t>
-      </w:r>
-      <w:r>
-        <w:rPr>
-          <w:lang w:val="en-GB"/>
-        </w:rPr>
-        <w:t xml:space="preserve"> to save and create the new route into the current project. </w:t>
+        <w:t>Notes</w:t>
+      </w:r>
+      <w:r>
+        <w:rPr>
+          <w:lang w:val="en-GB"/>
+        </w:rPr>
+        <w:t>.</w:t>
       </w:r>
     </w:p>
     <w:p>
@@ -10654,6 +10665,8 @@
           <w:ilvl w:val="0"/>
           <w:numId w:val="5"/>
         </w:numPr>
+        <w:spacing w:after="60" w:line="240" w:lineRule="auto"/>
+        <w:contextualSpacing w:val="0"/>
         <w:rPr>
           <w:lang w:val="en-GB"/>
         </w:rPr>
@@ -10669,13 +10682,32 @@
           <w:i/>
           <w:lang w:val="en-GB"/>
         </w:rPr>
+        <w:t>Save</w:t>
+      </w:r>
+      <w:r>
+        <w:rPr>
+          <w:lang w:val="en-GB"/>
+        </w:rPr>
+        <w:t xml:space="preserve"> to save and </w:t>
+      </w:r>
+      <w:r>
+        <w:rPr>
+          <w:lang w:val="en-GB"/>
+        </w:rPr>
+        <w:t xml:space="preserve">continue editing the route or </w:t>
+      </w:r>
+      <w:r>
+        <w:rPr>
+          <w:i/>
+          <w:lang w:val="en-GB"/>
+        </w:rPr>
         <w:t>Save and close</w:t>
       </w:r>
       <w:r>
         <w:rPr>
           <w:lang w:val="en-GB"/>
         </w:rPr>
-        <w:t xml:space="preserve"> to save the current route and come back to current project the routes list.</w:t>
+        <w:t xml:space="preserve"> to save the current route and come back to routes list.</w:t>
       </w:r>
     </w:p>
     <w:p>
@@ -11618,9 +11650,9 @@
         </w:rPr>
         <w:drawing>
           <wp:inline distT="0" distB="0" distL="0" distR="0">
-            <wp:extent cx="3082595" cy="2825773"/>
-            <wp:effectExtent l="19050" t="0" r="3505" b="0"/>
-            <wp:docPr id="7" name="Imagen 7"/>
+            <wp:extent cx="2585161" cy="2353081"/>
+            <wp:effectExtent l="19050" t="0" r="5639" b="0"/>
+            <wp:docPr id="27" name="Imagen 10"/>
             <wp:cNvGraphicFramePr>
               <a:graphicFrameLocks xmlns:a="http://schemas.openxmlformats.org/drawingml/2006/main" noChangeAspect="1"/>
             </wp:cNvGraphicFramePr>
@@ -11628,7 +11660,7 @@
               <a:graphicData uri="http://schemas.openxmlformats.org/drawingml/2006/picture">
                 <pic:pic xmlns:pic="http://schemas.openxmlformats.org/drawingml/2006/picture">
                   <pic:nvPicPr>
-                    <pic:cNvPr id="0" name="Picture 7"/>
+                    <pic:cNvPr id="0" name="Picture 10"/>
                     <pic:cNvPicPr>
                       <a:picLocks noChangeAspect="1" noChangeArrowheads="1"/>
                     </pic:cNvPicPr>
@@ -11643,7 +11675,7 @@
                   <pic:spPr bwMode="auto">
                     <a:xfrm>
                       <a:off x="0" y="0"/>
-                      <a:ext cx="3082514" cy="2825698"/>
+                      <a:ext cx="2585061" cy="2352990"/>
                     </a:xfrm>
                     <a:prstGeom prst="rect">
                       <a:avLst/>
@@ -11727,7 +11759,6 @@
         <w:rPr>
           <w:lang w:val="en-GB"/>
         </w:rPr>
-        <w:lastRenderedPageBreak/>
         <w:t xml:space="preserve">Optionally you are able to configure the selected system by clicking </w:t>
       </w:r>
       <w:r>
@@ -11785,6 +11816,7 @@
         <w:rPr>
           <w:lang w:val="en-GB"/>
         </w:rPr>
+        <w:lastRenderedPageBreak/>
         <w:t xml:space="preserve">Now, the selected </w:t>
       </w:r>
       <w:r>
@@ -12205,7 +12237,7 @@
           <w:noProof/>
           <w:sz w:val="18"/>
         </w:rPr>
-        <w:t>17</w:t>
+        <w:t>16</w:t>
       </w:r>
     </w:fldSimple>
   </w:p>
@@ -14885,7 +14917,7 @@
   <a:extraClrSchemeLst/>
   <a:extLst>
     <a:ext uri="{05A4C25C-085E-4340-85A3-A5531E510DB2}">
-      <thm15:themeFamily xmlns="" xmlns:thm15="http://schemas.microsoft.com/office/thememl/2012/main" name="Office Theme" id="{62F939B6-93AF-4DB8-9C6B-D6C7DFDC589F}" vid="{4A3C46E8-61CC-4603-A589-7422A47A8E4A}"/>
+      <thm15:themeFamily xmlns:thm15="http://schemas.microsoft.com/office/thememl/2012/main" xmlns="" name="Office Theme" id="{62F939B6-93AF-4DB8-9C6B-D6C7DFDC589F}" vid="{4A3C46E8-61CC-4603-A589-7422A47A8E4A}"/>
     </a:ext>
   </a:extLst>
 </a:theme>
@@ -14896,7 +14928,7 @@
 </file>
 
 <file path=customXml/itemProps1.xml><?xml version="1.0" encoding="utf-8"?>
-<ds:datastoreItem xmlns:ds="http://schemas.openxmlformats.org/officeDocument/2006/customXml" ds:itemID="{250790D4-339B-49B4-9448-E73351652930}">
+<ds:datastoreItem xmlns:ds="http://schemas.openxmlformats.org/officeDocument/2006/customXml" ds:itemID="{DAA2855A-631B-46CA-B56E-B83401BA4D88}">
   <ds:schemaRefs>
     <ds:schemaRef ds:uri="http://schemas.openxmlformats.org/officeDocument/2006/bibliography"/>
   </ds:schemaRefs>

</xml_diff>